<commit_message>
color legend for pie
</commit_message>
<xml_diff>
--- a/Project Process Book.docx
+++ b/Project Process Book.docx
@@ -1766,31 +1766,7 @@
           <w:szCs w:val="28"/>
           <w14:ligatures w14:val="none"/>
         </w:rPr>
-        <w:t xml:space="preserve">• descriptive title (e.g., ‘Data </w:t>
-      </w:r>
-      <w:proofErr w:type="spellStart"/>
-      <w:r>
-        <w:rPr>
-          <w:rFonts w:ascii="Times New Roman" w:eastAsia="Times New Roman" w:hAnsi="Times New Roman" w:cs="Times New Roman"/>
-          <w:color w:val="000000"/>
-          <w:kern w:val="0"/>
-          <w:sz w:val="28"/>
-          <w:szCs w:val="28"/>
-          <w14:ligatures w14:val="none"/>
-        </w:rPr>
-        <w:t>Visualisation</w:t>
-      </w:r>
-      <w:proofErr w:type="spellEnd"/>
-      <w:r>
-        <w:rPr>
-          <w:rFonts w:ascii="Times New Roman" w:eastAsia="Times New Roman" w:hAnsi="Times New Roman" w:cs="Times New Roman"/>
-          <w:color w:val="000000"/>
-          <w:kern w:val="0"/>
-          <w:sz w:val="28"/>
-          <w:szCs w:val="28"/>
-          <w14:ligatures w14:val="none"/>
-        </w:rPr>
-        <w:t xml:space="preserve"> Project’ is not acceptable) </w:t>
+        <w:t xml:space="preserve">• descriptive title (e.g., ‘Data Visualisation Project’ is not acceptable) </w:t>
       </w:r>
     </w:p>
     <w:p>
@@ -3492,31 +3468,7 @@
           <w:szCs w:val="28"/>
           <w14:ligatures w14:val="none"/>
         </w:rPr>
-        <w:t xml:space="preserve">Who will use, or be interested in, this </w:t>
-      </w:r>
-      <w:proofErr w:type="spellStart"/>
-      <w:r>
-        <w:rPr>
-          <w:rFonts w:ascii="Times New Roman" w:eastAsia="Times New Roman" w:hAnsi="Times New Roman" w:cs="Times New Roman"/>
-          <w:color w:val="FF0000"/>
-          <w:kern w:val="0"/>
-          <w:sz w:val="28"/>
-          <w:szCs w:val="28"/>
-          <w14:ligatures w14:val="none"/>
-        </w:rPr>
-        <w:t>visualisation</w:t>
-      </w:r>
-      <w:proofErr w:type="spellEnd"/>
-      <w:r>
-        <w:rPr>
-          <w:rFonts w:ascii="Times New Roman" w:eastAsia="Times New Roman" w:hAnsi="Times New Roman" w:cs="Times New Roman"/>
-          <w:color w:val="FF0000"/>
-          <w:kern w:val="0"/>
-          <w:sz w:val="28"/>
-          <w:szCs w:val="28"/>
-          <w14:ligatures w14:val="none"/>
-        </w:rPr>
-        <w:t xml:space="preserve"> (i.e., users)? What kind of tasks will they want to do? Why is it important?</w:t>
+        <w:t>Who will use, or be interested in, this visualisation (i.e., users)? What kind of tasks will they want to do? Why is it important?</w:t>
       </w:r>
     </w:p>
     <w:p>
@@ -3554,7 +3506,6 @@
         </w:rPr>
         <w:t xml:space="preserve">The intended audience for our six data </w:t>
       </w:r>
-      <w:proofErr w:type="spellStart"/>
       <w:r>
         <w:rPr>
           <w:rFonts w:ascii="Times New Roman" w:eastAsia="Times New Roman" w:hAnsi="Times New Roman" w:cs="Times New Roman"/>
@@ -3573,10 +3524,13 @@
           <w:szCs w:val="24"/>
           <w14:ligatures w14:val="none"/>
         </w:rPr>
-        <w:t>s</w:t>
-      </w:r>
-      <w:proofErr w:type="spellEnd"/>
-      <w:r>
+        <w:t xml:space="preserve">s encompasses a diverse group, including individuals, policymakers, researchers, and organizations with a keen interest in comprehending the intricacies and ramifications of migration in India. This user base holds various roles and exhibits different interests, ranging from government officials and policymakers, researchers and analysts, and organisations to the general public. </w:t>
+      </w:r>
+    </w:p>
+    <w:p>
+      <w:pPr>
+        <w:spacing w:after="0" w:line="240" w:lineRule="auto"/>
+        <w:jc w:val="both"/>
         <w:rPr>
           <w:rFonts w:ascii="Times New Roman" w:eastAsia="Times New Roman" w:hAnsi="Times New Roman" w:cs="Times New Roman"/>
           <w:kern w:val="0"/>
@@ -3584,10 +3538,12 @@
           <w:szCs w:val="24"/>
           <w14:ligatures w14:val="none"/>
         </w:rPr>
-        <w:t xml:space="preserve"> encompasses a diverse group, including individuals, policymakers, researchers, and organizations with a keen interest in comprehending the intricacies and ramifications of migration in India. This user base holds various roles and exhibits different interests, ranging from government officials and policymakers, researchers and analysts, and </w:t>
-      </w:r>
-      <w:proofErr w:type="spellStart"/>
-      <w:r>
+      </w:pPr>
+    </w:p>
+    <w:p>
+      <w:pPr>
+        <w:spacing w:after="0" w:line="240" w:lineRule="auto"/>
+        <w:jc w:val="both"/>
         <w:rPr>
           <w:rFonts w:ascii="Times New Roman" w:eastAsia="Times New Roman" w:hAnsi="Times New Roman" w:cs="Times New Roman"/>
           <w:kern w:val="0"/>
@@ -3595,9 +3551,7 @@
           <w:szCs w:val="24"/>
           <w14:ligatures w14:val="none"/>
         </w:rPr>
-        <w:t>organisations</w:t>
-      </w:r>
-      <w:proofErr w:type="spellEnd"/>
+      </w:pPr>
       <w:r>
         <w:rPr>
           <w:rFonts w:ascii="Times New Roman" w:eastAsia="Times New Roman" w:hAnsi="Times New Roman" w:cs="Times New Roman"/>
@@ -3606,9 +3560,8 @@
           <w:szCs w:val="24"/>
           <w14:ligatures w14:val="none"/>
         </w:rPr>
-        <w:t xml:space="preserve"> to the </w:t>
-      </w:r>
-      <w:proofErr w:type="gramStart"/>
+        <w:t xml:space="preserve">For government officials and policymakers, our choropleth map and heatmap data </w:t>
+      </w:r>
       <w:r>
         <w:rPr>
           <w:rFonts w:ascii="Times New Roman" w:eastAsia="Times New Roman" w:hAnsi="Times New Roman" w:cs="Times New Roman"/>
@@ -3617,9 +3570,8 @@
           <w:szCs w:val="24"/>
           <w14:ligatures w14:val="none"/>
         </w:rPr>
-        <w:t>general public</w:t>
-      </w:r>
-      <w:proofErr w:type="gramEnd"/>
+        <w:t>visualisation</w:t>
+      </w:r>
       <w:r>
         <w:rPr>
           <w:rFonts w:ascii="Times New Roman" w:eastAsia="Times New Roman" w:hAnsi="Times New Roman" w:cs="Times New Roman"/>
@@ -3628,13 +3580,9 @@
           <w:szCs w:val="24"/>
           <w14:ligatures w14:val="none"/>
         </w:rPr>
-        <w:t xml:space="preserve">. </w:t>
-      </w:r>
-    </w:p>
-    <w:p>
-      <w:pPr>
-        <w:spacing w:after="0" w:line="240" w:lineRule="auto"/>
-        <w:jc w:val="both"/>
+        <w:t xml:space="preserve">s, which delve into the unemployment rates </w:t>
+      </w:r>
+      <w:r>
         <w:rPr>
           <w:rFonts w:ascii="Times New Roman" w:eastAsia="Times New Roman" w:hAnsi="Times New Roman" w:cs="Times New Roman"/>
           <w:kern w:val="0"/>
@@ -3642,12 +3590,9 @@
           <w:szCs w:val="24"/>
           <w14:ligatures w14:val="none"/>
         </w:rPr>
-      </w:pPr>
-    </w:p>
-    <w:p>
-      <w:pPr>
-        <w:spacing w:after="0" w:line="240" w:lineRule="auto"/>
-        <w:jc w:val="both"/>
+        <w:t xml:space="preserve">of 2023 </w:t>
+      </w:r>
+      <w:r>
         <w:rPr>
           <w:rFonts w:ascii="Times New Roman" w:eastAsia="Times New Roman" w:hAnsi="Times New Roman" w:cs="Times New Roman"/>
           <w:kern w:val="0"/>
@@ -3655,7 +3600,8 @@
           <w:szCs w:val="24"/>
           <w14:ligatures w14:val="none"/>
         </w:rPr>
-      </w:pPr>
+        <w:t>in different states of India</w:t>
+      </w:r>
       <w:r>
         <w:rPr>
           <w:rFonts w:ascii="Times New Roman" w:eastAsia="Times New Roman" w:hAnsi="Times New Roman" w:cs="Times New Roman"/>
@@ -3664,9 +3610,8 @@
           <w:szCs w:val="24"/>
           <w14:ligatures w14:val="none"/>
         </w:rPr>
-        <w:t xml:space="preserve">For government officials and policymakers, our choropleth map and heatmap data </w:t>
-      </w:r>
-      <w:proofErr w:type="spellStart"/>
+        <w:t xml:space="preserve"> </w:t>
+      </w:r>
       <w:r>
         <w:rPr>
           <w:rFonts w:ascii="Times New Roman" w:eastAsia="Times New Roman" w:hAnsi="Times New Roman" w:cs="Times New Roman"/>
@@ -3675,7 +3620,7 @@
           <w:szCs w:val="24"/>
           <w14:ligatures w14:val="none"/>
         </w:rPr>
-        <w:t>visualisation</w:t>
+        <w:t xml:space="preserve">and the </w:t>
       </w:r>
       <w:r>
         <w:rPr>
@@ -3685,9 +3630,8 @@
           <w:szCs w:val="24"/>
           <w14:ligatures w14:val="none"/>
         </w:rPr>
-        <w:t>s</w:t>
-      </w:r>
-      <w:proofErr w:type="spellEnd"/>
+        <w:t>wage</w:t>
+      </w:r>
       <w:r>
         <w:rPr>
           <w:rFonts w:ascii="Times New Roman" w:eastAsia="Times New Roman" w:hAnsi="Times New Roman" w:cs="Times New Roman"/>
@@ -3696,7 +3640,7 @@
           <w:szCs w:val="24"/>
           <w14:ligatures w14:val="none"/>
         </w:rPr>
-        <w:t xml:space="preserve">, which delve into the unemployment rates </w:t>
+        <w:t>s</w:t>
       </w:r>
       <w:r>
         <w:rPr>
@@ -3706,7 +3650,7 @@
           <w:szCs w:val="24"/>
           <w14:ligatures w14:val="none"/>
         </w:rPr>
-        <w:t xml:space="preserve">of 2023 </w:t>
+        <w:t xml:space="preserve"> disparities between India and other countries, hold immense significance. These </w:t>
       </w:r>
       <w:r>
         <w:rPr>
@@ -3716,7 +3660,7 @@
           <w:szCs w:val="24"/>
           <w14:ligatures w14:val="none"/>
         </w:rPr>
-        <w:t>in different states of India</w:t>
+        <w:t>visualisation</w:t>
       </w:r>
       <w:r>
         <w:rPr>
@@ -3726,9 +3670,13 @@
           <w:szCs w:val="24"/>
           <w14:ligatures w14:val="none"/>
         </w:rPr>
-        <w:t xml:space="preserve"> </w:t>
-      </w:r>
-      <w:r>
+        <w:t>s are crucial for making well-informed decisions and addressing socio-economic challenges. They provide a valuable tool for formulating and evaluating policies related to immigration and economic development.</w:t>
+      </w:r>
+    </w:p>
+    <w:p>
+      <w:pPr>
+        <w:spacing w:after="0" w:line="240" w:lineRule="auto"/>
+        <w:jc w:val="both"/>
         <w:rPr>
           <w:rFonts w:ascii="Times New Roman" w:eastAsia="Times New Roman" w:hAnsi="Times New Roman" w:cs="Times New Roman"/>
           <w:kern w:val="0"/>
@@ -3736,9 +3684,12 @@
           <w:szCs w:val="24"/>
           <w14:ligatures w14:val="none"/>
         </w:rPr>
-        <w:t xml:space="preserve">and the </w:t>
-      </w:r>
-      <w:r>
+      </w:pPr>
+    </w:p>
+    <w:p>
+      <w:pPr>
+        <w:spacing w:after="0" w:line="240" w:lineRule="auto"/>
+        <w:jc w:val="both"/>
         <w:rPr>
           <w:rFonts w:ascii="Times New Roman" w:eastAsia="Times New Roman" w:hAnsi="Times New Roman" w:cs="Times New Roman"/>
           <w:kern w:val="0"/>
@@ -3746,8 +3697,7 @@
           <w:szCs w:val="24"/>
           <w14:ligatures w14:val="none"/>
         </w:rPr>
-        <w:t>wage</w:t>
-      </w:r>
+      </w:pPr>
       <w:r>
         <w:rPr>
           <w:rFonts w:ascii="Times New Roman" w:eastAsia="Times New Roman" w:hAnsi="Times New Roman" w:cs="Times New Roman"/>
@@ -3756,7 +3706,7 @@
           <w:szCs w:val="24"/>
           <w14:ligatures w14:val="none"/>
         </w:rPr>
-        <w:t>s</w:t>
+        <w:t xml:space="preserve">Similarly, researchers and analysts, tasked with studying migration trends and their impact on socio-economic factors, find our sunburst chart data </w:t>
       </w:r>
       <w:r>
         <w:rPr>
@@ -3766,9 +3716,8 @@
           <w:szCs w:val="24"/>
           <w14:ligatures w14:val="none"/>
         </w:rPr>
-        <w:t xml:space="preserve"> disparities between India and other countries, hold immense significance. These </w:t>
-      </w:r>
-      <w:proofErr w:type="spellStart"/>
+        <w:t>visualisation</w:t>
+      </w:r>
       <w:r>
         <w:rPr>
           <w:rFonts w:ascii="Times New Roman" w:eastAsia="Times New Roman" w:hAnsi="Times New Roman" w:cs="Times New Roman"/>
@@ -3777,7 +3726,7 @@
           <w:szCs w:val="24"/>
           <w14:ligatures w14:val="none"/>
         </w:rPr>
-        <w:t>visualisation</w:t>
+        <w:t xml:space="preserve"> particularly useful. This </w:t>
       </w:r>
       <w:r>
         <w:rPr>
@@ -3787,9 +3736,8 @@
           <w:szCs w:val="24"/>
           <w14:ligatures w14:val="none"/>
         </w:rPr>
-        <w:t>s</w:t>
-      </w:r>
-      <w:proofErr w:type="spellEnd"/>
+        <w:t>visualisation</w:t>
+      </w:r>
       <w:r>
         <w:rPr>
           <w:rFonts w:ascii="Times New Roman" w:eastAsia="Times New Roman" w:hAnsi="Times New Roman" w:cs="Times New Roman"/>
@@ -3798,7 +3746,7 @@
           <w:szCs w:val="24"/>
           <w14:ligatures w14:val="none"/>
         </w:rPr>
-        <w:t xml:space="preserve"> are crucial for making well-informed decisions and addressing socio-economic challenges. They provide a valuable tool for formulating and evaluating policies related to immigration and economic development.</w:t>
+        <w:t>, which represents the population of India each year, contributes to academic research, informs studies on population dynamics, and supports social analysis.</w:t>
       </w:r>
     </w:p>
     <w:p>
@@ -3834,9 +3782,8 @@
           <w:szCs w:val="24"/>
           <w14:ligatures w14:val="none"/>
         </w:rPr>
-        <w:t xml:space="preserve">Similarly, researchers and analysts, tasked with studying migration trends and their impact on socio-economic factors, find our sunburst chart data </w:t>
-      </w:r>
-      <w:proofErr w:type="spellStart"/>
+        <w:t xml:space="preserve">Furthermore, organizations such as Non-Governmental Organizations (NGOs) can harness the insights from our stacked bar chart, which focuses on the relationship between diseases and migration. This data </w:t>
+      </w:r>
       <w:r>
         <w:rPr>
           <w:rFonts w:ascii="Times New Roman" w:eastAsia="Times New Roman" w:hAnsi="Times New Roman" w:cs="Times New Roman"/>
@@ -3847,7 +3794,6 @@
         </w:rPr>
         <w:t>visualisation</w:t>
       </w:r>
-      <w:proofErr w:type="spellEnd"/>
       <w:r>
         <w:rPr>
           <w:rFonts w:ascii="Times New Roman" w:eastAsia="Times New Roman" w:hAnsi="Times New Roman" w:cs="Times New Roman"/>
@@ -3856,10 +3802,13 @@
           <w:szCs w:val="24"/>
           <w14:ligatures w14:val="none"/>
         </w:rPr>
-        <w:t xml:space="preserve"> particularly useful. This </w:t>
-      </w:r>
-      <w:proofErr w:type="spellStart"/>
-      <w:r>
+        <w:t xml:space="preserve"> helps organizations understand migration patterns, enabling targeted interventions and assistance programs and contribute to designing initiatives that address the specific needs of migrant populations and contribute to the promotion of social welfare.</w:t>
+      </w:r>
+    </w:p>
+    <w:p>
+      <w:pPr>
+        <w:spacing w:after="0" w:line="240" w:lineRule="auto"/>
+        <w:jc w:val="both"/>
         <w:rPr>
           <w:rFonts w:ascii="Times New Roman" w:eastAsia="Times New Roman" w:hAnsi="Times New Roman" w:cs="Times New Roman"/>
           <w:kern w:val="0"/>
@@ -3867,10 +3816,12 @@
           <w:szCs w:val="24"/>
           <w14:ligatures w14:val="none"/>
         </w:rPr>
-        <w:t>visualisation</w:t>
-      </w:r>
-      <w:proofErr w:type="spellEnd"/>
-      <w:r>
+      </w:pPr>
+    </w:p>
+    <w:p>
+      <w:pPr>
+        <w:spacing w:after="0" w:line="240" w:lineRule="auto"/>
+        <w:jc w:val="both"/>
         <w:rPr>
           <w:rFonts w:ascii="Times New Roman" w:eastAsia="Times New Roman" w:hAnsi="Times New Roman" w:cs="Times New Roman"/>
           <w:kern w:val="0"/>
@@ -3878,13 +3829,8 @@
           <w:szCs w:val="24"/>
           <w14:ligatures w14:val="none"/>
         </w:rPr>
-        <w:t>, which represents the population of India each year, contributes to academic research, informs studies on population dynamics, and supports social analysis.</w:t>
-      </w:r>
-    </w:p>
-    <w:p>
-      <w:pPr>
-        <w:spacing w:after="0" w:line="240" w:lineRule="auto"/>
-        <w:jc w:val="both"/>
+      </w:pPr>
+      <w:r>
         <w:rPr>
           <w:rFonts w:ascii="Times New Roman" w:eastAsia="Times New Roman" w:hAnsi="Times New Roman" w:cs="Times New Roman"/>
           <w:kern w:val="0"/>
@@ -3892,12 +3838,9 @@
           <w:szCs w:val="24"/>
           <w14:ligatures w14:val="none"/>
         </w:rPr>
-      </w:pPr>
-    </w:p>
-    <w:p>
-      <w:pPr>
-        <w:spacing w:after="0" w:line="240" w:lineRule="auto"/>
-        <w:jc w:val="both"/>
+        <w:t xml:space="preserve">For the general public, our Pie Chart data </w:t>
+      </w:r>
+      <w:r>
         <w:rPr>
           <w:rFonts w:ascii="Times New Roman" w:eastAsia="Times New Roman" w:hAnsi="Times New Roman" w:cs="Times New Roman"/>
           <w:kern w:val="0"/>
@@ -3905,7 +3848,8 @@
           <w:szCs w:val="24"/>
           <w14:ligatures w14:val="none"/>
         </w:rPr>
-      </w:pPr>
+        <w:t>visualisation</w:t>
+      </w:r>
       <w:r>
         <w:rPr>
           <w:rFonts w:ascii="Times New Roman" w:eastAsia="Times New Roman" w:hAnsi="Times New Roman" w:cs="Times New Roman"/>
@@ -3914,133 +3858,112 @@
           <w:szCs w:val="24"/>
           <w14:ligatures w14:val="none"/>
         </w:rPr>
-        <w:t xml:space="preserve">Furthermore, organizations such as Non-Governmental Organizations (NGOs) can harness the insights from our cluster-stacked bar chart, which focuses on the relationship between diseases and migration. This data </w:t>
-      </w:r>
-      <w:proofErr w:type="spellStart"/>
-      <w:r>
-        <w:rPr>
-          <w:rFonts w:ascii="Times New Roman" w:eastAsia="Times New Roman" w:hAnsi="Times New Roman" w:cs="Times New Roman"/>
-          <w:kern w:val="0"/>
+        <w:t xml:space="preserve"> provides accessible insights into the causes, consequences, and trends of migration in India. It serves as an informative tool for understanding the reasons behind Indian migration.</w:t>
+      </w:r>
+    </w:p>
+    <w:p>
+      <w:pPr>
+        <w:rPr>
+          <w:rFonts w:ascii="Times New Roman" w:hAnsi="Times New Roman" w:cs="Times New Roman"/>
+          <w:b/>
+          <w:bCs/>
+          <w:color w:val="000000"/>
+          <w:sz w:val="28"/>
+          <w:szCs w:val="28"/>
+        </w:rPr>
+      </w:pPr>
+    </w:p>
+    <w:p>
+      <w:pPr>
+        <w:jc w:val="both"/>
+        <w:rPr>
+          <w:rFonts w:ascii="Times New Roman" w:hAnsi="Times New Roman" w:cs="Times New Roman"/>
+          <w:color w:val="000000"/>
           <w:sz w:val="24"/>
           <w:szCs w:val="24"/>
-          <w14:ligatures w14:val="none"/>
-        </w:rPr>
-        <w:t>visualisation</w:t>
-      </w:r>
-      <w:proofErr w:type="spellEnd"/>
-      <w:r>
-        <w:rPr>
-          <w:rFonts w:ascii="Times New Roman" w:eastAsia="Times New Roman" w:hAnsi="Times New Roman" w:cs="Times New Roman"/>
-          <w:kern w:val="0"/>
+        </w:rPr>
+      </w:pPr>
+      <w:r>
+        <w:rPr>
+          <w:rFonts w:ascii="Times New Roman" w:hAnsi="Times New Roman" w:cs="Times New Roman"/>
+          <w:color w:val="000000"/>
           <w:sz w:val="24"/>
           <w:szCs w:val="24"/>
-          <w14:ligatures w14:val="none"/>
-        </w:rPr>
-        <w:t xml:space="preserve"> helps organizations understand migration patterns, enabling targeted interventions and assistance programs and contribute to designing initiatives that address the specific needs of migrant populations and contribute to the promotion of social welfare.</w:t>
-      </w:r>
-    </w:p>
-    <w:p>
-      <w:pPr>
-        <w:spacing w:after="0" w:line="240" w:lineRule="auto"/>
-        <w:jc w:val="both"/>
-        <w:rPr>
-          <w:rFonts w:ascii="Times New Roman" w:eastAsia="Times New Roman" w:hAnsi="Times New Roman" w:cs="Times New Roman"/>
-          <w:kern w:val="0"/>
+        </w:rPr>
+        <w:t xml:space="preserve">The importance of our data </w:t>
+      </w:r>
+      <w:r>
+        <w:rPr>
+          <w:rFonts w:ascii="Times New Roman" w:hAnsi="Times New Roman" w:cs="Times New Roman"/>
+          <w:color w:val="000000"/>
           <w:sz w:val="24"/>
           <w:szCs w:val="24"/>
-          <w14:ligatures w14:val="none"/>
-        </w:rPr>
-      </w:pPr>
-    </w:p>
-    <w:p>
-      <w:pPr>
-        <w:spacing w:after="0" w:line="240" w:lineRule="auto"/>
-        <w:jc w:val="both"/>
-        <w:rPr>
-          <w:rFonts w:ascii="Times New Roman" w:eastAsia="Times New Roman" w:hAnsi="Times New Roman" w:cs="Times New Roman"/>
-          <w:kern w:val="0"/>
+        </w:rPr>
+        <w:t>visualisation</w:t>
+      </w:r>
+      <w:r>
+        <w:rPr>
+          <w:rFonts w:ascii="Times New Roman" w:hAnsi="Times New Roman" w:cs="Times New Roman"/>
+          <w:color w:val="000000"/>
           <w:sz w:val="24"/>
           <w:szCs w:val="24"/>
-          <w14:ligatures w14:val="none"/>
-        </w:rPr>
-      </w:pPr>
-      <w:r>
-        <w:rPr>
-          <w:rFonts w:ascii="Times New Roman" w:eastAsia="Times New Roman" w:hAnsi="Times New Roman" w:cs="Times New Roman"/>
-          <w:kern w:val="0"/>
+        </w:rPr>
+        <w:t xml:space="preserve">s spans various critical aspects of socio-economic dynamics in India. Firstly, the unemployment rate </w:t>
+      </w:r>
+      <w:r>
+        <w:rPr>
+          <w:rFonts w:ascii="Times New Roman" w:hAnsi="Times New Roman" w:cs="Times New Roman"/>
+          <w:color w:val="000000"/>
           <w:sz w:val="24"/>
           <w:szCs w:val="24"/>
-          <w14:ligatures w14:val="none"/>
-        </w:rPr>
-        <w:t xml:space="preserve">For the </w:t>
-      </w:r>
-      <w:proofErr w:type="gramStart"/>
-      <w:r>
-        <w:rPr>
-          <w:rFonts w:ascii="Times New Roman" w:eastAsia="Times New Roman" w:hAnsi="Times New Roman" w:cs="Times New Roman"/>
-          <w:kern w:val="0"/>
+        </w:rPr>
+        <w:t>visualisation</w:t>
+      </w:r>
+      <w:r>
+        <w:rPr>
+          <w:rFonts w:ascii="Times New Roman" w:hAnsi="Times New Roman" w:cs="Times New Roman"/>
+          <w:color w:val="000000"/>
           <w:sz w:val="24"/>
           <w:szCs w:val="24"/>
-          <w14:ligatures w14:val="none"/>
-        </w:rPr>
-        <w:t>general public</w:t>
-      </w:r>
-      <w:proofErr w:type="gramEnd"/>
-      <w:r>
-        <w:rPr>
-          <w:rFonts w:ascii="Times New Roman" w:eastAsia="Times New Roman" w:hAnsi="Times New Roman" w:cs="Times New Roman"/>
-          <w:kern w:val="0"/>
+        </w:rPr>
+        <w:t xml:space="preserve">, empowers policymakers to make informed decisions about employment strategies and interventions, crucial for addressing socioeconomic disparities. Also, by addressing unemployment through targeted strategies informed by the unemployment rate </w:t>
+      </w:r>
+      <w:r>
+        <w:rPr>
+          <w:rFonts w:ascii="Times New Roman" w:hAnsi="Times New Roman" w:cs="Times New Roman"/>
+          <w:color w:val="000000"/>
           <w:sz w:val="24"/>
           <w:szCs w:val="24"/>
-          <w14:ligatures w14:val="none"/>
-        </w:rPr>
-        <w:t xml:space="preserve">, our Pie Chart data </w:t>
-      </w:r>
-      <w:proofErr w:type="spellStart"/>
-      <w:r>
-        <w:rPr>
-          <w:rFonts w:ascii="Times New Roman" w:eastAsia="Times New Roman" w:hAnsi="Times New Roman" w:cs="Times New Roman"/>
-          <w:kern w:val="0"/>
+        </w:rPr>
+        <w:t>visualisation</w:t>
+      </w:r>
+      <w:r>
+        <w:rPr>
+          <w:rFonts w:ascii="Times New Roman" w:hAnsi="Times New Roman" w:cs="Times New Roman"/>
+          <w:color w:val="000000"/>
           <w:sz w:val="24"/>
           <w:szCs w:val="24"/>
-          <w14:ligatures w14:val="none"/>
-        </w:rPr>
-        <w:t>visualisation</w:t>
-      </w:r>
-      <w:proofErr w:type="spellEnd"/>
-      <w:r>
-        <w:rPr>
-          <w:rFonts w:ascii="Times New Roman" w:eastAsia="Times New Roman" w:hAnsi="Times New Roman" w:cs="Times New Roman"/>
-          <w:kern w:val="0"/>
+        </w:rPr>
+        <w:t xml:space="preserve">, individuals are more likely to find stable employment opportunities within their home country.  Secondly, the reason for migration </w:t>
+      </w:r>
+      <w:r>
+        <w:rPr>
+          <w:rFonts w:ascii="Times New Roman" w:hAnsi="Times New Roman" w:cs="Times New Roman"/>
+          <w:color w:val="000000"/>
           <w:sz w:val="24"/>
           <w:szCs w:val="24"/>
-          <w14:ligatures w14:val="none"/>
-        </w:rPr>
-        <w:t xml:space="preserve"> provides accessible insights into the causes, consequences, and trends of migration in India. It serves as an informative tool for understanding the reasons behind Indian migration.</w:t>
-      </w:r>
-    </w:p>
-    <w:p>
-      <w:pPr>
-        <w:rPr>
-          <w:rFonts w:ascii="Times New Roman" w:hAnsi="Times New Roman" w:cs="Times New Roman"/>
-          <w:b/>
-          <w:bCs/>
-          <w:color w:val="000000"/>
-          <w:sz w:val="28"/>
-          <w:szCs w:val="28"/>
-        </w:rPr>
-      </w:pPr>
-    </w:p>
-    <w:p>
-      <w:pPr>
-        <w:jc w:val="both"/>
+        </w:rPr>
+        <w:t>visualisation</w:t>
+      </w:r>
+      <w:r>
         <w:rPr>
           <w:rFonts w:ascii="Times New Roman" w:hAnsi="Times New Roman" w:cs="Times New Roman"/>
           <w:color w:val="000000"/>
           <w:sz w:val="24"/>
           <w:szCs w:val="24"/>
         </w:rPr>
-      </w:pPr>
+        <w:t>, encompassing gender-specific data, aids in crafting policies tailored to the diverse needs of migrant populations, fostering social inclusion and integration. Additionally, understanding the specific reasons for migration enables policymakers to implement measures that directly address the root causes, creating a more conducive environment for people to stay. Thirdly, wage</w:t>
+      </w:r>
       <w:r>
         <w:rPr>
           <w:rFonts w:ascii="Times New Roman" w:hAnsi="Times New Roman" w:cs="Times New Roman"/>
@@ -4048,9 +3971,8 @@
           <w:sz w:val="24"/>
           <w:szCs w:val="24"/>
         </w:rPr>
-        <w:t xml:space="preserve">The importance of our data </w:t>
-      </w:r>
-      <w:proofErr w:type="spellStart"/>
+        <w:t>s</w:t>
+      </w:r>
       <w:r>
         <w:rPr>
           <w:rFonts w:ascii="Times New Roman" w:hAnsi="Times New Roman" w:cs="Times New Roman"/>
@@ -4058,7 +3980,7 @@
           <w:sz w:val="24"/>
           <w:szCs w:val="24"/>
         </w:rPr>
-        <w:t>visualisation</w:t>
+        <w:t xml:space="preserve"> disparities across countries, presented in our </w:t>
       </w:r>
       <w:r>
         <w:rPr>
@@ -4067,9 +3989,8 @@
           <w:sz w:val="24"/>
           <w:szCs w:val="24"/>
         </w:rPr>
-        <w:t>s</w:t>
-      </w:r>
-      <w:proofErr w:type="spellEnd"/>
+        <w:t>visualisation</w:t>
+      </w:r>
       <w:r>
         <w:rPr>
           <w:rFonts w:ascii="Times New Roman" w:hAnsi="Times New Roman" w:cs="Times New Roman"/>
@@ -4077,10 +3998,8 @@
           <w:sz w:val="24"/>
           <w:szCs w:val="24"/>
         </w:rPr>
-        <w:t xml:space="preserve"> spans various critical aspects of socio-economic dynamics in India. Firstly, the unemployment rate </w:t>
-      </w:r>
-      <w:proofErr w:type="spellStart"/>
-      <w:proofErr w:type="gramStart"/>
+        <w:t>s, offer insights into global economic trends, enabling policymakers to make informed decisions on labour-related policies for sustainable development. Also, the economic planning facilitated by wage</w:t>
+      </w:r>
       <w:r>
         <w:rPr>
           <w:rFonts w:ascii="Times New Roman" w:hAnsi="Times New Roman" w:cs="Times New Roman"/>
@@ -4088,9 +4007,8 @@
           <w:sz w:val="24"/>
           <w:szCs w:val="24"/>
         </w:rPr>
-        <w:t>visualisation</w:t>
-      </w:r>
-      <w:proofErr w:type="spellEnd"/>
+        <w:t>s</w:t>
+      </w:r>
       <w:r>
         <w:rPr>
           <w:rFonts w:ascii="Times New Roman" w:hAnsi="Times New Roman" w:cs="Times New Roman"/>
@@ -4098,9 +4016,8 @@
           <w:sz w:val="24"/>
           <w:szCs w:val="24"/>
         </w:rPr>
-        <w:t>,</w:t>
-      </w:r>
-      <w:proofErr w:type="gramEnd"/>
+        <w:t xml:space="preserve"> disparities and demographic insights further aids in creating opportunities, improving living standards, and reducing the allure of seeking employment abroad. Moreover, our </w:t>
+      </w:r>
       <w:r>
         <w:rPr>
           <w:rFonts w:ascii="Times New Roman" w:hAnsi="Times New Roman" w:cs="Times New Roman"/>
@@ -4108,9 +4025,8 @@
           <w:sz w:val="24"/>
           <w:szCs w:val="24"/>
         </w:rPr>
-        <w:t xml:space="preserve"> empowers policymakers to make informed decisions about employment strategies and interventions, crucial for addressing socioeconomic disparities. Also, by addressing unemployment through targeted strategies informed by the unemployment rate </w:t>
-      </w:r>
-      <w:proofErr w:type="spellStart"/>
+        <w:t>visualisation</w:t>
+      </w:r>
       <w:r>
         <w:rPr>
           <w:rFonts w:ascii="Times New Roman" w:hAnsi="Times New Roman" w:cs="Times New Roman"/>
@@ -4118,9 +4034,8 @@
           <w:sz w:val="24"/>
           <w:szCs w:val="24"/>
         </w:rPr>
-        <w:t>visualisation</w:t>
-      </w:r>
-      <w:proofErr w:type="spellEnd"/>
+        <w:t xml:space="preserve">s on international migration from India and the impact on metropolitan areas provide essential data for understanding the scale and implications of global diaspora, guiding diplomatic and urban planning decisions. Additionally, the age-group analysis from the population visualisation aids in demographic planning, influencing policies related to education, healthcare, and workforce development. The visualisation of disease prevalence affecting migration provides invaluable information for public health planning, allowing targeted healthcare strategies to address the unique health needs of migrants, thus enhancing overall well-being. In summary, our data </w:t>
+      </w:r>
       <w:r>
         <w:rPr>
           <w:rFonts w:ascii="Times New Roman" w:hAnsi="Times New Roman" w:cs="Times New Roman"/>
@@ -4128,9 +4043,8 @@
           <w:sz w:val="24"/>
           <w:szCs w:val="24"/>
         </w:rPr>
-        <w:t xml:space="preserve">, individuals are more likely to find stable employment opportunities within their home country.  Secondly, the reason for migration </w:t>
-      </w:r>
-      <w:proofErr w:type="spellStart"/>
+        <w:t>visualisation</w:t>
+      </w:r>
       <w:r>
         <w:rPr>
           <w:rFonts w:ascii="Times New Roman" w:hAnsi="Times New Roman" w:cs="Times New Roman"/>
@@ -4138,200 +4052,7 @@
           <w:sz w:val="24"/>
           <w:szCs w:val="24"/>
         </w:rPr>
-        <w:t>visualisation</w:t>
-      </w:r>
-      <w:proofErr w:type="spellEnd"/>
-      <w:r>
-        <w:rPr>
-          <w:rFonts w:ascii="Times New Roman" w:hAnsi="Times New Roman" w:cs="Times New Roman"/>
-          <w:color w:val="000000"/>
-          <w:sz w:val="24"/>
-          <w:szCs w:val="24"/>
-        </w:rPr>
-        <w:t>, encompassing gender-specific data, aids in crafting policies tailored to the diverse needs of migrant populations, fostering social inclusion and integration. Additionally, understanding the specific reasons for migration enables policymakers to implement measures that directly address the root causes, creating a more conducive environment for people to stay. Thirdly, wage</w:t>
-      </w:r>
-      <w:r>
-        <w:rPr>
-          <w:rFonts w:ascii="Times New Roman" w:hAnsi="Times New Roman" w:cs="Times New Roman"/>
-          <w:color w:val="000000"/>
-          <w:sz w:val="24"/>
-          <w:szCs w:val="24"/>
-        </w:rPr>
-        <w:t>s</w:t>
-      </w:r>
-      <w:r>
-        <w:rPr>
-          <w:rFonts w:ascii="Times New Roman" w:hAnsi="Times New Roman" w:cs="Times New Roman"/>
-          <w:color w:val="000000"/>
-          <w:sz w:val="24"/>
-          <w:szCs w:val="24"/>
-        </w:rPr>
-        <w:t xml:space="preserve"> disparities across countries, presented in our </w:t>
-      </w:r>
-      <w:proofErr w:type="spellStart"/>
-      <w:r>
-        <w:rPr>
-          <w:rFonts w:ascii="Times New Roman" w:hAnsi="Times New Roman" w:cs="Times New Roman"/>
-          <w:color w:val="000000"/>
-          <w:sz w:val="24"/>
-          <w:szCs w:val="24"/>
-        </w:rPr>
-        <w:t>visualisation</w:t>
-      </w:r>
-      <w:r>
-        <w:rPr>
-          <w:rFonts w:ascii="Times New Roman" w:hAnsi="Times New Roman" w:cs="Times New Roman"/>
-          <w:color w:val="000000"/>
-          <w:sz w:val="24"/>
-          <w:szCs w:val="24"/>
-        </w:rPr>
-        <w:t>s</w:t>
-      </w:r>
-      <w:proofErr w:type="spellEnd"/>
-      <w:r>
-        <w:rPr>
-          <w:rFonts w:ascii="Times New Roman" w:hAnsi="Times New Roman" w:cs="Times New Roman"/>
-          <w:color w:val="000000"/>
-          <w:sz w:val="24"/>
-          <w:szCs w:val="24"/>
-        </w:rPr>
-        <w:t xml:space="preserve">, offer insights into global economic trends, enabling policymakers to make informed decisions on </w:t>
-      </w:r>
-      <w:proofErr w:type="spellStart"/>
-      <w:r>
-        <w:rPr>
-          <w:rFonts w:ascii="Times New Roman" w:hAnsi="Times New Roman" w:cs="Times New Roman"/>
-          <w:color w:val="000000"/>
-          <w:sz w:val="24"/>
-          <w:szCs w:val="24"/>
-        </w:rPr>
-        <w:t>labour</w:t>
-      </w:r>
-      <w:proofErr w:type="spellEnd"/>
-      <w:r>
-        <w:rPr>
-          <w:rFonts w:ascii="Times New Roman" w:hAnsi="Times New Roman" w:cs="Times New Roman"/>
-          <w:color w:val="000000"/>
-          <w:sz w:val="24"/>
-          <w:szCs w:val="24"/>
-        </w:rPr>
-        <w:t>-related policies for sustainable development. Also, the economic planning facilitated by wage</w:t>
-      </w:r>
-      <w:r>
-        <w:rPr>
-          <w:rFonts w:ascii="Times New Roman" w:hAnsi="Times New Roman" w:cs="Times New Roman"/>
-          <w:color w:val="000000"/>
-          <w:sz w:val="24"/>
-          <w:szCs w:val="24"/>
-        </w:rPr>
-        <w:t>s</w:t>
-      </w:r>
-      <w:r>
-        <w:rPr>
-          <w:rFonts w:ascii="Times New Roman" w:hAnsi="Times New Roman" w:cs="Times New Roman"/>
-          <w:color w:val="000000"/>
-          <w:sz w:val="24"/>
-          <w:szCs w:val="24"/>
-        </w:rPr>
-        <w:t xml:space="preserve"> disparities and demographic insights further aids in creating opportunities, improving living standards, and reducing the allure of seeking employment abroad. Moreover, our </w:t>
-      </w:r>
-      <w:proofErr w:type="spellStart"/>
-      <w:r>
-        <w:rPr>
-          <w:rFonts w:ascii="Times New Roman" w:hAnsi="Times New Roman" w:cs="Times New Roman"/>
-          <w:color w:val="000000"/>
-          <w:sz w:val="24"/>
-          <w:szCs w:val="24"/>
-        </w:rPr>
-        <w:t>visualisation</w:t>
-      </w:r>
-      <w:r>
-        <w:rPr>
-          <w:rFonts w:ascii="Times New Roman" w:hAnsi="Times New Roman" w:cs="Times New Roman"/>
-          <w:color w:val="000000"/>
-          <w:sz w:val="24"/>
-          <w:szCs w:val="24"/>
-        </w:rPr>
-        <w:t>s</w:t>
-      </w:r>
-      <w:proofErr w:type="spellEnd"/>
-      <w:r>
-        <w:rPr>
-          <w:rFonts w:ascii="Times New Roman" w:hAnsi="Times New Roman" w:cs="Times New Roman"/>
-          <w:color w:val="000000"/>
-          <w:sz w:val="24"/>
-          <w:szCs w:val="24"/>
-        </w:rPr>
-        <w:t xml:space="preserve"> on international migration from India and the impact on metropolitan areas provide essential data for understanding the scale and implications of global diaspora, guiding diplomatic and urban planning decisions. Additionally, the age-group analysis from the population </w:t>
-      </w:r>
-      <w:proofErr w:type="spellStart"/>
-      <w:r>
-        <w:rPr>
-          <w:rFonts w:ascii="Times New Roman" w:hAnsi="Times New Roman" w:cs="Times New Roman"/>
-          <w:color w:val="000000"/>
-          <w:sz w:val="24"/>
-          <w:szCs w:val="24"/>
-        </w:rPr>
-        <w:t>visualisation</w:t>
-      </w:r>
-      <w:proofErr w:type="spellEnd"/>
-      <w:r>
-        <w:rPr>
-          <w:rFonts w:ascii="Times New Roman" w:hAnsi="Times New Roman" w:cs="Times New Roman"/>
-          <w:color w:val="000000"/>
-          <w:sz w:val="24"/>
-          <w:szCs w:val="24"/>
-        </w:rPr>
-        <w:t xml:space="preserve"> aids in demographic planning, influencing policies related to education, healthcare, and workforce development. The </w:t>
-      </w:r>
-      <w:proofErr w:type="spellStart"/>
-      <w:r>
-        <w:rPr>
-          <w:rFonts w:ascii="Times New Roman" w:hAnsi="Times New Roman" w:cs="Times New Roman"/>
-          <w:color w:val="000000"/>
-          <w:sz w:val="24"/>
-          <w:szCs w:val="24"/>
-        </w:rPr>
-        <w:t>visualisation</w:t>
-      </w:r>
-      <w:proofErr w:type="spellEnd"/>
-      <w:r>
-        <w:rPr>
-          <w:rFonts w:ascii="Times New Roman" w:hAnsi="Times New Roman" w:cs="Times New Roman"/>
-          <w:color w:val="000000"/>
-          <w:sz w:val="24"/>
-          <w:szCs w:val="24"/>
-        </w:rPr>
-        <w:t xml:space="preserve"> of disease prevalence affecting migration provides invaluable information for public health planning, allowing targeted healthcare strategies to address the unique health needs of migrants, thus enhancing overall well-being. In summary, our data </w:t>
-      </w:r>
-      <w:proofErr w:type="spellStart"/>
-      <w:r>
-        <w:rPr>
-          <w:rFonts w:ascii="Times New Roman" w:hAnsi="Times New Roman" w:cs="Times New Roman"/>
-          <w:color w:val="000000"/>
-          <w:sz w:val="24"/>
-          <w:szCs w:val="24"/>
-        </w:rPr>
-        <w:t>visualisation</w:t>
-      </w:r>
-      <w:r>
-        <w:rPr>
-          <w:rFonts w:ascii="Times New Roman" w:hAnsi="Times New Roman" w:cs="Times New Roman"/>
-          <w:color w:val="000000"/>
-          <w:sz w:val="24"/>
-          <w:szCs w:val="24"/>
-        </w:rPr>
-        <w:t>s</w:t>
-      </w:r>
-      <w:proofErr w:type="spellEnd"/>
-      <w:r>
-        <w:rPr>
-          <w:rFonts w:ascii="Times New Roman" w:hAnsi="Times New Roman" w:cs="Times New Roman"/>
-          <w:color w:val="000000"/>
-          <w:sz w:val="24"/>
-          <w:szCs w:val="24"/>
-        </w:rPr>
-        <w:t xml:space="preserve"> play a pivotal role in fostering informed decision-making, socio-economic inclusivity, and sustainable development in India thereby reducing the chances of people emigrating.</w:t>
+        <w:t>s play a pivotal role in fostering informed decision-making, socio-economic inclusivity, and sustainable development in India thereby reducing the chances of people emigrating.</w:t>
       </w:r>
     </w:p>
     <w:p>
@@ -4361,7 +4082,6 @@
         </w:rPr>
       </w:pPr>
       <w:bookmarkStart w:id="2" w:name="_Toc149517242"/>
-      <w:proofErr w:type="spellStart"/>
       <w:r>
         <w:rPr>
           <w:rFonts w:ascii="Times New Roman" w:hAnsi="Times New Roman" w:cs="Times New Roman"/>
@@ -4369,17 +4089,7 @@
           <w:bCs/>
           <w:color w:val="auto"/>
         </w:rPr>
-        <w:t>Visualisation</w:t>
-      </w:r>
-      <w:proofErr w:type="spellEnd"/>
-      <w:r>
-        <w:rPr>
-          <w:rFonts w:ascii="Times New Roman" w:hAnsi="Times New Roman" w:cs="Times New Roman"/>
-          <w:b/>
-          <w:bCs/>
-          <w:color w:val="auto"/>
-        </w:rPr>
-        <w:t xml:space="preserve"> Purpose</w:t>
+        <w:t>Visualisation Purpose</w:t>
       </w:r>
       <w:bookmarkEnd w:id="2"/>
     </w:p>
@@ -4411,219 +4121,147 @@
           <w:szCs w:val="28"/>
           <w14:ligatures w14:val="none"/>
         </w:rPr>
-        <w:t xml:space="preserve">What questions will the user be able to answer with your </w:t>
-      </w:r>
-      <w:proofErr w:type="spellStart"/>
-      <w:r>
-        <w:rPr>
-          <w:rFonts w:ascii="Times New Roman" w:eastAsia="Times New Roman" w:hAnsi="Times New Roman" w:cs="Times New Roman"/>
-          <w:color w:val="FF0000"/>
-          <w:kern w:val="0"/>
-          <w:sz w:val="28"/>
-          <w:szCs w:val="28"/>
-          <w14:ligatures w14:val="none"/>
+        <w:t>What questions will the user be able to answer with your visualisation? List the possible benefits of the completed visualisation.</w:t>
+      </w:r>
+    </w:p>
+    <w:p>
+      <w:pPr>
+        <w:rPr>
+          <w:rFonts w:ascii="Times New Roman" w:hAnsi="Times New Roman" w:cs="Times New Roman"/>
+          <w:b/>
+          <w:bCs/>
+          <w:color w:val="000000"/>
+          <w:sz w:val="28"/>
+          <w:szCs w:val="28"/>
+        </w:rPr>
+      </w:pPr>
+    </w:p>
+    <w:p>
+      <w:pPr>
+        <w:jc w:val="both"/>
+        <w:rPr>
+          <w:rFonts w:ascii="Times New Roman" w:hAnsi="Times New Roman" w:cs="Times New Roman"/>
+          <w:color w:val="000000"/>
+          <w:sz w:val="28"/>
+          <w:szCs w:val="28"/>
+        </w:rPr>
+      </w:pPr>
+      <w:r>
+        <w:rPr>
+          <w:rFonts w:ascii="Times New Roman" w:hAnsi="Times New Roman" w:cs="Times New Roman"/>
+          <w:color w:val="000000"/>
+          <w:sz w:val="28"/>
+          <w:szCs w:val="28"/>
+        </w:rPr>
+        <w:t xml:space="preserve">The completed </w:t>
+      </w:r>
+      <w:r>
+        <w:rPr>
+          <w:rFonts w:ascii="Times New Roman" w:hAnsi="Times New Roman" w:cs="Times New Roman"/>
+          <w:color w:val="000000"/>
+          <w:sz w:val="28"/>
+          <w:szCs w:val="28"/>
         </w:rPr>
         <w:t>visualisation</w:t>
       </w:r>
-      <w:proofErr w:type="spellEnd"/>
-      <w:r>
-        <w:rPr>
-          <w:rFonts w:ascii="Times New Roman" w:eastAsia="Times New Roman" w:hAnsi="Times New Roman" w:cs="Times New Roman"/>
-          <w:color w:val="FF0000"/>
-          <w:kern w:val="0"/>
-          <w:sz w:val="28"/>
-          <w:szCs w:val="28"/>
-          <w14:ligatures w14:val="none"/>
-        </w:rPr>
-        <w:t xml:space="preserve">? List the possible benefits of the completed </w:t>
-      </w:r>
-      <w:proofErr w:type="spellStart"/>
-      <w:r>
-        <w:rPr>
-          <w:rFonts w:ascii="Times New Roman" w:eastAsia="Times New Roman" w:hAnsi="Times New Roman" w:cs="Times New Roman"/>
-          <w:color w:val="FF0000"/>
-          <w:kern w:val="0"/>
-          <w:sz w:val="28"/>
-          <w:szCs w:val="28"/>
-          <w14:ligatures w14:val="none"/>
+      <w:r>
+        <w:rPr>
+          <w:rFonts w:ascii="Times New Roman" w:hAnsi="Times New Roman" w:cs="Times New Roman"/>
+          <w:color w:val="000000"/>
+          <w:sz w:val="28"/>
+          <w:szCs w:val="28"/>
+        </w:rPr>
+        <w:t>s</w:t>
+      </w:r>
+      <w:r>
+        <w:rPr>
+          <w:rFonts w:ascii="Times New Roman" w:hAnsi="Times New Roman" w:cs="Times New Roman"/>
+          <w:color w:val="000000"/>
+          <w:sz w:val="28"/>
+          <w:szCs w:val="28"/>
+        </w:rPr>
+        <w:t xml:space="preserve"> </w:t>
+      </w:r>
+      <w:r>
+        <w:rPr>
+          <w:rFonts w:ascii="Times New Roman" w:hAnsi="Times New Roman" w:cs="Times New Roman"/>
+          <w:color w:val="000000"/>
+          <w:sz w:val="28"/>
+          <w:szCs w:val="28"/>
+        </w:rPr>
+        <w:t xml:space="preserve">empower users to explore and comprehend various facets of migration in India, offering valuable insights and answers to a multitude of questions. </w:t>
+      </w:r>
+    </w:p>
+    <w:p>
+      <w:pPr>
+        <w:jc w:val="both"/>
+        <w:rPr>
+          <w:rFonts w:ascii="Times New Roman" w:hAnsi="Times New Roman" w:cs="Times New Roman"/>
+          <w:color w:val="000000"/>
+          <w:sz w:val="28"/>
+          <w:szCs w:val="28"/>
+        </w:rPr>
+      </w:pPr>
+    </w:p>
+    <w:p>
+      <w:pPr>
+        <w:jc w:val="both"/>
+        <w:rPr>
+          <w:rFonts w:ascii="Times New Roman" w:hAnsi="Times New Roman" w:cs="Times New Roman"/>
+          <w:color w:val="000000"/>
+          <w:sz w:val="28"/>
+          <w:szCs w:val="28"/>
+        </w:rPr>
+      </w:pPr>
+      <w:r>
+        <w:rPr>
+          <w:rFonts w:ascii="Times New Roman" w:hAnsi="Times New Roman" w:cs="Times New Roman"/>
+          <w:color w:val="000000"/>
+          <w:sz w:val="28"/>
+          <w:szCs w:val="28"/>
+        </w:rPr>
+        <w:t>Through the Unemployment Rate of 2023 in India visualisation, users can discern the state-wise distribution of unemployment in 2023, identifying regions with higher or lower rates and understanding the national landscape. This realization underscores the impact of high unemployment as a motivating factor for Indian people to immigrate.</w:t>
+      </w:r>
+    </w:p>
+    <w:p>
+      <w:pPr>
+        <w:jc w:val="both"/>
+        <w:rPr>
+          <w:rFonts w:ascii="Times New Roman" w:hAnsi="Times New Roman" w:cs="Times New Roman"/>
+          <w:color w:val="000000"/>
+          <w:sz w:val="28"/>
+          <w:szCs w:val="28"/>
+        </w:rPr>
+      </w:pPr>
+    </w:p>
+    <w:p>
+      <w:pPr>
+        <w:jc w:val="both"/>
+        <w:rPr>
+          <w:rFonts w:ascii="Times New Roman" w:hAnsi="Times New Roman" w:cs="Times New Roman"/>
+          <w:color w:val="000000"/>
+          <w:sz w:val="28"/>
+          <w:szCs w:val="28"/>
+        </w:rPr>
+      </w:pPr>
+      <w:r>
+        <w:rPr>
+          <w:rFonts w:ascii="Times New Roman" w:hAnsi="Times New Roman" w:cs="Times New Roman"/>
+          <w:color w:val="000000"/>
+          <w:sz w:val="28"/>
+          <w:szCs w:val="28"/>
+        </w:rPr>
+        <w:t xml:space="preserve">By exploring the Indian Migration Reason </w:t>
+      </w:r>
+      <w:r>
+        <w:rPr>
+          <w:rFonts w:ascii="Times New Roman" w:hAnsi="Times New Roman" w:cs="Times New Roman"/>
+          <w:color w:val="000000"/>
+          <w:sz w:val="28"/>
+          <w:szCs w:val="28"/>
         </w:rPr>
         <w:t>visualisation</w:t>
       </w:r>
-      <w:proofErr w:type="spellEnd"/>
-      <w:r>
-        <w:rPr>
-          <w:rFonts w:ascii="Times New Roman" w:eastAsia="Times New Roman" w:hAnsi="Times New Roman" w:cs="Times New Roman"/>
-          <w:color w:val="FF0000"/>
-          <w:kern w:val="0"/>
-          <w:sz w:val="28"/>
-          <w:szCs w:val="28"/>
-          <w14:ligatures w14:val="none"/>
-        </w:rPr>
-        <w:t>.</w:t>
-      </w:r>
-    </w:p>
-    <w:p>
-      <w:pPr>
-        <w:rPr>
-          <w:rFonts w:ascii="Times New Roman" w:hAnsi="Times New Roman" w:cs="Times New Roman"/>
-          <w:b/>
-          <w:bCs/>
-          <w:color w:val="000000"/>
-          <w:sz w:val="28"/>
-          <w:szCs w:val="28"/>
-        </w:rPr>
-      </w:pPr>
-    </w:p>
-    <w:p>
-      <w:pPr>
-        <w:jc w:val="both"/>
-        <w:rPr>
-          <w:rFonts w:ascii="Times New Roman" w:hAnsi="Times New Roman" w:cs="Times New Roman"/>
-          <w:color w:val="000000"/>
-          <w:sz w:val="28"/>
-          <w:szCs w:val="28"/>
-        </w:rPr>
-      </w:pPr>
-      <w:r>
-        <w:rPr>
-          <w:rFonts w:ascii="Times New Roman" w:hAnsi="Times New Roman" w:cs="Times New Roman"/>
-          <w:color w:val="000000"/>
-          <w:sz w:val="28"/>
-          <w:szCs w:val="28"/>
-        </w:rPr>
-        <w:t xml:space="preserve">The completed </w:t>
-      </w:r>
-      <w:proofErr w:type="spellStart"/>
-      <w:r>
-        <w:rPr>
-          <w:rFonts w:ascii="Times New Roman" w:hAnsi="Times New Roman" w:cs="Times New Roman"/>
-          <w:color w:val="000000"/>
-          <w:sz w:val="28"/>
-          <w:szCs w:val="28"/>
-        </w:rPr>
-        <w:t>visualisation</w:t>
-      </w:r>
-      <w:r>
-        <w:rPr>
-          <w:rFonts w:ascii="Times New Roman" w:hAnsi="Times New Roman" w:cs="Times New Roman"/>
-          <w:color w:val="000000"/>
-          <w:sz w:val="28"/>
-          <w:szCs w:val="28"/>
-        </w:rPr>
-        <w:t>s</w:t>
-      </w:r>
-      <w:proofErr w:type="spellEnd"/>
-      <w:r>
-        <w:rPr>
-          <w:rFonts w:ascii="Times New Roman" w:hAnsi="Times New Roman" w:cs="Times New Roman"/>
-          <w:color w:val="000000"/>
-          <w:sz w:val="28"/>
-          <w:szCs w:val="28"/>
-        </w:rPr>
-        <w:t xml:space="preserve"> </w:t>
-      </w:r>
-      <w:r>
-        <w:rPr>
-          <w:rFonts w:ascii="Times New Roman" w:hAnsi="Times New Roman" w:cs="Times New Roman"/>
-          <w:color w:val="000000"/>
-          <w:sz w:val="28"/>
-          <w:szCs w:val="28"/>
-        </w:rPr>
-        <w:t xml:space="preserve">empower users to explore and comprehend various facets of migration in India, offering valuable insights and answers to a multitude of questions. </w:t>
-      </w:r>
-    </w:p>
-    <w:p>
-      <w:pPr>
-        <w:jc w:val="both"/>
-        <w:rPr>
-          <w:rFonts w:ascii="Times New Roman" w:hAnsi="Times New Roman" w:cs="Times New Roman"/>
-          <w:color w:val="000000"/>
-          <w:sz w:val="28"/>
-          <w:szCs w:val="28"/>
-        </w:rPr>
-      </w:pPr>
-    </w:p>
-    <w:p>
-      <w:pPr>
-        <w:jc w:val="both"/>
-        <w:rPr>
-          <w:rFonts w:ascii="Times New Roman" w:hAnsi="Times New Roman" w:cs="Times New Roman"/>
-          <w:color w:val="000000"/>
-          <w:sz w:val="28"/>
-          <w:szCs w:val="28"/>
-        </w:rPr>
-      </w:pPr>
-      <w:r>
-        <w:rPr>
-          <w:rFonts w:ascii="Times New Roman" w:hAnsi="Times New Roman" w:cs="Times New Roman"/>
-          <w:color w:val="000000"/>
-          <w:sz w:val="28"/>
-          <w:szCs w:val="28"/>
-        </w:rPr>
-        <w:t xml:space="preserve">Through the Unemployment Rate of 2023 in India </w:t>
-      </w:r>
-      <w:proofErr w:type="spellStart"/>
-      <w:r>
-        <w:rPr>
-          <w:rFonts w:ascii="Times New Roman" w:hAnsi="Times New Roman" w:cs="Times New Roman"/>
-          <w:color w:val="000000"/>
-          <w:sz w:val="28"/>
-          <w:szCs w:val="28"/>
-        </w:rPr>
-        <w:t>visualisation</w:t>
-      </w:r>
-      <w:proofErr w:type="spellEnd"/>
-      <w:r>
-        <w:rPr>
-          <w:rFonts w:ascii="Times New Roman" w:hAnsi="Times New Roman" w:cs="Times New Roman"/>
-          <w:color w:val="000000"/>
-          <w:sz w:val="28"/>
-          <w:szCs w:val="28"/>
-        </w:rPr>
-        <w:t>, users can discern the state-wise distribution of unemployment in 2023, identifying regions with higher or lower rates and understanding the national landscape. This realization underscores the impact of high unemployment as a motivating factor for Indian people to immigrate.</w:t>
-      </w:r>
-    </w:p>
-    <w:p>
-      <w:pPr>
-        <w:jc w:val="both"/>
-        <w:rPr>
-          <w:rFonts w:ascii="Times New Roman" w:hAnsi="Times New Roman" w:cs="Times New Roman"/>
-          <w:color w:val="000000"/>
-          <w:sz w:val="28"/>
-          <w:szCs w:val="28"/>
-        </w:rPr>
-      </w:pPr>
-    </w:p>
-    <w:p>
-      <w:pPr>
-        <w:jc w:val="both"/>
-        <w:rPr>
-          <w:rFonts w:ascii="Times New Roman" w:hAnsi="Times New Roman" w:cs="Times New Roman"/>
-          <w:color w:val="000000"/>
-          <w:sz w:val="28"/>
-          <w:szCs w:val="28"/>
-        </w:rPr>
-      </w:pPr>
-      <w:r>
-        <w:rPr>
-          <w:rFonts w:ascii="Times New Roman" w:hAnsi="Times New Roman" w:cs="Times New Roman"/>
-          <w:color w:val="000000"/>
-          <w:sz w:val="28"/>
-          <w:szCs w:val="28"/>
-        </w:rPr>
-        <w:t xml:space="preserve">By exploring the Indian Migration Reason </w:t>
-      </w:r>
-      <w:proofErr w:type="spellStart"/>
-      <w:r>
-        <w:rPr>
-          <w:rFonts w:ascii="Times New Roman" w:hAnsi="Times New Roman" w:cs="Times New Roman"/>
-          <w:color w:val="000000"/>
-          <w:sz w:val="28"/>
-          <w:szCs w:val="28"/>
-        </w:rPr>
-        <w:t>visualisation</w:t>
-      </w:r>
-      <w:proofErr w:type="spellEnd"/>
       <w:r>
         <w:rPr>
           <w:rFonts w:ascii="Times New Roman" w:hAnsi="Times New Roman" w:cs="Times New Roman"/>
@@ -4664,54 +4302,23 @@
         </w:rPr>
         <w:t xml:space="preserve">Wages of Various Countries </w:t>
       </w:r>
-      <w:proofErr w:type="spellStart"/>
-      <w:r>
-        <w:rPr>
-          <w:rFonts w:ascii="Times New Roman" w:hAnsi="Times New Roman" w:cs="Times New Roman"/>
-          <w:color w:val="000000"/>
-          <w:sz w:val="28"/>
-          <w:szCs w:val="28"/>
-        </w:rPr>
-        <w:t>visualisation</w:t>
-      </w:r>
-      <w:proofErr w:type="spellEnd"/>
-      <w:r>
-        <w:rPr>
-          <w:rFonts w:ascii="Times New Roman" w:hAnsi="Times New Roman" w:cs="Times New Roman"/>
-          <w:color w:val="000000"/>
-          <w:sz w:val="28"/>
-          <w:szCs w:val="28"/>
-        </w:rPr>
-        <w:t xml:space="preserve"> </w:t>
-      </w:r>
-      <w:r>
-        <w:rPr>
-          <w:rFonts w:ascii="Times New Roman" w:hAnsi="Times New Roman" w:cs="Times New Roman"/>
-          <w:color w:val="000000"/>
-          <w:sz w:val="28"/>
-          <w:szCs w:val="28"/>
-        </w:rPr>
-        <w:t xml:space="preserve">assists users in grasping the average salary comparison across different countries. It facilitates an understanding of how India's monthly and hourly wage structures compare with those of other nations. Additionally, it helps identify specific countries with higher or lower monthly and hourly wage levels. This </w:t>
-      </w:r>
-      <w:proofErr w:type="spellStart"/>
-      <w:r>
-        <w:rPr>
-          <w:rFonts w:ascii="Times New Roman" w:hAnsi="Times New Roman" w:cs="Times New Roman"/>
-          <w:color w:val="000000"/>
-          <w:sz w:val="28"/>
-          <w:szCs w:val="28"/>
-        </w:rPr>
-        <w:t>visualisation</w:t>
-      </w:r>
-      <w:proofErr w:type="spellEnd"/>
-      <w:r>
-        <w:rPr>
-          <w:rFonts w:ascii="Times New Roman" w:hAnsi="Times New Roman" w:cs="Times New Roman"/>
-          <w:color w:val="000000"/>
-          <w:sz w:val="28"/>
-          <w:szCs w:val="28"/>
-        </w:rPr>
-        <w:t xml:space="preserve"> facilitates a comparative analysis of global wage structures, aiding in understanding India's economic competitiveness.</w:t>
+      <w:r>
+        <w:rPr>
+          <w:rFonts w:ascii="Times New Roman" w:hAnsi="Times New Roman" w:cs="Times New Roman"/>
+          <w:color w:val="000000"/>
+          <w:sz w:val="28"/>
+          <w:szCs w:val="28"/>
+        </w:rPr>
+        <w:t xml:space="preserve">visualisation </w:t>
+      </w:r>
+      <w:r>
+        <w:rPr>
+          <w:rFonts w:ascii="Times New Roman" w:hAnsi="Times New Roman" w:cs="Times New Roman"/>
+          <w:color w:val="000000"/>
+          <w:sz w:val="28"/>
+          <w:szCs w:val="28"/>
+        </w:rPr>
+        <w:t>assists users in grasping the average salary comparison across different countries. It facilitates an understanding of how India's monthly and hourly wage structures compare with those of other nations. Additionally, it helps identify specific countries with higher or lower monthly and hourly wage levels. This visualisation facilitates a comparative analysis of global wage structures, aiding in understanding India's economic competitiveness.</w:t>
       </w:r>
     </w:p>
     <w:p>
@@ -4755,25 +4362,14 @@
         </w:rPr>
         <w:t xml:space="preserve">The Disease Leads to Migration </w:t>
       </w:r>
-      <w:proofErr w:type="spellStart"/>
-      <w:r>
-        <w:rPr>
-          <w:rFonts w:ascii="Times New Roman" w:hAnsi="Times New Roman" w:cs="Times New Roman"/>
-          <w:color w:val="000000"/>
-          <w:sz w:val="28"/>
-          <w:szCs w:val="28"/>
-        </w:rPr>
-        <w:t>visualisation</w:t>
-      </w:r>
-      <w:proofErr w:type="spellEnd"/>
-      <w:r>
-        <w:rPr>
-          <w:rFonts w:ascii="Times New Roman" w:hAnsi="Times New Roman" w:cs="Times New Roman"/>
-          <w:color w:val="000000"/>
-          <w:sz w:val="28"/>
-          <w:szCs w:val="28"/>
-        </w:rPr>
-        <w:t xml:space="preserve"> </w:t>
+      <w:r>
+        <w:rPr>
+          <w:rFonts w:ascii="Times New Roman" w:hAnsi="Times New Roman" w:cs="Times New Roman"/>
+          <w:color w:val="000000"/>
+          <w:sz w:val="28"/>
+          <w:szCs w:val="28"/>
+        </w:rPr>
+        <w:t xml:space="preserve">visualisation </w:t>
       </w:r>
       <w:r>
         <w:rPr>
@@ -4815,25 +4411,14 @@
         </w:rPr>
         <w:t xml:space="preserve">Migration from India to Other Countries </w:t>
       </w:r>
-      <w:proofErr w:type="spellStart"/>
-      <w:r>
-        <w:rPr>
-          <w:rFonts w:ascii="Times New Roman" w:hAnsi="Times New Roman" w:cs="Times New Roman"/>
-          <w:color w:val="000000"/>
-          <w:sz w:val="28"/>
-          <w:szCs w:val="28"/>
-        </w:rPr>
-        <w:t>visualisation</w:t>
-      </w:r>
-      <w:proofErr w:type="spellEnd"/>
-      <w:r>
-        <w:rPr>
-          <w:rFonts w:ascii="Times New Roman" w:hAnsi="Times New Roman" w:cs="Times New Roman"/>
-          <w:color w:val="000000"/>
-          <w:sz w:val="28"/>
-          <w:szCs w:val="28"/>
-        </w:rPr>
-        <w:t xml:space="preserve"> </w:t>
+      <w:r>
+        <w:rPr>
+          <w:rFonts w:ascii="Times New Roman" w:hAnsi="Times New Roman" w:cs="Times New Roman"/>
+          <w:color w:val="000000"/>
+          <w:sz w:val="28"/>
+          <w:szCs w:val="28"/>
+        </w:rPr>
+        <w:t xml:space="preserve">visualisation </w:t>
       </w:r>
       <w:r>
         <w:rPr>
@@ -4873,27 +4458,7 @@
           <w:sz w:val="28"/>
           <w:szCs w:val="28"/>
         </w:rPr>
-        <w:t xml:space="preserve">Furthermore, Population of India </w:t>
-      </w:r>
-      <w:proofErr w:type="spellStart"/>
-      <w:r>
-        <w:rPr>
-          <w:rFonts w:ascii="Times New Roman" w:hAnsi="Times New Roman" w:cs="Times New Roman"/>
-          <w:color w:val="000000"/>
-          <w:sz w:val="28"/>
-          <w:szCs w:val="28"/>
-        </w:rPr>
-        <w:t>visualisation</w:t>
-      </w:r>
-      <w:proofErr w:type="spellEnd"/>
-      <w:r>
-        <w:rPr>
-          <w:rFonts w:ascii="Times New Roman" w:hAnsi="Times New Roman" w:cs="Times New Roman"/>
-          <w:color w:val="000000"/>
-          <w:sz w:val="28"/>
-          <w:szCs w:val="28"/>
-        </w:rPr>
-        <w:t xml:space="preserve"> enables users to observe the distribution of India's population across different age groups and track how the population has evolved over time.</w:t>
+        <w:t>Furthermore, Population of India visualisation enables users to observe the distribution of India's population across different age groups and track how the population has evolved over time.</w:t>
       </w:r>
     </w:p>
     <w:p>
@@ -4955,27 +4520,7 @@
           <w:sz w:val="28"/>
           <w:szCs w:val="28"/>
         </w:rPr>
-        <w:t xml:space="preserve">For instance, policymakers can leverage the Unemployment Rate of 2023 in India visualization to make informed decisions about regional employment strategies, addressing socio-economic disparities effectively. This data-driven approach aids in tailoring interventions based on state-wise unemployment patterns. Next, Non-Governmental Organizations (NGOs) and other organizations can use visualizations like Disease Leads to Migration to design targeted health interventions and assistance programs. Understanding prevalent diseases among migrants is crucial for enhancing overall well-being and planning effective healthcare strategies. Furthermore, researchers can utilize visualizations across the Population of India charts for academic research on population dynamics, socio-economic factors, and migration trends. The detailed data provided by the visualizations contributes valuable insights for in-depth analysis and scholarly exploration. Lastly, the visualizations raise public awareness about the complex interplay between unemployment, migration, and health. By presenting data in a visually accessible format, these visualizations foster a more informed and engaged society, encouraging </w:t>
-      </w:r>
-      <w:proofErr w:type="gramStart"/>
-      <w:r>
-        <w:rPr>
-          <w:rFonts w:ascii="Times New Roman" w:hAnsi="Times New Roman" w:cs="Times New Roman"/>
-          <w:color w:val="000000"/>
-          <w:sz w:val="28"/>
-          <w:szCs w:val="28"/>
-        </w:rPr>
-        <w:t>dialogue</w:t>
-      </w:r>
-      <w:proofErr w:type="gramEnd"/>
-      <w:r>
-        <w:rPr>
-          <w:rFonts w:ascii="Times New Roman" w:hAnsi="Times New Roman" w:cs="Times New Roman"/>
-          <w:color w:val="000000"/>
-          <w:sz w:val="28"/>
-          <w:szCs w:val="28"/>
-        </w:rPr>
-        <w:t xml:space="preserve"> and understanding of critical issues.</w:t>
+        <w:t>For instance, policymakers can leverage the Unemployment Rate of 2023 in India visualization to make informed decisions about regional employment strategies, addressing socio-economic disparities effectively. This data-driven approach aids in tailoring interventions based on state-wise unemployment patterns. Next, Non-Governmental Organizations (NGOs) and other organizations can use visualizations like Disease Leads to Migration to design targeted health interventions and assistance programs. Understanding prevalent diseases among migrants is crucial for enhancing overall well-being and planning effective healthcare strategies. Furthermore, researchers can utilize visualizations across the Population of India charts for academic research on population dynamics, socio-economic factors, and migration trends. The detailed data provided by the visualizations contributes valuable insights for in-depth analysis and scholarly exploration. Lastly, the visualizations raise public awareness about the complex interplay between unemployment, migration, and health. By presenting data in a visually accessible format, these visualizations foster a more informed and engaged society, encouraging dialogue and understanding of critical issues.</w:t>
       </w:r>
     </w:p>
     <w:p>
@@ -5864,27 +5409,7 @@
           <w:sz w:val="28"/>
           <w:szCs w:val="28"/>
         </w:rPr>
-        <w:t xml:space="preserve">Presented the datasets collected by each team member and </w:t>
-      </w:r>
-      <w:proofErr w:type="gramStart"/>
-      <w:r>
-        <w:rPr>
-          <w:rFonts w:ascii="Times New Roman" w:hAnsi="Times New Roman" w:cs="Times New Roman"/>
-          <w:color w:val="000000"/>
-          <w:sz w:val="28"/>
-          <w:szCs w:val="28"/>
-        </w:rPr>
-        <w:t>discuss</w:t>
-      </w:r>
-      <w:proofErr w:type="gramEnd"/>
-      <w:r>
-        <w:rPr>
-          <w:rFonts w:ascii="Times New Roman" w:hAnsi="Times New Roman" w:cs="Times New Roman"/>
-          <w:color w:val="000000"/>
-          <w:sz w:val="28"/>
-          <w:szCs w:val="28"/>
-        </w:rPr>
-        <w:t xml:space="preserve"> the which datasets are suitable for the project</w:t>
+        <w:t>Presented the datasets collected by each team member and discuss the which datasets are suitable for the project</w:t>
       </w:r>
       <w:r>
         <w:rPr>
@@ -7965,7 +7490,6 @@
           <w:b/>
           <w:bCs/>
           <w:color w:val="auto"/>
-          <w:highlight w:val="yellow"/>
         </w:rPr>
       </w:pPr>
       <w:bookmarkStart w:id="5" w:name="_Toc149517245"/>
@@ -7975,7 +7499,6 @@
           <w:b/>
           <w:bCs/>
           <w:color w:val="auto"/>
-          <w:highlight w:val="yellow"/>
         </w:rPr>
         <w:t>Data Source</w:t>
       </w:r>
@@ -8036,19 +7559,7 @@
           <w:szCs w:val="28"/>
           <w14:ligatures w14:val="none"/>
         </w:rPr>
-        <w:t xml:space="preserve">sources. What type of data set is it (e.g., table, network, field)? What are </w:t>
-      </w:r>
-      <w:proofErr w:type="gramStart"/>
-      <w:r>
-        <w:rPr>
-          <w:rFonts w:ascii="Times New Roman" w:eastAsia="Times New Roman" w:hAnsi="Times New Roman" w:cs="Times New Roman"/>
-          <w:color w:val="FF0000"/>
-          <w:kern w:val="0"/>
-          <w:sz w:val="28"/>
-          <w:szCs w:val="28"/>
-          <w14:ligatures w14:val="none"/>
-        </w:rPr>
-        <w:t xml:space="preserve">the </w:t>
+        <w:t xml:space="preserve">sources. What type of data set is it (e.g., table, network, field)? What are the </w:t>
       </w:r>
       <w:r>
         <w:rPr>
@@ -8070,43 +7581,7 @@
           <w:szCs w:val="28"/>
           <w14:ligatures w14:val="none"/>
         </w:rPr>
-        <w:t>attributes</w:t>
-      </w:r>
-      <w:proofErr w:type="gramEnd"/>
-      <w:r>
-        <w:rPr>
-          <w:rFonts w:ascii="Times New Roman" w:eastAsia="Times New Roman" w:hAnsi="Times New Roman" w:cs="Times New Roman"/>
-          <w:color w:val="FF0000"/>
-          <w:kern w:val="0"/>
-          <w:sz w:val="28"/>
-          <w:szCs w:val="28"/>
-          <w14:ligatures w14:val="none"/>
-        </w:rPr>
-        <w:t xml:space="preserve"> in your data set and what type of data are the values (i.e., categorial, ordinal, interval, ratio/quantitative)? Is there any data in the set that will not be included in your </w:t>
-      </w:r>
-      <w:proofErr w:type="spellStart"/>
-      <w:r>
-        <w:rPr>
-          <w:rFonts w:ascii="Times New Roman" w:eastAsia="Times New Roman" w:hAnsi="Times New Roman" w:cs="Times New Roman"/>
-          <w:color w:val="FF0000"/>
-          <w:kern w:val="0"/>
-          <w:sz w:val="28"/>
-          <w:szCs w:val="28"/>
-          <w14:ligatures w14:val="none"/>
-        </w:rPr>
-        <w:t>visualisation</w:t>
-      </w:r>
-      <w:proofErr w:type="spellEnd"/>
-      <w:r>
-        <w:rPr>
-          <w:rFonts w:ascii="Times New Roman" w:eastAsia="Times New Roman" w:hAnsi="Times New Roman" w:cs="Times New Roman"/>
-          <w:color w:val="FF0000"/>
-          <w:kern w:val="0"/>
-          <w:sz w:val="28"/>
-          <w:szCs w:val="28"/>
-          <w14:ligatures w14:val="none"/>
-        </w:rPr>
-        <w:t xml:space="preserve">? Why? </w:t>
+        <w:t xml:space="preserve">attributes in your data set and what type of data are the values (i.e., categorial, ordinal, interval, ratio/quantitative)? Is there any data in the set that will not be included in your visualisation? Why? </w:t>
       </w:r>
     </w:p>
     <w:p>
@@ -8406,27 +7881,7 @@
           <w:sz w:val="28"/>
           <w:szCs w:val="28"/>
         </w:rPr>
-        <w:t xml:space="preserve">Both attributes are being utilized in our data </w:t>
-      </w:r>
-      <w:proofErr w:type="spellStart"/>
-      <w:r>
-        <w:rPr>
-          <w:rFonts w:ascii="Times New Roman" w:hAnsi="Times New Roman" w:cs="Times New Roman"/>
-          <w:color w:val="000000"/>
-          <w:sz w:val="28"/>
-          <w:szCs w:val="28"/>
-        </w:rPr>
-        <w:t>visualisation</w:t>
-      </w:r>
-      <w:proofErr w:type="spellEnd"/>
-      <w:r>
-        <w:rPr>
-          <w:rFonts w:ascii="Times New Roman" w:hAnsi="Times New Roman" w:cs="Times New Roman"/>
-          <w:color w:val="000000"/>
-          <w:sz w:val="28"/>
-          <w:szCs w:val="28"/>
-        </w:rPr>
-        <w:t>. Also, t</w:t>
+        <w:t>Both attributes are being utilized in our data visualisation. Also, t</w:t>
       </w:r>
       <w:r>
         <w:rPr>
@@ -8630,37 +8085,6 @@
         </w:rPr>
         <w:t xml:space="preserve">. For instance, a value of 0% indicates the complete absence of unemployment, making it a quantitative indicator with meaningful ratios for analysis and comparison. </w:t>
       </w:r>
-    </w:p>
-    <w:p>
-      <w:pPr>
-        <w:rPr>
-          <w:rFonts w:ascii="Times New Roman" w:hAnsi="Times New Roman" w:cs="Times New Roman"/>
-          <w:color w:val="000000"/>
-          <w:sz w:val="28"/>
-          <w:szCs w:val="28"/>
-        </w:rPr>
-      </w:pPr>
-    </w:p>
-    <w:p>
-      <w:pPr>
-        <w:rPr>
-          <w:rStyle w:val="Hyperlink"/>
-          <w:rFonts w:ascii="Times New Roman" w:hAnsi="Times New Roman" w:cs="Times New Roman"/>
-          <w:sz w:val="28"/>
-          <w:szCs w:val="28"/>
-        </w:rPr>
-      </w:pPr>
-      <w:hyperlink r:id="rId13" w:history="1">
-        <w:r>
-          <w:rPr>
-            <w:rStyle w:val="Hyperlink"/>
-            <w:rFonts w:ascii="Times New Roman" w:hAnsi="Times New Roman" w:cs="Times New Roman"/>
-            <w:sz w:val="28"/>
-            <w:szCs w:val="28"/>
-          </w:rPr>
-          <w:t>https://www.studyiq.com/articles/unemployment-rate-in-india/</w:t>
-        </w:r>
-      </w:hyperlink>
     </w:p>
     <w:p>
       <w:pPr>
@@ -8697,7 +8121,7 @@
           <w:sz w:val="28"/>
           <w:szCs w:val="28"/>
         </w:rPr>
-        <w:t>Indian Migration Reason:</w:t>
+        <w:t>Indian Migration Reason</w:t>
       </w:r>
     </w:p>
     <w:p>
@@ -8857,58 +8281,7 @@
           <w:sz w:val="28"/>
           <w:szCs w:val="28"/>
         </w:rPr>
-        <w:t>“</w:t>
-      </w:r>
-      <w:proofErr w:type="spellStart"/>
-      <w:proofErr w:type="gramStart"/>
-      <w:r>
-        <w:rPr>
-          <w:rFonts w:ascii="Times New Roman" w:hAnsi="Times New Roman" w:cs="Times New Roman"/>
-          <w:color w:val="000000"/>
-          <w:sz w:val="28"/>
-          <w:szCs w:val="28"/>
-        </w:rPr>
-        <w:t>reason</w:t>
-      </w:r>
-      <w:proofErr w:type="gramEnd"/>
-      <w:r>
-        <w:rPr>
-          <w:rFonts w:ascii="Times New Roman" w:hAnsi="Times New Roman" w:cs="Times New Roman"/>
-          <w:color w:val="000000"/>
-          <w:sz w:val="28"/>
-          <w:szCs w:val="28"/>
-        </w:rPr>
-        <w:t>_for_migration</w:t>
-      </w:r>
-      <w:proofErr w:type="spellEnd"/>
-      <w:r>
-        <w:rPr>
-          <w:rFonts w:ascii="Times New Roman" w:hAnsi="Times New Roman" w:cs="Times New Roman"/>
-          <w:color w:val="000000"/>
-          <w:sz w:val="28"/>
-          <w:szCs w:val="28"/>
-        </w:rPr>
-        <w:t>” does not involve numerical measurements so it is qualitative data. Then, “</w:t>
-      </w:r>
-      <w:proofErr w:type="spellStart"/>
-      <w:r>
-        <w:rPr>
-          <w:rFonts w:ascii="Times New Roman" w:hAnsi="Times New Roman" w:cs="Times New Roman"/>
-          <w:color w:val="000000"/>
-          <w:sz w:val="28"/>
-          <w:szCs w:val="28"/>
-        </w:rPr>
-        <w:t>reason_for_migration</w:t>
-      </w:r>
-      <w:proofErr w:type="spellEnd"/>
-      <w:r>
-        <w:rPr>
-          <w:rFonts w:ascii="Times New Roman" w:hAnsi="Times New Roman" w:cs="Times New Roman"/>
-          <w:color w:val="000000"/>
-          <w:sz w:val="28"/>
-          <w:szCs w:val="28"/>
-        </w:rPr>
-        <w:t>” is categorical data also because it represents different categories or reasons for migration.</w:t>
+        <w:t>“reason_for_migration” does not involve numerical measurements so it is qualitative data. Then, “reason_for_migration” is categorical data also because it represents different categories or reasons for migration.</w:t>
       </w:r>
       <w:r>
         <w:rPr>
@@ -8948,7 +8321,7 @@
           <w:szCs w:val="28"/>
         </w:rPr>
       </w:pPr>
-      <w:hyperlink r:id="rId14" w:history="1">
+      <w:hyperlink r:id="rId13" w:history="1">
         <w:r>
           <w:rPr>
             <w:rStyle w:val="Hyperlink"/>
@@ -9007,17 +8380,6 @@
           <w:szCs w:val="28"/>
         </w:rPr>
         <w:t xml:space="preserve"> of Various Countries</w:t>
-      </w:r>
-      <w:r>
-        <w:rPr>
-          <w:rFonts w:ascii="Times New Roman" w:hAnsi="Times New Roman" w:cs="Times New Roman"/>
-          <w:b/>
-          <w:bCs/>
-          <w:color w:val="000000"/>
-          <w:sz w:val="28"/>
-          <w:szCs w:val="28"/>
-        </w:rPr>
-        <w:t>:</w:t>
       </w:r>
     </w:p>
     <w:p>
@@ -9201,47 +8563,7 @@
           <w:sz w:val="28"/>
           <w:szCs w:val="28"/>
         </w:rPr>
-        <w:t>include "year," "</w:t>
-      </w:r>
-      <w:proofErr w:type="spellStart"/>
-      <w:r>
-        <w:rPr>
-          <w:rFonts w:ascii="Times New Roman" w:hAnsi="Times New Roman" w:cs="Times New Roman"/>
-          <w:color w:val="000000"/>
-          <w:sz w:val="28"/>
-          <w:szCs w:val="28"/>
-        </w:rPr>
-        <w:t>country_code</w:t>
-      </w:r>
-      <w:proofErr w:type="spellEnd"/>
-      <w:r>
-        <w:rPr>
-          <w:rFonts w:ascii="Times New Roman" w:hAnsi="Times New Roman" w:cs="Times New Roman"/>
-          <w:color w:val="000000"/>
-          <w:sz w:val="28"/>
-          <w:szCs w:val="28"/>
-        </w:rPr>
-        <w:t>," "</w:t>
-      </w:r>
-      <w:proofErr w:type="spellStart"/>
-      <w:r>
-        <w:rPr>
-          <w:rFonts w:ascii="Times New Roman" w:hAnsi="Times New Roman" w:cs="Times New Roman"/>
-          <w:color w:val="000000"/>
-          <w:sz w:val="28"/>
-          <w:szCs w:val="28"/>
-        </w:rPr>
-        <w:t>country_name</w:t>
-      </w:r>
-      <w:proofErr w:type="spellEnd"/>
-      <w:r>
-        <w:rPr>
-          <w:rFonts w:ascii="Times New Roman" w:hAnsi="Times New Roman" w:cs="Times New Roman"/>
-          <w:color w:val="000000"/>
-          <w:sz w:val="28"/>
-          <w:szCs w:val="28"/>
-        </w:rPr>
-        <w:t>," "</w:t>
+        <w:t>include "year," "country_code," "country_name," "</w:t>
       </w:r>
       <w:r>
         <w:rPr>
@@ -9286,47 +8608,7 @@
           <w:sz w:val="28"/>
           <w:szCs w:val="28"/>
         </w:rPr>
-        <w:t>For improved clarity, we have renamed "hw3wl_us" to "</w:t>
-      </w:r>
-      <w:proofErr w:type="spellStart"/>
-      <w:r>
-        <w:rPr>
-          <w:rFonts w:ascii="Times New Roman" w:hAnsi="Times New Roman" w:cs="Times New Roman"/>
-          <w:color w:val="000000"/>
-          <w:sz w:val="28"/>
-          <w:szCs w:val="28"/>
-        </w:rPr>
-        <w:t>hour_wages</w:t>
-      </w:r>
-      <w:proofErr w:type="spellEnd"/>
-      <w:r>
-        <w:rPr>
-          <w:rFonts w:ascii="Times New Roman" w:hAnsi="Times New Roman" w:cs="Times New Roman"/>
-          <w:color w:val="000000"/>
-          <w:sz w:val="28"/>
-          <w:szCs w:val="28"/>
-        </w:rPr>
-        <w:t>" and "mw3wl_us" to "</w:t>
-      </w:r>
-      <w:proofErr w:type="spellStart"/>
-      <w:r>
-        <w:rPr>
-          <w:rFonts w:ascii="Times New Roman" w:hAnsi="Times New Roman" w:cs="Times New Roman"/>
-          <w:color w:val="000000"/>
-          <w:sz w:val="28"/>
-          <w:szCs w:val="28"/>
-        </w:rPr>
-        <w:t>monthly_wages</w:t>
-      </w:r>
-      <w:proofErr w:type="spellEnd"/>
-      <w:r>
-        <w:rPr>
-          <w:rFonts w:ascii="Times New Roman" w:hAnsi="Times New Roman" w:cs="Times New Roman"/>
-          <w:color w:val="000000"/>
-          <w:sz w:val="28"/>
-          <w:szCs w:val="28"/>
-        </w:rPr>
-        <w:t>."</w:t>
+        <w:t>For improved clarity, we have renamed "hw3wl_us" to "hour_wages" and "mw3wl_us" to "monthly_wages."</w:t>
       </w:r>
       <w:r>
         <w:rPr>
@@ -9375,96 +8657,16 @@
           <w:sz w:val="28"/>
           <w:szCs w:val="28"/>
         </w:rPr>
-        <w:t>The “year” is ordinal data because it indicates a chronological order. Next, "</w:t>
-      </w:r>
-      <w:proofErr w:type="spellStart"/>
-      <w:r>
-        <w:rPr>
-          <w:rFonts w:ascii="Times New Roman" w:hAnsi="Times New Roman" w:cs="Times New Roman"/>
-          <w:color w:val="000000"/>
-          <w:sz w:val="28"/>
-          <w:szCs w:val="28"/>
-        </w:rPr>
-        <w:t>country_code</w:t>
-      </w:r>
-      <w:proofErr w:type="spellEnd"/>
-      <w:r>
-        <w:rPr>
-          <w:rFonts w:ascii="Times New Roman" w:hAnsi="Times New Roman" w:cs="Times New Roman"/>
-          <w:color w:val="000000"/>
-          <w:sz w:val="28"/>
-          <w:szCs w:val="28"/>
-        </w:rPr>
-        <w:t>" and "</w:t>
-      </w:r>
-      <w:proofErr w:type="spellStart"/>
-      <w:r>
-        <w:rPr>
-          <w:rFonts w:ascii="Times New Roman" w:hAnsi="Times New Roman" w:cs="Times New Roman"/>
-          <w:color w:val="000000"/>
-          <w:sz w:val="28"/>
-          <w:szCs w:val="28"/>
-        </w:rPr>
-        <w:t>country_name</w:t>
-      </w:r>
-      <w:proofErr w:type="spellEnd"/>
-      <w:r>
-        <w:rPr>
-          <w:rFonts w:ascii="Times New Roman" w:hAnsi="Times New Roman" w:cs="Times New Roman"/>
-          <w:color w:val="000000"/>
-          <w:sz w:val="28"/>
-          <w:szCs w:val="28"/>
-        </w:rPr>
-        <w:t>" are categorical data because they are used to represent categories and labels without inherent numerical significance</w:t>
-      </w:r>
-      <w:r>
-        <w:rPr>
-          <w:rFonts w:ascii="Times New Roman" w:hAnsi="Times New Roman" w:cs="Times New Roman"/>
-          <w:color w:val="000000"/>
-          <w:sz w:val="28"/>
-          <w:szCs w:val="28"/>
-        </w:rPr>
-        <w:t>. Moreover, "</w:t>
-      </w:r>
-      <w:proofErr w:type="spellStart"/>
-      <w:r>
-        <w:rPr>
-          <w:rFonts w:ascii="Times New Roman" w:hAnsi="Times New Roman" w:cs="Times New Roman"/>
-          <w:color w:val="000000"/>
-          <w:sz w:val="28"/>
-          <w:szCs w:val="28"/>
-        </w:rPr>
-        <w:t>monthly_wages</w:t>
-      </w:r>
-      <w:proofErr w:type="spellEnd"/>
-      <w:r>
-        <w:rPr>
-          <w:rFonts w:ascii="Times New Roman" w:hAnsi="Times New Roman" w:cs="Times New Roman"/>
-          <w:color w:val="000000"/>
-          <w:sz w:val="28"/>
-          <w:szCs w:val="28"/>
-        </w:rPr>
-        <w:t>" and "</w:t>
-      </w:r>
-      <w:proofErr w:type="spellStart"/>
-      <w:r>
-        <w:rPr>
-          <w:rFonts w:ascii="Times New Roman" w:hAnsi="Times New Roman" w:cs="Times New Roman"/>
-          <w:color w:val="000000"/>
-          <w:sz w:val="28"/>
-          <w:szCs w:val="28"/>
-        </w:rPr>
-        <w:t>hourly_wages</w:t>
-      </w:r>
-      <w:proofErr w:type="spellEnd"/>
-      <w:r>
-        <w:rPr>
-          <w:rFonts w:ascii="Times New Roman" w:hAnsi="Times New Roman" w:cs="Times New Roman"/>
-          <w:color w:val="000000"/>
-          <w:sz w:val="28"/>
-          <w:szCs w:val="28"/>
-        </w:rPr>
-        <w:t xml:space="preserve">" are quantitative data and under the category of ratio data because they are numerical and can be </w:t>
+        <w:t>The “year” is ordinal data because it indicates a chronological order. Next, "country_code" and "country_name" are categorical data because they are used to represent categories and labels without inherent numerical significance</w:t>
+      </w:r>
+      <w:r>
+        <w:rPr>
+          <w:rFonts w:ascii="Times New Roman" w:hAnsi="Times New Roman" w:cs="Times New Roman"/>
+          <w:color w:val="000000"/>
+          <w:sz w:val="28"/>
+          <w:szCs w:val="28"/>
+        </w:rPr>
+        <w:t xml:space="preserve">. Moreover, "monthly_wages" and "hourly_wages" are quantitative data and under the category of ratio data because they are numerical and can be </w:t>
       </w:r>
       <w:r>
         <w:rPr>
@@ -9475,37 +8677,6 @@
         </w:rPr>
         <w:t>measured.</w:t>
       </w:r>
-    </w:p>
-    <w:p>
-      <w:pPr>
-        <w:rPr>
-          <w:rFonts w:ascii="Times New Roman" w:hAnsi="Times New Roman" w:cs="Times New Roman"/>
-          <w:color w:val="000000"/>
-          <w:sz w:val="28"/>
-          <w:szCs w:val="28"/>
-        </w:rPr>
-      </w:pPr>
-    </w:p>
-    <w:p>
-      <w:pPr>
-        <w:rPr>
-          <w:rFonts w:ascii="Times New Roman" w:hAnsi="Times New Roman" w:cs="Times New Roman"/>
-          <w:color w:val="000000"/>
-          <w:sz w:val="28"/>
-          <w:szCs w:val="28"/>
-        </w:rPr>
-      </w:pPr>
-      <w:hyperlink r:id="rId15" w:history="1">
-        <w:r>
-          <w:rPr>
-            <w:rStyle w:val="Hyperlink"/>
-            <w:rFonts w:ascii="Times New Roman" w:hAnsi="Times New Roman" w:cs="Times New Roman"/>
-            <w:sz w:val="28"/>
-            <w:szCs w:val="28"/>
-          </w:rPr>
-          <w:t>https://www.nber.org/research/data/occupational-wages-around-world-oww-database</w:t>
-        </w:r>
-      </w:hyperlink>
     </w:p>
     <w:p>
       <w:pPr>
@@ -9542,7 +8713,7 @@
           <w:sz w:val="28"/>
           <w:szCs w:val="28"/>
         </w:rPr>
-        <w:t>Disease leads to migration dataset:</w:t>
+        <w:t>Disease leads to migration dataset</w:t>
       </w:r>
     </w:p>
     <w:p>
@@ -9678,27 +8849,7 @@
           <w:sz w:val="28"/>
           <w:szCs w:val="28"/>
         </w:rPr>
-        <w:t xml:space="preserve">The original dataset comprises 16 attributes, and for data </w:t>
-      </w:r>
-      <w:proofErr w:type="spellStart"/>
-      <w:r>
-        <w:rPr>
-          <w:rFonts w:ascii="Times New Roman" w:hAnsi="Times New Roman" w:cs="Times New Roman"/>
-          <w:color w:val="000000"/>
-          <w:sz w:val="28"/>
-          <w:szCs w:val="28"/>
-        </w:rPr>
-        <w:t>visualisation</w:t>
-      </w:r>
-      <w:proofErr w:type="spellEnd"/>
-      <w:r>
-        <w:rPr>
-          <w:rFonts w:ascii="Times New Roman" w:hAnsi="Times New Roman" w:cs="Times New Roman"/>
-          <w:color w:val="000000"/>
-          <w:sz w:val="28"/>
-          <w:szCs w:val="28"/>
-        </w:rPr>
-        <w:t xml:space="preserve">, the selected attributes from the original dataset include "Disease Category", "male", "&lt;40 years", "&gt;=40 years" and "Prevalence among migrants". Also, we combine those attributes to become 3 attributes which are </w:t>
+        <w:t xml:space="preserve">The original dataset comprises 16 attributes, and for data visualisation, the selected attributes from the original dataset include "Disease Category", "male", "&lt;40 years", "&gt;=40 years" and "Prevalence among migrants". Also, we combine those attributes to become 3 attributes which are </w:t>
       </w:r>
       <w:r>
         <w:rPr>
@@ -9709,7 +8860,6 @@
         </w:rPr>
         <w:t>“</w:t>
       </w:r>
-      <w:proofErr w:type="spellStart"/>
       <w:r>
         <w:rPr>
           <w:rFonts w:ascii="Times New Roman" w:hAnsi="Times New Roman" w:cs="Times New Roman"/>
@@ -9719,7 +8869,6 @@
         </w:rPr>
         <w:t>disease_category</w:t>
       </w:r>
-      <w:proofErr w:type="spellEnd"/>
       <w:r>
         <w:rPr>
           <w:rFonts w:ascii="Times New Roman" w:hAnsi="Times New Roman" w:cs="Times New Roman"/>
@@ -9817,113 +8966,62 @@
           <w:sz w:val="28"/>
           <w:szCs w:val="28"/>
         </w:rPr>
-        <w:t xml:space="preserve">rationale for not selecting the “Prevalence among non-migrants” attributes is it is not related to our title. Furthermore, the reason for excluding the "female" attribute is the prevalence of numerous instances where the values are consistently 0. To avoid confusion, we have opted to utilize only the data pertaining to males. Also, given that the attribute values are for males and females combined, therefore excluded the “overall prevalence” attribute to simplify and focus our data </w:t>
-      </w:r>
-      <w:proofErr w:type="spellStart"/>
-      <w:r>
-        <w:rPr>
-          <w:rFonts w:ascii="Times New Roman" w:hAnsi="Times New Roman" w:cs="Times New Roman"/>
-          <w:color w:val="000000"/>
-          <w:sz w:val="28"/>
-          <w:szCs w:val="28"/>
-        </w:rPr>
-        <w:t>visualisation</w:t>
-      </w:r>
-      <w:proofErr w:type="spellEnd"/>
-      <w:r>
-        <w:rPr>
-          <w:rFonts w:ascii="Times New Roman" w:hAnsi="Times New Roman" w:cs="Times New Roman"/>
-          <w:color w:val="000000"/>
-          <w:sz w:val="28"/>
-          <w:szCs w:val="28"/>
-        </w:rPr>
-        <w:t>.</w:t>
-      </w:r>
-    </w:p>
-    <w:p>
-      <w:pPr>
-        <w:rPr>
-          <w:rFonts w:ascii="Times New Roman" w:hAnsi="Times New Roman" w:cs="Times New Roman"/>
-          <w:b/>
-          <w:bCs/>
-          <w:color w:val="000000"/>
-          <w:sz w:val="28"/>
-          <w:szCs w:val="28"/>
-        </w:rPr>
-      </w:pPr>
-    </w:p>
-    <w:p>
-      <w:pPr>
-        <w:rPr>
-          <w:rFonts w:ascii="Times New Roman" w:hAnsi="Times New Roman" w:cs="Times New Roman"/>
-          <w:color w:val="000000"/>
-          <w:sz w:val="28"/>
-          <w:szCs w:val="28"/>
-        </w:rPr>
-      </w:pPr>
-      <w:r>
-        <w:rPr>
-          <w:rFonts w:ascii="Times New Roman" w:hAnsi="Times New Roman" w:cs="Times New Roman"/>
-          <w:color w:val="000000"/>
-          <w:sz w:val="28"/>
-          <w:szCs w:val="28"/>
-        </w:rPr>
-        <w:t>"</w:t>
-      </w:r>
-      <w:proofErr w:type="spellStart"/>
-      <w:proofErr w:type="gramStart"/>
-      <w:r>
-        <w:rPr>
-          <w:rFonts w:ascii="Times New Roman" w:hAnsi="Times New Roman" w:cs="Times New Roman"/>
-          <w:color w:val="000000"/>
-          <w:sz w:val="28"/>
-          <w:szCs w:val="28"/>
-        </w:rPr>
-        <w:t>disease</w:t>
-      </w:r>
-      <w:proofErr w:type="gramEnd"/>
-      <w:r>
-        <w:rPr>
-          <w:rFonts w:ascii="Times New Roman" w:hAnsi="Times New Roman" w:cs="Times New Roman"/>
-          <w:color w:val="000000"/>
-          <w:sz w:val="28"/>
-          <w:szCs w:val="28"/>
-        </w:rPr>
-        <w:t>_category</w:t>
-      </w:r>
-      <w:proofErr w:type="spellEnd"/>
-      <w:r>
-        <w:rPr>
-          <w:rFonts w:ascii="Times New Roman" w:hAnsi="Times New Roman" w:cs="Times New Roman"/>
-          <w:color w:val="000000"/>
-          <w:sz w:val="28"/>
-          <w:szCs w:val="28"/>
-        </w:rPr>
-        <w:t>" is categorical data because it represents different categories of diseases, making it a categorical data type. Then, "male_less_than_40_years" and "male_more_than_39_years" are ratio data because they involve numerical values that can be measured and compared.</w:t>
-      </w:r>
-    </w:p>
-    <w:p>
-      <w:pPr>
-        <w:rPr>
-          <w:rFonts w:ascii="Times New Roman" w:hAnsi="Times New Roman" w:cs="Times New Roman"/>
-          <w:b/>
-          <w:bCs/>
-          <w:color w:val="000000"/>
-          <w:sz w:val="28"/>
-          <w:szCs w:val="28"/>
-        </w:rPr>
-      </w:pPr>
-    </w:p>
-    <w:p>
-      <w:pPr>
-        <w:rPr>
-          <w:rFonts w:ascii="Times New Roman" w:hAnsi="Times New Roman" w:cs="Times New Roman"/>
-          <w:color w:val="000000"/>
-          <w:sz w:val="28"/>
-          <w:szCs w:val="28"/>
-        </w:rPr>
-      </w:pPr>
-      <w:hyperlink r:id="rId16" w:history="1">
+        <w:t>rationale for not selecting the “Prevalence among non-migrants” attributes is it is not related to our title. Furthermore, the reason for excluding the "female" attribute is the prevalence of numerous instances where the values are consistently 0. To avoid confusion, we have opted to utilize only the data pertaining to males. Also, given that the attribute values are for males and females combined, therefore excluded the “overall prevalence” attribute to simplify and focus our data visualisation.</w:t>
+      </w:r>
+    </w:p>
+    <w:p>
+      <w:pPr>
+        <w:rPr>
+          <w:rFonts w:ascii="Times New Roman" w:hAnsi="Times New Roman" w:cs="Times New Roman"/>
+          <w:b/>
+          <w:bCs/>
+          <w:color w:val="000000"/>
+          <w:sz w:val="28"/>
+          <w:szCs w:val="28"/>
+        </w:rPr>
+      </w:pPr>
+    </w:p>
+    <w:p>
+      <w:pPr>
+        <w:rPr>
+          <w:rFonts w:ascii="Times New Roman" w:hAnsi="Times New Roman" w:cs="Times New Roman"/>
+          <w:color w:val="000000"/>
+          <w:sz w:val="28"/>
+          <w:szCs w:val="28"/>
+        </w:rPr>
+      </w:pPr>
+      <w:r>
+        <w:rPr>
+          <w:rFonts w:ascii="Times New Roman" w:hAnsi="Times New Roman" w:cs="Times New Roman"/>
+          <w:color w:val="000000"/>
+          <w:sz w:val="28"/>
+          <w:szCs w:val="28"/>
+        </w:rPr>
+        <w:t>"disease_category" is categorical data because it represents different categories of diseases, making it a categorical data type. Then, "male_less_than_40_years" and "male_more_than_39_years" are ratio data because they involve numerical values that can be measured and compared.</w:t>
+      </w:r>
+    </w:p>
+    <w:p>
+      <w:pPr>
+        <w:rPr>
+          <w:rFonts w:ascii="Times New Roman" w:hAnsi="Times New Roman" w:cs="Times New Roman"/>
+          <w:b/>
+          <w:bCs/>
+          <w:color w:val="000000"/>
+          <w:sz w:val="28"/>
+          <w:szCs w:val="28"/>
+        </w:rPr>
+      </w:pPr>
+    </w:p>
+    <w:p>
+      <w:pPr>
+        <w:rPr>
+          <w:rFonts w:ascii="Times New Roman" w:hAnsi="Times New Roman" w:cs="Times New Roman"/>
+          <w:color w:val="000000"/>
+          <w:sz w:val="28"/>
+          <w:szCs w:val="28"/>
+        </w:rPr>
+      </w:pPr>
+      <w:hyperlink r:id="rId14" w:history="1">
         <w:r>
           <w:rPr>
             <w:rStyle w:val="Hyperlink"/>
@@ -10099,47 +9197,7 @@
           <w:sz w:val="28"/>
           <w:szCs w:val="28"/>
         </w:rPr>
-        <w:t xml:space="preserve">There are 3 attributes in the original dataset, and they are "Metropolitan Area", "Immigrant Population from India" and "% of Metro Area Population". Three of the attributes are being utilized in our data </w:t>
-      </w:r>
-      <w:proofErr w:type="spellStart"/>
-      <w:r>
-        <w:rPr>
-          <w:rFonts w:ascii="Times New Roman" w:hAnsi="Times New Roman" w:cs="Times New Roman"/>
-          <w:color w:val="000000"/>
-          <w:sz w:val="28"/>
-          <w:szCs w:val="28"/>
-        </w:rPr>
-        <w:t>visualisation</w:t>
-      </w:r>
-      <w:proofErr w:type="spellEnd"/>
-      <w:r>
-        <w:rPr>
-          <w:rFonts w:ascii="Times New Roman" w:hAnsi="Times New Roman" w:cs="Times New Roman"/>
-          <w:color w:val="000000"/>
-          <w:sz w:val="28"/>
-          <w:szCs w:val="28"/>
-        </w:rPr>
-        <w:t>. Also, to enhance clarity, renamed "% of Metro Area Population" to "</w:t>
-      </w:r>
-      <w:proofErr w:type="spellStart"/>
-      <w:r>
-        <w:rPr>
-          <w:rFonts w:ascii="Times New Roman" w:hAnsi="Times New Roman" w:cs="Times New Roman"/>
-          <w:color w:val="000000"/>
-          <w:sz w:val="28"/>
-          <w:szCs w:val="28"/>
-        </w:rPr>
-        <w:t>percentage_of_metro_area_population</w:t>
-      </w:r>
-      <w:proofErr w:type="spellEnd"/>
-      <w:r>
-        <w:rPr>
-          <w:rFonts w:ascii="Times New Roman" w:hAnsi="Times New Roman" w:cs="Times New Roman"/>
-          <w:color w:val="000000"/>
-          <w:sz w:val="28"/>
-          <w:szCs w:val="28"/>
-        </w:rPr>
-        <w:t xml:space="preserve">" and the replaced spaces with underscores and converted to </w:t>
+        <w:t xml:space="preserve">There are 3 attributes in the original dataset, and they are "Metropolitan Area", "Immigrant Population from India" and "% of Metro Area Population". Three of the attributes are being utilized in our data visualisation. Also, to enhance clarity, renamed "% of Metro Area Population" to "percentage_of_metro_area_population" and the replaced spaces with underscores and converted to </w:t>
       </w:r>
       <w:r>
         <w:rPr>
@@ -10157,109 +9215,38 @@
           <w:sz w:val="28"/>
           <w:szCs w:val="28"/>
         </w:rPr>
-        <w:t xml:space="preserve"> as "</w:t>
-      </w:r>
-      <w:proofErr w:type="spellStart"/>
-      <w:r>
-        <w:rPr>
-          <w:rFonts w:ascii="Times New Roman" w:hAnsi="Times New Roman" w:cs="Times New Roman"/>
-          <w:color w:val="000000"/>
-          <w:sz w:val="28"/>
-          <w:szCs w:val="28"/>
-        </w:rPr>
-        <w:t>metropolitan_area</w:t>
-      </w:r>
-      <w:proofErr w:type="spellEnd"/>
-      <w:r>
-        <w:rPr>
-          <w:rFonts w:ascii="Times New Roman" w:hAnsi="Times New Roman" w:cs="Times New Roman"/>
-          <w:color w:val="000000"/>
-          <w:sz w:val="28"/>
-          <w:szCs w:val="28"/>
-        </w:rPr>
-        <w:t>" and "</w:t>
-      </w:r>
-      <w:proofErr w:type="spellStart"/>
-      <w:r>
-        <w:rPr>
-          <w:rFonts w:ascii="Times New Roman" w:hAnsi="Times New Roman" w:cs="Times New Roman"/>
-          <w:color w:val="000000"/>
-          <w:sz w:val="28"/>
-          <w:szCs w:val="28"/>
-        </w:rPr>
-        <w:t>immigrant_population_from_india</w:t>
-      </w:r>
-      <w:proofErr w:type="spellEnd"/>
-      <w:r>
-        <w:rPr>
-          <w:rFonts w:ascii="Times New Roman" w:hAnsi="Times New Roman" w:cs="Times New Roman"/>
-          <w:color w:val="000000"/>
-          <w:sz w:val="28"/>
-          <w:szCs w:val="28"/>
-        </w:rPr>
-        <w:t>".</w:t>
-      </w:r>
-    </w:p>
-    <w:p>
-      <w:pPr>
-        <w:jc w:val="both"/>
-        <w:rPr>
-          <w:rFonts w:ascii="Times New Roman" w:hAnsi="Times New Roman" w:cs="Times New Roman"/>
-          <w:color w:val="000000"/>
-          <w:sz w:val="28"/>
-          <w:szCs w:val="28"/>
-        </w:rPr>
-      </w:pPr>
-    </w:p>
-    <w:p>
-      <w:pPr>
-        <w:jc w:val="both"/>
-        <w:rPr>
-          <w:rFonts w:ascii="Times New Roman" w:hAnsi="Times New Roman" w:cs="Times New Roman"/>
-          <w:color w:val="000000"/>
-          <w:sz w:val="28"/>
-          <w:szCs w:val="28"/>
-        </w:rPr>
-      </w:pPr>
-      <w:r>
-        <w:rPr>
-          <w:rFonts w:ascii="Times New Roman" w:hAnsi="Times New Roman" w:cs="Times New Roman"/>
-          <w:color w:val="000000"/>
-          <w:sz w:val="28"/>
-          <w:szCs w:val="28"/>
-        </w:rPr>
-        <w:t>"</w:t>
-      </w:r>
-      <w:proofErr w:type="spellStart"/>
-      <w:proofErr w:type="gramStart"/>
-      <w:r>
-        <w:rPr>
-          <w:rFonts w:ascii="Times New Roman" w:hAnsi="Times New Roman" w:cs="Times New Roman"/>
-          <w:color w:val="000000"/>
-          <w:sz w:val="28"/>
-          <w:szCs w:val="28"/>
-        </w:rPr>
-        <w:t>metropolitan</w:t>
-      </w:r>
-      <w:proofErr w:type="gramEnd"/>
-      <w:r>
-        <w:rPr>
-          <w:rFonts w:ascii="Times New Roman" w:hAnsi="Times New Roman" w:cs="Times New Roman"/>
-          <w:color w:val="000000"/>
-          <w:sz w:val="28"/>
-          <w:szCs w:val="28"/>
-        </w:rPr>
-        <w:t>_area</w:t>
-      </w:r>
-      <w:proofErr w:type="spellEnd"/>
-      <w:r>
-        <w:rPr>
-          <w:rFonts w:ascii="Times New Roman" w:hAnsi="Times New Roman" w:cs="Times New Roman"/>
-          <w:color w:val="000000"/>
-          <w:sz w:val="28"/>
-          <w:szCs w:val="28"/>
-        </w:rPr>
-        <w:t>" is categorical data because it presents different metropolitan areas.</w:t>
+        <w:t xml:space="preserve"> as "metropolitan_area" and "immigrant_population_from_india".</w:t>
+      </w:r>
+    </w:p>
+    <w:p>
+      <w:pPr>
+        <w:jc w:val="both"/>
+        <w:rPr>
+          <w:rFonts w:ascii="Times New Roman" w:hAnsi="Times New Roman" w:cs="Times New Roman"/>
+          <w:color w:val="000000"/>
+          <w:sz w:val="28"/>
+          <w:szCs w:val="28"/>
+        </w:rPr>
+      </w:pPr>
+    </w:p>
+    <w:p>
+      <w:pPr>
+        <w:jc w:val="both"/>
+        <w:rPr>
+          <w:rFonts w:ascii="Times New Roman" w:hAnsi="Times New Roman" w:cs="Times New Roman"/>
+          <w:color w:val="000000"/>
+          <w:sz w:val="28"/>
+          <w:szCs w:val="28"/>
+        </w:rPr>
+      </w:pPr>
+      <w:r>
+        <w:rPr>
+          <w:rFonts w:ascii="Times New Roman" w:hAnsi="Times New Roman" w:cs="Times New Roman"/>
+          <w:color w:val="000000"/>
+          <w:sz w:val="28"/>
+          <w:szCs w:val="28"/>
+        </w:rPr>
+        <w:t>"metropolitan_area" is categorical data because it presents different metropolitan areas.</w:t>
       </w:r>
       <w:r>
         <w:rPr>
@@ -10277,89 +9264,29 @@
           <w:sz w:val="28"/>
           <w:szCs w:val="28"/>
         </w:rPr>
-        <w:t xml:space="preserve"> "</w:t>
-      </w:r>
-      <w:proofErr w:type="spellStart"/>
-      <w:r>
-        <w:rPr>
-          <w:rFonts w:ascii="Times New Roman" w:hAnsi="Times New Roman" w:cs="Times New Roman"/>
-          <w:color w:val="000000"/>
-          <w:sz w:val="28"/>
-          <w:szCs w:val="28"/>
-        </w:rPr>
-        <w:t>immigrant_population_from_india</w:t>
-      </w:r>
-      <w:proofErr w:type="spellEnd"/>
-      <w:r>
-        <w:rPr>
-          <w:rFonts w:ascii="Times New Roman" w:hAnsi="Times New Roman" w:cs="Times New Roman"/>
-          <w:color w:val="000000"/>
-          <w:sz w:val="28"/>
-          <w:szCs w:val="28"/>
-        </w:rPr>
-        <w:t>" and "</w:t>
-      </w:r>
-      <w:proofErr w:type="spellStart"/>
-      <w:r>
-        <w:rPr>
-          <w:rFonts w:ascii="Times New Roman" w:hAnsi="Times New Roman" w:cs="Times New Roman"/>
-          <w:color w:val="000000"/>
-          <w:sz w:val="28"/>
-          <w:szCs w:val="28"/>
-        </w:rPr>
-        <w:t>percentage_of_metro_area_population</w:t>
-      </w:r>
-      <w:proofErr w:type="spellEnd"/>
-      <w:r>
-        <w:rPr>
-          <w:rFonts w:ascii="Times New Roman" w:hAnsi="Times New Roman" w:cs="Times New Roman"/>
-          <w:color w:val="000000"/>
-          <w:sz w:val="28"/>
-          <w:szCs w:val="28"/>
-        </w:rPr>
-        <w:t xml:space="preserve">" are ratio data because they involve numerical </w:t>
-      </w:r>
-      <w:proofErr w:type="gramStart"/>
-      <w:r>
-        <w:rPr>
-          <w:rFonts w:ascii="Times New Roman" w:hAnsi="Times New Roman" w:cs="Times New Roman"/>
-          <w:color w:val="000000"/>
-          <w:sz w:val="28"/>
-          <w:szCs w:val="28"/>
-        </w:rPr>
-        <w:t>values</w:t>
-      </w:r>
-      <w:proofErr w:type="gramEnd"/>
-      <w:r>
-        <w:rPr>
-          <w:rFonts w:ascii="Times New Roman" w:hAnsi="Times New Roman" w:cs="Times New Roman"/>
-          <w:color w:val="000000"/>
-          <w:sz w:val="28"/>
-          <w:szCs w:val="28"/>
-        </w:rPr>
-        <w:t xml:space="preserve"> and they can be measured and compared.</w:t>
-      </w:r>
-    </w:p>
-    <w:p>
-      <w:pPr>
-        <w:rPr>
-          <w:rFonts w:ascii="Times New Roman" w:hAnsi="Times New Roman" w:cs="Times New Roman"/>
-          <w:color w:val="000000"/>
-          <w:sz w:val="28"/>
-          <w:szCs w:val="28"/>
-        </w:rPr>
-      </w:pPr>
-    </w:p>
-    <w:p>
-      <w:pPr>
-        <w:rPr>
-          <w:rFonts w:ascii="Times New Roman" w:hAnsi="Times New Roman" w:cs="Times New Roman"/>
-          <w:color w:val="000000"/>
-          <w:sz w:val="28"/>
-          <w:szCs w:val="28"/>
-        </w:rPr>
-      </w:pPr>
-      <w:hyperlink r:id="rId17" w:history="1">
+        <w:t xml:space="preserve"> "immigrant_population_from_india" and "percentage_of_metro_area_population" are ratio data because they involve numerical values and they can be measured and compared.</w:t>
+      </w:r>
+    </w:p>
+    <w:p>
+      <w:pPr>
+        <w:rPr>
+          <w:rFonts w:ascii="Times New Roman" w:hAnsi="Times New Roman" w:cs="Times New Roman"/>
+          <w:color w:val="000000"/>
+          <w:sz w:val="28"/>
+          <w:szCs w:val="28"/>
+        </w:rPr>
+      </w:pPr>
+    </w:p>
+    <w:p>
+      <w:pPr>
+        <w:rPr>
+          <w:rFonts w:ascii="Times New Roman" w:hAnsi="Times New Roman" w:cs="Times New Roman"/>
+          <w:color w:val="000000"/>
+          <w:sz w:val="28"/>
+          <w:szCs w:val="28"/>
+        </w:rPr>
+      </w:pPr>
+      <w:hyperlink r:id="rId15" w:history="1">
         <w:r>
           <w:rPr>
             <w:rStyle w:val="Hyperlink"/>
@@ -10406,7 +9333,7 @@
           <w:sz w:val="28"/>
           <w:szCs w:val="28"/>
         </w:rPr>
-        <w:t>Population of India:</w:t>
+        <w:t>Population of India</w:t>
       </w:r>
     </w:p>
     <w:p>
@@ -10544,110 +9471,39 @@
           <w:sz w:val="28"/>
           <w:szCs w:val="28"/>
         </w:rPr>
-        <w:t>The original dataset includes 12 attributes along with an age range from 0 to 100 attributes. Due to the multitude of attributes, we have consolidated the age range variables into a unified attribute named "age group" for simplification. So, the finalized set of attributes for data visualization comprises 3 attributes which are "Year", "</w:t>
-      </w:r>
-      <w:proofErr w:type="spellStart"/>
-      <w:r>
-        <w:rPr>
-          <w:rFonts w:ascii="Times New Roman" w:hAnsi="Times New Roman" w:cs="Times New Roman"/>
-          <w:color w:val="000000"/>
-          <w:sz w:val="28"/>
-          <w:szCs w:val="28"/>
-        </w:rPr>
-        <w:t>Age_Group</w:t>
-      </w:r>
-      <w:proofErr w:type="spellEnd"/>
-      <w:r>
-        <w:rPr>
-          <w:rFonts w:ascii="Times New Roman" w:hAnsi="Times New Roman" w:cs="Times New Roman"/>
-          <w:color w:val="000000"/>
-          <w:sz w:val="28"/>
-          <w:szCs w:val="28"/>
-        </w:rPr>
-        <w:t>" and "Value". The rationale for not selecting the other attributes is they are not related to our title.</w:t>
-      </w:r>
-    </w:p>
-    <w:p>
-      <w:pPr>
-        <w:jc w:val="both"/>
-        <w:rPr>
-          <w:rFonts w:ascii="Times New Roman" w:hAnsi="Times New Roman" w:cs="Times New Roman"/>
-          <w:color w:val="000000"/>
-          <w:sz w:val="28"/>
-          <w:szCs w:val="28"/>
-        </w:rPr>
-      </w:pPr>
-    </w:p>
-    <w:p>
-      <w:pPr>
-        <w:jc w:val="both"/>
-        <w:rPr>
-          <w:rFonts w:ascii="Times New Roman" w:hAnsi="Times New Roman" w:cs="Times New Roman"/>
-          <w:color w:val="000000"/>
-          <w:sz w:val="28"/>
-          <w:szCs w:val="28"/>
-        </w:rPr>
-      </w:pPr>
-      <w:r>
-        <w:rPr>
-          <w:rFonts w:ascii="Times New Roman" w:hAnsi="Times New Roman" w:cs="Times New Roman"/>
-          <w:color w:val="000000"/>
-          <w:sz w:val="28"/>
-          <w:szCs w:val="28"/>
-        </w:rPr>
-        <w:t>"Year" is ordinal data because it represents different years and has a meaningful order but no consistent interval between them. "</w:t>
-      </w:r>
-      <w:proofErr w:type="spellStart"/>
-      <w:r>
-        <w:rPr>
-          <w:rFonts w:ascii="Times New Roman" w:hAnsi="Times New Roman" w:cs="Times New Roman"/>
-          <w:color w:val="000000"/>
-          <w:sz w:val="28"/>
-          <w:szCs w:val="28"/>
-        </w:rPr>
-        <w:t>Age_Group</w:t>
-      </w:r>
-      <w:proofErr w:type="spellEnd"/>
-      <w:r>
-        <w:rPr>
-          <w:rFonts w:ascii="Times New Roman" w:hAnsi="Times New Roman" w:cs="Times New Roman"/>
-          <w:color w:val="000000"/>
-          <w:sz w:val="28"/>
-          <w:szCs w:val="28"/>
-        </w:rPr>
-        <w:t>" is categorical data because it represents distinct groups into which classified based on age. "Value" is ratio data because it represents a numerical measure that has a true zero point and allows for meaningful ratios.</w:t>
-      </w:r>
-    </w:p>
-    <w:p>
-      <w:pPr>
-        <w:rPr>
-          <w:rFonts w:ascii="Times New Roman" w:hAnsi="Times New Roman" w:cs="Times New Roman"/>
-          <w:color w:val="000000"/>
-          <w:sz w:val="28"/>
-          <w:szCs w:val="28"/>
-        </w:rPr>
-      </w:pPr>
-    </w:p>
-    <w:p>
-      <w:pPr>
-        <w:rPr>
-          <w:rFonts w:ascii="Times New Roman" w:hAnsi="Times New Roman" w:cs="Times New Roman"/>
-          <w:color w:val="000000"/>
-          <w:sz w:val="28"/>
-          <w:szCs w:val="28"/>
-        </w:rPr>
-      </w:pPr>
-      <w:hyperlink r:id="rId18" w:history="1">
-        <w:r>
-          <w:rPr>
-            <w:rStyle w:val="Hyperlink"/>
-            <w:rFonts w:ascii="Times New Roman" w:hAnsi="Times New Roman" w:cs="Times New Roman"/>
-            <w:sz w:val="28"/>
-            <w:szCs w:val="28"/>
-          </w:rPr>
-          <w:t>https://population.un.org/wpp/Download/Standard/Population/</w:t>
-        </w:r>
-      </w:hyperlink>
+        <w:t>The original dataset includes 12 attributes along with an age range from 0 to 100 attributes. Due to the multitude of attributes, we have consolidated the age range variables into a unified attribute named "age group" for simplification. So, the finalized set of attributes for data visualization comprises 3 attributes which are "Year", "Age_Group" and "Value". The rationale for not selecting the other attributes is they are not related to our title.</w:t>
+      </w:r>
+    </w:p>
+    <w:p>
+      <w:pPr>
+        <w:jc w:val="both"/>
+        <w:rPr>
+          <w:rFonts w:ascii="Times New Roman" w:hAnsi="Times New Roman" w:cs="Times New Roman"/>
+          <w:color w:val="000000"/>
+          <w:sz w:val="28"/>
+          <w:szCs w:val="28"/>
+        </w:rPr>
+      </w:pPr>
+    </w:p>
+    <w:p>
+      <w:pPr>
+        <w:jc w:val="both"/>
+        <w:rPr>
+          <w:rFonts w:ascii="Times New Roman" w:hAnsi="Times New Roman" w:cs="Times New Roman"/>
+          <w:color w:val="000000"/>
+          <w:sz w:val="28"/>
+          <w:szCs w:val="28"/>
+        </w:rPr>
+      </w:pPr>
+      <w:r>
+        <w:rPr>
+          <w:rFonts w:ascii="Times New Roman" w:hAnsi="Times New Roman" w:cs="Times New Roman"/>
+          <w:color w:val="000000"/>
+          <w:sz w:val="28"/>
+          <w:szCs w:val="28"/>
+        </w:rPr>
+        <w:t>"Year" is ordinal data because it represents different years and has a meaningful order but no consistent interval between them. "Age_Group" is categorical data because it represents distinct groups into which classified based on age. "Value" is ratio data because it represents a numerical measure that has a true zero point and allows for meaningful ratios.</w:t>
+      </w:r>
     </w:p>
     <w:p>
       <w:pPr>
@@ -10765,31 +9621,7 @@
           <w:szCs w:val="28"/>
           <w14:ligatures w14:val="none"/>
         </w:rPr>
-        <w:t xml:space="preserve">Describe </w:t>
-      </w:r>
-      <w:proofErr w:type="spellStart"/>
-      <w:r>
-        <w:rPr>
-          <w:rFonts w:ascii="Times New Roman" w:eastAsia="Times New Roman" w:hAnsi="Times New Roman" w:cs="Times New Roman"/>
-          <w:color w:val="FF0000"/>
-          <w:kern w:val="0"/>
-          <w:sz w:val="28"/>
-          <w:szCs w:val="28"/>
-          <w14:ligatures w14:val="none"/>
-        </w:rPr>
-        <w:t>clean up</w:t>
-      </w:r>
-      <w:proofErr w:type="spellEnd"/>
-      <w:r>
-        <w:rPr>
-          <w:rFonts w:ascii="Times New Roman" w:eastAsia="Times New Roman" w:hAnsi="Times New Roman" w:cs="Times New Roman"/>
-          <w:color w:val="FF0000"/>
-          <w:kern w:val="0"/>
-          <w:sz w:val="28"/>
-          <w:szCs w:val="28"/>
-          <w14:ligatures w14:val="none"/>
-        </w:rPr>
-        <w:t xml:space="preserve"> process that was implemented. Explanation and calculation of derived variables (if used).</w:t>
+        <w:t>Describe clean up process that was implemented. Explanation and calculation of derived variables (if used).</w:t>
       </w:r>
     </w:p>
     <w:p>
@@ -10858,9 +9690,8 @@
           <w:szCs w:val="24"/>
           <w14:ligatures w14:val="none"/>
         </w:rPr>
-        <w:t xml:space="preserve">For instance, focusing on the population of India, we filtered out non-Indian entries, selected data from the past 5 years, and aggregated 100 single-age population attributes into distinct age ranges, including Age 0-18, Age 19-30, Age 31-40, Age 41-50, Age 51-60, Age 60-70, Age 71-80, Age 81-90, Age </w:t>
-      </w:r>
-      <w:proofErr w:type="gramStart"/>
+        <w:t xml:space="preserve">For instance, focusing on the population of India, we filtered out non-Indian entries, selected data from the past 5 years, and aggregated 100 single-age population attributes into distinct age ranges, including Age 0-18, Age 19-30, Age 31-40, Age 41-50, Age 51-60, Age 60-70, Age 71-80, Age 81-90, Age 91-99 and Age 100+. Subsequently, we summed up the values within each age range. </w:t>
+      </w:r>
       <w:r>
         <w:rPr>
           <w:rFonts w:ascii="Times New Roman" w:eastAsia="Times New Roman" w:hAnsi="Times New Roman" w:cs="Times New Roman"/>
@@ -10869,9 +9700,8 @@
           <w:szCs w:val="24"/>
           <w14:ligatures w14:val="none"/>
         </w:rPr>
-        <w:t>91-99</w:t>
-      </w:r>
-      <w:proofErr w:type="gramEnd"/>
+        <w:t xml:space="preserve">Additionally, unrelated attributes underwent cleanup for improved dataset clarity. </w:t>
+      </w:r>
       <w:r>
         <w:rPr>
           <w:rFonts w:ascii="Times New Roman" w:eastAsia="Times New Roman" w:hAnsi="Times New Roman" w:cs="Times New Roman"/>
@@ -10880,7 +9710,7 @@
           <w:szCs w:val="24"/>
           <w14:ligatures w14:val="none"/>
         </w:rPr>
-        <w:t xml:space="preserve"> and Age 100+. Subsequently, we summed up the values within each age range. </w:t>
+        <w:t>Following these adjustments, the dataset now comprises a total of three attributes</w:t>
       </w:r>
       <w:r>
         <w:rPr>
@@ -10890,7 +9720,7 @@
           <w:szCs w:val="24"/>
           <w14:ligatures w14:val="none"/>
         </w:rPr>
-        <w:t xml:space="preserve">Additionally, unrelated attributes underwent cleanup for improved dataset clarity. </w:t>
+        <w:t xml:space="preserve"> and 150 values </w:t>
       </w:r>
       <w:r>
         <w:rPr>
@@ -10900,9 +9730,12 @@
           <w:szCs w:val="24"/>
           <w14:ligatures w14:val="none"/>
         </w:rPr>
-        <w:t>Following these adjustments, the dataset now comprises a total of three attributes</w:t>
-      </w:r>
-      <w:r>
+        <w:t>is a derived result from the data processing steps.</w:t>
+      </w:r>
+    </w:p>
+    <w:p>
+      <w:pPr>
+        <w:jc w:val="both"/>
         <w:rPr>
           <w:rFonts w:ascii="Times New Roman" w:eastAsia="Times New Roman" w:hAnsi="Times New Roman" w:cs="Times New Roman"/>
           <w:kern w:val="0"/>
@@ -10910,9 +9743,11 @@
           <w:szCs w:val="24"/>
           <w14:ligatures w14:val="none"/>
         </w:rPr>
-        <w:t xml:space="preserve"> and 150 values </w:t>
-      </w:r>
-      <w:r>
+      </w:pPr>
+    </w:p>
+    <w:p>
+      <w:pPr>
+        <w:jc w:val="both"/>
         <w:rPr>
           <w:rFonts w:ascii="Times New Roman" w:eastAsia="Times New Roman" w:hAnsi="Times New Roman" w:cs="Times New Roman"/>
           <w:kern w:val="0"/>
@@ -10920,12 +9755,8 @@
           <w:szCs w:val="24"/>
           <w14:ligatures w14:val="none"/>
         </w:rPr>
-        <w:t>is a derived result from the data processing steps.</w:t>
-      </w:r>
-    </w:p>
-    <w:p>
-      <w:pPr>
-        <w:jc w:val="both"/>
+      </w:pPr>
+      <w:r>
         <w:rPr>
           <w:rFonts w:ascii="Times New Roman" w:eastAsia="Times New Roman" w:hAnsi="Times New Roman" w:cs="Times New Roman"/>
           <w:kern w:val="0"/>
@@ -10933,11 +9764,9 @@
           <w:szCs w:val="24"/>
           <w14:ligatures w14:val="none"/>
         </w:rPr>
-      </w:pPr>
-    </w:p>
-    <w:p>
-      <w:pPr>
-        <w:jc w:val="both"/>
+        <w:t xml:space="preserve">Subsequently, dealing with the wages of various countries, which presented extensive data, even after filtering for the required years, the dataset still comprised 36013 entries and 63 attributes. Furthermore, the dataset contains numerous similar attributes that can be cleaned. For instance, "mw1wl_current" signifies monthly standard data without calibration in Lex, LCU (reported), while "mw3wl_current" represents monthly country-specific calibration with imputation in Lex, LCU (reported), and so forth. To clean up the dataset for relevance to the project, a multi-step process was employed. Initially, numerous unrelated attributes were removed. Then, the dataset was filtered for attribute "y3," denoting industry code, selecting only JC. Subsequently, entries with the number 74 in attribute "y4," signifying occupation code, were filtered out. Lastly, the dataset was refined to include data from seven specific countries, including India. Following these filtering and cleaning steps, the dataset was ultimately condensed to retain only 5 attributes and </w:t>
+      </w:r>
+      <w:r>
         <w:rPr>
           <w:rFonts w:ascii="Times New Roman" w:eastAsia="Times New Roman" w:hAnsi="Times New Roman" w:cs="Times New Roman"/>
           <w:kern w:val="0"/>
@@ -10945,7 +9774,8 @@
           <w:szCs w:val="24"/>
           <w14:ligatures w14:val="none"/>
         </w:rPr>
-      </w:pPr>
+        <w:t>24</w:t>
+      </w:r>
       <w:r>
         <w:rPr>
           <w:rFonts w:ascii="Times New Roman" w:eastAsia="Times New Roman" w:hAnsi="Times New Roman" w:cs="Times New Roman"/>
@@ -10954,7 +9784,7 @@
           <w:szCs w:val="24"/>
           <w14:ligatures w14:val="none"/>
         </w:rPr>
-        <w:t xml:space="preserve">Subsequently, dealing with the wages of various countries, which presented extensive data, even after filtering for the required years, the dataset still comprised 36013 entries and 63 attributes. Furthermore, the dataset contains numerous similar attributes that can be cleaned. For instance, "mw1wl_current" signifies monthly standard data without calibration in Lex, LCU (reported), while "mw3wl_current" represents monthly country-specific calibration with imputation in Lex, LCU (reported), and so forth. To clean up the dataset for relevance to the project, a multi-step process was employed. Initially, numerous unrelated attributes were removed. Then, the dataset was filtered for attribute "y3," denoting industry code, selecting only JC. Subsequently, entries with the number 74 in attribute "y4," signifying occupation code, were filtered out. Lastly, the dataset was refined to include data from seven specific countries, including India. Following these filtering and cleaning steps, the dataset was ultimately condensed to retain only 5 attributes and </w:t>
+        <w:t>5</w:t>
       </w:r>
       <w:r>
         <w:rPr>
@@ -10964,7 +9794,7 @@
           <w:szCs w:val="24"/>
           <w14:ligatures w14:val="none"/>
         </w:rPr>
-        <w:t>24</w:t>
+        <w:t xml:space="preserve"> </w:t>
       </w:r>
       <w:r>
         <w:rPr>
@@ -10974,7 +9804,7 @@
           <w:szCs w:val="24"/>
           <w14:ligatures w14:val="none"/>
         </w:rPr>
-        <w:t>5</w:t>
+        <w:t>values</w:t>
       </w:r>
       <w:r>
         <w:rPr>
@@ -10984,9 +9814,12 @@
           <w:szCs w:val="24"/>
           <w14:ligatures w14:val="none"/>
         </w:rPr>
-        <w:t xml:space="preserve"> </w:t>
-      </w:r>
-      <w:r>
+        <w:t>.</w:t>
+      </w:r>
+    </w:p>
+    <w:p>
+      <w:pPr>
+        <w:jc w:val="both"/>
         <w:rPr>
           <w:rFonts w:ascii="Times New Roman" w:eastAsia="Times New Roman" w:hAnsi="Times New Roman" w:cs="Times New Roman"/>
           <w:kern w:val="0"/>
@@ -10994,9 +9827,11 @@
           <w:szCs w:val="24"/>
           <w14:ligatures w14:val="none"/>
         </w:rPr>
-        <w:t>values</w:t>
-      </w:r>
-      <w:r>
+      </w:pPr>
+    </w:p>
+    <w:p>
+      <w:pPr>
+        <w:jc w:val="both"/>
         <w:rPr>
           <w:rFonts w:ascii="Times New Roman" w:eastAsia="Times New Roman" w:hAnsi="Times New Roman" w:cs="Times New Roman"/>
           <w:kern w:val="0"/>
@@ -11004,12 +9839,8 @@
           <w:szCs w:val="24"/>
           <w14:ligatures w14:val="none"/>
         </w:rPr>
-        <w:t>.</w:t>
-      </w:r>
-    </w:p>
-    <w:p>
-      <w:pPr>
-        <w:jc w:val="both"/>
+      </w:pPr>
+      <w:r>
         <w:rPr>
           <w:rFonts w:ascii="Times New Roman" w:eastAsia="Times New Roman" w:hAnsi="Times New Roman" w:cs="Times New Roman"/>
           <w:kern w:val="0"/>
@@ -11017,11 +9848,9 @@
           <w:szCs w:val="24"/>
           <w14:ligatures w14:val="none"/>
         </w:rPr>
-      </w:pPr>
-    </w:p>
-    <w:p>
-      <w:pPr>
-        <w:jc w:val="both"/>
+        <w:t>There is no extensive data cleaning conducted on the datasets o</w:t>
+      </w:r>
+      <w:r>
         <w:rPr>
           <w:rFonts w:ascii="Times New Roman" w:eastAsia="Times New Roman" w:hAnsi="Times New Roman" w:cs="Times New Roman"/>
           <w:kern w:val="0"/>
@@ -11029,7 +9858,8 @@
           <w:szCs w:val="24"/>
           <w14:ligatures w14:val="none"/>
         </w:rPr>
-      </w:pPr>
+        <w:t>f</w:t>
+      </w:r>
       <w:r>
         <w:rPr>
           <w:rFonts w:ascii="Times New Roman" w:eastAsia="Times New Roman" w:hAnsi="Times New Roman" w:cs="Times New Roman"/>
@@ -11038,7 +9868,7 @@
           <w:szCs w:val="24"/>
           <w14:ligatures w14:val="none"/>
         </w:rPr>
-        <w:t>There is no extensive data cleaning conducted on the datasets o</w:t>
+        <w:t xml:space="preserve"> Unemployment Rate of 2023 in India and Immigration from India to Other Countries. There are some name replacements for those datasets.</w:t>
       </w:r>
       <w:r>
         <w:rPr>
@@ -11048,7 +9878,7 @@
           <w:szCs w:val="24"/>
           <w14:ligatures w14:val="none"/>
         </w:rPr>
-        <w:t>f</w:t>
+        <w:t xml:space="preserve"> For the </w:t>
       </w:r>
       <w:r>
         <w:rPr>
@@ -11058,7 +9888,7 @@
           <w:szCs w:val="24"/>
           <w14:ligatures w14:val="none"/>
         </w:rPr>
-        <w:t xml:space="preserve"> Unemployment Rate of 2023 in India and Immigration from India to Other Countries. There are some name replacements for those datasets.</w:t>
+        <w:t>Unemployment Rate of 2023</w:t>
       </w:r>
       <w:r>
         <w:rPr>
@@ -11068,7 +9898,7 @@
           <w:szCs w:val="24"/>
           <w14:ligatures w14:val="none"/>
         </w:rPr>
-        <w:t xml:space="preserve"> For the </w:t>
+        <w:t xml:space="preserve"> in India dataset has 2 attributes and 54 values and for </w:t>
       </w:r>
       <w:r>
         <w:rPr>
@@ -11078,7 +9908,7 @@
           <w:szCs w:val="24"/>
           <w14:ligatures w14:val="none"/>
         </w:rPr>
-        <w:t>Unemployment Rate of 2023</w:t>
+        <w:t>Immigration from India to Other Countries</w:t>
       </w:r>
       <w:r>
         <w:rPr>
@@ -11088,9 +9918,12 @@
           <w:szCs w:val="24"/>
           <w14:ligatures w14:val="none"/>
         </w:rPr>
-        <w:t xml:space="preserve"> in India dataset has 2 attributes and 54 values and for </w:t>
-      </w:r>
-      <w:r>
+        <w:t xml:space="preserve"> dataset have 3 attributes and 30 values.</w:t>
+      </w:r>
+    </w:p>
+    <w:p>
+      <w:pPr>
+        <w:jc w:val="both"/>
         <w:rPr>
           <w:rFonts w:ascii="Times New Roman" w:eastAsia="Times New Roman" w:hAnsi="Times New Roman" w:cs="Times New Roman"/>
           <w:kern w:val="0"/>
@@ -11098,9 +9931,11 @@
           <w:szCs w:val="24"/>
           <w14:ligatures w14:val="none"/>
         </w:rPr>
-        <w:t>Immigration from India to Other Countries</w:t>
-      </w:r>
-      <w:r>
+      </w:pPr>
+    </w:p>
+    <w:p>
+      <w:pPr>
+        <w:jc w:val="both"/>
         <w:rPr>
           <w:rFonts w:ascii="Times New Roman" w:eastAsia="Times New Roman" w:hAnsi="Times New Roman" w:cs="Times New Roman"/>
           <w:kern w:val="0"/>
@@ -11108,12 +9943,8 @@
           <w:szCs w:val="24"/>
           <w14:ligatures w14:val="none"/>
         </w:rPr>
-        <w:t xml:space="preserve"> dataset have 3 attributes and 30 values.</w:t>
-      </w:r>
-    </w:p>
-    <w:p>
-      <w:pPr>
-        <w:jc w:val="both"/>
+      </w:pPr>
+      <w:r>
         <w:rPr>
           <w:rFonts w:ascii="Times New Roman" w:eastAsia="Times New Roman" w:hAnsi="Times New Roman" w:cs="Times New Roman"/>
           <w:kern w:val="0"/>
@@ -11121,11 +9952,9 @@
           <w:szCs w:val="24"/>
           <w14:ligatures w14:val="none"/>
         </w:rPr>
-      </w:pPr>
-    </w:p>
-    <w:p>
-      <w:pPr>
-        <w:jc w:val="both"/>
+        <w:t>In the Indian Migration Reason dataset, we eliminated one attribute</w:t>
+      </w:r>
+      <w:r>
         <w:rPr>
           <w:rFonts w:ascii="Times New Roman" w:eastAsia="Times New Roman" w:hAnsi="Times New Roman" w:cs="Times New Roman"/>
           <w:kern w:val="0"/>
@@ -11133,7 +9962,8 @@
           <w:szCs w:val="24"/>
           <w14:ligatures w14:val="none"/>
         </w:rPr>
-      </w:pPr>
+        <w:t xml:space="preserve"> which is “person”</w:t>
+      </w:r>
       <w:r>
         <w:rPr>
           <w:rFonts w:ascii="Times New Roman" w:eastAsia="Times New Roman" w:hAnsi="Times New Roman" w:cs="Times New Roman"/>
@@ -11142,7 +9972,7 @@
           <w:szCs w:val="24"/>
           <w14:ligatures w14:val="none"/>
         </w:rPr>
-        <w:t>In the Indian Migration Reason dataset, we eliminated one attribute</w:t>
+        <w:t xml:space="preserve"> that lacked a meaningful explanation in the articles</w:t>
       </w:r>
       <w:r>
         <w:rPr>
@@ -11152,7 +9982,7 @@
           <w:szCs w:val="24"/>
           <w14:ligatures w14:val="none"/>
         </w:rPr>
-        <w:t xml:space="preserve"> which is “person”</w:t>
+        <w:t>. To summarize, t</w:t>
       </w:r>
       <w:r>
         <w:rPr>
@@ -11162,7 +9992,7 @@
           <w:szCs w:val="24"/>
           <w14:ligatures w14:val="none"/>
         </w:rPr>
-        <w:t xml:space="preserve"> that lacked a meaningful explanation in the articles</w:t>
+        <w:t>here</w:t>
       </w:r>
       <w:r>
         <w:rPr>
@@ -11172,7 +10002,7 @@
           <w:szCs w:val="24"/>
           <w14:ligatures w14:val="none"/>
         </w:rPr>
-        <w:t>. To summarize, t</w:t>
+        <w:t xml:space="preserve"> are </w:t>
       </w:r>
       <w:r>
         <w:rPr>
@@ -11182,7 +10012,7 @@
           <w:szCs w:val="24"/>
           <w14:ligatures w14:val="none"/>
         </w:rPr>
-        <w:t>here</w:t>
+        <w:t>42</w:t>
       </w:r>
       <w:r>
         <w:rPr>
@@ -11192,7 +10022,7 @@
           <w:szCs w:val="24"/>
           <w14:ligatures w14:val="none"/>
         </w:rPr>
-        <w:t xml:space="preserve"> are </w:t>
+        <w:t xml:space="preserve"> </w:t>
       </w:r>
       <w:r>
         <w:rPr>
@@ -11202,7 +10032,7 @@
           <w:szCs w:val="24"/>
           <w14:ligatures w14:val="none"/>
         </w:rPr>
-        <w:t>42</w:t>
+        <w:t>values</w:t>
       </w:r>
       <w:r>
         <w:rPr>
@@ -11212,9 +10042,12 @@
           <w:szCs w:val="24"/>
           <w14:ligatures w14:val="none"/>
         </w:rPr>
-        <w:t xml:space="preserve"> </w:t>
-      </w:r>
-      <w:r>
+        <w:t xml:space="preserve"> and 3 attributes.</w:t>
+      </w:r>
+    </w:p>
+    <w:p>
+      <w:pPr>
+        <w:jc w:val="both"/>
         <w:rPr>
           <w:rFonts w:ascii="Times New Roman" w:eastAsia="Times New Roman" w:hAnsi="Times New Roman" w:cs="Times New Roman"/>
           <w:kern w:val="0"/>
@@ -11222,9 +10055,10 @@
           <w:szCs w:val="24"/>
           <w14:ligatures w14:val="none"/>
         </w:rPr>
-        <w:t>values</w:t>
-      </w:r>
-      <w:r>
+      </w:pPr>
+    </w:p>
+    <w:p>
+      <w:pPr>
         <w:rPr>
           <w:rFonts w:ascii="Times New Roman" w:eastAsia="Times New Roman" w:hAnsi="Times New Roman" w:cs="Times New Roman"/>
           <w:kern w:val="0"/>
@@ -11232,12 +10066,8 @@
           <w:szCs w:val="24"/>
           <w14:ligatures w14:val="none"/>
         </w:rPr>
-        <w:t xml:space="preserve"> and 3 attributes.</w:t>
-      </w:r>
-    </w:p>
-    <w:p>
-      <w:pPr>
-        <w:jc w:val="both"/>
+      </w:pPr>
+      <w:r>
         <w:rPr>
           <w:rFonts w:ascii="Times New Roman" w:eastAsia="Times New Roman" w:hAnsi="Times New Roman" w:cs="Times New Roman"/>
           <w:kern w:val="0"/>
@@ -11245,49 +10075,7 @@
           <w:szCs w:val="24"/>
           <w14:ligatures w14:val="none"/>
         </w:rPr>
-      </w:pPr>
-    </w:p>
-    <w:p>
-      <w:pPr>
-        <w:rPr>
-          <w:rFonts w:ascii="Times New Roman" w:eastAsia="Times New Roman" w:hAnsi="Times New Roman" w:cs="Times New Roman"/>
-          <w:kern w:val="0"/>
-          <w:sz w:val="24"/>
-          <w:szCs w:val="24"/>
-          <w14:ligatures w14:val="none"/>
-        </w:rPr>
-      </w:pPr>
-      <w:r>
-        <w:rPr>
-          <w:rFonts w:ascii="Times New Roman" w:eastAsia="Times New Roman" w:hAnsi="Times New Roman" w:cs="Times New Roman"/>
-          <w:kern w:val="0"/>
-          <w:sz w:val="24"/>
-          <w:szCs w:val="24"/>
-          <w14:ligatures w14:val="none"/>
-        </w:rPr>
-        <w:t xml:space="preserve">In the Disease Leads to Migration dataset, we excluded the "female" attribute along with the prevalence among migrants in" &lt;40 years" and "&gt;=40 years" attributes due to the prevalence of numerous zero values, which could render the data incomplete. Additionally, we eliminated one attribute that lacked a meaningful explanation in the articles. Next, we selected 5 specific disease categories for our data </w:t>
-      </w:r>
-      <w:proofErr w:type="spellStart"/>
-      <w:r>
-        <w:rPr>
-          <w:rFonts w:ascii="Times New Roman" w:eastAsia="Times New Roman" w:hAnsi="Times New Roman" w:cs="Times New Roman"/>
-          <w:kern w:val="0"/>
-          <w:sz w:val="24"/>
-          <w:szCs w:val="24"/>
-          <w14:ligatures w14:val="none"/>
-        </w:rPr>
-        <w:t>visualisation</w:t>
-      </w:r>
-      <w:proofErr w:type="spellEnd"/>
-      <w:r>
-        <w:rPr>
-          <w:rFonts w:ascii="Times New Roman" w:eastAsia="Times New Roman" w:hAnsi="Times New Roman" w:cs="Times New Roman"/>
-          <w:kern w:val="0"/>
-          <w:sz w:val="24"/>
-          <w:szCs w:val="24"/>
-          <w14:ligatures w14:val="none"/>
-        </w:rPr>
-        <w:t>. To summarize, our dataset comprises 3 attributes and a total of 15 values.</w:t>
+        <w:t>In the Disease Leads to Migration dataset, we excluded the "female" attribute along with the prevalence among migrants in" &lt;40 years" and "&gt;=40 years" attributes due to the prevalence of numerous zero values, which could render the data incomplete. Additionally, we eliminated one attribute that lacked a meaningful explanation in the articles. Next, we selected 5 specific disease categories for our data visualisation. To summarize, our dataset comprises 3 attributes and a total of 15 values.</w:t>
       </w:r>
     </w:p>
     <w:p>
@@ -11443,78 +10231,38 @@
           <w:sz w:val="28"/>
           <w:szCs w:val="28"/>
         </w:rPr>
-        <w:t xml:space="preserve">In our </w:t>
-      </w:r>
-      <w:proofErr w:type="spellStart"/>
-      <w:r>
-        <w:rPr>
-          <w:rFonts w:ascii="Times New Roman" w:hAnsi="Times New Roman" w:cs="Times New Roman"/>
-          <w:color w:val="000000"/>
-          <w:sz w:val="28"/>
-          <w:szCs w:val="28"/>
-        </w:rPr>
-        <w:t>endeavour</w:t>
-      </w:r>
-      <w:proofErr w:type="spellEnd"/>
-      <w:r>
-        <w:rPr>
-          <w:rFonts w:ascii="Times New Roman" w:hAnsi="Times New Roman" w:cs="Times New Roman"/>
-          <w:color w:val="000000"/>
-          <w:sz w:val="28"/>
-          <w:szCs w:val="28"/>
-        </w:rPr>
-        <w:t xml:space="preserve"> to develop a comprehensive suite of data visualizations, we prioritized user experience by incorporating various essential features across multiple charts. Fundamental to our approach was the integration of mouse-over tooltips, ensuring that users could effortlessly access detailed information by simply hovering over specific data points in all charts. This deliberate inclusion aimed to amplify data visibility and foster user interaction, contributing to an enriched analytical experience. These features will be included in all data visualizations.</w:t>
-      </w:r>
-    </w:p>
-    <w:p>
-      <w:pPr>
-        <w:jc w:val="both"/>
-        <w:rPr>
-          <w:rFonts w:ascii="Times New Roman" w:hAnsi="Times New Roman" w:cs="Times New Roman"/>
-          <w:color w:val="000000"/>
-          <w:sz w:val="28"/>
-          <w:szCs w:val="28"/>
-        </w:rPr>
-      </w:pPr>
-    </w:p>
-    <w:p>
-      <w:pPr>
-        <w:jc w:val="both"/>
-        <w:rPr>
-          <w:rFonts w:ascii="Times New Roman" w:hAnsi="Times New Roman" w:cs="Times New Roman"/>
-          <w:color w:val="000000"/>
-          <w:sz w:val="28"/>
-          <w:szCs w:val="28"/>
-        </w:rPr>
-      </w:pPr>
-      <w:r>
-        <w:rPr>
-          <w:rFonts w:ascii="Times New Roman" w:hAnsi="Times New Roman" w:cs="Times New Roman"/>
-          <w:color w:val="000000"/>
-          <w:sz w:val="28"/>
-          <w:szCs w:val="28"/>
-        </w:rPr>
-        <w:t xml:space="preserve">Moreover, recognizing the significance of interpretability, we incorporated a color legend in 5 data </w:t>
-      </w:r>
-      <w:proofErr w:type="spellStart"/>
-      <w:r>
-        <w:rPr>
-          <w:rFonts w:ascii="Times New Roman" w:hAnsi="Times New Roman" w:cs="Times New Roman"/>
-          <w:color w:val="000000"/>
-          <w:sz w:val="28"/>
-          <w:szCs w:val="28"/>
-        </w:rPr>
-        <w:t>visualisation</w:t>
-      </w:r>
-      <w:proofErr w:type="spellEnd"/>
-      <w:r>
-        <w:rPr>
-          <w:rFonts w:ascii="Times New Roman" w:hAnsi="Times New Roman" w:cs="Times New Roman"/>
-          <w:color w:val="000000"/>
-          <w:sz w:val="28"/>
-          <w:szCs w:val="28"/>
-        </w:rPr>
-        <w:t xml:space="preserve"> which are the Unemployment Rate of 2023 in India, Indian Migration Reason, Wages of Various Countries, Disease leads to migration and Population of India, strategically designed to illustrate the data ranges. The color-coded representations not only added a visually appealing element to the data but also facilitated a more accessible interpretation for users, promoting a user-friendly environment.</w:t>
+        <w:t>In our endeavour to develop a comprehensive suite of data visualizations, we prioritized user experience by incorporating various essential features across multiple charts. Fundamental to our approach was the integration of mouse-over tooltips, ensuring that users could effortlessly access detailed information by simply hovering over specific data points in all charts. This deliberate inclusion aimed to amplify data visibility and foster user interaction, contributing to an enriched analytical experience. These features will be included in all data visualizations.</w:t>
+      </w:r>
+    </w:p>
+    <w:p>
+      <w:pPr>
+        <w:jc w:val="both"/>
+        <w:rPr>
+          <w:rFonts w:ascii="Times New Roman" w:hAnsi="Times New Roman" w:cs="Times New Roman"/>
+          <w:color w:val="000000"/>
+          <w:sz w:val="28"/>
+          <w:szCs w:val="28"/>
+        </w:rPr>
+      </w:pPr>
+    </w:p>
+    <w:p>
+      <w:pPr>
+        <w:jc w:val="both"/>
+        <w:rPr>
+          <w:rFonts w:ascii="Times New Roman" w:hAnsi="Times New Roman" w:cs="Times New Roman"/>
+          <w:color w:val="000000"/>
+          <w:sz w:val="28"/>
+          <w:szCs w:val="28"/>
+        </w:rPr>
+      </w:pPr>
+      <w:r>
+        <w:rPr>
+          <w:rFonts w:ascii="Times New Roman" w:hAnsi="Times New Roman" w:cs="Times New Roman"/>
+          <w:color w:val="000000"/>
+          <w:sz w:val="28"/>
+          <w:szCs w:val="28"/>
+        </w:rPr>
+        <w:t>Moreover, recognizing the significance of interpretability, we incorporated a color legend in 5 data visualisation which are the Unemployment Rate of 2023 in India, Indian Migration Reason, Wages of Various Countries, Disease leads to migration and Population of India, strategically designed to illustrate the data ranges. The color-coded representations not only added a visually appealing element to the data but also facilitated a more accessible interpretation for users, promoting a user-friendly environment.</w:t>
       </w:r>
     </w:p>
     <w:p>
@@ -11705,39 +10453,7 @@
         <w:rPr>
           <w:rFonts w:ascii="Times New Roman" w:hAnsi="Times New Roman" w:cs="Times New Roman"/>
         </w:rPr>
-        <w:t xml:space="preserve">In </w:t>
-      </w:r>
-      <w:r>
-        <w:rPr>
-          <w:rFonts w:ascii="Times New Roman" w:hAnsi="Times New Roman" w:cs="Times New Roman"/>
-        </w:rPr>
-        <w:t>data</w:t>
-      </w:r>
-      <w:r>
-        <w:rPr>
-          <w:rFonts w:ascii="Times New Roman" w:hAnsi="Times New Roman" w:cs="Times New Roman"/>
-        </w:rPr>
-        <w:t xml:space="preserve"> </w:t>
-      </w:r>
-      <w:proofErr w:type="spellStart"/>
-      <w:r>
-        <w:rPr>
-          <w:rFonts w:ascii="Times New Roman" w:hAnsi="Times New Roman" w:cs="Times New Roman"/>
-        </w:rPr>
-        <w:t>visualisation</w:t>
-      </w:r>
-      <w:r>
-        <w:rPr>
-          <w:rFonts w:ascii="Times New Roman" w:hAnsi="Times New Roman" w:cs="Times New Roman"/>
-        </w:rPr>
-        <w:t>s</w:t>
-      </w:r>
-      <w:proofErr w:type="spellEnd"/>
-      <w:r>
-        <w:rPr>
-          <w:rFonts w:ascii="Times New Roman" w:hAnsi="Times New Roman" w:cs="Times New Roman"/>
-        </w:rPr>
-        <w:t>, we have successfully implemented those additional features that, while not deemed critical, significantly enhance the overall functionality and user experience. Specifically, we introduced search bars in charts like unemployment and immigration, facilitating efficient searching for specific data points. Additionally, we implemented a table for details feature, where clicking the filter button not only affects the chart but also dynamically displays the selected data in table form. This feature will be displayed in the charts for the Unemployment Rate of 2023 in India, Wages of Various Countries, and Population of India. This enhancement offers users a comprehensive view of specific details and facilitates a more in-depth analysis.</w:t>
+        <w:t>In data visualisations, we have successfully implemented those additional features that, while not deemed critical, significantly enhance the overall functionality and user experience. Specifically, we introduced search bars in charts like unemployment and immigration, facilitating efficient searching for specific data points. Additionally, we implemented a table for details feature, where clicking the filter button not only affects the chart but also dynamically displays the selected data in table form. This feature will be displayed in the charts for the Unemployment Rate of 2023 in India, Wages of Various Countries, and Population of India. This enhancement offers users a comprehensive view of specific details and facilitates a more in-depth analysis.</w:t>
       </w:r>
     </w:p>
     <w:p>
@@ -11790,7 +10506,6 @@
           <w:highlight w:val="yellow"/>
         </w:rPr>
       </w:pPr>
-      <w:proofErr w:type="spellStart"/>
       <w:r>
         <w:rPr>
           <w:rFonts w:ascii="Times New Roman" w:hAnsi="Times New Roman" w:cs="Times New Roman"/>
@@ -11799,18 +10514,7 @@
           <w:color w:val="auto"/>
           <w:highlight w:val="yellow"/>
         </w:rPr>
-        <w:t>Visualisation</w:t>
-      </w:r>
-      <w:proofErr w:type="spellEnd"/>
-      <w:r>
-        <w:rPr>
-          <w:rFonts w:ascii="Times New Roman" w:hAnsi="Times New Roman" w:cs="Times New Roman"/>
-          <w:b/>
-          <w:bCs/>
-          <w:color w:val="auto"/>
-          <w:highlight w:val="yellow"/>
-        </w:rPr>
-        <w:t xml:space="preserve"> Design</w:t>
+        <w:t>Visualisation Design</w:t>
       </w:r>
       <w:bookmarkEnd w:id="10"/>
     </w:p>
@@ -11846,127 +10550,7 @@
           <w:szCs w:val="28"/>
           <w14:ligatures w14:val="none"/>
         </w:rPr>
-        <w:t xml:space="preserve">How will you display your data? Provide some general ideas that you have for the </w:t>
-      </w:r>
-      <w:proofErr w:type="spellStart"/>
-      <w:r>
-        <w:rPr>
-          <w:rFonts w:ascii="Times New Roman" w:eastAsia="Times New Roman" w:hAnsi="Times New Roman" w:cs="Times New Roman"/>
-          <w:color w:val="000000"/>
-          <w:kern w:val="0"/>
-          <w:sz w:val="28"/>
-          <w:szCs w:val="28"/>
-          <w14:ligatures w14:val="none"/>
-        </w:rPr>
-        <w:t>visualisation</w:t>
-      </w:r>
-      <w:proofErr w:type="spellEnd"/>
-      <w:r>
-        <w:rPr>
-          <w:rFonts w:ascii="Times New Roman" w:eastAsia="Times New Roman" w:hAnsi="Times New Roman" w:cs="Times New Roman"/>
-          <w:color w:val="000000"/>
-          <w:kern w:val="0"/>
-          <w:sz w:val="28"/>
-          <w:szCs w:val="28"/>
-          <w14:ligatures w14:val="none"/>
-        </w:rPr>
-        <w:t xml:space="preserve"> design. Include sketches of your design. Include </w:t>
-      </w:r>
-      <w:proofErr w:type="spellStart"/>
-      <w:r>
-        <w:rPr>
-          <w:rFonts w:ascii="Times New Roman" w:eastAsia="Times New Roman" w:hAnsi="Times New Roman" w:cs="Times New Roman"/>
-          <w:color w:val="000000"/>
-          <w:kern w:val="0"/>
-          <w:sz w:val="28"/>
-          <w:szCs w:val="28"/>
-          <w14:ligatures w14:val="none"/>
-        </w:rPr>
-        <w:t>at</w:t>
-      </w:r>
-      <w:proofErr w:type="spellEnd"/>
-      <w:r>
-        <w:rPr>
-          <w:rFonts w:ascii="Times New Roman" w:eastAsia="Times New Roman" w:hAnsi="Times New Roman" w:cs="Times New Roman"/>
-          <w:color w:val="000000"/>
-          <w:kern w:val="0"/>
-          <w:sz w:val="28"/>
-          <w:szCs w:val="28"/>
-          <w14:ligatures w14:val="none"/>
-        </w:rPr>
-        <w:t xml:space="preserve"> </w:t>
-      </w:r>
-      <w:proofErr w:type="spellStart"/>
-      <w:r>
-        <w:rPr>
-          <w:rFonts w:ascii="Times New Roman" w:eastAsia="Times New Roman" w:hAnsi="Times New Roman" w:cs="Times New Roman"/>
-          <w:color w:val="000000"/>
-          <w:kern w:val="0"/>
-          <w:sz w:val="28"/>
-          <w:szCs w:val="28"/>
-          <w14:ligatures w14:val="none"/>
-        </w:rPr>
-        <w:t>lease</w:t>
-      </w:r>
-      <w:proofErr w:type="spellEnd"/>
-      <w:r>
-        <w:rPr>
-          <w:rFonts w:ascii="Times New Roman" w:eastAsia="Times New Roman" w:hAnsi="Times New Roman" w:cs="Times New Roman"/>
-          <w:color w:val="000000"/>
-          <w:kern w:val="0"/>
-          <w:sz w:val="28"/>
-          <w:szCs w:val="28"/>
-          <w14:ligatures w14:val="none"/>
-        </w:rPr>
-        <w:t xml:space="preserve"> 2-3 alternative ideas for your </w:t>
-      </w:r>
-      <w:proofErr w:type="spellStart"/>
-      <w:r>
-        <w:rPr>
-          <w:rFonts w:ascii="Times New Roman" w:eastAsia="Times New Roman" w:hAnsi="Times New Roman" w:cs="Times New Roman"/>
-          <w:color w:val="000000"/>
-          <w:kern w:val="0"/>
-          <w:sz w:val="28"/>
-          <w:szCs w:val="28"/>
-          <w14:ligatures w14:val="none"/>
-        </w:rPr>
-        <w:t>visualisation</w:t>
-      </w:r>
-      <w:proofErr w:type="spellEnd"/>
-      <w:r>
-        <w:rPr>
-          <w:rFonts w:ascii="Times New Roman" w:eastAsia="Times New Roman" w:hAnsi="Times New Roman" w:cs="Times New Roman"/>
-          <w:color w:val="000000"/>
-          <w:kern w:val="0"/>
-          <w:sz w:val="28"/>
-          <w:szCs w:val="28"/>
-          <w14:ligatures w14:val="none"/>
-        </w:rPr>
-        <w:t xml:space="preserve">. Describe and justify your choice of visual encoding and idioms. Show the evolution of your design. How has it progressed? Justify the </w:t>
-      </w:r>
-      <w:proofErr w:type="spellStart"/>
-      <w:r>
-        <w:rPr>
-          <w:rFonts w:ascii="Times New Roman" w:eastAsia="Times New Roman" w:hAnsi="Times New Roman" w:cs="Times New Roman"/>
-          <w:color w:val="000000"/>
-          <w:kern w:val="0"/>
-          <w:sz w:val="28"/>
-          <w:szCs w:val="28"/>
-          <w14:ligatures w14:val="none"/>
-        </w:rPr>
-        <w:t>visualisation</w:t>
-      </w:r>
-      <w:proofErr w:type="spellEnd"/>
-      <w:r>
-        <w:rPr>
-          <w:rFonts w:ascii="Times New Roman" w:eastAsia="Times New Roman" w:hAnsi="Times New Roman" w:cs="Times New Roman"/>
-          <w:color w:val="000000"/>
-          <w:kern w:val="0"/>
-          <w:sz w:val="28"/>
-          <w:szCs w:val="28"/>
-          <w14:ligatures w14:val="none"/>
-        </w:rPr>
-        <w:t xml:space="preserve"> idioms you have chosen to represent your data. </w:t>
+        <w:t xml:space="preserve">How will you display your data? Provide some general ideas that you have for the visualisation design. Include sketches of your design. Include at lease 2-3 alternative ideas for your visualisation. Describe and justify your choice of visual encoding and idioms. Show the evolution of your design. How has it progressed? Justify the visualisation idioms you have chosen to represent your data. </w:t>
       </w:r>
     </w:p>
     <w:p>
@@ -12025,31 +10609,7 @@
           <w:szCs w:val="28"/>
           <w14:ligatures w14:val="none"/>
         </w:rPr>
-        <w:t xml:space="preserve">[NOTE 1: You are encouraged to provide your own structure to this section (i.e., section headings </w:t>
-      </w:r>
-      <w:proofErr w:type="spellStart"/>
-      <w:r>
-        <w:rPr>
-          <w:rFonts w:ascii="Times New Roman" w:eastAsia="Times New Roman" w:hAnsi="Times New Roman" w:cs="Times New Roman"/>
-          <w:color w:val="000000"/>
-          <w:kern w:val="0"/>
-          <w:sz w:val="28"/>
-          <w:szCs w:val="28"/>
-          <w14:ligatures w14:val="none"/>
-        </w:rPr>
-        <w:t>etc</w:t>
-      </w:r>
-      <w:proofErr w:type="spellEnd"/>
-      <w:r>
-        <w:rPr>
-          <w:rFonts w:ascii="Times New Roman" w:eastAsia="Times New Roman" w:hAnsi="Times New Roman" w:cs="Times New Roman"/>
-          <w:color w:val="000000"/>
-          <w:kern w:val="0"/>
-          <w:sz w:val="28"/>
-          <w:szCs w:val="28"/>
-          <w14:ligatures w14:val="none"/>
-        </w:rPr>
-        <w:t>).</w:t>
+        <w:t>[NOTE 1: You are encouraged to provide your own structure to this section (i.e., section headings etc).</w:t>
       </w:r>
     </w:p>
     <w:p>
@@ -12084,10 +10644,11 @@
           <w:szCs w:val="28"/>
           <w14:ligatures w14:val="none"/>
         </w:rPr>
-        <w:t>NOTE 2: You MUST show evidence of iterative design (i.e., sketches of alternative and preliminary designs)</w:t>
-      </w:r>
-      <w:proofErr w:type="gramStart"/>
-      <w:r>
+        <w:t xml:space="preserve">NOTE 2: You MUST show evidence of iterative design (i.e., sketches of alternative and preliminary designs). ] </w:t>
+      </w:r>
+    </w:p>
+    <w:p>
+      <w:pPr>
         <w:rPr>
           <w:rFonts w:ascii="Times New Roman" w:eastAsia="Times New Roman" w:hAnsi="Times New Roman" w:cs="Times New Roman"/>
           <w:color w:val="000000"/>
@@ -12096,9 +10657,7 @@
           <w:szCs w:val="28"/>
           <w14:ligatures w14:val="none"/>
         </w:rPr>
-        <w:t>. ]</w:t>
-      </w:r>
-      <w:proofErr w:type="gramEnd"/>
+      </w:pPr>
       <w:r>
         <w:rPr>
           <w:rFonts w:ascii="Times New Roman" w:eastAsia="Times New Roman" w:hAnsi="Times New Roman" w:cs="Times New Roman"/>
@@ -12108,29 +10667,6 @@
           <w:szCs w:val="28"/>
           <w14:ligatures w14:val="none"/>
         </w:rPr>
-        <w:t xml:space="preserve"> </w:t>
-      </w:r>
-    </w:p>
-    <w:p>
-      <w:pPr>
-        <w:rPr>
-          <w:rFonts w:ascii="Times New Roman" w:eastAsia="Times New Roman" w:hAnsi="Times New Roman" w:cs="Times New Roman"/>
-          <w:color w:val="000000"/>
-          <w:kern w:val="0"/>
-          <w:sz w:val="28"/>
-          <w:szCs w:val="28"/>
-          <w14:ligatures w14:val="none"/>
-        </w:rPr>
-      </w:pPr>
-      <w:r>
-        <w:rPr>
-          <w:rFonts w:ascii="Times New Roman" w:eastAsia="Times New Roman" w:hAnsi="Times New Roman" w:cs="Times New Roman"/>
-          <w:color w:val="000000"/>
-          <w:kern w:val="0"/>
-          <w:sz w:val="28"/>
-          <w:szCs w:val="28"/>
-          <w14:ligatures w14:val="none"/>
-        </w:rPr>
         <w:t>Include screenshots of final design.</w:t>
       </w:r>
     </w:p>
@@ -12168,7 +10704,7 @@
         </w:rPr>
         <w:t xml:space="preserve">Figma link: </w:t>
       </w:r>
-      <w:hyperlink r:id="rId19" w:history="1">
+      <w:hyperlink r:id="rId16" w:history="1">
         <w:r>
           <w:rPr>
             <w:rStyle w:val="Hyperlink"/>
@@ -12300,7 +10836,7 @@
                     </pic:cNvPicPr>
                   </pic:nvPicPr>
                   <pic:blipFill>
-                    <a:blip r:embed="rId20">
+                    <a:blip r:embed="rId17">
                       <a:extLst>
                         <a:ext uri="{28A0092B-C50C-407E-A947-70E740481C1C}">
                           <a14:useLocalDpi xmlns:a14="http://schemas.microsoft.com/office/drawing/2010/main" val="0"/>
@@ -12436,7 +10972,7 @@
                     </pic:cNvPicPr>
                   </pic:nvPicPr>
                   <pic:blipFill>
-                    <a:blip r:embed="rId21">
+                    <a:blip r:embed="rId18">
                       <a:extLst>
                         <a:ext uri="{28A0092B-C50C-407E-A947-70E740481C1C}">
                           <a14:useLocalDpi xmlns:a14="http://schemas.microsoft.com/office/drawing/2010/main" val="0"/>
@@ -12534,7 +11070,7 @@
           <w:noProof/>
         </w:rPr>
         <w:drawing>
-          <wp:inline distT="0" distB="0" distL="0" distR="0" wp14:anchorId="78D2D3FF" wp14:editId="445817B9">
+          <wp:inline distT="0" distB="0" distL="0" distR="0" wp14:anchorId="78D2D3FF" wp14:editId="3CA063CE">
             <wp:extent cx="3755571" cy="3942146"/>
             <wp:effectExtent l="0" t="0" r="0" b="1270"/>
             <wp:docPr id="1972574287" name="Picture 4" descr="A diagram of a sunburst chart&#10;&#10;Description automatically generated"/>
@@ -12551,7 +11087,7 @@
                     </pic:cNvPicPr>
                   </pic:nvPicPr>
                   <pic:blipFill>
-                    <a:blip r:embed="rId22" cstate="print">
+                    <a:blip r:embed="rId19" cstate="print">
                       <a:extLst>
                         <a:ext uri="{28A0092B-C50C-407E-A947-70E740481C1C}">
                           <a14:useLocalDpi xmlns:a14="http://schemas.microsoft.com/office/drawing/2010/main" val="0"/>
@@ -12615,21 +11151,8 @@
           <w:sz w:val="28"/>
           <w:szCs w:val="28"/>
         </w:rPr>
-        <w:t xml:space="preserve">Pie Chart: Reason of India people </w:t>
-      </w:r>
-      <w:proofErr w:type="gramStart"/>
-      <w:r>
-        <w:rPr>
-          <w:rFonts w:ascii="Times New Roman" w:hAnsi="Times New Roman" w:cs="Times New Roman"/>
-          <w:b/>
-          <w:bCs/>
-          <w:color w:val="000000"/>
-          <w:sz w:val="28"/>
-          <w:szCs w:val="28"/>
-        </w:rPr>
-        <w:t>migrate</w:t>
-      </w:r>
-      <w:proofErr w:type="gramEnd"/>
+        <w:t>Pie Chart: Reason of India people migrate</w:t>
+      </w:r>
     </w:p>
     <w:p>
       <w:pPr>
@@ -12646,7 +11169,7 @@
           <w:noProof/>
         </w:rPr>
         <w:drawing>
-          <wp:inline distT="0" distB="0" distL="0" distR="0" wp14:anchorId="4EB20265" wp14:editId="1A798E62">
+          <wp:inline distT="0" distB="0" distL="0" distR="0" wp14:anchorId="4EB20265" wp14:editId="4AA5259A">
             <wp:extent cx="3068467" cy="4091290"/>
             <wp:effectExtent l="3175" t="0" r="1905" b="1905"/>
             <wp:docPr id="94605950" name="Picture 6" descr="A graph on a piece of paper&#10;&#10;Description automatically generated"/>
@@ -12663,7 +11186,7 @@
                     </pic:cNvPicPr>
                   </pic:nvPicPr>
                   <pic:blipFill>
-                    <a:blip r:embed="rId23" cstate="print">
+                    <a:blip r:embed="rId20" cstate="print">
                       <a:extLst>
                         <a:ext uri="{28A0092B-C50C-407E-A947-70E740481C1C}">
                           <a14:useLocalDpi xmlns:a14="http://schemas.microsoft.com/office/drawing/2010/main" val="0"/>
@@ -12714,7 +11237,7 @@
           <w:sz w:val="28"/>
           <w:szCs w:val="28"/>
         </w:rPr>
-        <w:t>Clustered stacked bar chart</w:t>
+        <w:t>stacked bar chart</w:t>
       </w:r>
     </w:p>
     <w:p>
@@ -12751,7 +11274,7 @@
                     </pic:cNvPicPr>
                   </pic:nvPicPr>
                   <pic:blipFill>
-                    <a:blip r:embed="rId24">
+                    <a:blip r:embed="rId21">
                       <a:extLst>
                         <a:ext uri="{28A0092B-C50C-407E-A947-70E740481C1C}">
                           <a14:useLocalDpi xmlns:a14="http://schemas.microsoft.com/office/drawing/2010/main" val="0"/>
@@ -12864,7 +11387,7 @@
                     </pic:cNvPicPr>
                   </pic:nvPicPr>
                   <pic:blipFill>
-                    <a:blip r:embed="rId25">
+                    <a:blip r:embed="rId22">
                       <a:extLst>
                         <a:ext uri="{28A0092B-C50C-407E-A947-70E740481C1C}">
                           <a14:useLocalDpi xmlns:a14="http://schemas.microsoft.com/office/drawing/2010/main" val="0"/>
@@ -12976,27 +11499,7 @@
           <w:sz w:val="28"/>
           <w:szCs w:val="28"/>
         </w:rPr>
-        <w:t xml:space="preserve">Test your </w:t>
-      </w:r>
-      <w:proofErr w:type="spellStart"/>
-      <w:r>
-        <w:rPr>
-          <w:rFonts w:ascii="Times New Roman" w:hAnsi="Times New Roman" w:cs="Times New Roman"/>
-          <w:color w:val="000000"/>
-          <w:sz w:val="28"/>
-          <w:szCs w:val="28"/>
-        </w:rPr>
-        <w:t>visualisation</w:t>
-      </w:r>
-      <w:proofErr w:type="spellEnd"/>
-      <w:r>
-        <w:rPr>
-          <w:rFonts w:ascii="Times New Roman" w:hAnsi="Times New Roman" w:cs="Times New Roman"/>
-          <w:color w:val="000000"/>
-          <w:sz w:val="28"/>
-          <w:szCs w:val="28"/>
-        </w:rPr>
-        <w:t xml:space="preserve"> with users and report the results.</w:t>
+        <w:t>Test your visualisation with users and report the results.</w:t>
       </w:r>
     </w:p>
     <w:p>

</xml_diff>

<commit_message>
bubble chart and conclution
</commit_message>
<xml_diff>
--- a/Project Process Book.docx
+++ b/Project Process Book.docx
@@ -1,6 +1,6 @@
 
 <file path=word/document.xml><?xml version="1.0" encoding="utf-8"?>
-<w:document xmlns:wpc="http://schemas.microsoft.com/office/word/2010/wordprocessingCanvas" xmlns:cx="http://schemas.microsoft.com/office/drawing/2014/chartex" xmlns:cx1="http://schemas.microsoft.com/office/drawing/2015/9/8/chartex" xmlns:cx2="http://schemas.microsoft.com/office/drawing/2015/10/21/chartex" xmlns:cx3="http://schemas.microsoft.com/office/drawing/2016/5/9/chartex" xmlns:cx4="http://schemas.microsoft.com/office/drawing/2016/5/10/chartex" xmlns:cx5="http://schemas.microsoft.com/office/drawing/2016/5/11/chartex" xmlns:cx6="http://schemas.microsoft.com/office/drawing/2016/5/12/chartex" xmlns:cx7="http://schemas.microsoft.com/office/drawing/2016/5/13/chartex" xmlns:cx8="http://schemas.microsoft.com/office/drawing/2016/5/14/chartex" xmlns:mc="http://schemas.openxmlformats.org/markup-compatibility/2006" xmlns:aink="http://schemas.microsoft.com/office/drawing/2016/ink" xmlns:am3d="http://schemas.microsoft.com/office/drawing/2017/model3d" xmlns:o="urn:schemas-microsoft-com:office:office" xmlns:oel="http://schemas.microsoft.com/office/2019/extlst" xmlns:r="http://schemas.openxmlformats.org/officeDocument/2006/relationships" xmlns:m="http://schemas.openxmlformats.org/officeDocument/2006/math" xmlns:v="urn:schemas-microsoft-com:vml" xmlns:wp14="http://schemas.microsoft.com/office/word/2010/wordprocessingDrawing" xmlns:wp="http://schemas.openxmlformats.org/drawingml/2006/wordprocessingDrawing" xmlns:w10="urn:schemas-microsoft-com:office:word" xmlns:w="http://schemas.openxmlformats.org/wordprocessingml/2006/main" xmlns:w14="http://schemas.microsoft.com/office/word/2010/wordml" xmlns:w15="http://schemas.microsoft.com/office/word/2012/wordml" xmlns:w16cex="http://schemas.microsoft.com/office/word/2018/wordml/cex" xmlns:w16cid="http://schemas.microsoft.com/office/word/2016/wordml/cid" xmlns:w16="http://schemas.microsoft.com/office/word/2018/wordml" xmlns:w16sdtdh="http://schemas.microsoft.com/office/word/2020/wordml/sdtdatahash" xmlns:w16se="http://schemas.microsoft.com/office/word/2015/wordml/symex" xmlns:wpg="http://schemas.microsoft.com/office/word/2010/wordprocessingGroup" xmlns:wpi="http://schemas.microsoft.com/office/word/2010/wordprocessingInk" xmlns:wne="http://schemas.microsoft.com/office/word/2006/wordml" xmlns:wps="http://schemas.microsoft.com/office/word/2010/wordprocessingShape" mc:Ignorable="w14 w15 w16se w16cid w16 w16cex w16sdtdh wp14">
+<w:document xmlns:wpc="http://schemas.microsoft.com/office/word/2010/wordprocessingCanvas" xmlns:cx="http://schemas.microsoft.com/office/drawing/2014/chartex" xmlns:cx1="http://schemas.microsoft.com/office/drawing/2015/9/8/chartex" xmlns:cx2="http://schemas.microsoft.com/office/drawing/2015/10/21/chartex" xmlns:cx3="http://schemas.microsoft.com/office/drawing/2016/5/9/chartex" xmlns:cx4="http://schemas.microsoft.com/office/drawing/2016/5/10/chartex" xmlns:cx5="http://schemas.microsoft.com/office/drawing/2016/5/11/chartex" xmlns:cx6="http://schemas.microsoft.com/office/drawing/2016/5/12/chartex" xmlns:cx7="http://schemas.microsoft.com/office/drawing/2016/5/13/chartex" xmlns:cx8="http://schemas.microsoft.com/office/drawing/2016/5/14/chartex" xmlns:mc="http://schemas.openxmlformats.org/markup-compatibility/2006" xmlns:aink="http://schemas.microsoft.com/office/drawing/2016/ink" xmlns:am3d="http://schemas.microsoft.com/office/drawing/2017/model3d" xmlns:o="urn:schemas-microsoft-com:office:office" xmlns:r="http://schemas.openxmlformats.org/officeDocument/2006/relationships" xmlns:m="http://schemas.openxmlformats.org/officeDocument/2006/math" xmlns:v="urn:schemas-microsoft-com:vml" xmlns:wp14="http://schemas.microsoft.com/office/word/2010/wordprocessingDrawing" xmlns:wp="http://schemas.openxmlformats.org/drawingml/2006/wordprocessingDrawing" xmlns:w10="urn:schemas-microsoft-com:office:word" xmlns:w="http://schemas.openxmlformats.org/wordprocessingml/2006/main" xmlns:w14="http://schemas.microsoft.com/office/word/2010/wordml" xmlns:w15="http://schemas.microsoft.com/office/word/2012/wordml" xmlns:w16cex="http://schemas.microsoft.com/office/word/2018/wordml/cex" xmlns:w16cid="http://schemas.microsoft.com/office/word/2016/wordml/cid" xmlns:w16="http://schemas.microsoft.com/office/word/2018/wordml" xmlns:w16se="http://schemas.microsoft.com/office/word/2015/wordml/symex" xmlns:wpg="http://schemas.microsoft.com/office/word/2010/wordprocessingGroup" xmlns:wpi="http://schemas.microsoft.com/office/word/2010/wordprocessingInk" xmlns:wne="http://schemas.microsoft.com/office/word/2006/wordml" xmlns:wps="http://schemas.microsoft.com/office/word/2010/wordprocessingShape" mc:Ignorable="w14 w15 w16se w16cid w16 w16cex wp14">
   <w:body>
     <w:p>
       <w:r>
@@ -62,7 +62,7 @@
               </wp:anchor>
             </w:drawing>
           </mc:Choice>
-          <mc:Fallback>
+          <mc:Fallback xmlns:w16sdtdh="http://schemas.microsoft.com/office/word/2020/wordml/sdtdatahash" xmlns:oel="http://schemas.microsoft.com/office/2019/extlst">
             <w:pict>
               <v:line w14:anchorId="5BE3324A" id="Straight Connector 869231896" o:spid="_x0000_s1026" style="position:absolute;z-index:251677696;visibility:visible;mso-wrap-style:square;mso-wrap-distance-left:9pt;mso-wrap-distance-top:0;mso-wrap-distance-right:9pt;mso-wrap-distance-bottom:0;mso-position-horizontal:absolute;mso-position-horizontal-relative:text;mso-position-vertical:absolute;mso-position-vertical-relative:text" from="-66.7pt,3.2pt" to="231.85pt,3.2pt" o:gfxdata="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" strokecolor="#67c59c" strokeweight="1.5pt">
                 <v:stroke joinstyle="miter"/>
@@ -206,7 +206,7 @@
               </wp:anchor>
             </w:drawing>
           </mc:Choice>
-          <mc:Fallback>
+          <mc:Fallback xmlns:w16sdtdh="http://schemas.microsoft.com/office/word/2020/wordml/sdtdatahash" xmlns:oel="http://schemas.microsoft.com/office/2019/extlst">
             <w:pict>
               <v:rect w14:anchorId="5A9EF949" id="Rectangle 8" o:spid="_x0000_s1026" style="position:absolute;margin-left:-1in;margin-top:749.7pt;width:593.15pt;height:19.45pt;z-index:-251657216;visibility:visible;mso-wrap-style:square;mso-height-percent:0;mso-wrap-distance-left:9pt;mso-wrap-distance-top:0;mso-wrap-distance-right:9pt;mso-wrap-distance-bottom:0;mso-position-horizontal:absolute;mso-position-horizontal-relative:text;mso-position-vertical:absolute;mso-position-vertical-relative:text;mso-height-percent:0;mso-height-relative:margin;v-text-anchor:middle" o:gfxdata="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" fillcolor="#faa731" stroked="f" strokeweight="1pt"/>
             </w:pict>
@@ -284,7 +284,7 @@
               </wp:anchor>
             </w:drawing>
           </mc:Choice>
-          <mc:Fallback>
+          <mc:Fallback xmlns:w16sdtdh="http://schemas.microsoft.com/office/word/2020/wordml/sdtdatahash" xmlns:oel="http://schemas.microsoft.com/office/2019/extlst">
             <w:pict>
               <v:rect w14:anchorId="2E2CE452" id="Rectangle 1315991484" o:spid="_x0000_s1026" style="position:absolute;margin-left:-60.85pt;margin-top:661.5pt;width:593.1pt;height:34.85pt;z-index:-251649024;visibility:visible;mso-wrap-style:square;mso-height-percent:0;mso-wrap-distance-left:9pt;mso-wrap-distance-top:0;mso-wrap-distance-right:9pt;mso-wrap-distance-bottom:0;mso-position-horizontal:absolute;mso-position-horizontal-relative:text;mso-position-vertical:absolute;mso-position-vertical-relative:text;mso-height-percent:0;mso-height-relative:margin;v-text-anchor:middle" o:gfxdata="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" fillcolor="#faa731" stroked="f" strokeweight="1pt"/>
             </w:pict>
@@ -779,7 +779,7 @@
                 <v:stroke joinstyle="miter"/>
                 <v:path gradientshapeok="t" o:connecttype="rect"/>
               </v:shapetype>
-              <v:shape id="Text Box 50" o:spid="_x0000_s1026" type="#_x0000_t202" style="position:absolute;margin-left:43.8pt;margin-top:415.65pt;width:393.4pt;height:196.3pt;z-index:251683840;visibility:visible;mso-wrap-style:square;mso-width-percent:0;mso-height-percent:0;mso-wrap-distance-left:9pt;mso-wrap-distance-top:0;mso-wrap-distance-right:9pt;mso-wrap-distance-bottom:0;mso-position-horizontal:absolute;mso-position-horizontal-relative:text;mso-position-vertical:absolute;mso-position-vertical-relative:text;mso-width-percent:0;mso-height-percent:0;mso-width-relative:margin;mso-height-relative:margin;v-text-anchor:top" o:gfxdata="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" filled="f" stroked="f">
+              <v:shape id="Text Box 50" o:spid="_x0000_s1026" type="#_x0000_t202" style="position:absolute;margin-left:43.8pt;margin-top:415.65pt;width:393.4pt;height:196.3pt;z-index:251683840;visibility:visible;mso-wrap-style:square;mso-width-percent:0;mso-height-percent:0;mso-wrap-distance-left:9pt;mso-wrap-distance-top:0;mso-wrap-distance-right:9pt;mso-wrap-distance-bottom:0;mso-position-horizontal:absolute;mso-position-horizontal-relative:text;mso-position-vertical:absolute;mso-position-vertical-relative:text;mso-width-percent:0;mso-height-percent:0;mso-width-relative:margin;mso-height-relative:margin;v-text-anchor:top" o:gfxdata="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" filled="f" stroked="f">
                 <v:textbox>
                   <w:txbxContent>
                     <w:tbl>
@@ -1274,7 +1274,7 @@
           </mc:Choice>
           <mc:Fallback>
             <w:pict>
-              <v:shape w14:anchorId="294FE6B8" id="Text Box 45" o:spid="_x0000_s1027" type="#_x0000_t202" style="position:absolute;margin-left:114.95pt;margin-top:271.3pt;width:1in;height:30pt;z-index:251682816;visibility:visible;mso-wrap-style:none;mso-height-percent:0;mso-wrap-distance-left:9pt;mso-wrap-distance-top:0;mso-wrap-distance-right:9pt;mso-wrap-distance-bottom:0;mso-position-horizontal:absolute;mso-position-horizontal-relative:text;mso-position-vertical:absolute;mso-position-vertical-relative:text;mso-height-percent:0;mso-height-relative:margin;v-text-anchor:top" o:gfxdata="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" filled="f" stroked="f">
+              <v:shape w14:anchorId="294FE6B8" id="Text Box 45" o:spid="_x0000_s1027" type="#_x0000_t202" style="position:absolute;margin-left:114.95pt;margin-top:271.3pt;width:1in;height:30pt;z-index:251682816;visibility:visible;mso-wrap-style:none;mso-height-percent:0;mso-wrap-distance-left:9pt;mso-wrap-distance-top:0;mso-wrap-distance-right:9pt;mso-wrap-distance-bottom:0;mso-position-horizontal:absolute;mso-position-horizontal-relative:text;mso-position-vertical:absolute;mso-position-vertical-relative:text;mso-height-percent:0;mso-height-relative:margin;v-text-anchor:top" o:gfxdata="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" filled="f" stroked="f">
                 <v:textbox>
                   <w:txbxContent>
                     <w:p>
@@ -1396,7 +1396,7 @@
           </mc:Choice>
           <mc:Fallback>
             <w:pict>
-              <v:shape w14:anchorId="00879A82" id="Text Box 2" o:spid="_x0000_s1028" type="#_x0000_t202" style="position:absolute;margin-left:43.65pt;margin-top:7.35pt;width:385.7pt;height:53.1pt;z-index:251680768;visibility:visible;mso-wrap-style:square;mso-width-percent:0;mso-height-percent:0;mso-wrap-distance-left:9pt;mso-wrap-distance-top:3.6pt;mso-wrap-distance-right:9pt;mso-wrap-distance-bottom:3.6pt;mso-position-horizontal:absolute;mso-position-horizontal-relative:text;mso-position-vertical:absolute;mso-position-vertical-relative:text;mso-width-percent:0;mso-height-percent:0;mso-width-relative:margin;mso-height-relative:margin;v-text-anchor:top" o:gfxdata="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" filled="f" stroked="f">
+              <v:shape w14:anchorId="00879A82" id="Text Box 2" o:spid="_x0000_s1028" type="#_x0000_t202" style="position:absolute;margin-left:43.65pt;margin-top:7.35pt;width:385.7pt;height:53.1pt;z-index:251680768;visibility:visible;mso-wrap-style:square;mso-width-percent:0;mso-height-percent:0;mso-wrap-distance-left:9pt;mso-wrap-distance-top:3.6pt;mso-wrap-distance-right:9pt;mso-wrap-distance-bottom:3.6pt;mso-position-horizontal:absolute;mso-position-horizontal-relative:text;mso-position-vertical:absolute;mso-position-vertical-relative:text;mso-width-percent:0;mso-height-percent:0;mso-width-relative:margin;mso-height-relative:margin;v-text-anchor:top" o:gfxdata="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" filled="f" stroked="f">
                 <v:textbox>
                   <w:txbxContent>
                     <w:p>
@@ -1515,7 +1515,7 @@
           </mc:Choice>
           <mc:Fallback>
             <w:pict>
-              <v:shape w14:anchorId="7E606788" id="_x0000_s1029" type="#_x0000_t202" style="position:absolute;margin-left:43.6pt;margin-top:78pt;width:384pt;height:110.6pt;z-index:251671552;visibility:visible;mso-wrap-style:square;mso-width-percent:0;mso-height-percent:200;mso-wrap-distance-left:9pt;mso-wrap-distance-top:3.6pt;mso-wrap-distance-right:9pt;mso-wrap-distance-bottom:3.6pt;mso-position-horizontal:absolute;mso-position-horizontal-relative:text;mso-position-vertical:absolute;mso-position-vertical-relative:text;mso-width-percent:0;mso-height-percent:200;mso-width-relative:margin;mso-height-relative:margin;v-text-anchor:top" o:gfxdata="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" filled="f" stroked="f">
+              <v:shape w14:anchorId="7E606788" id="_x0000_s1029" type="#_x0000_t202" style="position:absolute;margin-left:43.6pt;margin-top:78pt;width:384pt;height:110.6pt;z-index:251671552;visibility:visible;mso-wrap-style:square;mso-width-percent:0;mso-height-percent:200;mso-wrap-distance-left:9pt;mso-wrap-distance-top:3.6pt;mso-wrap-distance-right:9pt;mso-wrap-distance-bottom:3.6pt;mso-position-horizontal:absolute;mso-position-horizontal-relative:text;mso-position-vertical:absolute;mso-position-vertical-relative:text;mso-width-percent:0;mso-height-percent:200;mso-width-relative:margin;mso-height-relative:margin;v-text-anchor:top" o:gfxdata="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" filled="f" stroked="f">
                 <v:textbox style="mso-fit-shape-to-text:t">
                   <w:txbxContent>
                     <w:p>
@@ -1674,7 +1674,7 @@
               </wp:anchor>
             </w:drawing>
           </mc:Choice>
-          <mc:Fallback>
+          <mc:Fallback xmlns:w16sdtdh="http://schemas.microsoft.com/office/word/2020/wordml/sdtdatahash" xmlns:oel="http://schemas.microsoft.com/office/2019/extlst">
             <w:pict>
               <v:line w14:anchorId="4C5D5EAC" id="Straight Connector 5" o:spid="_x0000_s1026" style="position:absolute;z-index:251678720;visibility:visible;mso-wrap-style:square;mso-width-percent:0;mso-wrap-distance-left:9pt;mso-wrap-distance-top:0;mso-wrap-distance-right:9pt;mso-wrap-distance-bottom:0;mso-position-horizontal:absolute;mso-position-horizontal-relative:text;mso-position-vertical:absolute;mso-position-vertical-relative:text;mso-width-percent:0;mso-width-relative:margin" from="145.1pt,364.45pt" to="535.8pt,364.45pt" o:gfxdata="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" strokecolor="#67c59c" strokeweight="1.5pt">
                 <v:stroke joinstyle="miter"/>
@@ -3415,6 +3415,7 @@
           <w:bCs/>
           <w:color w:val="auto"/>
         </w:rPr>
+        <w:lastRenderedPageBreak/>
         <w:t>Introduction</w:t>
       </w:r>
       <w:bookmarkEnd w:id="0"/>
@@ -3548,10 +3549,13 @@
           <w:szCs w:val="24"/>
           <w14:ligatures w14:val="none"/>
         </w:rPr>
-        <w:t xml:space="preserve"> to the </w:t>
-      </w:r>
-      <w:proofErr w:type="gramStart"/>
-      <w:r>
+        <w:t xml:space="preserve"> to the general public. </w:t>
+      </w:r>
+    </w:p>
+    <w:p>
+      <w:pPr>
+        <w:spacing w:afterLines="26" w:after="62" w:line="26" w:lineRule="atLeast"/>
+        <w:jc w:val="both"/>
         <w:rPr>
           <w:rFonts w:ascii="Times New Roman" w:eastAsia="Times New Roman" w:hAnsi="Times New Roman" w:cs="Times New Roman"/>
           <w:kern w:val="0"/>
@@ -3559,10 +3563,12 @@
           <w:szCs w:val="24"/>
           <w14:ligatures w14:val="none"/>
         </w:rPr>
-        <w:t>general public</w:t>
-      </w:r>
-      <w:proofErr w:type="gramEnd"/>
-      <w:r>
+      </w:pPr>
+    </w:p>
+    <w:p>
+      <w:pPr>
+        <w:spacing w:afterLines="26" w:after="62" w:line="26" w:lineRule="atLeast"/>
+        <w:jc w:val="both"/>
         <w:rPr>
           <w:rFonts w:ascii="Times New Roman" w:eastAsia="Times New Roman" w:hAnsi="Times New Roman" w:cs="Times New Roman"/>
           <w:kern w:val="0"/>
@@ -3570,13 +3576,8 @@
           <w:szCs w:val="24"/>
           <w14:ligatures w14:val="none"/>
         </w:rPr>
-        <w:t xml:space="preserve">. </w:t>
-      </w:r>
-    </w:p>
-    <w:p>
-      <w:pPr>
-        <w:spacing w:afterLines="26" w:after="62" w:line="26" w:lineRule="atLeast"/>
-        <w:jc w:val="both"/>
+      </w:pPr>
+      <w:r>
         <w:rPr>
           <w:rFonts w:ascii="Times New Roman" w:eastAsia="Times New Roman" w:hAnsi="Times New Roman" w:cs="Times New Roman"/>
           <w:kern w:val="0"/>
@@ -3584,12 +3585,10 @@
           <w:szCs w:val="24"/>
           <w14:ligatures w14:val="none"/>
         </w:rPr>
-      </w:pPr>
-    </w:p>
-    <w:p>
-      <w:pPr>
-        <w:spacing w:afterLines="26" w:after="62" w:line="26" w:lineRule="atLeast"/>
-        <w:jc w:val="both"/>
+        <w:t xml:space="preserve">For government officials and policymakers, our choropleth map and heatmap data </w:t>
+      </w:r>
+      <w:proofErr w:type="spellStart"/>
+      <w:r>
         <w:rPr>
           <w:rFonts w:ascii="Times New Roman" w:eastAsia="Times New Roman" w:hAnsi="Times New Roman" w:cs="Times New Roman"/>
           <w:kern w:val="0"/>
@@ -3597,7 +3596,8 @@
           <w:szCs w:val="24"/>
           <w14:ligatures w14:val="none"/>
         </w:rPr>
-      </w:pPr>
+        <w:t>visualisation</w:t>
+      </w:r>
       <w:r>
         <w:rPr>
           <w:rFonts w:ascii="Times New Roman" w:eastAsia="Times New Roman" w:hAnsi="Times New Roman" w:cs="Times New Roman"/>
@@ -3606,9 +3606,9 @@
           <w:szCs w:val="24"/>
           <w14:ligatures w14:val="none"/>
         </w:rPr>
-        <w:t xml:space="preserve">For government officials and policymakers, our choropleth map and heatmap data </w:t>
-      </w:r>
-      <w:proofErr w:type="spellStart"/>
+        <w:t>s</w:t>
+      </w:r>
+      <w:proofErr w:type="spellEnd"/>
       <w:r>
         <w:rPr>
           <w:rFonts w:ascii="Times New Roman" w:eastAsia="Times New Roman" w:hAnsi="Times New Roman" w:cs="Times New Roman"/>
@@ -3617,7 +3617,7 @@
           <w:szCs w:val="24"/>
           <w14:ligatures w14:val="none"/>
         </w:rPr>
-        <w:t>visualisation</w:t>
+        <w:t xml:space="preserve">, which delve into the unemployment rates </w:t>
       </w:r>
       <w:r>
         <w:rPr>
@@ -3627,9 +3627,8 @@
           <w:szCs w:val="24"/>
           <w14:ligatures w14:val="none"/>
         </w:rPr>
-        <w:t>s</w:t>
-      </w:r>
-      <w:proofErr w:type="spellEnd"/>
+        <w:t xml:space="preserve">of 2023 </w:t>
+      </w:r>
       <w:r>
         <w:rPr>
           <w:rFonts w:ascii="Times New Roman" w:eastAsia="Times New Roman" w:hAnsi="Times New Roman" w:cs="Times New Roman"/>
@@ -3638,7 +3637,7 @@
           <w:szCs w:val="24"/>
           <w14:ligatures w14:val="none"/>
         </w:rPr>
-        <w:t xml:space="preserve">, which delve into the unemployment rates </w:t>
+        <w:t>in different states of India</w:t>
       </w:r>
       <w:r>
         <w:rPr>
@@ -3648,7 +3647,7 @@
           <w:szCs w:val="24"/>
           <w14:ligatures w14:val="none"/>
         </w:rPr>
-        <w:t xml:space="preserve">of 2023 </w:t>
+        <w:t xml:space="preserve"> </w:t>
       </w:r>
       <w:r>
         <w:rPr>
@@ -3658,7 +3657,7 @@
           <w:szCs w:val="24"/>
           <w14:ligatures w14:val="none"/>
         </w:rPr>
-        <w:t>in different states of India</w:t>
+        <w:t xml:space="preserve">and the </w:t>
       </w:r>
       <w:r>
         <w:rPr>
@@ -3668,7 +3667,7 @@
           <w:szCs w:val="24"/>
           <w14:ligatures w14:val="none"/>
         </w:rPr>
-        <w:t xml:space="preserve"> </w:t>
+        <w:t>wage</w:t>
       </w:r>
       <w:r>
         <w:rPr>
@@ -3678,7 +3677,7 @@
           <w:szCs w:val="24"/>
           <w14:ligatures w14:val="none"/>
         </w:rPr>
-        <w:t xml:space="preserve">and the </w:t>
+        <w:t>s</w:t>
       </w:r>
       <w:r>
         <w:rPr>
@@ -3688,8 +3687,9 @@
           <w:szCs w:val="24"/>
           <w14:ligatures w14:val="none"/>
         </w:rPr>
-        <w:t>wage</w:t>
-      </w:r>
+        <w:t xml:space="preserve"> disparities between India and other countries, hold immense significance. These </w:t>
+      </w:r>
+      <w:proofErr w:type="spellStart"/>
       <w:r>
         <w:rPr>
           <w:rFonts w:ascii="Times New Roman" w:eastAsia="Times New Roman" w:hAnsi="Times New Roman" w:cs="Times New Roman"/>
@@ -3698,7 +3698,7 @@
           <w:szCs w:val="24"/>
           <w14:ligatures w14:val="none"/>
         </w:rPr>
-        <w:t>s</w:t>
+        <w:t>visualisation</w:t>
       </w:r>
       <w:r>
         <w:rPr>
@@ -3708,9 +3708,9 @@
           <w:szCs w:val="24"/>
           <w14:ligatures w14:val="none"/>
         </w:rPr>
-        <w:t xml:space="preserve"> disparities between India and other countries, hold immense significance. These </w:t>
-      </w:r>
-      <w:proofErr w:type="spellStart"/>
+        <w:t>s</w:t>
+      </w:r>
+      <w:proofErr w:type="spellEnd"/>
       <w:r>
         <w:rPr>
           <w:rFonts w:ascii="Times New Roman" w:eastAsia="Times New Roman" w:hAnsi="Times New Roman" w:cs="Times New Roman"/>
@@ -3719,9 +3719,13 @@
           <w:szCs w:val="24"/>
           <w14:ligatures w14:val="none"/>
         </w:rPr>
-        <w:t>visualisation</w:t>
-      </w:r>
-      <w:r>
+        <w:t xml:space="preserve"> are crucial for making well-informed decisions and addressing socio-economic challenges. They provide a valuable tool for formulating and evaluating policies related to immigration and economic development.</w:t>
+      </w:r>
+    </w:p>
+    <w:p>
+      <w:pPr>
+        <w:spacing w:afterLines="26" w:after="62" w:line="26" w:lineRule="atLeast"/>
+        <w:jc w:val="both"/>
         <w:rPr>
           <w:rFonts w:ascii="Times New Roman" w:eastAsia="Times New Roman" w:hAnsi="Times New Roman" w:cs="Times New Roman"/>
           <w:kern w:val="0"/>
@@ -3729,10 +3733,12 @@
           <w:szCs w:val="24"/>
           <w14:ligatures w14:val="none"/>
         </w:rPr>
-        <w:t>s</w:t>
-      </w:r>
-      <w:proofErr w:type="spellEnd"/>
-      <w:r>
+      </w:pPr>
+    </w:p>
+    <w:p>
+      <w:pPr>
+        <w:spacing w:afterLines="26" w:after="62" w:line="26" w:lineRule="atLeast"/>
+        <w:jc w:val="both"/>
         <w:rPr>
           <w:rFonts w:ascii="Times New Roman" w:eastAsia="Times New Roman" w:hAnsi="Times New Roman" w:cs="Times New Roman"/>
           <w:kern w:val="0"/>
@@ -3740,13 +3746,8 @@
           <w:szCs w:val="24"/>
           <w14:ligatures w14:val="none"/>
         </w:rPr>
-        <w:t xml:space="preserve"> are crucial for making well-informed decisions and addressing socio-economic challenges. They provide a valuable tool for formulating and evaluating policies related to immigration and economic development.</w:t>
-      </w:r>
-    </w:p>
-    <w:p>
-      <w:pPr>
-        <w:spacing w:afterLines="26" w:after="62" w:line="26" w:lineRule="atLeast"/>
-        <w:jc w:val="both"/>
+      </w:pPr>
+      <w:r>
         <w:rPr>
           <w:rFonts w:ascii="Times New Roman" w:eastAsia="Times New Roman" w:hAnsi="Times New Roman" w:cs="Times New Roman"/>
           <w:kern w:val="0"/>
@@ -3754,12 +3755,10 @@
           <w:szCs w:val="24"/>
           <w14:ligatures w14:val="none"/>
         </w:rPr>
-      </w:pPr>
-    </w:p>
-    <w:p>
-      <w:pPr>
-        <w:spacing w:afterLines="26" w:after="62" w:line="26" w:lineRule="atLeast"/>
-        <w:jc w:val="both"/>
+        <w:t xml:space="preserve">Similarly, researchers and analysts, tasked with studying migration trends and their impact on socio-economic factors, find our sunburst chart data </w:t>
+      </w:r>
+      <w:proofErr w:type="spellStart"/>
+      <w:r>
         <w:rPr>
           <w:rFonts w:ascii="Times New Roman" w:eastAsia="Times New Roman" w:hAnsi="Times New Roman" w:cs="Times New Roman"/>
           <w:kern w:val="0"/>
@@ -3767,7 +3766,9 @@
           <w:szCs w:val="24"/>
           <w14:ligatures w14:val="none"/>
         </w:rPr>
-      </w:pPr>
+        <w:t>visualisation</w:t>
+      </w:r>
+      <w:proofErr w:type="spellEnd"/>
       <w:r>
         <w:rPr>
           <w:rFonts w:ascii="Times New Roman" w:eastAsia="Times New Roman" w:hAnsi="Times New Roman" w:cs="Times New Roman"/>
@@ -3776,7 +3777,7 @@
           <w:szCs w:val="24"/>
           <w14:ligatures w14:val="none"/>
         </w:rPr>
-        <w:t xml:space="preserve">Similarly, researchers and analysts, tasked with studying migration trends and their impact on socio-economic factors, find our sunburst chart data </w:t>
+        <w:t xml:space="preserve"> particularly useful. This </w:t>
       </w:r>
       <w:proofErr w:type="spellStart"/>
       <w:r>
@@ -3798,10 +3799,13 @@
           <w:szCs w:val="24"/>
           <w14:ligatures w14:val="none"/>
         </w:rPr>
-        <w:t xml:space="preserve"> particularly useful. This </w:t>
-      </w:r>
-      <w:proofErr w:type="spellStart"/>
-      <w:r>
+        <w:t>, which represents the population of India each year, contributes to academic research, informs studies on population dynamics, and supports social analysis.</w:t>
+      </w:r>
+    </w:p>
+    <w:p>
+      <w:pPr>
+        <w:spacing w:afterLines="26" w:after="62" w:line="26" w:lineRule="atLeast"/>
+        <w:jc w:val="both"/>
         <w:rPr>
           <w:rFonts w:ascii="Times New Roman" w:eastAsia="Times New Roman" w:hAnsi="Times New Roman" w:cs="Times New Roman"/>
           <w:kern w:val="0"/>
@@ -3809,10 +3813,12 @@
           <w:szCs w:val="24"/>
           <w14:ligatures w14:val="none"/>
         </w:rPr>
-        <w:t>visualisation</w:t>
-      </w:r>
-      <w:proofErr w:type="spellEnd"/>
-      <w:r>
+      </w:pPr>
+    </w:p>
+    <w:p>
+      <w:pPr>
+        <w:spacing w:afterLines="26" w:after="62" w:line="26" w:lineRule="atLeast"/>
+        <w:jc w:val="both"/>
         <w:rPr>
           <w:rFonts w:ascii="Times New Roman" w:eastAsia="Times New Roman" w:hAnsi="Times New Roman" w:cs="Times New Roman"/>
           <w:kern w:val="0"/>
@@ -3820,13 +3826,8 @@
           <w:szCs w:val="24"/>
           <w14:ligatures w14:val="none"/>
         </w:rPr>
-        <w:t>, which represents the population of India each year, contributes to academic research, informs studies on population dynamics, and supports social analysis.</w:t>
-      </w:r>
-    </w:p>
-    <w:p>
-      <w:pPr>
-        <w:spacing w:afterLines="26" w:after="62" w:line="26" w:lineRule="atLeast"/>
-        <w:jc w:val="both"/>
+      </w:pPr>
+      <w:r>
         <w:rPr>
           <w:rFonts w:ascii="Times New Roman" w:eastAsia="Times New Roman" w:hAnsi="Times New Roman" w:cs="Times New Roman"/>
           <w:kern w:val="0"/>
@@ -3834,12 +3835,10 @@
           <w:szCs w:val="24"/>
           <w14:ligatures w14:val="none"/>
         </w:rPr>
-      </w:pPr>
-    </w:p>
-    <w:p>
-      <w:pPr>
-        <w:spacing w:afterLines="26" w:after="62" w:line="26" w:lineRule="atLeast"/>
-        <w:jc w:val="both"/>
+        <w:t xml:space="preserve">Furthermore, organizations such as Non-Governmental Organizations (NGOs) can harness the insights from our stacked bar chart, which focuses on the relationship between diseases and migration. This data </w:t>
+      </w:r>
+      <w:proofErr w:type="spellStart"/>
+      <w:r>
         <w:rPr>
           <w:rFonts w:ascii="Times New Roman" w:eastAsia="Times New Roman" w:hAnsi="Times New Roman" w:cs="Times New Roman"/>
           <w:kern w:val="0"/>
@@ -3847,7 +3846,9 @@
           <w:szCs w:val="24"/>
           <w14:ligatures w14:val="none"/>
         </w:rPr>
-      </w:pPr>
+        <w:t>visualisation</w:t>
+      </w:r>
+      <w:proofErr w:type="spellEnd"/>
       <w:r>
         <w:rPr>
           <w:rFonts w:ascii="Times New Roman" w:eastAsia="Times New Roman" w:hAnsi="Times New Roman" w:cs="Times New Roman"/>
@@ -3856,10 +3857,13 @@
           <w:szCs w:val="24"/>
           <w14:ligatures w14:val="none"/>
         </w:rPr>
-        <w:t xml:space="preserve">Furthermore, organizations such as Non-Governmental Organizations (NGOs) can harness the insights from our stacked bar chart, which focuses on the relationship between diseases and migration. This data </w:t>
-      </w:r>
-      <w:proofErr w:type="spellStart"/>
-      <w:r>
+        <w:t xml:space="preserve"> helps organizations understand migration patterns, enabling targeted interventions and assistance programs and contribute to designing initiatives that address the specific needs of migrant populations and contribute to the promotion of social welfare.</w:t>
+      </w:r>
+    </w:p>
+    <w:p>
+      <w:pPr>
+        <w:spacing w:afterLines="26" w:after="62" w:line="26" w:lineRule="atLeast"/>
+        <w:jc w:val="both"/>
         <w:rPr>
           <w:rFonts w:ascii="Times New Roman" w:eastAsia="Times New Roman" w:hAnsi="Times New Roman" w:cs="Times New Roman"/>
           <w:kern w:val="0"/>
@@ -3867,10 +3871,12 @@
           <w:szCs w:val="24"/>
           <w14:ligatures w14:val="none"/>
         </w:rPr>
-        <w:t>visualisation</w:t>
-      </w:r>
-      <w:proofErr w:type="spellEnd"/>
-      <w:r>
+      </w:pPr>
+    </w:p>
+    <w:p>
+      <w:pPr>
+        <w:spacing w:afterLines="26" w:after="62" w:line="26" w:lineRule="atLeast"/>
+        <w:jc w:val="both"/>
         <w:rPr>
           <w:rFonts w:ascii="Times New Roman" w:eastAsia="Times New Roman" w:hAnsi="Times New Roman" w:cs="Times New Roman"/>
           <w:kern w:val="0"/>
@@ -3878,13 +3884,8 @@
           <w:szCs w:val="24"/>
           <w14:ligatures w14:val="none"/>
         </w:rPr>
-        <w:t xml:space="preserve"> helps organizations understand migration patterns, enabling targeted interventions and assistance programs and contribute to designing initiatives that address the specific needs of migrant populations and contribute to the promotion of social welfare.</w:t>
-      </w:r>
-    </w:p>
-    <w:p>
-      <w:pPr>
-        <w:spacing w:afterLines="26" w:after="62" w:line="26" w:lineRule="atLeast"/>
-        <w:jc w:val="both"/>
+      </w:pPr>
+      <w:r>
         <w:rPr>
           <w:rFonts w:ascii="Times New Roman" w:eastAsia="Times New Roman" w:hAnsi="Times New Roman" w:cs="Times New Roman"/>
           <w:kern w:val="0"/>
@@ -3892,12 +3893,10 @@
           <w:szCs w:val="24"/>
           <w14:ligatures w14:val="none"/>
         </w:rPr>
-      </w:pPr>
-    </w:p>
-    <w:p>
-      <w:pPr>
-        <w:spacing w:afterLines="26" w:after="62" w:line="26" w:lineRule="atLeast"/>
-        <w:jc w:val="both"/>
+        <w:t xml:space="preserve">For the general public, our Pie Chart data </w:t>
+      </w:r>
+      <w:proofErr w:type="spellStart"/>
+      <w:r>
         <w:rPr>
           <w:rFonts w:ascii="Times New Roman" w:eastAsia="Times New Roman" w:hAnsi="Times New Roman" w:cs="Times New Roman"/>
           <w:kern w:val="0"/>
@@ -3905,7 +3904,9 @@
           <w:szCs w:val="24"/>
           <w14:ligatures w14:val="none"/>
         </w:rPr>
-      </w:pPr>
+        <w:t>visualisation</w:t>
+      </w:r>
+      <w:proofErr w:type="spellEnd"/>
       <w:r>
         <w:rPr>
           <w:rFonts w:ascii="Times New Roman" w:eastAsia="Times New Roman" w:hAnsi="Times New Roman" w:cs="Times New Roman"/>
@@ -3914,50 +3915,6 @@
           <w:szCs w:val="24"/>
           <w14:ligatures w14:val="none"/>
         </w:rPr>
-        <w:t xml:space="preserve">For the </w:t>
-      </w:r>
-      <w:proofErr w:type="gramStart"/>
-      <w:r>
-        <w:rPr>
-          <w:rFonts w:ascii="Times New Roman" w:eastAsia="Times New Roman" w:hAnsi="Times New Roman" w:cs="Times New Roman"/>
-          <w:kern w:val="0"/>
-          <w:sz w:val="24"/>
-          <w:szCs w:val="24"/>
-          <w14:ligatures w14:val="none"/>
-        </w:rPr>
-        <w:t>general public</w:t>
-      </w:r>
-      <w:proofErr w:type="gramEnd"/>
-      <w:r>
-        <w:rPr>
-          <w:rFonts w:ascii="Times New Roman" w:eastAsia="Times New Roman" w:hAnsi="Times New Roman" w:cs="Times New Roman"/>
-          <w:kern w:val="0"/>
-          <w:sz w:val="24"/>
-          <w:szCs w:val="24"/>
-          <w14:ligatures w14:val="none"/>
-        </w:rPr>
-        <w:t xml:space="preserve">, our Pie Chart data </w:t>
-      </w:r>
-      <w:proofErr w:type="spellStart"/>
-      <w:r>
-        <w:rPr>
-          <w:rFonts w:ascii="Times New Roman" w:eastAsia="Times New Roman" w:hAnsi="Times New Roman" w:cs="Times New Roman"/>
-          <w:kern w:val="0"/>
-          <w:sz w:val="24"/>
-          <w:szCs w:val="24"/>
-          <w14:ligatures w14:val="none"/>
-        </w:rPr>
-        <w:t>visualisation</w:t>
-      </w:r>
-      <w:proofErr w:type="spellEnd"/>
-      <w:r>
-        <w:rPr>
-          <w:rFonts w:ascii="Times New Roman" w:eastAsia="Times New Roman" w:hAnsi="Times New Roman" w:cs="Times New Roman"/>
-          <w:kern w:val="0"/>
-          <w:sz w:val="24"/>
-          <w:szCs w:val="24"/>
-          <w14:ligatures w14:val="none"/>
-        </w:rPr>
         <w:t xml:space="preserve"> provides accessible insights into the causes, consequences, and trends of migration in India. It serves as an informative tool for understanding the reasons behind Indian migration.</w:t>
       </w:r>
     </w:p>
@@ -4128,7 +4085,17 @@
           <w:sz w:val="24"/>
           <w:szCs w:val="24"/>
         </w:rPr>
-        <w:t xml:space="preserve">, offer insights into global economic trends, enabling policymakers to make informed decisions on </w:t>
+        <w:t xml:space="preserve">, offer insights into global </w:t>
+      </w:r>
+      <w:r>
+        <w:rPr>
+          <w:rFonts w:ascii="Times New Roman" w:hAnsi="Times New Roman" w:cs="Times New Roman"/>
+          <w:color w:val="000000"/>
+          <w:sz w:val="24"/>
+          <w:szCs w:val="24"/>
+        </w:rPr>
+        <w:lastRenderedPageBreak/>
+        <w:t xml:space="preserve">economic trends, enabling policymakers to make informed decisions on </w:t>
       </w:r>
       <w:proofErr w:type="spellStart"/>
       <w:r>
@@ -4818,27 +4785,7 @@
           <w:sz w:val="24"/>
           <w:szCs w:val="24"/>
         </w:rPr>
-        <w:t xml:space="preserve">For instance, policymakers can leverage the Unemployment Rate of 2023 in India visualization to make informed decisions about regional employment strategies, addressing socio-economic disparities effectively. This data-driven approach aids in tailoring interventions based on state-wise unemployment patterns. Next, Non-Governmental Organizations (NGOs) and other organizations can use visualizations like Disease Leads to Migration to design targeted health interventions and assistance programs. Understanding prevalent diseases among migrants is crucial for enhancing overall well-being and planning effective healthcare strategies. Furthermore, researchers can utilize visualizations across the Population of India charts for academic research on population dynamics, socio-economic factors, and migration trends. The detailed data provided by the visualizations contributes valuable insights for in-depth analysis and scholarly exploration. Lastly, the visualizations raise public awareness about the complex interplay between unemployment, migration, and health. By presenting data in a visually accessible format, these visualizations foster a more informed and engaged society, encouraging </w:t>
-      </w:r>
-      <w:proofErr w:type="gramStart"/>
-      <w:r>
-        <w:rPr>
-          <w:rFonts w:ascii="Times New Roman" w:hAnsi="Times New Roman" w:cs="Times New Roman"/>
-          <w:color w:val="000000"/>
-          <w:sz w:val="24"/>
-          <w:szCs w:val="24"/>
-        </w:rPr>
-        <w:t>dialogue</w:t>
-      </w:r>
-      <w:proofErr w:type="gramEnd"/>
-      <w:r>
-        <w:rPr>
-          <w:rFonts w:ascii="Times New Roman" w:hAnsi="Times New Roman" w:cs="Times New Roman"/>
-          <w:color w:val="000000"/>
-          <w:sz w:val="24"/>
-          <w:szCs w:val="24"/>
-        </w:rPr>
-        <w:t xml:space="preserve"> and understanding of critical issues.</w:t>
+        <w:t>For instance, policymakers can leverage the Unemployment Rate of 2023 in India visualization to make informed decisions about regional employment strategies, addressing socio-economic disparities effectively. This data-driven approach aids in tailoring interventions based on state-wise unemployment patterns. Next, Non-Governmental Organizations (NGOs) and other organizations can use visualizations like Disease Leads to Migration to design targeted health interventions and assistance programs. Understanding prevalent diseases among migrants is crucial for enhancing overall well-being and planning effective healthcare strategies. Furthermore, researchers can utilize visualizations across the Population of India charts for academic research on population dynamics, socio-economic factors, and migration trends. The detailed data provided by the visualizations contributes valuable insights for in-depth analysis and scholarly exploration. Lastly, the visualizations raise public awareness about the complex interplay between unemployment, migration, and health. By presenting data in a visually accessible format, these visualizations foster a more informed and engaged society, encouraging dialogue and understanding of critical issues.</w:t>
       </w:r>
     </w:p>
     <w:p>
@@ -5202,6 +5149,7 @@
           <w:sz w:val="24"/>
           <w:szCs w:val="24"/>
         </w:rPr>
+        <w:lastRenderedPageBreak/>
         <w:t xml:space="preserve">Discuss and </w:t>
       </w:r>
       <w:r>
@@ -5723,27 +5671,7 @@
           <w:sz w:val="24"/>
           <w:szCs w:val="24"/>
         </w:rPr>
-        <w:t xml:space="preserve">Presented the datasets collected by each team member and </w:t>
-      </w:r>
-      <w:proofErr w:type="gramStart"/>
-      <w:r>
-        <w:rPr>
-          <w:rFonts w:ascii="Times New Roman" w:hAnsi="Times New Roman" w:cs="Times New Roman"/>
-          <w:color w:val="000000"/>
-          <w:sz w:val="24"/>
-          <w:szCs w:val="24"/>
-        </w:rPr>
-        <w:t>discuss</w:t>
-      </w:r>
-      <w:proofErr w:type="gramEnd"/>
-      <w:r>
-        <w:rPr>
-          <w:rFonts w:ascii="Times New Roman" w:hAnsi="Times New Roman" w:cs="Times New Roman"/>
-          <w:color w:val="000000"/>
-          <w:sz w:val="24"/>
-          <w:szCs w:val="24"/>
-        </w:rPr>
-        <w:t xml:space="preserve"> the which datasets are suitable for the project</w:t>
+        <w:t>Presented the datasets collected by each team member and discuss the which datasets are suitable for the project</w:t>
       </w:r>
       <w:r>
         <w:rPr>
@@ -6290,6 +6218,7 @@
           <w:id w:val="557135546"/>
           <w:citation/>
         </w:sdtPr>
+        <w:sdtEndPr/>
         <w:sdtContent>
           <w:r>
             <w:rPr>
@@ -7536,6 +7465,7 @@
           <w:sz w:val="24"/>
           <w:szCs w:val="24"/>
         </w:rPr>
+        <w:lastRenderedPageBreak/>
         <w:t>Should c</w:t>
       </w:r>
       <w:r>
@@ -8105,6 +8035,7 @@
           <w:id w:val="-1659770690"/>
           <w:citation/>
         </w:sdtPr>
+        <w:sdtEndPr/>
         <w:sdtContent>
           <w:r>
             <w:rPr>
@@ -8530,6 +8461,7 @@
           <w:sz w:val="24"/>
           <w:szCs w:val="24"/>
         </w:rPr>
+        <w:lastRenderedPageBreak/>
         <w:t xml:space="preserve">We obtained the Indian migration reason dataset from an article, and the data source is from </w:t>
       </w:r>
       <w:sdt>
@@ -8543,6 +8475,7 @@
           <w:id w:val="1617105606"/>
           <w:citation/>
         </w:sdtPr>
+        <w:sdtEndPr/>
         <w:sdtContent>
           <w:r>
             <w:rPr>
@@ -8677,25 +8610,14 @@
         <w:t>“</w:t>
       </w:r>
       <w:proofErr w:type="spellStart"/>
-      <w:proofErr w:type="gramStart"/>
-      <w:r>
-        <w:rPr>
-          <w:rFonts w:ascii="Times New Roman" w:hAnsi="Times New Roman" w:cs="Times New Roman"/>
-          <w:color w:val="000000"/>
-          <w:sz w:val="24"/>
-          <w:szCs w:val="24"/>
-        </w:rPr>
-        <w:t>reason</w:t>
-      </w:r>
-      <w:proofErr w:type="gramEnd"/>
-      <w:r>
-        <w:rPr>
-          <w:rFonts w:ascii="Times New Roman" w:hAnsi="Times New Roman" w:cs="Times New Roman"/>
-          <w:color w:val="000000"/>
-          <w:sz w:val="24"/>
-          <w:szCs w:val="24"/>
-        </w:rPr>
-        <w:t>_for_migration</w:t>
+      <w:r>
+        <w:rPr>
+          <w:rFonts w:ascii="Times New Roman" w:hAnsi="Times New Roman" w:cs="Times New Roman"/>
+          <w:color w:val="000000"/>
+          <w:sz w:val="24"/>
+          <w:szCs w:val="24"/>
+        </w:rPr>
+        <w:t>reason_for_migration</w:t>
       </w:r>
       <w:proofErr w:type="spellEnd"/>
       <w:r>
@@ -8828,6 +8750,7 @@
           <w:id w:val="1846361959"/>
           <w:citation/>
         </w:sdtPr>
+        <w:sdtEndPr/>
         <w:sdtContent>
           <w:r>
             <w:rPr>
@@ -9294,31 +9217,7 @@
           <w:sz w:val="24"/>
           <w:szCs w:val="24"/>
         </w:rPr>
-        <w:t xml:space="preserve">Disease leads to </w:t>
-      </w:r>
-      <w:proofErr w:type="gramStart"/>
-      <w:r>
-        <w:rPr>
-          <w:rFonts w:ascii="Times New Roman" w:hAnsi="Times New Roman" w:cs="Times New Roman"/>
-          <w:b/>
-          <w:bCs/>
-          <w:color w:val="000000"/>
-          <w:sz w:val="24"/>
-          <w:szCs w:val="24"/>
-        </w:rPr>
-        <w:t>migration</w:t>
-      </w:r>
-      <w:proofErr w:type="gramEnd"/>
-      <w:r>
-        <w:rPr>
-          <w:rFonts w:ascii="Times New Roman" w:hAnsi="Times New Roman" w:cs="Times New Roman"/>
-          <w:b/>
-          <w:bCs/>
-          <w:color w:val="000000"/>
-          <w:sz w:val="24"/>
-          <w:szCs w:val="24"/>
-        </w:rPr>
-        <w:t xml:space="preserve"> </w:t>
+        <w:t xml:space="preserve">Disease leads to migration </w:t>
       </w:r>
     </w:p>
     <w:p>
@@ -9362,6 +9261,7 @@
           <w:id w:val="1781607509"/>
           <w:citation/>
         </w:sdtPr>
+        <w:sdtEndPr/>
         <w:sdtContent>
           <w:r>
             <w:rPr>
@@ -9478,7 +9378,17 @@
           <w:sz w:val="24"/>
           <w:szCs w:val="24"/>
         </w:rPr>
-        <w:t xml:space="preserve">, the selected attributes from the original dataset include "Disease Category", "male", "&lt;40 years", "&gt;=40 years" and "Prevalence among migrants". Also, we combine those attributes to become 3 attributes which are </w:t>
+        <w:t xml:space="preserve">, the selected attributes from the original dataset include "Disease Category", "male", "&lt;40 years", "&gt;=40 years" and </w:t>
+      </w:r>
+      <w:r>
+        <w:rPr>
+          <w:rFonts w:ascii="Times New Roman" w:hAnsi="Times New Roman" w:cs="Times New Roman"/>
+          <w:color w:val="000000"/>
+          <w:sz w:val="24"/>
+          <w:szCs w:val="24"/>
+        </w:rPr>
+        <w:lastRenderedPageBreak/>
+        <w:t xml:space="preserve">"Prevalence among migrants". Also, we combine those attributes to become 3 attributes which are </w:t>
       </w:r>
       <w:r>
         <w:rPr>
@@ -9644,25 +9554,14 @@
         <w:t>"</w:t>
       </w:r>
       <w:proofErr w:type="spellStart"/>
-      <w:proofErr w:type="gramStart"/>
-      <w:r>
-        <w:rPr>
-          <w:rFonts w:ascii="Times New Roman" w:hAnsi="Times New Roman" w:cs="Times New Roman"/>
-          <w:color w:val="000000"/>
-          <w:sz w:val="24"/>
-          <w:szCs w:val="24"/>
-        </w:rPr>
-        <w:t>disease</w:t>
-      </w:r>
-      <w:proofErr w:type="gramEnd"/>
-      <w:r>
-        <w:rPr>
-          <w:rFonts w:ascii="Times New Roman" w:hAnsi="Times New Roman" w:cs="Times New Roman"/>
-          <w:color w:val="000000"/>
-          <w:sz w:val="24"/>
-          <w:szCs w:val="24"/>
-        </w:rPr>
-        <w:t>_category</w:t>
+      <w:r>
+        <w:rPr>
+          <w:rFonts w:ascii="Times New Roman" w:hAnsi="Times New Roman" w:cs="Times New Roman"/>
+          <w:color w:val="000000"/>
+          <w:sz w:val="24"/>
+          <w:szCs w:val="24"/>
+        </w:rPr>
+        <w:t>disease_category</w:t>
       </w:r>
       <w:proofErr w:type="spellEnd"/>
       <w:r>
@@ -9746,6 +9645,7 @@
           <w:id w:val="-2145271639"/>
           <w:citation/>
         </w:sdtPr>
+        <w:sdtEndPr/>
         <w:sdtContent>
           <w:r>
             <w:rPr>
@@ -9978,25 +9878,14 @@
         <w:t>"</w:t>
       </w:r>
       <w:proofErr w:type="spellStart"/>
-      <w:proofErr w:type="gramStart"/>
-      <w:r>
-        <w:rPr>
-          <w:rFonts w:ascii="Times New Roman" w:hAnsi="Times New Roman" w:cs="Times New Roman"/>
-          <w:color w:val="000000"/>
-          <w:sz w:val="24"/>
-          <w:szCs w:val="24"/>
-        </w:rPr>
-        <w:t>metropolitan</w:t>
-      </w:r>
-      <w:proofErr w:type="gramEnd"/>
-      <w:r>
-        <w:rPr>
-          <w:rFonts w:ascii="Times New Roman" w:hAnsi="Times New Roman" w:cs="Times New Roman"/>
-          <w:color w:val="000000"/>
-          <w:sz w:val="24"/>
-          <w:szCs w:val="24"/>
-        </w:rPr>
-        <w:t>_area</w:t>
+      <w:r>
+        <w:rPr>
+          <w:rFonts w:ascii="Times New Roman" w:hAnsi="Times New Roman" w:cs="Times New Roman"/>
+          <w:color w:val="000000"/>
+          <w:sz w:val="24"/>
+          <w:szCs w:val="24"/>
+        </w:rPr>
+        <w:t>metropolitan_area</w:t>
       </w:r>
       <w:proofErr w:type="spellEnd"/>
       <w:r>
@@ -10064,27 +9953,7 @@
           <w:sz w:val="24"/>
           <w:szCs w:val="24"/>
         </w:rPr>
-        <w:t xml:space="preserve">" are ratio data because they involve numerical </w:t>
-      </w:r>
-      <w:proofErr w:type="gramStart"/>
-      <w:r>
-        <w:rPr>
-          <w:rFonts w:ascii="Times New Roman" w:hAnsi="Times New Roman" w:cs="Times New Roman"/>
-          <w:color w:val="000000"/>
-          <w:sz w:val="24"/>
-          <w:szCs w:val="24"/>
-        </w:rPr>
-        <w:t>values</w:t>
-      </w:r>
-      <w:proofErr w:type="gramEnd"/>
-      <w:r>
-        <w:rPr>
-          <w:rFonts w:ascii="Times New Roman" w:hAnsi="Times New Roman" w:cs="Times New Roman"/>
-          <w:color w:val="000000"/>
-          <w:sz w:val="24"/>
-          <w:szCs w:val="24"/>
-        </w:rPr>
-        <w:t xml:space="preserve"> and they can be measured and compared.</w:t>
+        <w:t>" are ratio data because they involve numerical values and they can be measured and compared.</w:t>
       </w:r>
     </w:p>
     <w:p>
@@ -10167,6 +10036,7 @@
           <w:id w:val="1244688933"/>
           <w:citation/>
         </w:sdtPr>
+        <w:sdtEndPr/>
         <w:sdtContent>
           <w:r>
             <w:rPr>
@@ -10338,7 +10208,17 @@
           <w:sz w:val="24"/>
           <w:szCs w:val="24"/>
         </w:rPr>
-        <w:t>" is categorical data because it represents distinct groups into which classified based on age. "Value" is ratio data because it represents a numerical measure that has a true zero point and allows for meaningful ratios.</w:t>
+        <w:t xml:space="preserve">" is categorical data because it represents distinct </w:t>
+      </w:r>
+      <w:r>
+        <w:rPr>
+          <w:rFonts w:ascii="Times New Roman" w:hAnsi="Times New Roman" w:cs="Times New Roman"/>
+          <w:color w:val="000000"/>
+          <w:sz w:val="24"/>
+          <w:szCs w:val="24"/>
+        </w:rPr>
+        <w:lastRenderedPageBreak/>
+        <w:t>groups into which classified based on age. "Value" is ratio data because it represents a numerical measure that has a true zero point and allows for meaningful ratios.</w:t>
       </w:r>
     </w:p>
     <w:p>
@@ -10448,29 +10328,7 @@
           <w:szCs w:val="24"/>
           <w14:ligatures w14:val="none"/>
         </w:rPr>
-        <w:t xml:space="preserve">For instance, focusing on the population of India, we filtered out non-Indian entries, selected data from the past 5 years, and aggregated 100 single-age population attributes into distinct age ranges, including Age 0-18, Age 19-30, Age 31-40, Age 41-50, Age 51-60, Age 60-70, Age 71-80, Age 81-90, Age </w:t>
-      </w:r>
-      <w:proofErr w:type="gramStart"/>
-      <w:r>
-        <w:rPr>
-          <w:rFonts w:ascii="Times New Roman" w:eastAsia="Times New Roman" w:hAnsi="Times New Roman" w:cs="Times New Roman"/>
-          <w:kern w:val="0"/>
-          <w:sz w:val="24"/>
-          <w:szCs w:val="24"/>
-          <w14:ligatures w14:val="none"/>
-        </w:rPr>
-        <w:t>91-99</w:t>
-      </w:r>
-      <w:proofErr w:type="gramEnd"/>
-      <w:r>
-        <w:rPr>
-          <w:rFonts w:ascii="Times New Roman" w:eastAsia="Times New Roman" w:hAnsi="Times New Roman" w:cs="Times New Roman"/>
-          <w:kern w:val="0"/>
-          <w:sz w:val="24"/>
-          <w:szCs w:val="24"/>
-          <w14:ligatures w14:val="none"/>
-        </w:rPr>
-        <w:t xml:space="preserve"> and Age 100+. Subsequently, we summed up the values within each age range. </w:t>
+        <w:t xml:space="preserve">For instance, focusing on the population of India, we filtered out non-Indian entries, selected data from the past 5 years, and aggregated 100 single-age population attributes into distinct age ranges, including Age 0-18, Age 19-30, Age 31-40, Age 41-50, Age 51-60, Age 60-70, Age 71-80, Age 81-90, Age 91-99 and Age 100+. Subsequently, we summed up the values within each age range. </w:t>
       </w:r>
       <w:r>
         <w:rPr>
@@ -10964,7 +10822,16 @@
           <w:bCs/>
           <w:color w:val="auto"/>
         </w:rPr>
-        <w:t>Must-Have Features</w:t>
+        <w:t>M</w:t>
+      </w:r>
+      <w:r>
+        <w:rPr>
+          <w:rFonts w:ascii="Times New Roman" w:hAnsi="Times New Roman" w:cs="Times New Roman"/>
+          <w:b/>
+          <w:bCs/>
+          <w:color w:val="auto"/>
+        </w:rPr>
+        <w:t>ust-Have Features</w:t>
       </w:r>
       <w:bookmarkEnd w:id="8"/>
     </w:p>
@@ -11145,7 +11012,7 @@
     </w:p>
     <w:p>
       <w:pPr>
-        <w:spacing w:afterLines="26" w:after="62" w:line="26" w:lineRule="atLeast"/>
+        <w:spacing w:after="0" w:line="240" w:lineRule="auto"/>
         <w:rPr>
           <w:rFonts w:ascii="Times New Roman" w:hAnsi="Times New Roman" w:cs="Times New Roman"/>
           <w:b/>
@@ -11155,6 +11022,17 @@
           <w:szCs w:val="28"/>
         </w:rPr>
       </w:pPr>
+      <w:r>
+        <w:rPr>
+          <w:rFonts w:ascii="Times New Roman" w:hAnsi="Times New Roman" w:cs="Times New Roman"/>
+          <w:b/>
+          <w:bCs/>
+          <w:color w:val="000000"/>
+          <w:sz w:val="28"/>
+          <w:szCs w:val="28"/>
+        </w:rPr>
+        <w:br w:type="page"/>
+      </w:r>
     </w:p>
     <w:p>
       <w:pPr>
@@ -11179,6 +11057,7 @@
           <w:bCs/>
           <w:color w:val="auto"/>
         </w:rPr>
+        <w:lastRenderedPageBreak/>
         <w:t>Optional Features</w:t>
       </w:r>
       <w:bookmarkEnd w:id="9"/>
@@ -11349,63 +11228,68 @@
           <w:sz w:val="24"/>
           <w:szCs w:val="24"/>
         </w:rPr>
-        <w:t xml:space="preserve">To effectively convey diverse datasets related to India, a strategic selection of visualizations has been made. The Unemployment Rate of 2023 in India is aptly represented through a Choropleth Map, allowing for a geographical overview of unemployment distribution across different states. The Indian Migration Reasons are succinctly illustrated using a Pie Chart, providing a categorical breakdown that enhances understanding. Wages of Various Countries are compared using a heat map, utilizing color gradients to highlight variations in wage levels comprehensively. The </w:t>
-      </w:r>
-      <w:proofErr w:type="gramStart"/>
-      <w:r>
-        <w:rPr>
-          <w:rFonts w:ascii="Times New Roman" w:hAnsi="Times New Roman" w:cs="Times New Roman"/>
-          <w:color w:val="000000"/>
-          <w:sz w:val="24"/>
-          <w:szCs w:val="24"/>
-        </w:rPr>
-        <w:t>disease</w:t>
-      </w:r>
-      <w:proofErr w:type="gramEnd"/>
-      <w:r>
-        <w:rPr>
-          <w:rFonts w:ascii="Times New Roman" w:hAnsi="Times New Roman" w:cs="Times New Roman"/>
-          <w:color w:val="000000"/>
-          <w:sz w:val="24"/>
-          <w:szCs w:val="24"/>
-        </w:rPr>
-        <w:t xml:space="preserve"> leads to migration is elucidated through a Stacked Bar Chart, offering a visual hierarchy of disease categories contributing to migration patterns. Immigration from India to other countries is visualized dynamically with a Bubble Map, where each bubble corresponds to a country and its size correlates with the magnitude of immigration. Lastly, the Population of India is presented in a Sunburst Chart, offering a hierarchical view of demographic data. These visualizations, carefully chosen for their appropriateness to the respective datasets, collectively aim to provide a comprehensive and accessible understanding of the intricate facets of Indian data.</w:t>
-      </w:r>
-    </w:p>
-    <w:p>
-      <w:pPr>
-        <w:spacing w:afterLines="26" w:after="62" w:line="26" w:lineRule="atLeast"/>
-        <w:rPr>
-          <w:rFonts w:ascii="Times New Roman" w:hAnsi="Times New Roman" w:cs="Times New Roman"/>
-          <w:b/>
-          <w:bCs/>
-          <w:color w:val="000000"/>
-          <w:sz w:val="24"/>
-          <w:szCs w:val="24"/>
-        </w:rPr>
-      </w:pPr>
-    </w:p>
-    <w:p>
-      <w:pPr>
-        <w:spacing w:afterLines="26" w:after="62" w:line="26" w:lineRule="atLeast"/>
-        <w:rPr>
-          <w:rFonts w:ascii="Times New Roman" w:hAnsi="Times New Roman" w:cs="Times New Roman"/>
-          <w:b/>
-          <w:bCs/>
-          <w:color w:val="000000"/>
-          <w:sz w:val="24"/>
-          <w:szCs w:val="24"/>
-        </w:rPr>
-      </w:pPr>
-      <w:r>
-        <w:rPr>
-          <w:rFonts w:ascii="Times New Roman" w:hAnsi="Times New Roman" w:cs="Times New Roman"/>
-          <w:b/>
-          <w:bCs/>
-          <w:color w:val="000000"/>
-          <w:sz w:val="24"/>
-          <w:szCs w:val="24"/>
-        </w:rPr>
+        <w:t>To effectively convey diverse datasets related to India, a strategic selection of visualizations has been made. The Unemployment Rate of 2023 in India is aptly represented through a Choropleth Map, allowing for a geographical overview of unemployment distribution across different states. The Indian Migration Reasons are succinctly illustrated using a Pie Chart, providing a categorical breakdown that enhances understanding. Wages of Various Countries are compared using a heat map, utilizing color gradients to highlight variations in wage levels comprehensively. The disease leads to migration is elucidated through a Stacked Bar Chart, offering a visual hierarchy of disease categories contributing to migration patterns. Immigration from India to other countries is visualized dynamically with a Bubble Map, where each bubble corresponds to a country and its size correlates with the magnitude of immigration. Lastly, the Population of India is presented in a Sunburst Chart, offering a hierarchical view of demographic data. These visualizations, carefully chosen for their appropriateness to the respective datasets, collectively aim to provide a comprehensive and accessible understanding of the intricate facets of Indian data.</w:t>
+      </w:r>
+    </w:p>
+    <w:p>
+      <w:pPr>
+        <w:spacing w:afterLines="26" w:after="62" w:line="26" w:lineRule="atLeast"/>
+        <w:rPr>
+          <w:rFonts w:ascii="Times New Roman" w:hAnsi="Times New Roman" w:cs="Times New Roman"/>
+          <w:b/>
+          <w:bCs/>
+          <w:color w:val="000000"/>
+          <w:sz w:val="24"/>
+          <w:szCs w:val="24"/>
+        </w:rPr>
+      </w:pPr>
+    </w:p>
+    <w:p>
+      <w:pPr>
+        <w:spacing w:after="0" w:line="240" w:lineRule="auto"/>
+        <w:rPr>
+          <w:rFonts w:ascii="Times New Roman" w:hAnsi="Times New Roman" w:cs="Times New Roman"/>
+          <w:b/>
+          <w:bCs/>
+          <w:color w:val="000000"/>
+          <w:sz w:val="24"/>
+          <w:szCs w:val="24"/>
+        </w:rPr>
+      </w:pPr>
+      <w:r>
+        <w:rPr>
+          <w:rFonts w:ascii="Times New Roman" w:hAnsi="Times New Roman" w:cs="Times New Roman"/>
+          <w:b/>
+          <w:bCs/>
+          <w:color w:val="000000"/>
+          <w:sz w:val="24"/>
+          <w:szCs w:val="24"/>
+        </w:rPr>
+        <w:br w:type="page"/>
+      </w:r>
+    </w:p>
+    <w:p>
+      <w:pPr>
+        <w:spacing w:afterLines="26" w:after="62" w:line="26" w:lineRule="atLeast"/>
+        <w:rPr>
+          <w:rFonts w:ascii="Times New Roman" w:hAnsi="Times New Roman" w:cs="Times New Roman"/>
+          <w:b/>
+          <w:bCs/>
+          <w:color w:val="000000"/>
+          <w:sz w:val="24"/>
+          <w:szCs w:val="24"/>
+        </w:rPr>
+      </w:pPr>
+      <w:r>
+        <w:rPr>
+          <w:rFonts w:ascii="Times New Roman" w:hAnsi="Times New Roman" w:cs="Times New Roman"/>
+          <w:b/>
+          <w:bCs/>
+          <w:color w:val="000000"/>
+          <w:sz w:val="24"/>
+          <w:szCs w:val="24"/>
+        </w:rPr>
+        <w:lastRenderedPageBreak/>
         <w:t>Pie/</w:t>
       </w:r>
       <w:r>
@@ -11692,27 +11576,7 @@
           <w:sz w:val="24"/>
           <w:szCs w:val="24"/>
         </w:rPr>
-        <w:t xml:space="preserve">The evolution of pie chart design involves iteration and considerations for enhancing user experience. Initially, the focus was on creating a clear and informative representation of the causes of Indian immigration, with the standard pie chart chosen for its simplicity and familiarity. Tone, </w:t>
-      </w:r>
-      <w:proofErr w:type="gramStart"/>
-      <w:r>
-        <w:rPr>
-          <w:rFonts w:ascii="Times New Roman" w:hAnsi="Times New Roman" w:cs="Times New Roman"/>
-          <w:color w:val="000000"/>
-          <w:sz w:val="24"/>
-          <w:szCs w:val="24"/>
-        </w:rPr>
-        <w:t>size</w:t>
-      </w:r>
-      <w:proofErr w:type="gramEnd"/>
-      <w:r>
-        <w:rPr>
-          <w:rFonts w:ascii="Times New Roman" w:hAnsi="Times New Roman" w:cs="Times New Roman"/>
-          <w:color w:val="000000"/>
-          <w:sz w:val="24"/>
-          <w:szCs w:val="24"/>
-        </w:rPr>
-        <w:t xml:space="preserve"> and curb markings have been carefully chosen to effectively encode data, providing visual appeal and clarity. As the design evolved, we decided to use alternative ideas which are using the doughnut charts and radio buttons instead of conventional filter buttons, aiming to enhance visual appeal and interactivity. Also, interactive features were introduced to increase user engagement. Tooltip functionality has been incorporated to provide users with on-demand details, making visualizations more user-friendly. The ratio filter button functionality enables users to explore data based on gender, providing a dynamic and customizable experience.</w:t>
+        <w:t>The evolution of pie chart design involves iteration and considerations for enhancing user experience. Initially, the focus was on creating a clear and informative representation of the causes of Indian immigration, with the standard pie chart chosen for its simplicity and familiarity. Tone, size and curb markings have been carefully chosen to effectively encode data, providing visual appeal and clarity. As the design evolved, we decided to use alternative ideas which are using the doughnut charts and radio buttons instead of conventional filter buttons, aiming to enhance visual appeal and interactivity. Also, interactive features were introduced to increase user engagement. Tooltip functionality has been incorporated to provide users with on-demand details, making visualizations more user-friendly. The ratio filter button functionality enables users to explore data based on gender, providing a dynamic and customizable experience.</w:t>
       </w:r>
     </w:p>
     <w:p>
@@ -11903,6 +11767,7 @@
           <w:sz w:val="24"/>
           <w:szCs w:val="24"/>
         </w:rPr>
+        <w:lastRenderedPageBreak/>
         <w:t>In the final design of the pie chart, the visualization incorporates a tooltip feature, radio filter buttons feature and a color legend. The color hue is used to distinguish between different reason categories, and the size of each segment represents the percentage value. This final design ensures a user-friendly, interactive, and visually informative representation of migration data.</w:t>
       </w:r>
     </w:p>
@@ -11956,6 +11821,7 @@
           <w:id w:val="-1824645842"/>
           <w:citation/>
         </w:sdtPr>
+        <w:sdtEndPr/>
         <w:sdtContent>
           <w:r>
             <w:rPr>
@@ -12253,6 +12119,7 @@
           <w:sz w:val="24"/>
           <w:szCs w:val="24"/>
         </w:rPr>
+        <w:lastRenderedPageBreak/>
         <w:t xml:space="preserve">In terms of refining the color legend, the first alternative idea is to transform the existing rectangular color range into ten square segments, each representing a distinct wage range. Alongside these color squares, clear annotations can be included to indicate the numerical values associated with each color. This modification aims to improve the clarity and precision of the color legend, making it more user-friendly and facilitating a quicker interpretation of wage levels. The visual representation of wage ranges through squares can contribute to a more intuitive and visually appealing design. </w:t>
       </w:r>
       <w:r>
@@ -12427,21 +12294,42 @@
     </w:p>
     <w:p>
       <w:pPr>
-        <w:spacing w:afterLines="26" w:after="62" w:line="26" w:lineRule="atLeast"/>
-        <w:rPr>
-          <w:rFonts w:ascii="Times New Roman" w:hAnsi="Times New Roman" w:cs="Times New Roman"/>
-          <w:color w:val="000000"/>
-          <w:sz w:val="24"/>
-          <w:szCs w:val="24"/>
-        </w:rPr>
-      </w:pPr>
-      <w:r>
-        <w:rPr>
-          <w:rFonts w:ascii="Times New Roman" w:hAnsi="Times New Roman" w:cs="Times New Roman"/>
-          <w:color w:val="000000"/>
-          <w:sz w:val="24"/>
-          <w:szCs w:val="24"/>
-        </w:rPr>
+        <w:spacing w:after="0" w:line="240" w:lineRule="auto"/>
+        <w:rPr>
+          <w:rFonts w:ascii="Times New Roman" w:hAnsi="Times New Roman" w:cs="Times New Roman"/>
+          <w:color w:val="000000"/>
+          <w:sz w:val="24"/>
+          <w:szCs w:val="24"/>
+        </w:rPr>
+      </w:pPr>
+      <w:r>
+        <w:rPr>
+          <w:rFonts w:ascii="Times New Roman" w:hAnsi="Times New Roman" w:cs="Times New Roman"/>
+          <w:color w:val="000000"/>
+          <w:sz w:val="24"/>
+          <w:szCs w:val="24"/>
+        </w:rPr>
+        <w:br w:type="page"/>
+      </w:r>
+    </w:p>
+    <w:p>
+      <w:pPr>
+        <w:spacing w:afterLines="26" w:after="62" w:line="26" w:lineRule="atLeast"/>
+        <w:rPr>
+          <w:rFonts w:ascii="Times New Roman" w:hAnsi="Times New Roman" w:cs="Times New Roman"/>
+          <w:color w:val="000000"/>
+          <w:sz w:val="24"/>
+          <w:szCs w:val="24"/>
+        </w:rPr>
+      </w:pPr>
+      <w:r>
+        <w:rPr>
+          <w:rFonts w:ascii="Times New Roman" w:hAnsi="Times New Roman" w:cs="Times New Roman"/>
+          <w:color w:val="000000"/>
+          <w:sz w:val="24"/>
+          <w:szCs w:val="24"/>
+        </w:rPr>
+        <w:lastRenderedPageBreak/>
         <w:t>Final design of chart:</w:t>
       </w:r>
     </w:p>
@@ -12596,6 +12484,7 @@
           <w:id w:val="1455443431"/>
           <w:citation/>
         </w:sdtPr>
+        <w:sdtEndPr/>
         <w:sdtContent>
           <w:r>
             <w:rPr>
@@ -12679,25 +12568,50 @@
     </w:p>
     <w:p>
       <w:pPr>
-        <w:spacing w:afterLines="26" w:after="62" w:line="26" w:lineRule="atLeast"/>
-        <w:rPr>
-          <w:rFonts w:ascii="Times New Roman" w:hAnsi="Times New Roman" w:cs="Times New Roman"/>
-          <w:b/>
-          <w:bCs/>
-          <w:color w:val="000000"/>
-          <w:sz w:val="24"/>
-          <w:szCs w:val="24"/>
-        </w:rPr>
-      </w:pPr>
-      <w:r>
-        <w:rPr>
-          <w:rFonts w:ascii="Times New Roman" w:hAnsi="Times New Roman" w:cs="Times New Roman"/>
-          <w:b/>
-          <w:bCs/>
-          <w:color w:val="000000"/>
-          <w:sz w:val="24"/>
-          <w:szCs w:val="24"/>
-        </w:rPr>
+        <w:spacing w:after="0" w:line="240" w:lineRule="auto"/>
+        <w:rPr>
+          <w:rFonts w:ascii="Times New Roman" w:hAnsi="Times New Roman" w:cs="Times New Roman"/>
+          <w:b/>
+          <w:bCs/>
+          <w:color w:val="000000"/>
+          <w:sz w:val="24"/>
+          <w:szCs w:val="24"/>
+        </w:rPr>
+      </w:pPr>
+      <w:r>
+        <w:rPr>
+          <w:rFonts w:ascii="Times New Roman" w:hAnsi="Times New Roman" w:cs="Times New Roman"/>
+          <w:b/>
+          <w:bCs/>
+          <w:color w:val="000000"/>
+          <w:sz w:val="24"/>
+          <w:szCs w:val="24"/>
+        </w:rPr>
+        <w:br w:type="page"/>
+      </w:r>
+    </w:p>
+    <w:p>
+      <w:pPr>
+        <w:spacing w:afterLines="26" w:after="62" w:line="26" w:lineRule="atLeast"/>
+        <w:rPr>
+          <w:rFonts w:ascii="Times New Roman" w:hAnsi="Times New Roman" w:cs="Times New Roman"/>
+          <w:b/>
+          <w:bCs/>
+          <w:color w:val="000000"/>
+          <w:sz w:val="24"/>
+          <w:szCs w:val="24"/>
+        </w:rPr>
+      </w:pPr>
+      <w:r>
+        <w:rPr>
+          <w:rFonts w:ascii="Times New Roman" w:hAnsi="Times New Roman" w:cs="Times New Roman"/>
+          <w:b/>
+          <w:bCs/>
+          <w:color w:val="000000"/>
+          <w:sz w:val="24"/>
+          <w:szCs w:val="24"/>
+        </w:rPr>
+        <w:lastRenderedPageBreak/>
         <w:t>Choropleth map: Unemployment Rate of India</w:t>
       </w:r>
       <w:r>
@@ -12873,7 +12787,17 @@
           <w:sz w:val="24"/>
           <w:szCs w:val="24"/>
         </w:rPr>
-        <w:t>For the choropleth map visual encoding, we utilize the area as the mark, where each geographical region represents a distinct area. The channels employed include color saturation to represent the Unemployment Percentage or the intensity of a particular attribute, providing a visual gradient that indicates variations across regions. The idioms involved in choropleth maps include the use of containment marks for individual geographic areas, employing color gradients to convey information, and often utilizing a legend to aid interpretation by associating colors with specific data ranges. This combination allows for an effective representation of spatial patterns and variations in the chosen dataset.</w:t>
+        <w:t xml:space="preserve">For the choropleth map visual encoding, we utilize the area as the mark, where each geographical region represents a distinct area. The channels employed include color saturation to represent the </w:t>
+      </w:r>
+      <w:r>
+        <w:rPr>
+          <w:rFonts w:ascii="Times New Roman" w:hAnsi="Times New Roman" w:cs="Times New Roman"/>
+          <w:color w:val="000000"/>
+          <w:sz w:val="24"/>
+          <w:szCs w:val="24"/>
+        </w:rPr>
+        <w:lastRenderedPageBreak/>
+        <w:t>Unemployment Percentage or the intensity of a particular attribute, providing a visual gradient that indicates variations across regions. The idioms involved in choropleth maps include the use of containment marks for individual geographic areas, employing color gradients to convey information, and often utilizing a legend to aid interpretation by associating colors with specific data ranges. This combination allows for an effective representation of spatial patterns and variations in the chosen dataset.</w:t>
       </w:r>
     </w:p>
     <w:p>
@@ -12955,21 +12879,42 @@
     </w:p>
     <w:p>
       <w:pPr>
-        <w:spacing w:afterLines="26" w:after="62" w:line="26" w:lineRule="atLeast"/>
-        <w:rPr>
-          <w:rFonts w:ascii="Times New Roman" w:hAnsi="Times New Roman" w:cs="Times New Roman"/>
-          <w:color w:val="000000"/>
-          <w:sz w:val="24"/>
-          <w:szCs w:val="24"/>
-        </w:rPr>
-      </w:pPr>
-      <w:r>
-        <w:rPr>
-          <w:rFonts w:ascii="Times New Roman" w:hAnsi="Times New Roman" w:cs="Times New Roman"/>
-          <w:color w:val="000000"/>
-          <w:sz w:val="24"/>
-          <w:szCs w:val="24"/>
-        </w:rPr>
+        <w:spacing w:after="0" w:line="240" w:lineRule="auto"/>
+        <w:rPr>
+          <w:rFonts w:ascii="Times New Roman" w:hAnsi="Times New Roman" w:cs="Times New Roman"/>
+          <w:color w:val="000000"/>
+          <w:sz w:val="24"/>
+          <w:szCs w:val="24"/>
+        </w:rPr>
+      </w:pPr>
+      <w:r>
+        <w:rPr>
+          <w:rFonts w:ascii="Times New Roman" w:hAnsi="Times New Roman" w:cs="Times New Roman"/>
+          <w:color w:val="000000"/>
+          <w:sz w:val="24"/>
+          <w:szCs w:val="24"/>
+        </w:rPr>
+        <w:br w:type="page"/>
+      </w:r>
+    </w:p>
+    <w:p>
+      <w:pPr>
+        <w:spacing w:afterLines="26" w:after="62" w:line="26" w:lineRule="atLeast"/>
+        <w:rPr>
+          <w:rFonts w:ascii="Times New Roman" w:hAnsi="Times New Roman" w:cs="Times New Roman"/>
+          <w:color w:val="000000"/>
+          <w:sz w:val="24"/>
+          <w:szCs w:val="24"/>
+        </w:rPr>
+      </w:pPr>
+      <w:r>
+        <w:rPr>
+          <w:rFonts w:ascii="Times New Roman" w:hAnsi="Times New Roman" w:cs="Times New Roman"/>
+          <w:color w:val="000000"/>
+          <w:sz w:val="24"/>
+          <w:szCs w:val="24"/>
+        </w:rPr>
+        <w:lastRenderedPageBreak/>
         <w:t>Final design of chart:</w:t>
       </w:r>
     </w:p>
@@ -13106,6 +13051,7 @@
           <w:id w:val="897556319"/>
           <w:citation/>
         </w:sdtPr>
+        <w:sdtEndPr/>
         <w:sdtContent>
           <w:r>
             <w:rPr>
@@ -13193,25 +13139,50 @@
     </w:p>
     <w:p>
       <w:pPr>
-        <w:spacing w:afterLines="26" w:after="62" w:line="26" w:lineRule="atLeast"/>
-        <w:rPr>
-          <w:rFonts w:ascii="Times New Roman" w:hAnsi="Times New Roman" w:cs="Times New Roman"/>
-          <w:b/>
-          <w:bCs/>
-          <w:color w:val="000000"/>
-          <w:sz w:val="24"/>
-          <w:szCs w:val="24"/>
-        </w:rPr>
-      </w:pPr>
-      <w:r>
-        <w:rPr>
-          <w:rFonts w:ascii="Times New Roman" w:hAnsi="Times New Roman" w:cs="Times New Roman"/>
-          <w:b/>
-          <w:bCs/>
-          <w:color w:val="000000"/>
-          <w:sz w:val="24"/>
-          <w:szCs w:val="24"/>
-        </w:rPr>
+        <w:spacing w:after="0" w:line="240" w:lineRule="auto"/>
+        <w:rPr>
+          <w:rFonts w:ascii="Times New Roman" w:hAnsi="Times New Roman" w:cs="Times New Roman"/>
+          <w:b/>
+          <w:bCs/>
+          <w:color w:val="000000"/>
+          <w:sz w:val="24"/>
+          <w:szCs w:val="24"/>
+        </w:rPr>
+      </w:pPr>
+      <w:r>
+        <w:rPr>
+          <w:rFonts w:ascii="Times New Roman" w:hAnsi="Times New Roman" w:cs="Times New Roman"/>
+          <w:b/>
+          <w:bCs/>
+          <w:color w:val="000000"/>
+          <w:sz w:val="24"/>
+          <w:szCs w:val="24"/>
+        </w:rPr>
+        <w:br w:type="page"/>
+      </w:r>
+    </w:p>
+    <w:p>
+      <w:pPr>
+        <w:spacing w:afterLines="26" w:after="62" w:line="26" w:lineRule="atLeast"/>
+        <w:rPr>
+          <w:rFonts w:ascii="Times New Roman" w:hAnsi="Times New Roman" w:cs="Times New Roman"/>
+          <w:b/>
+          <w:bCs/>
+          <w:color w:val="000000"/>
+          <w:sz w:val="24"/>
+          <w:szCs w:val="24"/>
+        </w:rPr>
+      </w:pPr>
+      <w:r>
+        <w:rPr>
+          <w:rFonts w:ascii="Times New Roman" w:hAnsi="Times New Roman" w:cs="Times New Roman"/>
+          <w:b/>
+          <w:bCs/>
+          <w:color w:val="000000"/>
+          <w:sz w:val="24"/>
+          <w:szCs w:val="24"/>
+        </w:rPr>
+        <w:lastRenderedPageBreak/>
         <w:t>Sunburst chart: Population of India</w:t>
       </w:r>
     </w:p>
@@ -13440,6 +13411,7 @@
           <w:id w:val="2081323278"/>
           <w:citation/>
         </w:sdtPr>
+        <w:sdtEndPr/>
         <w:sdtContent>
           <w:r>
             <w:rPr>
@@ -13571,20 +13543,8 @@
           <w:sz w:val="24"/>
           <w:szCs w:val="24"/>
         </w:rPr>
-        <w:t xml:space="preserve">Disease leads to </w:t>
-      </w:r>
-      <w:proofErr w:type="gramStart"/>
-      <w:r>
-        <w:rPr>
-          <w:rFonts w:ascii="Times New Roman" w:hAnsi="Times New Roman" w:cs="Times New Roman"/>
-          <w:b/>
-          <w:bCs/>
-          <w:sz w:val="24"/>
-          <w:szCs w:val="24"/>
-        </w:rPr>
-        <w:t>migration</w:t>
-      </w:r>
-      <w:proofErr w:type="gramEnd"/>
+        <w:t>Disease leads to migration</w:t>
+      </w:r>
     </w:p>
     <w:p>
       <w:pPr>
@@ -13804,6 +13764,7 @@
           <w:id w:val="693418468"/>
           <w:citation/>
         </w:sdtPr>
+        <w:sdtEndPr/>
         <w:sdtContent>
           <w:r>
             <w:rPr>
@@ -13868,44 +13829,23 @@
         <w:spacing w:afterLines="26" w:after="62" w:line="26" w:lineRule="atLeast"/>
         <w:rPr>
           <w:rFonts w:ascii="Times New Roman" w:hAnsi="Times New Roman" w:cs="Times New Roman"/>
-          <w:color w:val="000000"/>
-          <w:sz w:val="24"/>
-          <w:szCs w:val="24"/>
-        </w:rPr>
-      </w:pPr>
-    </w:p>
-    <w:p>
-      <w:pPr>
-        <w:spacing w:afterLines="26" w:after="62" w:line="26" w:lineRule="atLeast"/>
-        <w:rPr>
-          <w:rFonts w:ascii="Times New Roman" w:hAnsi="Times New Roman" w:cs="Times New Roman"/>
-          <w:color w:val="000000"/>
-          <w:sz w:val="24"/>
-          <w:szCs w:val="24"/>
-        </w:rPr>
-      </w:pPr>
-    </w:p>
-    <w:p>
-      <w:pPr>
-        <w:spacing w:afterLines="26" w:after="62" w:line="26" w:lineRule="atLeast"/>
-        <w:rPr>
-          <w:rFonts w:ascii="Times New Roman" w:hAnsi="Times New Roman" w:cs="Times New Roman"/>
-          <w:b/>
-          <w:bCs/>
-          <w:color w:val="000000"/>
-          <w:sz w:val="24"/>
-          <w:szCs w:val="24"/>
-        </w:rPr>
-      </w:pPr>
-      <w:r>
-        <w:rPr>
-          <w:rFonts w:ascii="Times New Roman" w:hAnsi="Times New Roman" w:cs="Times New Roman"/>
-          <w:b/>
-          <w:bCs/>
-          <w:color w:val="000000"/>
-          <w:sz w:val="24"/>
-          <w:szCs w:val="24"/>
-        </w:rPr>
+          <w:b/>
+          <w:bCs/>
+          <w:color w:val="000000"/>
+          <w:sz w:val="24"/>
+          <w:szCs w:val="24"/>
+        </w:rPr>
+      </w:pPr>
+      <w:r>
+        <w:rPr>
+          <w:rFonts w:ascii="Times New Roman" w:hAnsi="Times New Roman" w:cs="Times New Roman"/>
+          <w:b/>
+          <w:bCs/>
+          <w:color w:val="000000"/>
+          <w:sz w:val="24"/>
+          <w:szCs w:val="24"/>
+        </w:rPr>
+        <w:lastRenderedPageBreak/>
         <w:t>Bubble chart:</w:t>
       </w:r>
       <w:r>
@@ -13920,31 +13860,7 @@
           <w:sz w:val="24"/>
           <w:szCs w:val="24"/>
         </w:rPr>
-        <w:t xml:space="preserve">Immigration </w:t>
-      </w:r>
-      <w:proofErr w:type="gramStart"/>
-      <w:r>
-        <w:rPr>
-          <w:rFonts w:ascii="Times New Roman" w:hAnsi="Times New Roman" w:cs="Times New Roman"/>
-          <w:b/>
-          <w:bCs/>
-          <w:color w:val="000000"/>
-          <w:sz w:val="24"/>
-          <w:szCs w:val="24"/>
-        </w:rPr>
-        <w:t>From</w:t>
-      </w:r>
-      <w:proofErr w:type="gramEnd"/>
-      <w:r>
-        <w:rPr>
-          <w:rFonts w:ascii="Times New Roman" w:hAnsi="Times New Roman" w:cs="Times New Roman"/>
-          <w:b/>
-          <w:bCs/>
-          <w:color w:val="000000"/>
-          <w:sz w:val="24"/>
-          <w:szCs w:val="24"/>
-        </w:rPr>
-        <w:t xml:space="preserve"> India to Other Countries</w:t>
+        <w:t>Immigration From India to Other Countries</w:t>
       </w:r>
     </w:p>
     <w:p>
@@ -14034,6 +13950,146 @@
         <w:spacing w:afterLines="26" w:after="62" w:line="26" w:lineRule="atLeast"/>
         <w:rPr>
           <w:rFonts w:ascii="Times New Roman" w:hAnsi="Times New Roman" w:cs="Times New Roman"/>
+          <w:b/>
+          <w:bCs/>
+          <w:color w:val="000000"/>
+          <w:sz w:val="24"/>
+          <w:szCs w:val="24"/>
+        </w:rPr>
+      </w:pPr>
+    </w:p>
+    <w:p>
+      <w:pPr>
+        <w:spacing w:afterLines="26" w:after="62" w:line="26" w:lineRule="atLeast"/>
+        <w:rPr>
+          <w:rFonts w:ascii="Times New Roman" w:hAnsi="Times New Roman" w:cs="Times New Roman"/>
+          <w:color w:val="000000"/>
+          <w:sz w:val="24"/>
+          <w:szCs w:val="24"/>
+        </w:rPr>
+      </w:pPr>
+      <w:r>
+        <w:rPr>
+          <w:rFonts w:ascii="Times New Roman" w:hAnsi="Times New Roman" w:cs="Times New Roman"/>
+          <w:color w:val="000000"/>
+          <w:sz w:val="24"/>
+          <w:szCs w:val="24"/>
+        </w:rPr>
+        <w:t>For the visual design of the bubble chart, our goal is to incorporate interactive functions that enhance user understanding. First, we have implemented a tooltip feature allowing users to hover over bubbles to view detailed information, including precise population numbers, percentages, and city names. Additionally, we plan to add filtering functionality, enabling users to group bubbles by geographic area or category (e.g., by state or population density). Users can also apply filters to display individuals from specific regions or population ranges. Furthermore, we intend to introduce filter buttons, ranging from lower to higher color ranges, where each color represents a different region name. This aims to provide users with a visual guide and enhance overall interpretability.</w:t>
+      </w:r>
+    </w:p>
+    <w:p>
+      <w:pPr>
+        <w:spacing w:afterLines="26" w:after="62" w:line="26" w:lineRule="atLeast"/>
+        <w:rPr>
+          <w:rFonts w:ascii="Times New Roman" w:hAnsi="Times New Roman" w:cs="Times New Roman"/>
+          <w:color w:val="000000"/>
+          <w:sz w:val="24"/>
+          <w:szCs w:val="24"/>
+        </w:rPr>
+      </w:pPr>
+    </w:p>
+    <w:p>
+      <w:pPr>
+        <w:spacing w:afterLines="26" w:after="62" w:line="26" w:lineRule="atLeast"/>
+        <w:rPr>
+          <w:rFonts w:ascii="Times New Roman" w:hAnsi="Times New Roman" w:cs="Times New Roman"/>
+          <w:color w:val="000000"/>
+          <w:sz w:val="24"/>
+          <w:szCs w:val="24"/>
+        </w:rPr>
+      </w:pPr>
+      <w:r>
+        <w:rPr>
+          <w:rFonts w:ascii="Times New Roman" w:hAnsi="Times New Roman" w:cs="Times New Roman"/>
+          <w:color w:val="000000"/>
+          <w:sz w:val="24"/>
+          <w:szCs w:val="24"/>
+        </w:rPr>
+        <w:t>As an alternative idea to a bubble chart, consider using a radar chart. Unlike parallel coordinate plots, radar charts offer a more comprehensive understanding of data by representing multiple dimensions. Users can interactively select dimensions for tailored explorations, enhancing versatility. Another alternative is a parallel coordinate chart, providing an overview of various dimensions and correlations within immigration patterns.</w:t>
+      </w:r>
+    </w:p>
+    <w:p>
+      <w:pPr>
+        <w:spacing w:afterLines="26" w:after="62" w:line="26" w:lineRule="atLeast"/>
+        <w:rPr>
+          <w:rFonts w:ascii="Times New Roman" w:hAnsi="Times New Roman" w:cs="Times New Roman"/>
+          <w:color w:val="000000"/>
+          <w:sz w:val="24"/>
+          <w:szCs w:val="24"/>
+        </w:rPr>
+      </w:pPr>
+    </w:p>
+    <w:p>
+      <w:pPr>
+        <w:spacing w:afterLines="26" w:after="62" w:line="26" w:lineRule="atLeast"/>
+        <w:rPr>
+          <w:rFonts w:ascii="Times New Roman" w:hAnsi="Times New Roman" w:cs="Times New Roman"/>
+          <w:color w:val="000000"/>
+          <w:sz w:val="24"/>
+          <w:szCs w:val="24"/>
+        </w:rPr>
+      </w:pPr>
+      <w:r>
+        <w:rPr>
+          <w:rFonts w:ascii="Times New Roman" w:hAnsi="Times New Roman" w:cs="Times New Roman"/>
+          <w:color w:val="000000"/>
+          <w:sz w:val="24"/>
+          <w:szCs w:val="24"/>
+        </w:rPr>
+        <w:t>For the visual encoding of bubble charts, we represent numerical variables through bubble positions on the plane, facilitating visual comparisons. The horizontal and vertical axis positions represent two numerical variables (e.g., Immigrant Population from India and Percentage of Metro Area Population). Bubble sizes and color tones differentiate cause categories, aiding quick comprehension. Trends and clustering are applied to observe bubble distribution, aiding pattern and correlation understanding.</w:t>
+      </w:r>
+    </w:p>
+    <w:p>
+      <w:pPr>
+        <w:spacing w:afterLines="26" w:after="62" w:line="26" w:lineRule="atLeast"/>
+        <w:rPr>
+          <w:rFonts w:ascii="Times New Roman" w:hAnsi="Times New Roman" w:cs="Times New Roman"/>
+          <w:color w:val="000000"/>
+          <w:sz w:val="24"/>
+          <w:szCs w:val="24"/>
+        </w:rPr>
+      </w:pPr>
+    </w:p>
+    <w:p>
+      <w:pPr>
+        <w:spacing w:afterLines="26" w:after="62" w:line="26" w:lineRule="atLeast"/>
+        <w:rPr>
+          <w:rFonts w:ascii="Times New Roman" w:hAnsi="Times New Roman" w:cs="Times New Roman"/>
+          <w:color w:val="000000"/>
+          <w:sz w:val="24"/>
+          <w:szCs w:val="24"/>
+        </w:rPr>
+      </w:pPr>
+      <w:r>
+        <w:rPr>
+          <w:rFonts w:ascii="Times New Roman" w:hAnsi="Times New Roman" w:cs="Times New Roman"/>
+          <w:color w:val="000000"/>
+          <w:sz w:val="24"/>
+          <w:szCs w:val="24"/>
+        </w:rPr>
+        <w:lastRenderedPageBreak/>
+        <w:t>The evolution of the bubble chart's design involved iterative improvements to enhance user experience. Initial focus on creating a basic bubble chart was followed by considerations for visual appeal and interactivity. Careful selection of color tones and markers ensures effective data encoding, maintaining clarity and visual appeal. Filter buttons were introduced for user convenience, allowing direct input for specific immigrant numbers.</w:t>
+      </w:r>
+    </w:p>
+    <w:p>
+      <w:pPr>
+        <w:spacing w:afterLines="26" w:after="62" w:line="26" w:lineRule="atLeast"/>
+        <w:rPr>
+          <w:rFonts w:ascii="Times New Roman" w:hAnsi="Times New Roman" w:cs="Times New Roman"/>
+          <w:b/>
+          <w:bCs/>
+          <w:color w:val="000000"/>
+          <w:sz w:val="24"/>
+          <w:szCs w:val="24"/>
+        </w:rPr>
+      </w:pPr>
+    </w:p>
+    <w:p>
+      <w:pPr>
+        <w:spacing w:afterLines="26" w:after="62" w:line="26" w:lineRule="atLeast"/>
+        <w:rPr>
+          <w:rFonts w:ascii="Times New Roman" w:hAnsi="Times New Roman" w:cs="Times New Roman"/>
           <w:color w:val="000000"/>
           <w:sz w:val="24"/>
           <w:szCs w:val="24"/>
@@ -14109,6 +14165,48 @@
         <w:spacing w:afterLines="26" w:after="62" w:line="26" w:lineRule="atLeast"/>
         <w:rPr>
           <w:rFonts w:ascii="Times New Roman" w:hAnsi="Times New Roman" w:cs="Times New Roman"/>
+          <w:color w:val="000000"/>
+          <w:sz w:val="24"/>
+          <w:szCs w:val="24"/>
+        </w:rPr>
+      </w:pPr>
+    </w:p>
+    <w:p>
+      <w:pPr>
+        <w:spacing w:afterLines="26" w:after="62" w:line="26" w:lineRule="atLeast"/>
+        <w:rPr>
+          <w:rFonts w:ascii="Times New Roman" w:hAnsi="Times New Roman" w:cs="Times New Roman"/>
+          <w:color w:val="000000"/>
+          <w:sz w:val="24"/>
+          <w:szCs w:val="24"/>
+        </w:rPr>
+      </w:pPr>
+      <w:r>
+        <w:rPr>
+          <w:rFonts w:ascii="Times New Roman" w:hAnsi="Times New Roman" w:cs="Times New Roman"/>
+          <w:color w:val="000000"/>
+          <w:sz w:val="24"/>
+          <w:szCs w:val="24"/>
+        </w:rPr>
+        <w:t>In the final design, tooltip and filter button functionality are incorporated. Different tones distinguish migration from various areas, while bubble size indicates the number and percentage of migration. This design ensures a user-friendly, interactive, and visually informative representation of migration data.</w:t>
+      </w:r>
+    </w:p>
+    <w:p>
+      <w:pPr>
+        <w:spacing w:afterLines="26" w:after="62" w:line="26" w:lineRule="atLeast"/>
+        <w:rPr>
+          <w:rFonts w:ascii="Times New Roman" w:hAnsi="Times New Roman" w:cs="Times New Roman"/>
+          <w:color w:val="000000"/>
+          <w:sz w:val="24"/>
+          <w:szCs w:val="24"/>
+        </w:rPr>
+      </w:pPr>
+    </w:p>
+    <w:p>
+      <w:pPr>
+        <w:spacing w:afterLines="26" w:after="62" w:line="26" w:lineRule="atLeast"/>
+        <w:rPr>
+          <w:rFonts w:ascii="Times New Roman" w:hAnsi="Times New Roman" w:cs="Times New Roman"/>
           <w:b/>
           <w:bCs/>
           <w:color w:val="000000"/>
@@ -14147,6 +14245,7 @@
           <w:id w:val="887233869"/>
           <w:citation/>
         </w:sdtPr>
+        <w:sdtEndPr/>
         <w:sdtContent>
           <w:r>
             <w:rPr>
@@ -14217,7 +14316,7 @@
     </w:p>
     <w:p>
       <w:pPr>
-        <w:spacing w:afterLines="26" w:after="62" w:line="26" w:lineRule="atLeast"/>
+        <w:spacing w:after="0" w:line="240" w:lineRule="auto"/>
         <w:rPr>
           <w:rFonts w:ascii="Times New Roman" w:hAnsi="Times New Roman" w:cs="Times New Roman"/>
           <w:b/>
@@ -14227,6 +14326,17 @@
           <w:szCs w:val="28"/>
         </w:rPr>
       </w:pPr>
+      <w:r>
+        <w:rPr>
+          <w:rFonts w:ascii="Times New Roman" w:hAnsi="Times New Roman" w:cs="Times New Roman"/>
+          <w:b/>
+          <w:bCs/>
+          <w:color w:val="000000"/>
+          <w:sz w:val="28"/>
+          <w:szCs w:val="28"/>
+        </w:rPr>
+        <w:br w:type="page"/>
+      </w:r>
     </w:p>
     <w:p>
       <w:pPr>
@@ -14251,6 +14361,7 @@
           <w:bCs/>
           <w:color w:val="auto"/>
         </w:rPr>
+        <w:lastRenderedPageBreak/>
         <w:t>Validation [optional - Bonus Points]</w:t>
       </w:r>
       <w:bookmarkEnd w:id="11"/>
@@ -14440,6 +14551,171 @@
         <w:spacing w:afterLines="26" w:after="62" w:line="26" w:lineRule="atLeast"/>
         <w:rPr>
           <w:rFonts w:ascii="Times New Roman" w:hAnsi="Times New Roman" w:cs="Times New Roman"/>
+          <w:color w:val="000000"/>
+          <w:sz w:val="24"/>
+          <w:szCs w:val="24"/>
+        </w:rPr>
+      </w:pPr>
+      <w:r>
+        <w:rPr>
+          <w:rFonts w:ascii="Times New Roman" w:hAnsi="Times New Roman" w:cs="Times New Roman"/>
+          <w:color w:val="000000"/>
+          <w:sz w:val="24"/>
+          <w:szCs w:val="24"/>
+        </w:rPr>
+        <w:t>In the culmination of this project, we have successfully crafted a comprehensive array of data visualizations, delving deep into various facets of migration in India. By offering insights into unemployment rates, wage disparities, migration reasons, disease correlations, international migration patterns, and population statistics, we have addressed the diverse needs of different user groups, including policymakers, researchers, organizations, and the general public.</w:t>
+      </w:r>
+    </w:p>
+    <w:p>
+      <w:pPr>
+        <w:spacing w:afterLines="26" w:after="62" w:line="26" w:lineRule="atLeast"/>
+        <w:rPr>
+          <w:rFonts w:ascii="Times New Roman" w:hAnsi="Times New Roman" w:cs="Times New Roman"/>
+          <w:color w:val="000000"/>
+          <w:sz w:val="24"/>
+          <w:szCs w:val="24"/>
+        </w:rPr>
+      </w:pPr>
+    </w:p>
+    <w:p>
+      <w:pPr>
+        <w:spacing w:afterLines="26" w:after="62" w:line="26" w:lineRule="atLeast"/>
+        <w:rPr>
+          <w:rFonts w:ascii="Times New Roman" w:hAnsi="Times New Roman" w:cs="Times New Roman"/>
+          <w:color w:val="000000"/>
+          <w:sz w:val="24"/>
+          <w:szCs w:val="24"/>
+        </w:rPr>
+      </w:pPr>
+      <w:r>
+        <w:rPr>
+          <w:rFonts w:ascii="Times New Roman" w:hAnsi="Times New Roman" w:cs="Times New Roman"/>
+          <w:color w:val="000000"/>
+          <w:sz w:val="24"/>
+          <w:szCs w:val="24"/>
+        </w:rPr>
+        <w:t>Key features implemented in the project include the introduction of a color legend, enhancing overall accessibility by providing a clear reference for interpreting data. The implementation of zoom functionality allows users to focus on specific details or gain a broader view of the entire dataset, providing a flexible exploration experience. The search bar filter enables precise filtering, allowing users to explore specific regions or data points based on their input. The inclusion of diverse chart types, such as Pie/Doughnut Charts for wages, Heatmap Charts for wages, Choropleth Maps for the unemployment rate in India (2023), Sunburst Charts for population, and Bubble Charts for immigration patterns, underlines our commitment to providing a holistic view of the data. Additionally, the integration of a form displaying detailed information offers a structured and comprehensive data view.</w:t>
+      </w:r>
+    </w:p>
+    <w:p>
+      <w:pPr>
+        <w:spacing w:afterLines="26" w:after="62" w:line="26" w:lineRule="atLeast"/>
+        <w:rPr>
+          <w:rFonts w:ascii="Times New Roman" w:hAnsi="Times New Roman" w:cs="Times New Roman"/>
+          <w:color w:val="000000"/>
+          <w:sz w:val="24"/>
+          <w:szCs w:val="24"/>
+        </w:rPr>
+      </w:pPr>
+    </w:p>
+    <w:p>
+      <w:pPr>
+        <w:spacing w:afterLines="26" w:after="62" w:line="26" w:lineRule="atLeast"/>
+        <w:rPr>
+          <w:rFonts w:ascii="Times New Roman" w:hAnsi="Times New Roman" w:cs="Times New Roman"/>
+          <w:color w:val="000000"/>
+          <w:sz w:val="24"/>
+          <w:szCs w:val="24"/>
+        </w:rPr>
+      </w:pPr>
+      <w:r>
+        <w:rPr>
+          <w:rFonts w:ascii="Times New Roman" w:hAnsi="Times New Roman" w:cs="Times New Roman"/>
+          <w:color w:val="000000"/>
+          <w:sz w:val="24"/>
+          <w:szCs w:val="24"/>
+        </w:rPr>
+        <w:t xml:space="preserve">Adhering to a user-centric approach, our visualizations cater to the specific needs of different user groups. Policymakers can leverage visualizations of unemployment rates and wages for informed decision-making. Researchers can gain valuable insights for academic research through visualizations of migration reasons and population data. Organizations, especially non-governmental organizations, can design targeted intervention measures based on insights into </w:t>
+      </w:r>
+      <w:r>
+        <w:rPr>
+          <w:rFonts w:ascii="Times New Roman" w:hAnsi="Times New Roman" w:cs="Times New Roman"/>
+          <w:color w:val="000000"/>
+          <w:sz w:val="24"/>
+          <w:szCs w:val="24"/>
+        </w:rPr>
+        <w:lastRenderedPageBreak/>
+        <w:t>disease and migration correlations. The general public benefits from accessible insights into the reasons and trends of migration in India.</w:t>
+      </w:r>
+    </w:p>
+    <w:p>
+      <w:pPr>
+        <w:spacing w:afterLines="26" w:after="62" w:line="26" w:lineRule="atLeast"/>
+        <w:rPr>
+          <w:rFonts w:ascii="Times New Roman" w:hAnsi="Times New Roman" w:cs="Times New Roman"/>
+          <w:color w:val="000000"/>
+          <w:sz w:val="24"/>
+          <w:szCs w:val="24"/>
+        </w:rPr>
+      </w:pPr>
+    </w:p>
+    <w:p>
+      <w:pPr>
+        <w:spacing w:afterLines="26" w:after="62" w:line="26" w:lineRule="atLeast"/>
+        <w:rPr>
+          <w:rFonts w:ascii="Times New Roman" w:hAnsi="Times New Roman" w:cs="Times New Roman"/>
+          <w:color w:val="000000"/>
+          <w:sz w:val="24"/>
+          <w:szCs w:val="24"/>
+        </w:rPr>
+      </w:pPr>
+      <w:r>
+        <w:rPr>
+          <w:rFonts w:ascii="Times New Roman" w:hAnsi="Times New Roman" w:cs="Times New Roman"/>
+          <w:color w:val="000000"/>
+          <w:sz w:val="24"/>
+          <w:szCs w:val="24"/>
+        </w:rPr>
+        <w:t>The knowledge acquired throughout this project is substantial. The emphasis on user-centric design principles has underscored its importance. Iterative feedback and refinement have resulted in visualizations that are not only user-friendly but also highly effective. Striking a balance between aesthetics and functionality has proven crucial, highlighting the need for visualizations to be both informative and engaging.</w:t>
+      </w:r>
+    </w:p>
+    <w:p>
+      <w:pPr>
+        <w:spacing w:afterLines="26" w:after="62" w:line="26" w:lineRule="atLeast"/>
+        <w:rPr>
+          <w:rFonts w:ascii="Times New Roman" w:hAnsi="Times New Roman" w:cs="Times New Roman"/>
+          <w:color w:val="000000"/>
+          <w:sz w:val="24"/>
+          <w:szCs w:val="24"/>
+        </w:rPr>
+      </w:pPr>
+    </w:p>
+    <w:p>
+      <w:pPr>
+        <w:spacing w:afterLines="26" w:after="62" w:line="26" w:lineRule="atLeast"/>
+        <w:rPr>
+          <w:rFonts w:ascii="Times New Roman" w:hAnsi="Times New Roman" w:cs="Times New Roman"/>
+          <w:color w:val="000000"/>
+          <w:sz w:val="24"/>
+          <w:szCs w:val="24"/>
+        </w:rPr>
+      </w:pPr>
+      <w:r>
+        <w:rPr>
+          <w:rFonts w:ascii="Times New Roman" w:hAnsi="Times New Roman" w:cs="Times New Roman"/>
+          <w:color w:val="000000"/>
+          <w:sz w:val="24"/>
+          <w:szCs w:val="24"/>
+        </w:rPr>
+        <w:t>Interactivity plays a pivotal role in enhancing exploration. The integration of interactive features such as tooltips, filters, and zoom functionalities enhances user engagement, allowing for dynamic exploration of the data. The importance of clear visual encoding, including well-defined color legends and axes, contributes to the clarity and interpretability of visualizations. The exploration of diverse visualization idioms, including region maps, pie charts, heatmaps, and bubble charts, underscores their distinct purposes in serving various data patterns.</w:t>
+      </w:r>
+    </w:p>
+    <w:p>
+      <w:pPr>
+        <w:spacing w:afterLines="26" w:after="62" w:line="26" w:lineRule="atLeast"/>
+        <w:rPr>
+          <w:rFonts w:ascii="Times New Roman" w:hAnsi="Times New Roman" w:cs="Times New Roman"/>
+          <w:color w:val="000000"/>
+          <w:sz w:val="24"/>
+          <w:szCs w:val="24"/>
+        </w:rPr>
+      </w:pPr>
+    </w:p>
+    <w:p>
+      <w:pPr>
+        <w:spacing w:afterLines="26" w:after="62" w:line="26" w:lineRule="atLeast"/>
+        <w:rPr>
+          <w:rFonts w:ascii="Times New Roman" w:hAnsi="Times New Roman" w:cs="Times New Roman"/>
           <w:sz w:val="20"/>
           <w:szCs w:val="20"/>
         </w:rPr>
@@ -14451,7 +14727,7 @@
           <w:sz w:val="24"/>
           <w:szCs w:val="24"/>
         </w:rPr>
-        <w:t>Provide a summary of the project and what you learnt from doing it.</w:t>
+        <w:t>In conclusion, this project reinforces the significance of creating impactful visualizations that effectively convey information while considering the diverse needs of the audience. The balance between user engagement, clarity, and the integration of aesthetics and functionality emerges as a critical consideration in the design and development of influential data visualizations. Through this project, we not only enriched our own understanding and experience but also contributed valuable insights for future endeavors in data exploration and visualization.</w:t>
       </w:r>
     </w:p>
     <w:p>
@@ -14510,6 +14786,7 @@
         <w:id w:val="-573587230"/>
         <w:bibliography/>
       </w:sdtPr>
+      <w:sdtEndPr/>
       <w:sdtContent>
         <w:sdt>
           <w:sdtPr>
@@ -14522,6 +14799,7 @@
               <w:docPartUnique/>
             </w:docPartObj>
           </w:sdtPr>
+          <w:sdtEndPr/>
           <w:sdtContent>
             <w:p>
               <w:pPr>
@@ -14808,7 +15086,14 @@
                       <w:rPr>
                         <w:noProof/>
                       </w:rPr>
-                      <w:t>Warren Dodd, Sally Humphries, Kirit Patel and Shannon, "Determinants of internal migrant health and the healthy migrant effect in South India: A mixed methods study," September 2017. [Online]. Available: https://www.researchgate.net/publication/319659904_Determinants_of_internal_migrant_health_and_the_healthy_migrant_effect_in_South_India_A_mixed_methods_study. [Accessed 19 November 2023].</w:t>
+                      <w:t xml:space="preserve">Warren Dodd, Sally Humphries, Kirit Patel and Shannon, "Determinants of internal migrant health and the healthy migrant effect in South India: A mixed methods study," September 2017. [Online]. Available: </w:t>
+                    </w:r>
+                    <w:r>
+                      <w:rPr>
+                        <w:noProof/>
+                      </w:rPr>
+                      <w:lastRenderedPageBreak/>
+                      <w:t>https://www.researchgate.net/publication/319659904_Determinants_of_internal_migrant_health_and_the_healthy_migrant_effect_in_South_India_A_mixed_methods_study. [Accessed 19 November 2023].</w:t>
                     </w:r>
                   </w:p>
                 </w:tc>
@@ -14835,6 +15120,7 @@
                       <w:rPr>
                         <w:noProof/>
                       </w:rPr>
+                      <w:lastRenderedPageBreak/>
                       <w:t xml:space="preserve">[6] </w:t>
                     </w:r>
                   </w:p>
@@ -15315,7 +15601,7 @@
 </file>
 
 <file path=word/endnotes.xml><?xml version="1.0" encoding="utf-8"?>
-<w:endnotes xmlns:wpc="http://schemas.microsoft.com/office/word/2010/wordprocessingCanvas" xmlns:cx="http://schemas.microsoft.com/office/drawing/2014/chartex" xmlns:cx1="http://schemas.microsoft.com/office/drawing/2015/9/8/chartex" xmlns:cx2="http://schemas.microsoft.com/office/drawing/2015/10/21/chartex" xmlns:cx3="http://schemas.microsoft.com/office/drawing/2016/5/9/chartex" xmlns:cx4="http://schemas.microsoft.com/office/drawing/2016/5/10/chartex" xmlns:cx5="http://schemas.microsoft.com/office/drawing/2016/5/11/chartex" xmlns:cx6="http://schemas.microsoft.com/office/drawing/2016/5/12/chartex" xmlns:cx7="http://schemas.microsoft.com/office/drawing/2016/5/13/chartex" xmlns:cx8="http://schemas.microsoft.com/office/drawing/2016/5/14/chartex" xmlns:mc="http://schemas.openxmlformats.org/markup-compatibility/2006" xmlns:aink="http://schemas.microsoft.com/office/drawing/2016/ink" xmlns:am3d="http://schemas.microsoft.com/office/drawing/2017/model3d" xmlns:o="urn:schemas-microsoft-com:office:office" xmlns:oel="http://schemas.microsoft.com/office/2019/extlst" xmlns:r="http://schemas.openxmlformats.org/officeDocument/2006/relationships" xmlns:m="http://schemas.openxmlformats.org/officeDocument/2006/math" xmlns:v="urn:schemas-microsoft-com:vml" xmlns:wp14="http://schemas.microsoft.com/office/word/2010/wordprocessingDrawing" xmlns:wp="http://schemas.openxmlformats.org/drawingml/2006/wordprocessingDrawing" xmlns:w10="urn:schemas-microsoft-com:office:word" xmlns:w="http://schemas.openxmlformats.org/wordprocessingml/2006/main" xmlns:w14="http://schemas.microsoft.com/office/word/2010/wordml" xmlns:w15="http://schemas.microsoft.com/office/word/2012/wordml" xmlns:w16cex="http://schemas.microsoft.com/office/word/2018/wordml/cex" xmlns:w16cid="http://schemas.microsoft.com/office/word/2016/wordml/cid" xmlns:w16="http://schemas.microsoft.com/office/word/2018/wordml" xmlns:w16sdtdh="http://schemas.microsoft.com/office/word/2020/wordml/sdtdatahash" xmlns:w16se="http://schemas.microsoft.com/office/word/2015/wordml/symex" xmlns:wpg="http://schemas.microsoft.com/office/word/2010/wordprocessingGroup" xmlns:wpi="http://schemas.microsoft.com/office/word/2010/wordprocessingInk" xmlns:wne="http://schemas.microsoft.com/office/word/2006/wordml" xmlns:wps="http://schemas.microsoft.com/office/word/2010/wordprocessingShape" mc:Ignorable="w14 w15 w16se w16cid w16 w16cex w16sdtdh wp14">
+<w:endnotes xmlns:wpc="http://schemas.microsoft.com/office/word/2010/wordprocessingCanvas" xmlns:cx="http://schemas.microsoft.com/office/drawing/2014/chartex" xmlns:cx1="http://schemas.microsoft.com/office/drawing/2015/9/8/chartex" xmlns:cx2="http://schemas.microsoft.com/office/drawing/2015/10/21/chartex" xmlns:cx3="http://schemas.microsoft.com/office/drawing/2016/5/9/chartex" xmlns:cx4="http://schemas.microsoft.com/office/drawing/2016/5/10/chartex" xmlns:cx5="http://schemas.microsoft.com/office/drawing/2016/5/11/chartex" xmlns:cx6="http://schemas.microsoft.com/office/drawing/2016/5/12/chartex" xmlns:cx7="http://schemas.microsoft.com/office/drawing/2016/5/13/chartex" xmlns:cx8="http://schemas.microsoft.com/office/drawing/2016/5/14/chartex" xmlns:mc="http://schemas.openxmlformats.org/markup-compatibility/2006" xmlns:aink="http://schemas.microsoft.com/office/drawing/2016/ink" xmlns:am3d="http://schemas.microsoft.com/office/drawing/2017/model3d" xmlns:o="urn:schemas-microsoft-com:office:office" xmlns:r="http://schemas.openxmlformats.org/officeDocument/2006/relationships" xmlns:m="http://schemas.openxmlformats.org/officeDocument/2006/math" xmlns:v="urn:schemas-microsoft-com:vml" xmlns:wp14="http://schemas.microsoft.com/office/word/2010/wordprocessingDrawing" xmlns:wp="http://schemas.openxmlformats.org/drawingml/2006/wordprocessingDrawing" xmlns:w10="urn:schemas-microsoft-com:office:word" xmlns:w="http://schemas.openxmlformats.org/wordprocessingml/2006/main" xmlns:w14="http://schemas.microsoft.com/office/word/2010/wordml" xmlns:w15="http://schemas.microsoft.com/office/word/2012/wordml" xmlns:w16cex="http://schemas.microsoft.com/office/word/2018/wordml/cex" xmlns:w16cid="http://schemas.microsoft.com/office/word/2016/wordml/cid" xmlns:w16="http://schemas.microsoft.com/office/word/2018/wordml" xmlns:w16se="http://schemas.microsoft.com/office/word/2015/wordml/symex" xmlns:wpg="http://schemas.microsoft.com/office/word/2010/wordprocessingGroup" xmlns:wpi="http://schemas.microsoft.com/office/word/2010/wordprocessingInk" xmlns:wne="http://schemas.microsoft.com/office/word/2006/wordml" xmlns:wps="http://schemas.microsoft.com/office/word/2010/wordprocessingShape" mc:Ignorable="w14 w15 w16se w16cid w16 w16cex wp14">
   <w:endnote w:type="separator" w:id="-1">
     <w:p>
       <w:pPr>
@@ -15340,7 +15626,7 @@
 </file>
 
 <file path=word/footer1.xml><?xml version="1.0" encoding="utf-8"?>
-<w:ftr xmlns:wpc="http://schemas.microsoft.com/office/word/2010/wordprocessingCanvas" xmlns:cx="http://schemas.microsoft.com/office/drawing/2014/chartex" xmlns:cx1="http://schemas.microsoft.com/office/drawing/2015/9/8/chartex" xmlns:cx2="http://schemas.microsoft.com/office/drawing/2015/10/21/chartex" xmlns:cx3="http://schemas.microsoft.com/office/drawing/2016/5/9/chartex" xmlns:cx4="http://schemas.microsoft.com/office/drawing/2016/5/10/chartex" xmlns:cx5="http://schemas.microsoft.com/office/drawing/2016/5/11/chartex" xmlns:cx6="http://schemas.microsoft.com/office/drawing/2016/5/12/chartex" xmlns:cx7="http://schemas.microsoft.com/office/drawing/2016/5/13/chartex" xmlns:cx8="http://schemas.microsoft.com/office/drawing/2016/5/14/chartex" xmlns:mc="http://schemas.openxmlformats.org/markup-compatibility/2006" xmlns:aink="http://schemas.microsoft.com/office/drawing/2016/ink" xmlns:am3d="http://schemas.microsoft.com/office/drawing/2017/model3d" xmlns:o="urn:schemas-microsoft-com:office:office" xmlns:oel="http://schemas.microsoft.com/office/2019/extlst" xmlns:r="http://schemas.openxmlformats.org/officeDocument/2006/relationships" xmlns:m="http://schemas.openxmlformats.org/officeDocument/2006/math" xmlns:v="urn:schemas-microsoft-com:vml" xmlns:wp14="http://schemas.microsoft.com/office/word/2010/wordprocessingDrawing" xmlns:wp="http://schemas.openxmlformats.org/drawingml/2006/wordprocessingDrawing" xmlns:w10="urn:schemas-microsoft-com:office:word" xmlns:w="http://schemas.openxmlformats.org/wordprocessingml/2006/main" xmlns:w14="http://schemas.microsoft.com/office/word/2010/wordml" xmlns:w15="http://schemas.microsoft.com/office/word/2012/wordml" xmlns:w16cex="http://schemas.microsoft.com/office/word/2018/wordml/cex" xmlns:w16cid="http://schemas.microsoft.com/office/word/2016/wordml/cid" xmlns:w16="http://schemas.microsoft.com/office/word/2018/wordml" xmlns:w16sdtdh="http://schemas.microsoft.com/office/word/2020/wordml/sdtdatahash" xmlns:w16se="http://schemas.microsoft.com/office/word/2015/wordml/symex" xmlns:wpg="http://schemas.microsoft.com/office/word/2010/wordprocessingGroup" xmlns:wpi="http://schemas.microsoft.com/office/word/2010/wordprocessingInk" xmlns:wne="http://schemas.microsoft.com/office/word/2006/wordml" xmlns:wps="http://schemas.microsoft.com/office/word/2010/wordprocessingShape" mc:Ignorable="w14 w15 w16se w16cid w16 w16cex w16sdtdh wp14">
+<w:ftr xmlns:wpc="http://schemas.microsoft.com/office/word/2010/wordprocessingCanvas" xmlns:cx="http://schemas.microsoft.com/office/drawing/2014/chartex" xmlns:cx1="http://schemas.microsoft.com/office/drawing/2015/9/8/chartex" xmlns:cx2="http://schemas.microsoft.com/office/drawing/2015/10/21/chartex" xmlns:cx3="http://schemas.microsoft.com/office/drawing/2016/5/9/chartex" xmlns:cx4="http://schemas.microsoft.com/office/drawing/2016/5/10/chartex" xmlns:cx5="http://schemas.microsoft.com/office/drawing/2016/5/11/chartex" xmlns:cx6="http://schemas.microsoft.com/office/drawing/2016/5/12/chartex" xmlns:cx7="http://schemas.microsoft.com/office/drawing/2016/5/13/chartex" xmlns:cx8="http://schemas.microsoft.com/office/drawing/2016/5/14/chartex" xmlns:mc="http://schemas.openxmlformats.org/markup-compatibility/2006" xmlns:aink="http://schemas.microsoft.com/office/drawing/2016/ink" xmlns:am3d="http://schemas.microsoft.com/office/drawing/2017/model3d" xmlns:o="urn:schemas-microsoft-com:office:office" xmlns:r="http://schemas.openxmlformats.org/officeDocument/2006/relationships" xmlns:m="http://schemas.openxmlformats.org/officeDocument/2006/math" xmlns:v="urn:schemas-microsoft-com:vml" xmlns:wp14="http://schemas.microsoft.com/office/word/2010/wordprocessingDrawing" xmlns:wp="http://schemas.openxmlformats.org/drawingml/2006/wordprocessingDrawing" xmlns:w10="urn:schemas-microsoft-com:office:word" xmlns:w="http://schemas.openxmlformats.org/wordprocessingml/2006/main" xmlns:w14="http://schemas.microsoft.com/office/word/2010/wordml" xmlns:w15="http://schemas.microsoft.com/office/word/2012/wordml" xmlns:w16cex="http://schemas.microsoft.com/office/word/2018/wordml/cex" xmlns:w16cid="http://schemas.microsoft.com/office/word/2016/wordml/cid" xmlns:w16="http://schemas.microsoft.com/office/word/2018/wordml" xmlns:w16se="http://schemas.microsoft.com/office/word/2015/wordml/symex" xmlns:wpg="http://schemas.microsoft.com/office/word/2010/wordprocessingGroup" xmlns:wpi="http://schemas.microsoft.com/office/word/2010/wordprocessingInk" xmlns:wne="http://schemas.microsoft.com/office/word/2006/wordml" xmlns:wps="http://schemas.microsoft.com/office/word/2010/wordprocessingShape" mc:Ignorable="w14 w15 w16se w16cid w16 w16cex wp14">
   <w:sdt>
     <w:sdtPr>
       <w:rPr>
@@ -15423,7 +15709,7 @@
 </file>
 
 <file path=word/footnotes.xml><?xml version="1.0" encoding="utf-8"?>
-<w:footnotes xmlns:wpc="http://schemas.microsoft.com/office/word/2010/wordprocessingCanvas" xmlns:cx="http://schemas.microsoft.com/office/drawing/2014/chartex" xmlns:cx1="http://schemas.microsoft.com/office/drawing/2015/9/8/chartex" xmlns:cx2="http://schemas.microsoft.com/office/drawing/2015/10/21/chartex" xmlns:cx3="http://schemas.microsoft.com/office/drawing/2016/5/9/chartex" xmlns:cx4="http://schemas.microsoft.com/office/drawing/2016/5/10/chartex" xmlns:cx5="http://schemas.microsoft.com/office/drawing/2016/5/11/chartex" xmlns:cx6="http://schemas.microsoft.com/office/drawing/2016/5/12/chartex" xmlns:cx7="http://schemas.microsoft.com/office/drawing/2016/5/13/chartex" xmlns:cx8="http://schemas.microsoft.com/office/drawing/2016/5/14/chartex" xmlns:mc="http://schemas.openxmlformats.org/markup-compatibility/2006" xmlns:aink="http://schemas.microsoft.com/office/drawing/2016/ink" xmlns:am3d="http://schemas.microsoft.com/office/drawing/2017/model3d" xmlns:o="urn:schemas-microsoft-com:office:office" xmlns:oel="http://schemas.microsoft.com/office/2019/extlst" xmlns:r="http://schemas.openxmlformats.org/officeDocument/2006/relationships" xmlns:m="http://schemas.openxmlformats.org/officeDocument/2006/math" xmlns:v="urn:schemas-microsoft-com:vml" xmlns:wp14="http://schemas.microsoft.com/office/word/2010/wordprocessingDrawing" xmlns:wp="http://schemas.openxmlformats.org/drawingml/2006/wordprocessingDrawing" xmlns:w10="urn:schemas-microsoft-com:office:word" xmlns:w="http://schemas.openxmlformats.org/wordprocessingml/2006/main" xmlns:w14="http://schemas.microsoft.com/office/word/2010/wordml" xmlns:w15="http://schemas.microsoft.com/office/word/2012/wordml" xmlns:w16cex="http://schemas.microsoft.com/office/word/2018/wordml/cex" xmlns:w16cid="http://schemas.microsoft.com/office/word/2016/wordml/cid" xmlns:w16="http://schemas.microsoft.com/office/word/2018/wordml" xmlns:w16sdtdh="http://schemas.microsoft.com/office/word/2020/wordml/sdtdatahash" xmlns:w16se="http://schemas.microsoft.com/office/word/2015/wordml/symex" xmlns:wpg="http://schemas.microsoft.com/office/word/2010/wordprocessingGroup" xmlns:wpi="http://schemas.microsoft.com/office/word/2010/wordprocessingInk" xmlns:wne="http://schemas.microsoft.com/office/word/2006/wordml" xmlns:wps="http://schemas.microsoft.com/office/word/2010/wordprocessingShape" mc:Ignorable="w14 w15 w16se w16cid w16 w16cex w16sdtdh wp14">
+<w:footnotes xmlns:wpc="http://schemas.microsoft.com/office/word/2010/wordprocessingCanvas" xmlns:cx="http://schemas.microsoft.com/office/drawing/2014/chartex" xmlns:cx1="http://schemas.microsoft.com/office/drawing/2015/9/8/chartex" xmlns:cx2="http://schemas.microsoft.com/office/drawing/2015/10/21/chartex" xmlns:cx3="http://schemas.microsoft.com/office/drawing/2016/5/9/chartex" xmlns:cx4="http://schemas.microsoft.com/office/drawing/2016/5/10/chartex" xmlns:cx5="http://schemas.microsoft.com/office/drawing/2016/5/11/chartex" xmlns:cx6="http://schemas.microsoft.com/office/drawing/2016/5/12/chartex" xmlns:cx7="http://schemas.microsoft.com/office/drawing/2016/5/13/chartex" xmlns:cx8="http://schemas.microsoft.com/office/drawing/2016/5/14/chartex" xmlns:mc="http://schemas.openxmlformats.org/markup-compatibility/2006" xmlns:aink="http://schemas.microsoft.com/office/drawing/2016/ink" xmlns:am3d="http://schemas.microsoft.com/office/drawing/2017/model3d" xmlns:o="urn:schemas-microsoft-com:office:office" xmlns:r="http://schemas.openxmlformats.org/officeDocument/2006/relationships" xmlns:m="http://schemas.openxmlformats.org/officeDocument/2006/math" xmlns:v="urn:schemas-microsoft-com:vml" xmlns:wp14="http://schemas.microsoft.com/office/word/2010/wordprocessingDrawing" xmlns:wp="http://schemas.openxmlformats.org/drawingml/2006/wordprocessingDrawing" xmlns:w10="urn:schemas-microsoft-com:office:word" xmlns:w="http://schemas.openxmlformats.org/wordprocessingml/2006/main" xmlns:w14="http://schemas.microsoft.com/office/word/2010/wordml" xmlns:w15="http://schemas.microsoft.com/office/word/2012/wordml" xmlns:w16cex="http://schemas.microsoft.com/office/word/2018/wordml/cex" xmlns:w16cid="http://schemas.microsoft.com/office/word/2016/wordml/cid" xmlns:w16="http://schemas.microsoft.com/office/word/2018/wordml" xmlns:w16se="http://schemas.microsoft.com/office/word/2015/wordml/symex" xmlns:wpg="http://schemas.microsoft.com/office/word/2010/wordprocessingGroup" xmlns:wpi="http://schemas.microsoft.com/office/word/2010/wordprocessingInk" xmlns:wne="http://schemas.microsoft.com/office/word/2006/wordml" xmlns:wps="http://schemas.microsoft.com/office/word/2010/wordprocessingShape" mc:Ignorable="w14 w15 w16se w16cid w16 w16cex wp14">
   <w:footnote w:type="separator" w:id="-1">
     <w:p>
       <w:pPr>
@@ -15448,7 +15734,7 @@
 </file>
 
 <file path=word/numbering.xml><?xml version="1.0" encoding="utf-8"?>
-<w:numbering xmlns:wpc="http://schemas.microsoft.com/office/word/2010/wordprocessingCanvas" xmlns:cx="http://schemas.microsoft.com/office/drawing/2014/chartex" xmlns:cx1="http://schemas.microsoft.com/office/drawing/2015/9/8/chartex" xmlns:cx2="http://schemas.microsoft.com/office/drawing/2015/10/21/chartex" xmlns:cx3="http://schemas.microsoft.com/office/drawing/2016/5/9/chartex" xmlns:cx4="http://schemas.microsoft.com/office/drawing/2016/5/10/chartex" xmlns:cx5="http://schemas.microsoft.com/office/drawing/2016/5/11/chartex" xmlns:cx6="http://schemas.microsoft.com/office/drawing/2016/5/12/chartex" xmlns:cx7="http://schemas.microsoft.com/office/drawing/2016/5/13/chartex" xmlns:cx8="http://schemas.microsoft.com/office/drawing/2016/5/14/chartex" xmlns:mc="http://schemas.openxmlformats.org/markup-compatibility/2006" xmlns:aink="http://schemas.microsoft.com/office/drawing/2016/ink" xmlns:am3d="http://schemas.microsoft.com/office/drawing/2017/model3d" xmlns:o="urn:schemas-microsoft-com:office:office" xmlns:oel="http://schemas.microsoft.com/office/2019/extlst" xmlns:r="http://schemas.openxmlformats.org/officeDocument/2006/relationships" xmlns:m="http://schemas.openxmlformats.org/officeDocument/2006/math" xmlns:v="urn:schemas-microsoft-com:vml" xmlns:wp14="http://schemas.microsoft.com/office/word/2010/wordprocessingDrawing" xmlns:wp="http://schemas.openxmlformats.org/drawingml/2006/wordprocessingDrawing" xmlns:w10="urn:schemas-microsoft-com:office:word" xmlns:w="http://schemas.openxmlformats.org/wordprocessingml/2006/main" xmlns:w14="http://schemas.microsoft.com/office/word/2010/wordml" xmlns:w15="http://schemas.microsoft.com/office/word/2012/wordml" xmlns:w16cex="http://schemas.microsoft.com/office/word/2018/wordml/cex" xmlns:w16cid="http://schemas.microsoft.com/office/word/2016/wordml/cid" xmlns:w16="http://schemas.microsoft.com/office/word/2018/wordml" xmlns:w16sdtdh="http://schemas.microsoft.com/office/word/2020/wordml/sdtdatahash" xmlns:w16se="http://schemas.microsoft.com/office/word/2015/wordml/symex" xmlns:wpg="http://schemas.microsoft.com/office/word/2010/wordprocessingGroup" xmlns:wpi="http://schemas.microsoft.com/office/word/2010/wordprocessingInk" xmlns:wne="http://schemas.microsoft.com/office/word/2006/wordml" xmlns:wps="http://schemas.microsoft.com/office/word/2010/wordprocessingShape" mc:Ignorable="w14 w15 w16se w16cid w16 w16cex w16sdtdh wp14">
+<w:numbering xmlns:wpc="http://schemas.microsoft.com/office/word/2010/wordprocessingCanvas" xmlns:cx="http://schemas.microsoft.com/office/drawing/2014/chartex" xmlns:cx1="http://schemas.microsoft.com/office/drawing/2015/9/8/chartex" xmlns:cx2="http://schemas.microsoft.com/office/drawing/2015/10/21/chartex" xmlns:cx3="http://schemas.microsoft.com/office/drawing/2016/5/9/chartex" xmlns:cx4="http://schemas.microsoft.com/office/drawing/2016/5/10/chartex" xmlns:cx5="http://schemas.microsoft.com/office/drawing/2016/5/11/chartex" xmlns:cx6="http://schemas.microsoft.com/office/drawing/2016/5/12/chartex" xmlns:cx7="http://schemas.microsoft.com/office/drawing/2016/5/13/chartex" xmlns:cx8="http://schemas.microsoft.com/office/drawing/2016/5/14/chartex" xmlns:mc="http://schemas.openxmlformats.org/markup-compatibility/2006" xmlns:aink="http://schemas.microsoft.com/office/drawing/2016/ink" xmlns:am3d="http://schemas.microsoft.com/office/drawing/2017/model3d" xmlns:o="urn:schemas-microsoft-com:office:office" xmlns:r="http://schemas.openxmlformats.org/officeDocument/2006/relationships" xmlns:m="http://schemas.openxmlformats.org/officeDocument/2006/math" xmlns:v="urn:schemas-microsoft-com:vml" xmlns:wp14="http://schemas.microsoft.com/office/word/2010/wordprocessingDrawing" xmlns:wp="http://schemas.openxmlformats.org/drawingml/2006/wordprocessingDrawing" xmlns:w10="urn:schemas-microsoft-com:office:word" xmlns:w="http://schemas.openxmlformats.org/wordprocessingml/2006/main" xmlns:w14="http://schemas.microsoft.com/office/word/2010/wordml" xmlns:w15="http://schemas.microsoft.com/office/word/2012/wordml" xmlns:w16cex="http://schemas.microsoft.com/office/word/2018/wordml/cex" xmlns:w16cid="http://schemas.microsoft.com/office/word/2016/wordml/cid" xmlns:w16="http://schemas.microsoft.com/office/word/2018/wordml" xmlns:w16se="http://schemas.microsoft.com/office/word/2015/wordml/symex" xmlns:wpg="http://schemas.microsoft.com/office/word/2010/wordprocessingGroup" xmlns:wpi="http://schemas.microsoft.com/office/word/2010/wordprocessingInk" xmlns:wne="http://schemas.microsoft.com/office/word/2006/wordml" xmlns:wps="http://schemas.microsoft.com/office/word/2010/wordprocessingShape" mc:Ignorable="w14 w15 w16se w16cid w16 w16cex wp14">
   <w:abstractNum w:abstractNumId="0" w15:restartNumberingAfterBreak="0">
     <w:nsid w:val="096E6539"/>
     <w:multiLevelType w:val="hybridMultilevel"/>
@@ -16977,59 +17263,59 @@
       </w:pPr>
     </w:lvl>
   </w:abstractNum>
-  <w:num w:numId="1" w16cid:durableId="1645038709">
+  <w:num w:numId="1">
     <w:abstractNumId w:val="3"/>
   </w:num>
-  <w:num w:numId="2" w16cid:durableId="1518815261">
+  <w:num w:numId="2">
     <w:abstractNumId w:val="9"/>
   </w:num>
-  <w:num w:numId="3" w16cid:durableId="1828013062">
+  <w:num w:numId="3">
     <w:abstractNumId w:val="8"/>
   </w:num>
-  <w:num w:numId="4" w16cid:durableId="1485973264">
+  <w:num w:numId="4">
     <w:abstractNumId w:val="0"/>
   </w:num>
-  <w:num w:numId="5" w16cid:durableId="1093207879">
+  <w:num w:numId="5">
     <w:abstractNumId w:val="10"/>
   </w:num>
-  <w:num w:numId="6" w16cid:durableId="1791361145">
+  <w:num w:numId="6">
     <w:abstractNumId w:val="2"/>
   </w:num>
-  <w:num w:numId="7" w16cid:durableId="2109614675">
+  <w:num w:numId="7">
     <w:abstractNumId w:val="1"/>
   </w:num>
-  <w:num w:numId="8" w16cid:durableId="1314793770">
+  <w:num w:numId="8">
     <w:abstractNumId w:val="15"/>
   </w:num>
-  <w:num w:numId="9" w16cid:durableId="1559701423">
+  <w:num w:numId="9">
     <w:abstractNumId w:val="11"/>
   </w:num>
-  <w:num w:numId="10" w16cid:durableId="2074161394">
+  <w:num w:numId="10">
     <w:abstractNumId w:val="12"/>
   </w:num>
-  <w:num w:numId="11" w16cid:durableId="2043898569">
+  <w:num w:numId="11">
     <w:abstractNumId w:val="6"/>
   </w:num>
-  <w:num w:numId="12" w16cid:durableId="287316683">
+  <w:num w:numId="12">
     <w:abstractNumId w:val="14"/>
   </w:num>
-  <w:num w:numId="13" w16cid:durableId="1415664737">
+  <w:num w:numId="13">
     <w:abstractNumId w:val="5"/>
   </w:num>
-  <w:num w:numId="14" w16cid:durableId="1465999625">
+  <w:num w:numId="14">
     <w:abstractNumId w:val="7"/>
   </w:num>
-  <w:num w:numId="15" w16cid:durableId="2132165132">
+  <w:num w:numId="15">
     <w:abstractNumId w:val="4"/>
   </w:num>
-  <w:num w:numId="16" w16cid:durableId="761292107">
+  <w:num w:numId="16">
     <w:abstractNumId w:val="13"/>
   </w:num>
 </w:numbering>
 </file>
 
 <file path=word/styles.xml><?xml version="1.0" encoding="utf-8"?>
-<w:styles xmlns:mc="http://schemas.openxmlformats.org/markup-compatibility/2006" xmlns:r="http://schemas.openxmlformats.org/officeDocument/2006/relationships" xmlns:w="http://schemas.openxmlformats.org/wordprocessingml/2006/main" xmlns:w14="http://schemas.microsoft.com/office/word/2010/wordml" xmlns:w15="http://schemas.microsoft.com/office/word/2012/wordml" xmlns:w16cex="http://schemas.microsoft.com/office/word/2018/wordml/cex" xmlns:w16cid="http://schemas.microsoft.com/office/word/2016/wordml/cid" xmlns:w16="http://schemas.microsoft.com/office/word/2018/wordml" xmlns:w16sdtdh="http://schemas.microsoft.com/office/word/2020/wordml/sdtdatahash" xmlns:w16se="http://schemas.microsoft.com/office/word/2015/wordml/symex" mc:Ignorable="w14 w15 w16se w16cid w16 w16cex w16sdtdh">
+<w:styles xmlns:mc="http://schemas.openxmlformats.org/markup-compatibility/2006" xmlns:r="http://schemas.openxmlformats.org/officeDocument/2006/relationships" xmlns:w="http://schemas.openxmlformats.org/wordprocessingml/2006/main" xmlns:w14="http://schemas.microsoft.com/office/word/2010/wordml" xmlns:w15="http://schemas.microsoft.com/office/word/2012/wordml" xmlns:w16cex="http://schemas.microsoft.com/office/word/2018/wordml/cex" xmlns:w16cid="http://schemas.microsoft.com/office/word/2016/wordml/cid" xmlns:w16="http://schemas.microsoft.com/office/word/2018/wordml" xmlns:w16se="http://schemas.microsoft.com/office/word/2015/wordml/symex" mc:Ignorable="w14 w15 w16se w16cid w16 w16cex">
   <w:docDefaults>
     <w:rPrDefault>
       <w:rPr>

</xml_diff>

<commit_message>
edit and update project process book
</commit_message>
<xml_diff>
--- a/Project Process Book.docx
+++ b/Project Process Book.docx
@@ -1,6 +1,6 @@
 
 <file path=word/document.xml><?xml version="1.0" encoding="utf-8"?>
-<w:document xmlns:wpc="http://schemas.microsoft.com/office/word/2010/wordprocessingCanvas" xmlns:cx="http://schemas.microsoft.com/office/drawing/2014/chartex" xmlns:cx1="http://schemas.microsoft.com/office/drawing/2015/9/8/chartex" xmlns:cx2="http://schemas.microsoft.com/office/drawing/2015/10/21/chartex" xmlns:cx3="http://schemas.microsoft.com/office/drawing/2016/5/9/chartex" xmlns:cx4="http://schemas.microsoft.com/office/drawing/2016/5/10/chartex" xmlns:cx5="http://schemas.microsoft.com/office/drawing/2016/5/11/chartex" xmlns:cx6="http://schemas.microsoft.com/office/drawing/2016/5/12/chartex" xmlns:cx7="http://schemas.microsoft.com/office/drawing/2016/5/13/chartex" xmlns:cx8="http://schemas.microsoft.com/office/drawing/2016/5/14/chartex" xmlns:mc="http://schemas.openxmlformats.org/markup-compatibility/2006" xmlns:aink="http://schemas.microsoft.com/office/drawing/2016/ink" xmlns:am3d="http://schemas.microsoft.com/office/drawing/2017/model3d" xmlns:o="urn:schemas-microsoft-com:office:office" xmlns:oel="http://schemas.microsoft.com/office/2019/extlst" xmlns:r="http://schemas.openxmlformats.org/officeDocument/2006/relationships" xmlns:m="http://schemas.openxmlformats.org/officeDocument/2006/math" xmlns:v="urn:schemas-microsoft-com:vml" xmlns:wp14="http://schemas.microsoft.com/office/word/2010/wordprocessingDrawing" xmlns:wp="http://schemas.openxmlformats.org/drawingml/2006/wordprocessingDrawing" xmlns:w10="urn:schemas-microsoft-com:office:word" xmlns:w="http://schemas.openxmlformats.org/wordprocessingml/2006/main" xmlns:w14="http://schemas.microsoft.com/office/word/2010/wordml" xmlns:w15="http://schemas.microsoft.com/office/word/2012/wordml" xmlns:w16cex="http://schemas.microsoft.com/office/word/2018/wordml/cex" xmlns:w16cid="http://schemas.microsoft.com/office/word/2016/wordml/cid" xmlns:w16="http://schemas.microsoft.com/office/word/2018/wordml" xmlns:w16sdtdh="http://schemas.microsoft.com/office/word/2020/wordml/sdtdatahash" xmlns:w16se="http://schemas.microsoft.com/office/word/2015/wordml/symex" xmlns:wpg="http://schemas.microsoft.com/office/word/2010/wordprocessingGroup" xmlns:wpi="http://schemas.microsoft.com/office/word/2010/wordprocessingInk" xmlns:wne="http://schemas.microsoft.com/office/word/2006/wordml" xmlns:wps="http://schemas.microsoft.com/office/word/2010/wordprocessingShape" mc:Ignorable="w14 w15 w16se w16cid w16 w16cex w16sdtdh wp14">
+<w:document xmlns:wpc="http://schemas.microsoft.com/office/word/2010/wordprocessingCanvas" xmlns:cx="http://schemas.microsoft.com/office/drawing/2014/chartex" xmlns:cx1="http://schemas.microsoft.com/office/drawing/2015/9/8/chartex" xmlns:cx2="http://schemas.microsoft.com/office/drawing/2015/10/21/chartex" xmlns:cx3="http://schemas.microsoft.com/office/drawing/2016/5/9/chartex" xmlns:cx4="http://schemas.microsoft.com/office/drawing/2016/5/10/chartex" xmlns:cx5="http://schemas.microsoft.com/office/drawing/2016/5/11/chartex" xmlns:cx6="http://schemas.microsoft.com/office/drawing/2016/5/12/chartex" xmlns:cx7="http://schemas.microsoft.com/office/drawing/2016/5/13/chartex" xmlns:cx8="http://schemas.microsoft.com/office/drawing/2016/5/14/chartex" xmlns:mc="http://schemas.openxmlformats.org/markup-compatibility/2006" xmlns:aink="http://schemas.microsoft.com/office/drawing/2016/ink" xmlns:am3d="http://schemas.microsoft.com/office/drawing/2017/model3d" xmlns:o="urn:schemas-microsoft-com:office:office" xmlns:r="http://schemas.openxmlformats.org/officeDocument/2006/relationships" xmlns:m="http://schemas.openxmlformats.org/officeDocument/2006/math" xmlns:v="urn:schemas-microsoft-com:vml" xmlns:wp14="http://schemas.microsoft.com/office/word/2010/wordprocessingDrawing" xmlns:wp="http://schemas.openxmlformats.org/drawingml/2006/wordprocessingDrawing" xmlns:w10="urn:schemas-microsoft-com:office:word" xmlns:w="http://schemas.openxmlformats.org/wordprocessingml/2006/main" xmlns:w14="http://schemas.microsoft.com/office/word/2010/wordml" xmlns:w15="http://schemas.microsoft.com/office/word/2012/wordml" xmlns:w16cex="http://schemas.microsoft.com/office/word/2018/wordml/cex" xmlns:w16cid="http://schemas.microsoft.com/office/word/2016/wordml/cid" xmlns:w16="http://schemas.microsoft.com/office/word/2018/wordml" xmlns:w16sdtdh="http://schemas.microsoft.com/office/word/2020/wordml/sdtdatahash" xmlns:w16se="http://schemas.microsoft.com/office/word/2015/wordml/symex" xmlns:wpg="http://schemas.microsoft.com/office/word/2010/wordprocessingGroup" xmlns:wpi="http://schemas.microsoft.com/office/word/2010/wordprocessingInk" xmlns:wne="http://schemas.microsoft.com/office/word/2006/wordml" xmlns:wps="http://schemas.microsoft.com/office/word/2010/wordprocessingShape" mc:Ignorable="w14 w15 w16se w16cid w16 w16cex w16sdtdh wp14">
   <w:body>
     <w:p>
       <w:r>
@@ -62,7 +62,7 @@
               </wp:anchor>
             </w:drawing>
           </mc:Choice>
-          <mc:Fallback>
+          <mc:Fallback xmlns:oel="http://schemas.microsoft.com/office/2019/extlst">
             <w:pict>
               <v:line w14:anchorId="5BE3324A" id="Straight Connector 869231896" o:spid="_x0000_s1026" style="position:absolute;z-index:251677696;visibility:visible;mso-wrap-style:square;mso-wrap-distance-left:9pt;mso-wrap-distance-top:0;mso-wrap-distance-right:9pt;mso-wrap-distance-bottom:0;mso-position-horizontal:absolute;mso-position-horizontal-relative:text;mso-position-vertical:absolute;mso-position-vertical-relative:text" from="-66.7pt,3.2pt" to="231.85pt,3.2pt" o:gfxdata="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" strokecolor="#67c59c" strokeweight="1.5pt">
                 <v:stroke joinstyle="miter"/>
@@ -206,7 +206,7 @@
               </wp:anchor>
             </w:drawing>
           </mc:Choice>
-          <mc:Fallback>
+          <mc:Fallback xmlns:oel="http://schemas.microsoft.com/office/2019/extlst">
             <w:pict>
               <v:rect w14:anchorId="5A9EF949" id="Rectangle 8" o:spid="_x0000_s1026" style="position:absolute;margin-left:-1in;margin-top:749.7pt;width:593.15pt;height:19.45pt;z-index:-251657216;visibility:visible;mso-wrap-style:square;mso-height-percent:0;mso-wrap-distance-left:9pt;mso-wrap-distance-top:0;mso-wrap-distance-right:9pt;mso-wrap-distance-bottom:0;mso-position-horizontal:absolute;mso-position-horizontal-relative:text;mso-position-vertical:absolute;mso-position-vertical-relative:text;mso-height-percent:0;mso-height-relative:margin;v-text-anchor:middle" o:gfxdata="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" fillcolor="#faa731" stroked="f" strokeweight="1pt"/>
             </w:pict>
@@ -284,7 +284,7 @@
               </wp:anchor>
             </w:drawing>
           </mc:Choice>
-          <mc:Fallback>
+          <mc:Fallback xmlns:oel="http://schemas.microsoft.com/office/2019/extlst">
             <w:pict>
               <v:rect w14:anchorId="2E2CE452" id="Rectangle 1315991484" o:spid="_x0000_s1026" style="position:absolute;margin-left:-60.85pt;margin-top:661.5pt;width:593.1pt;height:34.85pt;z-index:-251649024;visibility:visible;mso-wrap-style:square;mso-height-percent:0;mso-wrap-distance-left:9pt;mso-wrap-distance-top:0;mso-wrap-distance-right:9pt;mso-wrap-distance-bottom:0;mso-position-horizontal:absolute;mso-position-horizontal-relative:text;mso-position-vertical:absolute;mso-position-vertical-relative:text;mso-height-percent:0;mso-height-relative:margin;v-text-anchor:middle" o:gfxdata="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" fillcolor="#faa731" stroked="f" strokeweight="1pt"/>
             </w:pict>
@@ -545,6 +545,7 @@
                                       <w14:ligatures w14:val="none"/>
                                     </w:rPr>
                                   </w:pPr>
+                                  <w:proofErr w:type="gramStart"/>
                                   <w:r>
                                     <w:rPr>
                                       <w:rFonts w:ascii="Times New Roman" w:eastAsia="Times New Roman" w:hAnsi="Times New Roman" w:cs="Times New Roman"/>
@@ -554,7 +555,19 @@
                                       <w:szCs w:val="28"/>
                                       <w14:ligatures w14:val="none"/>
                                     </w:rPr>
-                                    <w:t xml:space="preserve">So Wai Ting </w:t>
+                                    <w:t>So</w:t>
+                                  </w:r>
+                                  <w:proofErr w:type="gramEnd"/>
+                                  <w:r>
+                                    <w:rPr>
+                                      <w:rFonts w:ascii="Times New Roman" w:eastAsia="Times New Roman" w:hAnsi="Times New Roman" w:cs="Times New Roman"/>
+                                      <w:color w:val="000000"/>
+                                      <w:kern w:val="0"/>
+                                      <w:sz w:val="28"/>
+                                      <w:szCs w:val="28"/>
+                                      <w14:ligatures w14:val="none"/>
+                                    </w:rPr>
+                                    <w:t xml:space="preserve"> Wai Ting </w:t>
                                   </w:r>
                                 </w:p>
                                 <w:p>
@@ -583,6 +596,17 @@
                                       <w14:ligatures w14:val="none"/>
                                     </w:rPr>
                                     <w:t>Liew E-Ling</w:t>
+                                  </w:r>
+                                  <w:r>
+                                    <w:rPr>
+                                      <w:rFonts w:ascii="Times New Roman" w:eastAsia="Times New Roman" w:hAnsi="Times New Roman" w:cs="Times New Roman"/>
+                                      <w:color w:val="000000"/>
+                                      <w:kern w:val="0"/>
+                                      <w:sz w:val="28"/>
+                                      <w:szCs w:val="28"/>
+                                      <w14:ligatures w14:val="none"/>
+                                    </w:rPr>
+                                    <w:t xml:space="preserve"> 103542440</w:t>
                                   </w:r>
                                 </w:p>
                               </w:tc>
@@ -779,7 +803,7 @@
                 <v:stroke joinstyle="miter"/>
                 <v:path gradientshapeok="t" o:connecttype="rect"/>
               </v:shapetype>
-              <v:shape id="Text Box 50" o:spid="_x0000_s1026" type="#_x0000_t202" style="position:absolute;margin-left:43.8pt;margin-top:415.65pt;width:393.4pt;height:196.3pt;z-index:251683840;visibility:visible;mso-wrap-style:square;mso-width-percent:0;mso-height-percent:0;mso-wrap-distance-left:9pt;mso-wrap-distance-top:0;mso-wrap-distance-right:9pt;mso-wrap-distance-bottom:0;mso-position-horizontal:absolute;mso-position-horizontal-relative:text;mso-position-vertical:absolute;mso-position-vertical-relative:text;mso-width-percent:0;mso-height-percent:0;mso-width-relative:margin;mso-height-relative:margin;v-text-anchor:top" o:gfxdata="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" filled="f" stroked="f">
+              <v:shape id="Text Box 50" o:spid="_x0000_s1026" type="#_x0000_t202" style="position:absolute;margin-left:43.8pt;margin-top:415.65pt;width:393.4pt;height:196.3pt;z-index:251683840;visibility:visible;mso-wrap-style:square;mso-width-percent:0;mso-height-percent:0;mso-wrap-distance-left:9pt;mso-wrap-distance-top:0;mso-wrap-distance-right:9pt;mso-wrap-distance-bottom:0;mso-position-horizontal:absolute;mso-position-horizontal-relative:text;mso-position-vertical:absolute;mso-position-vertical-relative:text;mso-width-percent:0;mso-height-percent:0;mso-width-relative:margin;mso-height-relative:margin;v-text-anchor:top" o:gfxdata="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" filled="f" stroked="f">
                 <v:textbox>
                   <w:txbxContent>
                     <w:tbl>
@@ -959,6 +983,7 @@
                                 <w14:ligatures w14:val="none"/>
                               </w:rPr>
                             </w:pPr>
+                            <w:proofErr w:type="gramStart"/>
                             <w:r>
                               <w:rPr>
                                 <w:rFonts w:ascii="Times New Roman" w:eastAsia="Times New Roman" w:hAnsi="Times New Roman" w:cs="Times New Roman"/>
@@ -968,7 +993,19 @@
                                 <w:szCs w:val="28"/>
                                 <w14:ligatures w14:val="none"/>
                               </w:rPr>
-                              <w:t xml:space="preserve">So Wai Ting </w:t>
+                              <w:t>So</w:t>
+                            </w:r>
+                            <w:proofErr w:type="gramEnd"/>
+                            <w:r>
+                              <w:rPr>
+                                <w:rFonts w:ascii="Times New Roman" w:eastAsia="Times New Roman" w:hAnsi="Times New Roman" w:cs="Times New Roman"/>
+                                <w:color w:val="000000"/>
+                                <w:kern w:val="0"/>
+                                <w:sz w:val="28"/>
+                                <w:szCs w:val="28"/>
+                                <w14:ligatures w14:val="none"/>
+                              </w:rPr>
+                              <w:t xml:space="preserve"> Wai Ting </w:t>
                             </w:r>
                           </w:p>
                           <w:p>
@@ -997,6 +1034,17 @@
                                 <w14:ligatures w14:val="none"/>
                               </w:rPr>
                               <w:t>Liew E-Ling</w:t>
+                            </w:r>
+                            <w:r>
+                              <w:rPr>
+                                <w:rFonts w:ascii="Times New Roman" w:eastAsia="Times New Roman" w:hAnsi="Times New Roman" w:cs="Times New Roman"/>
+                                <w:color w:val="000000"/>
+                                <w:kern w:val="0"/>
+                                <w:sz w:val="28"/>
+                                <w:szCs w:val="28"/>
+                                <w14:ligatures w14:val="none"/>
+                              </w:rPr>
+                              <w:t xml:space="preserve"> 103542440</w:t>
                             </w:r>
                           </w:p>
                         </w:tc>
@@ -1272,7 +1320,7 @@
               </wp:anchor>
             </w:drawing>
           </mc:Choice>
-          <mc:Fallback>
+          <mc:Fallback xmlns:oel="http://schemas.microsoft.com/office/2019/extlst">
             <w:pict>
               <v:shape w14:anchorId="294FE6B8" id="Text Box 45" o:spid="_x0000_s1027" type="#_x0000_t202" style="position:absolute;margin-left:114.95pt;margin-top:271.3pt;width:1in;height:30pt;z-index:251682816;visibility:visible;mso-wrap-style:none;mso-height-percent:0;mso-wrap-distance-left:9pt;mso-wrap-distance-top:0;mso-wrap-distance-right:9pt;mso-wrap-distance-bottom:0;mso-position-horizontal:absolute;mso-position-horizontal-relative:text;mso-position-vertical:absolute;mso-position-vertical-relative:text;mso-height-percent:0;mso-height-relative:margin;v-text-anchor:top" o:gfxdata="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" filled="f" stroked="f">
                 <v:textbox>
@@ -1394,7 +1442,7 @@
               </wp:anchor>
             </w:drawing>
           </mc:Choice>
-          <mc:Fallback>
+          <mc:Fallback xmlns:oel="http://schemas.microsoft.com/office/2019/extlst">
             <w:pict>
               <v:shape w14:anchorId="00879A82" id="Text Box 2" o:spid="_x0000_s1028" type="#_x0000_t202" style="position:absolute;margin-left:43.65pt;margin-top:7.35pt;width:385.7pt;height:53.1pt;z-index:251680768;visibility:visible;mso-wrap-style:square;mso-width-percent:0;mso-height-percent:0;mso-wrap-distance-left:9pt;mso-wrap-distance-top:3.6pt;mso-wrap-distance-right:9pt;mso-wrap-distance-bottom:3.6pt;mso-position-horizontal:absolute;mso-position-horizontal-relative:text;mso-position-vertical:absolute;mso-position-vertical-relative:text;mso-width-percent:0;mso-height-percent:0;mso-width-relative:margin;mso-height-relative:margin;v-text-anchor:top" o:gfxdata="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" filled="f" stroked="f">
                 <v:textbox>
@@ -1513,7 +1561,7 @@
               </wp:anchor>
             </w:drawing>
           </mc:Choice>
-          <mc:Fallback>
+          <mc:Fallback xmlns:oel="http://schemas.microsoft.com/office/2019/extlst">
             <w:pict>
               <v:shape w14:anchorId="7E606788" id="_x0000_s1029" type="#_x0000_t202" style="position:absolute;margin-left:43.6pt;margin-top:78pt;width:384pt;height:110.6pt;z-index:251671552;visibility:visible;mso-wrap-style:square;mso-width-percent:0;mso-height-percent:200;mso-wrap-distance-left:9pt;mso-wrap-distance-top:3.6pt;mso-wrap-distance-right:9pt;mso-wrap-distance-bottom:3.6pt;mso-position-horizontal:absolute;mso-position-horizontal-relative:text;mso-position-vertical:absolute;mso-position-vertical-relative:text;mso-width-percent:0;mso-height-percent:200;mso-width-relative:margin;mso-height-relative:margin;v-text-anchor:top" o:gfxdata="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" filled="f" stroked="f">
                 <v:textbox style="mso-fit-shape-to-text:t">
@@ -1674,7 +1722,7 @@
               </wp:anchor>
             </w:drawing>
           </mc:Choice>
-          <mc:Fallback>
+          <mc:Fallback xmlns:oel="http://schemas.microsoft.com/office/2019/extlst">
             <w:pict>
               <v:line w14:anchorId="4C5D5EAC" id="Straight Connector 5" o:spid="_x0000_s1026" style="position:absolute;z-index:251678720;visibility:visible;mso-wrap-style:square;mso-width-percent:0;mso-wrap-distance-left:9pt;mso-wrap-distance-top:0;mso-wrap-distance-right:9pt;mso-wrap-distance-bottom:0;mso-position-horizontal:absolute;mso-position-horizontal-relative:text;mso-position-vertical:absolute;mso-position-vertical-relative:text;mso-width-percent:0;mso-width-relative:margin" from="145.1pt,364.45pt" to="535.8pt,364.45pt" o:gfxdata="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" strokecolor="#67c59c" strokeweight="1.5pt">
                 <v:stroke joinstyle="miter"/>
@@ -3415,6 +3463,7 @@
           <w:bCs/>
           <w:color w:val="auto"/>
         </w:rPr>
+        <w:lastRenderedPageBreak/>
         <w:t>Introduction</w:t>
       </w:r>
       <w:bookmarkEnd w:id="0"/>
@@ -4084,7 +4133,17 @@
           <w:sz w:val="24"/>
           <w:szCs w:val="24"/>
         </w:rPr>
-        <w:t xml:space="preserve">, offer insights into global economic trends, enabling policymakers to make informed decisions on </w:t>
+        <w:t xml:space="preserve">, offer insights into global </w:t>
+      </w:r>
+      <w:r>
+        <w:rPr>
+          <w:rFonts w:ascii="Times New Roman" w:hAnsi="Times New Roman" w:cs="Times New Roman"/>
+          <w:color w:val="000000"/>
+          <w:sz w:val="24"/>
+          <w:szCs w:val="24"/>
+        </w:rPr>
+        <w:lastRenderedPageBreak/>
+        <w:t xml:space="preserve">economic trends, enabling policymakers to make informed decisions on </w:t>
       </w:r>
       <w:proofErr w:type="spellStart"/>
       <w:r>
@@ -5138,6 +5197,7 @@
           <w:sz w:val="24"/>
           <w:szCs w:val="24"/>
         </w:rPr>
+        <w:lastRenderedPageBreak/>
         <w:t xml:space="preserve">Discuss and </w:t>
       </w:r>
       <w:r>
@@ -6206,6 +6266,7 @@
           <w:id w:val="557135546"/>
           <w:citation/>
         </w:sdtPr>
+        <w:sdtEndPr/>
         <w:sdtContent>
           <w:r>
             <w:rPr>
@@ -7452,6 +7513,7 @@
           <w:sz w:val="24"/>
           <w:szCs w:val="24"/>
         </w:rPr>
+        <w:lastRenderedPageBreak/>
         <w:t>Should c</w:t>
       </w:r>
       <w:r>
@@ -8021,6 +8083,7 @@
           <w:id w:val="-1659770690"/>
           <w:citation/>
         </w:sdtPr>
+        <w:sdtEndPr/>
         <w:sdtContent>
           <w:r>
             <w:rPr>
@@ -8446,6 +8509,7 @@
           <w:sz w:val="24"/>
           <w:szCs w:val="24"/>
         </w:rPr>
+        <w:lastRenderedPageBreak/>
         <w:t xml:space="preserve">We obtained the Indian migration reason dataset from an article, and the data source is from </w:t>
       </w:r>
       <w:sdt>
@@ -8459,6 +8523,7 @@
           <w:id w:val="1617105606"/>
           <w:citation/>
         </w:sdtPr>
+        <w:sdtEndPr/>
         <w:sdtContent>
           <w:r>
             <w:rPr>
@@ -8593,14 +8658,25 @@
         <w:t>“</w:t>
       </w:r>
       <w:proofErr w:type="spellStart"/>
-      <w:r>
-        <w:rPr>
-          <w:rFonts w:ascii="Times New Roman" w:hAnsi="Times New Roman" w:cs="Times New Roman"/>
-          <w:color w:val="000000"/>
-          <w:sz w:val="24"/>
-          <w:szCs w:val="24"/>
-        </w:rPr>
-        <w:t>reason_for_migration</w:t>
+      <w:proofErr w:type="gramStart"/>
+      <w:r>
+        <w:rPr>
+          <w:rFonts w:ascii="Times New Roman" w:hAnsi="Times New Roman" w:cs="Times New Roman"/>
+          <w:color w:val="000000"/>
+          <w:sz w:val="24"/>
+          <w:szCs w:val="24"/>
+        </w:rPr>
+        <w:t>reason</w:t>
+      </w:r>
+      <w:proofErr w:type="gramEnd"/>
+      <w:r>
+        <w:rPr>
+          <w:rFonts w:ascii="Times New Roman" w:hAnsi="Times New Roman" w:cs="Times New Roman"/>
+          <w:color w:val="000000"/>
+          <w:sz w:val="24"/>
+          <w:szCs w:val="24"/>
+        </w:rPr>
+        <w:t>_for_migration</w:t>
       </w:r>
       <w:proofErr w:type="spellEnd"/>
       <w:r>
@@ -8733,6 +8809,7 @@
           <w:id w:val="1846361959"/>
           <w:citation/>
         </w:sdtPr>
+        <w:sdtEndPr/>
         <w:sdtContent>
           <w:r>
             <w:rPr>
@@ -9243,6 +9320,7 @@
           <w:id w:val="1781607509"/>
           <w:citation/>
         </w:sdtPr>
+        <w:sdtEndPr/>
         <w:sdtContent>
           <w:r>
             <w:rPr>
@@ -9359,7 +9437,17 @@
           <w:sz w:val="24"/>
           <w:szCs w:val="24"/>
         </w:rPr>
-        <w:t xml:space="preserve">, the selected attributes from the original dataset include "Disease Category", "male", "&lt;40 years", "&gt;=40 years" and "Prevalence among migrants". Also, we combine those attributes to become 3 attributes which are </w:t>
+        <w:t xml:space="preserve">, the selected attributes from the original dataset include "Disease Category", "male", "&lt;40 years", "&gt;=40 years" and </w:t>
+      </w:r>
+      <w:r>
+        <w:rPr>
+          <w:rFonts w:ascii="Times New Roman" w:hAnsi="Times New Roman" w:cs="Times New Roman"/>
+          <w:color w:val="000000"/>
+          <w:sz w:val="24"/>
+          <w:szCs w:val="24"/>
+        </w:rPr>
+        <w:lastRenderedPageBreak/>
+        <w:t xml:space="preserve">"Prevalence among migrants". Also, we combine those attributes to become 3 attributes which are </w:t>
       </w:r>
       <w:r>
         <w:rPr>
@@ -9525,14 +9613,25 @@
         <w:t>"</w:t>
       </w:r>
       <w:proofErr w:type="spellStart"/>
-      <w:r>
-        <w:rPr>
-          <w:rFonts w:ascii="Times New Roman" w:hAnsi="Times New Roman" w:cs="Times New Roman"/>
-          <w:color w:val="000000"/>
-          <w:sz w:val="24"/>
-          <w:szCs w:val="24"/>
-        </w:rPr>
-        <w:t>disease_category</w:t>
+      <w:proofErr w:type="gramStart"/>
+      <w:r>
+        <w:rPr>
+          <w:rFonts w:ascii="Times New Roman" w:hAnsi="Times New Roman" w:cs="Times New Roman"/>
+          <w:color w:val="000000"/>
+          <w:sz w:val="24"/>
+          <w:szCs w:val="24"/>
+        </w:rPr>
+        <w:t>disease</w:t>
+      </w:r>
+      <w:proofErr w:type="gramEnd"/>
+      <w:r>
+        <w:rPr>
+          <w:rFonts w:ascii="Times New Roman" w:hAnsi="Times New Roman" w:cs="Times New Roman"/>
+          <w:color w:val="000000"/>
+          <w:sz w:val="24"/>
+          <w:szCs w:val="24"/>
+        </w:rPr>
+        <w:t>_category</w:t>
       </w:r>
       <w:proofErr w:type="spellEnd"/>
       <w:r>
@@ -9616,6 +9715,7 @@
           <w:id w:val="-2145271639"/>
           <w:citation/>
         </w:sdtPr>
+        <w:sdtEndPr/>
         <w:sdtContent>
           <w:r>
             <w:rPr>
@@ -9848,14 +9948,25 @@
         <w:t>"</w:t>
       </w:r>
       <w:proofErr w:type="spellStart"/>
-      <w:r>
-        <w:rPr>
-          <w:rFonts w:ascii="Times New Roman" w:hAnsi="Times New Roman" w:cs="Times New Roman"/>
-          <w:color w:val="000000"/>
-          <w:sz w:val="24"/>
-          <w:szCs w:val="24"/>
-        </w:rPr>
-        <w:t>metropolitan_area</w:t>
+      <w:proofErr w:type="gramStart"/>
+      <w:r>
+        <w:rPr>
+          <w:rFonts w:ascii="Times New Roman" w:hAnsi="Times New Roman" w:cs="Times New Roman"/>
+          <w:color w:val="000000"/>
+          <w:sz w:val="24"/>
+          <w:szCs w:val="24"/>
+        </w:rPr>
+        <w:t>metropolitan</w:t>
+      </w:r>
+      <w:proofErr w:type="gramEnd"/>
+      <w:r>
+        <w:rPr>
+          <w:rFonts w:ascii="Times New Roman" w:hAnsi="Times New Roman" w:cs="Times New Roman"/>
+          <w:color w:val="000000"/>
+          <w:sz w:val="24"/>
+          <w:szCs w:val="24"/>
+        </w:rPr>
+        <w:t>_area</w:t>
       </w:r>
       <w:proofErr w:type="spellEnd"/>
       <w:r>
@@ -10006,6 +10117,7 @@
           <w:id w:val="1244688933"/>
           <w:citation/>
         </w:sdtPr>
+        <w:sdtEndPr/>
         <w:sdtContent>
           <w:r>
             <w:rPr>
@@ -10177,7 +10289,17 @@
           <w:sz w:val="24"/>
           <w:szCs w:val="24"/>
         </w:rPr>
-        <w:t>" is categorical data because it represents distinct groups into which classified based on age. "Value" is ratio data because it represents a numerical measure that has a true zero point and allows for meaningful ratios.</w:t>
+        <w:t xml:space="preserve">" is categorical data because it represents distinct </w:t>
+      </w:r>
+      <w:r>
+        <w:rPr>
+          <w:rFonts w:ascii="Times New Roman" w:hAnsi="Times New Roman" w:cs="Times New Roman"/>
+          <w:color w:val="000000"/>
+          <w:sz w:val="24"/>
+          <w:szCs w:val="24"/>
+        </w:rPr>
+        <w:lastRenderedPageBreak/>
+        <w:t>groups into which classified based on age. "Value" is ratio data because it represents a numerical measure that has a true zero point and allows for meaningful ratios.</w:t>
       </w:r>
     </w:p>
     <w:p>
@@ -11007,6 +11129,7 @@
           <w:bCs/>
           <w:color w:val="auto"/>
         </w:rPr>
+        <w:lastRenderedPageBreak/>
         <w:t>Optional Features</w:t>
       </w:r>
       <w:bookmarkEnd w:id="9"/>
@@ -11238,6 +11361,7 @@
           <w:sz w:val="24"/>
           <w:szCs w:val="24"/>
         </w:rPr>
+        <w:lastRenderedPageBreak/>
         <w:t>Pie/</w:t>
       </w:r>
       <w:r>
@@ -11715,6 +11839,7 @@
           <w:sz w:val="24"/>
           <w:szCs w:val="24"/>
         </w:rPr>
+        <w:lastRenderedPageBreak/>
         <w:t>In the final design of the pie chart, the visualization incorporates a tooltip feature, radio filter buttons feature and a color legend. The color hue is used to distinguish between different reason categories, and the size of each segment represents the percentage value. This final design ensures a user-friendly, interactive, and visually informative representation of migration data.</w:t>
       </w:r>
     </w:p>
@@ -11768,6 +11893,7 @@
           <w:id w:val="-1824645842"/>
           <w:citation/>
         </w:sdtPr>
+        <w:sdtEndPr/>
         <w:sdtContent>
           <w:r>
             <w:rPr>
@@ -12065,6 +12191,7 @@
           <w:sz w:val="24"/>
           <w:szCs w:val="24"/>
         </w:rPr>
+        <w:lastRenderedPageBreak/>
         <w:t xml:space="preserve">In terms of refining the color legend, the first alternative idea is to transform the existing rectangular color range into ten square segments, each representing a distinct wage range. Alongside these color squares, clear annotations can be included to indicate the numerical values associated with each color. This modification aims to improve the clarity and precision of the color legend, making it more user-friendly and facilitating a quicker interpretation of wage levels. The visual representation of wage ranges through squares can contribute to a more intuitive and visually appealing design. </w:t>
       </w:r>
       <w:r>
@@ -12426,6 +12553,7 @@
           <w:id w:val="1455443431"/>
           <w:citation/>
         </w:sdtPr>
+        <w:sdtEndPr/>
         <w:sdtContent>
           <w:r>
             <w:rPr>
@@ -12552,6 +12680,7 @@
           <w:sz w:val="24"/>
           <w:szCs w:val="24"/>
         </w:rPr>
+        <w:lastRenderedPageBreak/>
         <w:t>Choropleth map: Unemployment Rate of India</w:t>
       </w:r>
       <w:r>
@@ -12727,7 +12856,17 @@
           <w:sz w:val="24"/>
           <w:szCs w:val="24"/>
         </w:rPr>
-        <w:t>For the choropleth map visual encoding, we utilize the area as the mark, where each geographical region represents a distinct area. The channels employed include color saturation to represent the Unemployment Percentage or the intensity of a particular attribute, providing a visual gradient that indicates variations across regions. The idioms involved in choropleth maps include the use of containment marks for individual geographic areas, employing color gradients to convey information, and often utilizing a legend to aid interpretation by associating colors with specific data ranges. This combination allows for an effective representation of spatial patterns and variations in the chosen dataset.</w:t>
+        <w:t xml:space="preserve">For the choropleth map visual encoding, we utilize the area as the mark, where each geographical region represents a distinct area. The channels employed include color saturation to represent the </w:t>
+      </w:r>
+      <w:r>
+        <w:rPr>
+          <w:rFonts w:ascii="Times New Roman" w:hAnsi="Times New Roman" w:cs="Times New Roman"/>
+          <w:color w:val="000000"/>
+          <w:sz w:val="24"/>
+          <w:szCs w:val="24"/>
+        </w:rPr>
+        <w:lastRenderedPageBreak/>
+        <w:t>Unemployment Percentage or the intensity of a particular attribute, providing a visual gradient that indicates variations across regions. The idioms involved in choropleth maps include the use of containment marks for individual geographic areas, employing color gradients to convey information, and often utilizing a legend to aid interpretation by associating colors with specific data ranges. This combination allows for an effective representation of spatial patterns and variations in the chosen dataset.</w:t>
       </w:r>
     </w:p>
     <w:p>
@@ -12871,6 +13010,7 @@
           <w:sz w:val="24"/>
           <w:szCs w:val="24"/>
         </w:rPr>
+        <w:lastRenderedPageBreak/>
         <w:t>Final design of chart:</w:t>
       </w:r>
     </w:p>
@@ -13016,6 +13156,7 @@
           <w:id w:val="897556319"/>
           <w:citation/>
         </w:sdtPr>
+        <w:sdtEndPr/>
         <w:sdtContent>
           <w:r>
             <w:rPr>
@@ -13146,6 +13287,7 @@
           <w:sz w:val="24"/>
           <w:szCs w:val="24"/>
         </w:rPr>
+        <w:lastRenderedPageBreak/>
         <w:t>Sunburst chart: Population of India</w:t>
       </w:r>
     </w:p>
@@ -13341,6 +13483,7 @@
           <w:sz w:val="24"/>
           <w:szCs w:val="24"/>
         </w:rPr>
+        <w:lastRenderedPageBreak/>
         <w:t>For the sunburst chart visual encoding, we employ the size as the primary mark, where each segment represents a distinct age group. The channels utilized include color hue to represent different age groups and years, providing a clear visual distinction between categories. The angle of each segment corresponds to the proportion of individuals in a specific age group, while the size of the segments can be used to convey an additional attribute, such as population size. The idioms involved in sunburst charts include the use of radial layout to represent hierarchical data, with rings indicating different levels, such as years or regions. The color hue is used as a categorical channel, allowing users to easily identify and compare age groups. The sunburst chart's hierarchical structure aids in understanding the distribution of age across different categories, offering a visually intuitive representation of age demographics. This sunburst chart primarily utilizes containment marks. The hierarchical structure of a sunburst chart involves nested circles or rings, representing parent and child relationships.</w:t>
       </w:r>
     </w:p>
@@ -13377,6 +13520,7 @@
         <w:t xml:space="preserve">The evolution of the sunburst chart design involved a thoughtful and iterative process to refine both its aesthetic appeal and interactive features. In the initial design phase, our focus was on incorporating interactive elements to enrich user engagement and understanding. We introduced tooltips that would provide detailed information upon hovering over specific segments, revealing insights into the hierarchical structure of the data. As the design progressed, we addressed the need for clear visual cues by assigning distinct colors to represent various age groups and different years within the sunburst chart. This color-coded approach aimed to enhance users' ability to interpret the data effortlessly. To further aid interpretation, a legend was incorporated into the design. The legend served as a guide for users to comprehend the color-coded categories within the chart, providing additional clarity and context. In a subsequent phase, we introduced filter buttons to allow users to interactively explore the data based on specific criteria. Upon activation of these filter buttons, a complementary table form was presented, enabling users to access more detailed data and facilitating a more comprehensive understanding of the information. Throughout these stages, we consider the exploration of alternative ideas, such as considering a radial layout adjustment. Although this alternative idea was conceptualized, the decision was made to maintain the traditional circular layout for its intuitive representation of hierarchical </w:t>
       </w:r>
       <w:proofErr w:type="spellStart"/>
+      <w:proofErr w:type="gramStart"/>
       <w:r>
         <w:rPr>
           <w:rFonts w:ascii="Times New Roman" w:hAnsi="Times New Roman" w:cs="Times New Roman"/>
@@ -13387,6 +13531,7 @@
         <w:t>data.In</w:t>
       </w:r>
       <w:proofErr w:type="spellEnd"/>
+      <w:proofErr w:type="gramEnd"/>
       <w:r>
         <w:rPr>
           <w:rFonts w:ascii="Times New Roman" w:hAnsi="Times New Roman" w:cs="Times New Roman"/>
@@ -13457,6 +13602,7 @@
           <w:szCs w:val="24"/>
           <w14:ligatures w14:val="none"/>
         </w:rPr>
+        <w:lastRenderedPageBreak/>
         <w:drawing>
           <wp:inline distT="0" distB="0" distL="0" distR="0" wp14:anchorId="5B4E12F3" wp14:editId="7C53CA23">
             <wp:extent cx="5943600" cy="3343275"/>
@@ -13532,41 +13678,25 @@
           <w:sz w:val="24"/>
           <w:szCs w:val="24"/>
         </w:rPr>
-        <w:t xml:space="preserve">The chart incorporates several interactive elements to enhance user engagement and understanding. Tooltips have been implemented, providing detailed information when users hover over specific segments. This feature offers insights into the hierarchical structure of the data, allowing for a deeper exploration of the information. Distinct colors have been carefully assigned to represent various age groups and different years within the sunburst chart. This color-coded approach serves as a visual aid, facilitating users in interpreting the data effortlessly and distinguishing between different categories. To provide additional context and clarity, a legend has been integrated into the design. The legend guides users in comprehending the color-coded categories within the chart, adding a layer of interpretability to the visual representation. The inclusion of filter buttons enhances interactivity, allowing users to explore </w:t>
-      </w:r>
-      <w:r>
-        <w:rPr>
-          <w:rFonts w:ascii="Times New Roman" w:hAnsi="Times New Roman" w:cs="Times New Roman"/>
-          <w:color w:val="000000"/>
-          <w:sz w:val="24"/>
-          <w:szCs w:val="24"/>
-        </w:rPr>
-        <w:t>data</w:t>
-      </w:r>
-      <w:r>
-        <w:rPr>
-          <w:rFonts w:ascii="Times New Roman" w:hAnsi="Times New Roman" w:cs="Times New Roman"/>
-          <w:color w:val="000000"/>
-          <w:sz w:val="24"/>
-          <w:szCs w:val="24"/>
-        </w:rPr>
-        <w:t xml:space="preserve"> based on specific criteria. Upon activation of these filter buttons, a table form is presented, providing users with access to more detailed data in table form. This interactive feature ensures a comprehensive understanding of the information and allows users to customize their exploration. Throughout the design process, user feedback and iterative adjustments played a crucial role in refining the visual elements and interactive features. The final sunburst chart design achieves a harmonious blend of aesthetics and functionality, providing users with a smooth and informative experience when exploring hierarchical data.</w:t>
-      </w:r>
-    </w:p>
-    <w:p>
-      <w:pPr>
-        <w:spacing w:afterLines="26" w:after="62" w:line="26" w:lineRule="atLeast"/>
-        <w:rPr>
-          <w:rFonts w:ascii="Times New Roman" w:hAnsi="Times New Roman" w:cs="Times New Roman"/>
-          <w:color w:val="000000"/>
-          <w:sz w:val="24"/>
-          <w:szCs w:val="24"/>
-        </w:rPr>
-      </w:pPr>
-    </w:p>
-    <w:p>
-      <w:pPr>
-        <w:spacing w:afterLines="26" w:after="62" w:line="26" w:lineRule="atLeast"/>
+        <w:t>The chart incorporates several interactive elements to enhance user engagement and understanding. Tooltips have been implemented, providing detailed information when users hover over specific segments. This feature offers insights into the hierarchical structure of the data, allowing for a deeper exploration of the information. Distinct colors have been carefully assigned to represent various age groups and different years within the sunburst chart. This color-coded approach serves as a visual aid, facilitating users in interpreting the data effortlessly and distinguishing between different categories. To provide additional context and clarity, a legend has been integrated into the design. The legend guides users in comprehending the color-coded categories within the chart, adding a layer of interpretability to the visual representation. The inclusion of filter buttons enhances interactivity, allowing users to explore data based on specific criteria. Upon activation of these filter buttons, a table form is presented, providing users with access to more detailed data in table form. This interactive feature ensures a comprehensive understanding of the information and allows users to customize their exploration. Throughout the design process, user feedback and iterative adjustments played a crucial role in refining the visual elements and interactive features. The final sunburst chart design achieves a harmonious blend of aesthetics and functionality, providing users with a smooth and informative experience when exploring hierarchical data.</w:t>
+      </w:r>
+    </w:p>
+    <w:p>
+      <w:pPr>
+        <w:spacing w:afterLines="26" w:after="62" w:line="26" w:lineRule="atLeast"/>
+        <w:jc w:val="both"/>
+        <w:rPr>
+          <w:rFonts w:ascii="Times New Roman" w:hAnsi="Times New Roman" w:cs="Times New Roman"/>
+          <w:color w:val="000000"/>
+          <w:sz w:val="24"/>
+          <w:szCs w:val="24"/>
+        </w:rPr>
+      </w:pPr>
+    </w:p>
+    <w:p>
+      <w:pPr>
+        <w:spacing w:afterLines="26" w:after="62" w:line="26" w:lineRule="atLeast"/>
+        <w:jc w:val="both"/>
         <w:rPr>
           <w:rFonts w:ascii="Times New Roman" w:hAnsi="Times New Roman" w:cs="Times New Roman"/>
           <w:color w:val="000000"/>
@@ -13594,6 +13724,7 @@
           <w:id w:val="2081323278"/>
           <w:citation/>
         </w:sdtPr>
+        <w:sdtEndPr/>
         <w:sdtContent>
           <w:r>
             <w:rPr>
@@ -13656,86 +13787,170 @@
     <w:p>
       <w:pPr>
         <w:spacing w:afterLines="26" w:after="62" w:line="26" w:lineRule="atLeast"/>
-        <w:rPr>
-          <w:rFonts w:ascii="Times New Roman" w:hAnsi="Times New Roman" w:cs="Times New Roman"/>
-          <w:color w:val="000000"/>
-          <w:sz w:val="24"/>
-          <w:szCs w:val="24"/>
-        </w:rPr>
-      </w:pPr>
-    </w:p>
-    <w:p>
-      <w:pPr>
-        <w:spacing w:afterLines="26" w:after="62" w:line="26" w:lineRule="atLeast"/>
-        <w:rPr>
-          <w:rFonts w:ascii="Times New Roman" w:hAnsi="Times New Roman" w:cs="Times New Roman"/>
-          <w:color w:val="000000"/>
-          <w:sz w:val="24"/>
-          <w:szCs w:val="24"/>
-        </w:rPr>
-      </w:pPr>
-    </w:p>
-    <w:p>
-      <w:pPr>
-        <w:spacing w:afterLines="26" w:after="62" w:line="26" w:lineRule="atLeast"/>
-        <w:rPr>
-          <w:rFonts w:ascii="Times New Roman" w:hAnsi="Times New Roman" w:cs="Times New Roman"/>
-          <w:b/>
-          <w:bCs/>
-          <w:color w:val="000000"/>
-          <w:sz w:val="24"/>
-          <w:szCs w:val="24"/>
-        </w:rPr>
-      </w:pPr>
-      <w:r>
-        <w:rPr>
-          <w:rFonts w:ascii="Times New Roman" w:hAnsi="Times New Roman" w:cs="Times New Roman"/>
-          <w:b/>
-          <w:bCs/>
-          <w:sz w:val="24"/>
-          <w:szCs w:val="24"/>
-        </w:rPr>
-        <w:t>S</w:t>
-      </w:r>
-      <w:r>
-        <w:rPr>
-          <w:rFonts w:ascii="Times New Roman" w:hAnsi="Times New Roman" w:cs="Times New Roman"/>
-          <w:b/>
-          <w:bCs/>
-          <w:sz w:val="24"/>
-          <w:szCs w:val="24"/>
-        </w:rPr>
-        <w:t>tacked bar chart</w:t>
-      </w:r>
-      <w:r>
-        <w:rPr>
-          <w:rFonts w:ascii="Times New Roman" w:hAnsi="Times New Roman" w:cs="Times New Roman"/>
-          <w:b/>
-          <w:bCs/>
-          <w:sz w:val="24"/>
-          <w:szCs w:val="24"/>
-        </w:rPr>
-        <w:t xml:space="preserve">: </w:t>
-      </w:r>
-      <w:r>
-        <w:rPr>
-          <w:rFonts w:ascii="Times New Roman" w:hAnsi="Times New Roman" w:cs="Times New Roman"/>
-          <w:b/>
-          <w:bCs/>
-          <w:sz w:val="24"/>
-          <w:szCs w:val="24"/>
-        </w:rPr>
-        <w:t>Disease leads to migration</w:t>
-      </w:r>
-    </w:p>
-    <w:p>
-      <w:pPr>
-        <w:spacing w:afterLines="26" w:after="62" w:line="26" w:lineRule="atLeast"/>
-        <w:rPr>
-          <w:rFonts w:ascii="Times New Roman" w:hAnsi="Times New Roman" w:cs="Times New Roman"/>
-          <w:b/>
-          <w:bCs/>
-          <w:color w:val="000000"/>
+        <w:jc w:val="both"/>
+        <w:rPr>
+          <w:rFonts w:ascii="Times New Roman" w:hAnsi="Times New Roman" w:cs="Times New Roman"/>
+          <w:color w:val="000000"/>
+          <w:sz w:val="24"/>
+          <w:szCs w:val="24"/>
+        </w:rPr>
+      </w:pPr>
+    </w:p>
+    <w:p>
+      <w:pPr>
+        <w:spacing w:afterLines="26" w:after="62" w:line="26" w:lineRule="atLeast"/>
+        <w:jc w:val="both"/>
+        <w:rPr>
+          <w:rFonts w:ascii="Times New Roman" w:hAnsi="Times New Roman" w:cs="Times New Roman"/>
+          <w:color w:val="000000"/>
+          <w:sz w:val="24"/>
+          <w:szCs w:val="24"/>
+        </w:rPr>
+      </w:pPr>
+    </w:p>
+    <w:p>
+      <w:pPr>
+        <w:spacing w:afterLines="26" w:after="62" w:line="26" w:lineRule="atLeast"/>
+        <w:jc w:val="both"/>
+        <w:rPr>
+          <w:rFonts w:ascii="Times New Roman" w:hAnsi="Times New Roman" w:cs="Times New Roman"/>
+          <w:color w:val="000000"/>
+          <w:sz w:val="24"/>
+          <w:szCs w:val="24"/>
+        </w:rPr>
+      </w:pPr>
+    </w:p>
+    <w:p>
+      <w:pPr>
+        <w:spacing w:afterLines="26" w:after="62" w:line="26" w:lineRule="atLeast"/>
+        <w:jc w:val="both"/>
+        <w:rPr>
+          <w:rFonts w:ascii="Times New Roman" w:hAnsi="Times New Roman" w:cs="Times New Roman"/>
+          <w:color w:val="000000"/>
+          <w:sz w:val="24"/>
+          <w:szCs w:val="24"/>
+        </w:rPr>
+      </w:pPr>
+    </w:p>
+    <w:p>
+      <w:pPr>
+        <w:jc w:val="both"/>
+        <w:rPr>
+          <w:rFonts w:ascii="Times New Roman" w:hAnsi="Times New Roman" w:cs="Times New Roman"/>
+          <w:b/>
+          <w:bCs/>
+          <w:sz w:val="24"/>
+          <w:szCs w:val="24"/>
+        </w:rPr>
+      </w:pPr>
+      <w:r>
+        <w:rPr>
+          <w:rFonts w:ascii="Times New Roman" w:hAnsi="Times New Roman" w:cs="Times New Roman"/>
+          <w:b/>
+          <w:bCs/>
+          <w:sz w:val="24"/>
+          <w:szCs w:val="24"/>
+        </w:rPr>
+        <w:lastRenderedPageBreak/>
+        <w:t xml:space="preserve">Stacked </w:t>
+      </w:r>
+      <w:r>
+        <w:rPr>
+          <w:rFonts w:ascii="Times New Roman" w:hAnsi="Times New Roman" w:cs="Times New Roman"/>
+          <w:b/>
+          <w:bCs/>
+          <w:sz w:val="24"/>
+          <w:szCs w:val="24"/>
+        </w:rPr>
+        <w:t>B</w:t>
+      </w:r>
+      <w:r>
+        <w:rPr>
+          <w:rFonts w:ascii="Times New Roman" w:hAnsi="Times New Roman" w:cs="Times New Roman"/>
+          <w:b/>
+          <w:bCs/>
+          <w:sz w:val="24"/>
+          <w:szCs w:val="24"/>
+        </w:rPr>
+        <w:t xml:space="preserve">ar </w:t>
+      </w:r>
+      <w:r>
+        <w:rPr>
+          <w:rFonts w:ascii="Times New Roman" w:hAnsi="Times New Roman" w:cs="Times New Roman"/>
+          <w:b/>
+          <w:bCs/>
+          <w:sz w:val="24"/>
+          <w:szCs w:val="24"/>
+        </w:rPr>
+        <w:t>C</w:t>
+      </w:r>
+      <w:r>
+        <w:rPr>
+          <w:rFonts w:ascii="Times New Roman" w:hAnsi="Times New Roman" w:cs="Times New Roman"/>
+          <w:b/>
+          <w:bCs/>
+          <w:sz w:val="24"/>
+          <w:szCs w:val="24"/>
+        </w:rPr>
+        <w:t xml:space="preserve">hart: Disease </w:t>
+      </w:r>
+      <w:proofErr w:type="gramStart"/>
+      <w:r>
+        <w:rPr>
+          <w:rFonts w:ascii="Times New Roman" w:hAnsi="Times New Roman" w:cs="Times New Roman"/>
+          <w:b/>
+          <w:bCs/>
+          <w:sz w:val="24"/>
+          <w:szCs w:val="24"/>
+        </w:rPr>
+        <w:t>L</w:t>
+      </w:r>
+      <w:r>
+        <w:rPr>
+          <w:rFonts w:ascii="Times New Roman" w:hAnsi="Times New Roman" w:cs="Times New Roman"/>
+          <w:b/>
+          <w:bCs/>
+          <w:sz w:val="24"/>
+          <w:szCs w:val="24"/>
+        </w:rPr>
+        <w:t>ead</w:t>
+      </w:r>
+      <w:proofErr w:type="gramEnd"/>
+      <w:r>
+        <w:rPr>
+          <w:rFonts w:ascii="Times New Roman" w:hAnsi="Times New Roman" w:cs="Times New Roman"/>
+          <w:b/>
+          <w:bCs/>
+          <w:sz w:val="24"/>
+          <w:szCs w:val="24"/>
+        </w:rPr>
+        <w:t xml:space="preserve"> to </w:t>
+      </w:r>
+      <w:r>
+        <w:rPr>
+          <w:rFonts w:ascii="Times New Roman" w:hAnsi="Times New Roman" w:cs="Times New Roman"/>
+          <w:b/>
+          <w:bCs/>
+          <w:sz w:val="24"/>
+          <w:szCs w:val="24"/>
+        </w:rPr>
+        <w:t>M</w:t>
+      </w:r>
+      <w:r>
+        <w:rPr>
+          <w:rFonts w:ascii="Times New Roman" w:hAnsi="Times New Roman" w:cs="Times New Roman"/>
+          <w:b/>
+          <w:bCs/>
+          <w:sz w:val="24"/>
+          <w:szCs w:val="24"/>
+        </w:rPr>
+        <w:t>igration</w:t>
+      </w:r>
+    </w:p>
+    <w:p>
+      <w:pPr>
+        <w:rPr>
+          <w:rFonts w:ascii="Times New Roman" w:hAnsi="Times New Roman" w:cs="Times New Roman"/>
           <w:sz w:val="24"/>
           <w:szCs w:val="24"/>
         </w:rPr>
@@ -13799,54 +14014,373 @@
     </w:p>
     <w:p>
       <w:pPr>
-        <w:spacing w:afterLines="26" w:after="62" w:line="26" w:lineRule="atLeast"/>
-        <w:rPr>
-          <w:rFonts w:ascii="Times New Roman" w:hAnsi="Times New Roman" w:cs="Times New Roman"/>
-          <w:b/>
-          <w:bCs/>
-          <w:color w:val="000000"/>
-          <w:sz w:val="24"/>
-          <w:szCs w:val="24"/>
-        </w:rPr>
-      </w:pPr>
-    </w:p>
-    <w:p>
-      <w:pPr>
-        <w:spacing w:afterLines="26" w:after="62" w:line="26" w:lineRule="atLeast"/>
-        <w:rPr>
-          <w:rFonts w:ascii="Times New Roman" w:hAnsi="Times New Roman" w:cs="Times New Roman"/>
-          <w:color w:val="000000"/>
-          <w:sz w:val="24"/>
-          <w:szCs w:val="24"/>
-        </w:rPr>
-      </w:pPr>
-      <w:r>
-        <w:rPr>
-          <w:rFonts w:ascii="Times New Roman" w:hAnsi="Times New Roman" w:cs="Times New Roman"/>
-          <w:color w:val="000000"/>
-          <w:sz w:val="24"/>
-          <w:szCs w:val="24"/>
-        </w:rPr>
-        <w:t>Final design of chart:</w:t>
-      </w:r>
-    </w:p>
-    <w:p>
-      <w:pPr>
-        <w:spacing w:afterLines="26" w:after="62" w:line="26" w:lineRule="atLeast"/>
-        <w:rPr>
-          <w:rFonts w:ascii="Times New Roman" w:hAnsi="Times New Roman" w:cs="Times New Roman"/>
-          <w:color w:val="000000"/>
-          <w:sz w:val="24"/>
-          <w:szCs w:val="24"/>
-        </w:rPr>
-      </w:pPr>
-    </w:p>
-    <w:p>
-      <w:pPr>
-        <w:spacing w:afterLines="26" w:after="62" w:line="26" w:lineRule="atLeast"/>
-        <w:rPr>
-          <w:rFonts w:ascii="Times New Roman" w:hAnsi="Times New Roman" w:cs="Times New Roman"/>
-          <w:color w:val="000000"/>
+        <w:jc w:val="both"/>
+        <w:rPr>
+          <w:rFonts w:ascii="Times New Roman" w:hAnsi="Times New Roman" w:cs="Times New Roman"/>
+          <w:sz w:val="24"/>
+          <w:szCs w:val="24"/>
+        </w:rPr>
+      </w:pPr>
+    </w:p>
+    <w:p>
+      <w:pPr>
+        <w:jc w:val="both"/>
+        <w:rPr>
+          <w:rFonts w:ascii="Times New Roman" w:hAnsi="Times New Roman" w:cs="Times New Roman"/>
+          <w:sz w:val="24"/>
+          <w:szCs w:val="24"/>
+        </w:rPr>
+      </w:pPr>
+      <w:r>
+        <w:rPr>
+          <w:rFonts w:ascii="Times New Roman" w:hAnsi="Times New Roman" w:cs="Times New Roman"/>
+          <w:sz w:val="24"/>
+          <w:szCs w:val="24"/>
+        </w:rPr>
+        <w:t xml:space="preserve">A stacked bar chart is currently used to display the data. Each bar chart shows the disease category of male of different age. The use of </w:t>
+      </w:r>
+      <w:proofErr w:type="spellStart"/>
+      <w:r>
+        <w:rPr>
+          <w:rFonts w:ascii="Times New Roman" w:hAnsi="Times New Roman" w:cs="Times New Roman"/>
+          <w:sz w:val="24"/>
+          <w:szCs w:val="24"/>
+        </w:rPr>
+        <w:t>colour</w:t>
+      </w:r>
+      <w:proofErr w:type="spellEnd"/>
+      <w:r>
+        <w:rPr>
+          <w:rFonts w:ascii="Times New Roman" w:hAnsi="Times New Roman" w:cs="Times New Roman"/>
+          <w:sz w:val="24"/>
+          <w:szCs w:val="24"/>
+        </w:rPr>
+        <w:t xml:space="preserve"> distinguishes these male range and provide reference to </w:t>
+      </w:r>
+      <w:proofErr w:type="spellStart"/>
+      <w:r>
+        <w:rPr>
+          <w:rFonts w:ascii="Times New Roman" w:hAnsi="Times New Roman" w:cs="Times New Roman"/>
+          <w:sz w:val="24"/>
+          <w:szCs w:val="24"/>
+        </w:rPr>
+        <w:t>colour</w:t>
+      </w:r>
+      <w:proofErr w:type="spellEnd"/>
+      <w:r>
+        <w:rPr>
+          <w:rFonts w:ascii="Times New Roman" w:hAnsi="Times New Roman" w:cs="Times New Roman"/>
+          <w:sz w:val="24"/>
+          <w:szCs w:val="24"/>
+        </w:rPr>
+        <w:t xml:space="preserve"> legend. In addition, mouseover and tooltip are integrated to enhance interactivity. The reason is to allow the user to get more information by hovering over a particular element.</w:t>
+      </w:r>
+    </w:p>
+    <w:p>
+      <w:pPr>
+        <w:jc w:val="both"/>
+        <w:rPr>
+          <w:rFonts w:ascii="Times New Roman" w:hAnsi="Times New Roman" w:cs="Times New Roman"/>
+          <w:sz w:val="24"/>
+          <w:szCs w:val="24"/>
+        </w:rPr>
+      </w:pPr>
+    </w:p>
+    <w:p>
+      <w:pPr>
+        <w:jc w:val="both"/>
+        <w:rPr>
+          <w:rFonts w:ascii="Times New Roman" w:hAnsi="Times New Roman" w:cs="Times New Roman"/>
+          <w:sz w:val="24"/>
+          <w:szCs w:val="24"/>
+        </w:rPr>
+      </w:pPr>
+      <w:r>
+        <w:rPr>
+          <w:rFonts w:ascii="Times New Roman" w:hAnsi="Times New Roman" w:cs="Times New Roman"/>
+          <w:sz w:val="24"/>
+          <w:szCs w:val="24"/>
+        </w:rPr>
+        <w:t>Moreover, another alternative visualization is grouped bar chart where bar chart is grouped by disease category with each group containing two bar charts representing male of different age. Such a design could provide clearer comparison between disease category while still allowing user to distinguish between male of different age in each group.</w:t>
+      </w:r>
+      <w:r>
+        <w:rPr>
+          <w:rFonts w:ascii="Times New Roman" w:hAnsi="Times New Roman" w:cs="Times New Roman"/>
+          <w:sz w:val="24"/>
+          <w:szCs w:val="24"/>
+        </w:rPr>
+        <w:t xml:space="preserve"> </w:t>
+      </w:r>
+      <w:r>
+        <w:rPr>
+          <w:rFonts w:ascii="Times New Roman" w:hAnsi="Times New Roman" w:cs="Times New Roman"/>
+          <w:sz w:val="24"/>
+          <w:szCs w:val="24"/>
+        </w:rPr>
+        <w:t>Another option is to explore the stacked area chart. This will maintain the concept of showing the composition of each disease category in a continuous and flowing manner. This is especially useful if need to emphasize the cumulative nature of data across different dimension.</w:t>
+      </w:r>
+    </w:p>
+    <w:p>
+      <w:pPr>
+        <w:jc w:val="both"/>
+        <w:rPr>
+          <w:rFonts w:ascii="Times New Roman" w:hAnsi="Times New Roman" w:cs="Times New Roman"/>
+          <w:sz w:val="24"/>
+          <w:szCs w:val="24"/>
+        </w:rPr>
+      </w:pPr>
+    </w:p>
+    <w:p>
+      <w:pPr>
+        <w:jc w:val="both"/>
+        <w:rPr>
+          <w:rFonts w:ascii="Times New Roman" w:hAnsi="Times New Roman" w:cs="Times New Roman"/>
+          <w:sz w:val="24"/>
+          <w:szCs w:val="24"/>
+        </w:rPr>
+      </w:pPr>
+      <w:r>
+        <w:rPr>
+          <w:rFonts w:ascii="Times New Roman" w:hAnsi="Times New Roman" w:cs="Times New Roman"/>
+          <w:sz w:val="24"/>
+          <w:szCs w:val="24"/>
+        </w:rPr>
+        <w:t xml:space="preserve">Stacked bar chart is suitable for showing the composition of each disease category and the distribution of male of different age within it. The use of </w:t>
+      </w:r>
+      <w:proofErr w:type="spellStart"/>
+      <w:r>
+        <w:rPr>
+          <w:rFonts w:ascii="Times New Roman" w:hAnsi="Times New Roman" w:cs="Times New Roman"/>
+          <w:sz w:val="24"/>
+          <w:szCs w:val="24"/>
+        </w:rPr>
+        <w:t>colour</w:t>
+      </w:r>
+      <w:proofErr w:type="spellEnd"/>
+      <w:r>
+        <w:rPr>
+          <w:rFonts w:ascii="Times New Roman" w:hAnsi="Times New Roman" w:cs="Times New Roman"/>
+          <w:sz w:val="24"/>
+          <w:szCs w:val="24"/>
+        </w:rPr>
+        <w:t xml:space="preserve"> helps to easily distinguish between male of different age and ensure the clarity of </w:t>
+      </w:r>
+      <w:proofErr w:type="spellStart"/>
+      <w:r>
+        <w:rPr>
+          <w:rFonts w:ascii="Times New Roman" w:hAnsi="Times New Roman" w:cs="Times New Roman"/>
+          <w:sz w:val="24"/>
+          <w:szCs w:val="24"/>
+        </w:rPr>
+        <w:t>colour</w:t>
+      </w:r>
+      <w:proofErr w:type="spellEnd"/>
+      <w:r>
+        <w:rPr>
+          <w:rFonts w:ascii="Times New Roman" w:hAnsi="Times New Roman" w:cs="Times New Roman"/>
+          <w:sz w:val="24"/>
+          <w:szCs w:val="24"/>
+        </w:rPr>
+        <w:t xml:space="preserve"> legend. Mouseover and tooltip add a layer of interactivity. The reason for this is to enable the user to explore the detail of a particular element without disrupting the overall view.</w:t>
+      </w:r>
+    </w:p>
+    <w:p>
+      <w:pPr>
+        <w:jc w:val="both"/>
+        <w:rPr>
+          <w:rFonts w:ascii="Times New Roman" w:hAnsi="Times New Roman" w:cs="Times New Roman"/>
+          <w:sz w:val="24"/>
+          <w:szCs w:val="24"/>
+        </w:rPr>
+      </w:pPr>
+    </w:p>
+    <w:p>
+      <w:pPr>
+        <w:jc w:val="both"/>
+        <w:rPr>
+          <w:rFonts w:ascii="Times New Roman" w:hAnsi="Times New Roman" w:cs="Times New Roman"/>
+          <w:sz w:val="24"/>
+          <w:szCs w:val="24"/>
+        </w:rPr>
+      </w:pPr>
+      <w:r>
+        <w:rPr>
+          <w:rFonts w:ascii="Times New Roman" w:hAnsi="Times New Roman" w:cs="Times New Roman"/>
+          <w:sz w:val="24"/>
+          <w:szCs w:val="24"/>
+        </w:rPr>
+        <w:lastRenderedPageBreak/>
+        <w:t xml:space="preserve">In the evolution of the design, it started with a basic clustered stacked bar chart. After doing the clustered stacked bar chart, it was found that the female dataset did not fit because it had a lot of unnecessary data that needed to be deleted. Next, </w:t>
+      </w:r>
+      <w:proofErr w:type="spellStart"/>
+      <w:r>
+        <w:rPr>
+          <w:rFonts w:ascii="Times New Roman" w:hAnsi="Times New Roman" w:cs="Times New Roman"/>
+          <w:sz w:val="24"/>
+          <w:szCs w:val="24"/>
+        </w:rPr>
+        <w:t>colour</w:t>
+      </w:r>
+      <w:proofErr w:type="spellEnd"/>
+      <w:r>
+        <w:rPr>
+          <w:rFonts w:ascii="Times New Roman" w:hAnsi="Times New Roman" w:cs="Times New Roman"/>
+          <w:sz w:val="24"/>
+          <w:szCs w:val="24"/>
+        </w:rPr>
+        <w:t xml:space="preserve"> legend is introduced to solve the clarity problem. The addition of mouseover and tooltip was later enhanced to improve the user experience and provide more detailed information as needed. These iterative changes are guided by a user-centered design approach that aim to make </w:t>
+      </w:r>
+      <w:proofErr w:type="spellStart"/>
+      <w:r>
+        <w:rPr>
+          <w:rFonts w:ascii="Times New Roman" w:hAnsi="Times New Roman" w:cs="Times New Roman"/>
+          <w:sz w:val="24"/>
+          <w:szCs w:val="24"/>
+        </w:rPr>
+        <w:t>visualisation</w:t>
+      </w:r>
+      <w:proofErr w:type="spellEnd"/>
+      <w:r>
+        <w:rPr>
+          <w:rFonts w:ascii="Times New Roman" w:hAnsi="Times New Roman" w:cs="Times New Roman"/>
+          <w:sz w:val="24"/>
+          <w:szCs w:val="24"/>
+        </w:rPr>
+        <w:t xml:space="preserve"> more intuitive and informative.</w:t>
+      </w:r>
+    </w:p>
+    <w:p>
+      <w:pPr>
+        <w:jc w:val="both"/>
+        <w:rPr>
+          <w:rFonts w:ascii="Times New Roman" w:hAnsi="Times New Roman" w:cs="Times New Roman"/>
+          <w:sz w:val="24"/>
+          <w:szCs w:val="24"/>
+        </w:rPr>
+      </w:pPr>
+    </w:p>
+    <w:p>
+      <w:pPr>
+        <w:jc w:val="both"/>
+        <w:rPr>
+          <w:rFonts w:ascii="Times New Roman" w:hAnsi="Times New Roman" w:cs="Times New Roman"/>
+          <w:sz w:val="24"/>
+          <w:szCs w:val="24"/>
+        </w:rPr>
+      </w:pPr>
+      <w:r>
+        <w:rPr>
+          <w:rFonts w:ascii="Times New Roman" w:hAnsi="Times New Roman" w:cs="Times New Roman"/>
+          <w:sz w:val="24"/>
+          <w:szCs w:val="24"/>
+        </w:rPr>
+        <w:t xml:space="preserve">The stacked bar chart was chosen because it effectively illustrates the composition of each disease category and the distribution of male of different age. This format is particularly useful when the focus is on comparing the relative range of male of different age in each disease category. </w:t>
+      </w:r>
+      <w:proofErr w:type="spellStart"/>
+      <w:r>
+        <w:rPr>
+          <w:rFonts w:ascii="Times New Roman" w:hAnsi="Times New Roman" w:cs="Times New Roman"/>
+          <w:sz w:val="24"/>
+          <w:szCs w:val="24"/>
+        </w:rPr>
+        <w:t>Colour</w:t>
+      </w:r>
+      <w:proofErr w:type="spellEnd"/>
+      <w:r>
+        <w:rPr>
+          <w:rFonts w:ascii="Times New Roman" w:hAnsi="Times New Roman" w:cs="Times New Roman"/>
+          <w:sz w:val="24"/>
+          <w:szCs w:val="24"/>
+        </w:rPr>
+        <w:t xml:space="preserve"> coding facilitate quick identification and interactive feature enhance user engagement. Given the nature of the data and the insight sought, stacked bar chart are still a visually effective and user-friendly option.</w:t>
+      </w:r>
+    </w:p>
+    <w:p>
+      <w:pPr>
+        <w:jc w:val="both"/>
+        <w:rPr>
+          <w:rFonts w:ascii="Times New Roman" w:hAnsi="Times New Roman" w:cs="Times New Roman"/>
+          <w:sz w:val="24"/>
+          <w:szCs w:val="24"/>
+        </w:rPr>
+      </w:pPr>
+    </w:p>
+    <w:p>
+      <w:pPr>
+        <w:jc w:val="both"/>
+        <w:rPr>
+          <w:rFonts w:ascii="Times New Roman" w:hAnsi="Times New Roman" w:cs="Times New Roman"/>
+          <w:b/>
+          <w:bCs/>
+          <w:sz w:val="24"/>
+          <w:szCs w:val="24"/>
+        </w:rPr>
+      </w:pPr>
+      <w:r>
+        <w:rPr>
+          <w:rFonts w:ascii="Times New Roman" w:hAnsi="Times New Roman" w:cs="Times New Roman"/>
+          <w:b/>
+          <w:bCs/>
+          <w:sz w:val="24"/>
+          <w:szCs w:val="24"/>
+        </w:rPr>
+        <w:t xml:space="preserve">Final </w:t>
+      </w:r>
+      <w:r>
+        <w:rPr>
+          <w:rFonts w:ascii="Times New Roman" w:hAnsi="Times New Roman" w:cs="Times New Roman"/>
+          <w:b/>
+          <w:bCs/>
+          <w:sz w:val="24"/>
+          <w:szCs w:val="24"/>
+        </w:rPr>
+        <w:t>D</w:t>
+      </w:r>
+      <w:r>
+        <w:rPr>
+          <w:rFonts w:ascii="Times New Roman" w:hAnsi="Times New Roman" w:cs="Times New Roman"/>
+          <w:b/>
+          <w:bCs/>
+          <w:sz w:val="24"/>
+          <w:szCs w:val="24"/>
+        </w:rPr>
+        <w:t xml:space="preserve">esign of </w:t>
+      </w:r>
+      <w:r>
+        <w:rPr>
+          <w:rFonts w:ascii="Times New Roman" w:hAnsi="Times New Roman" w:cs="Times New Roman"/>
+          <w:b/>
+          <w:bCs/>
+          <w:sz w:val="24"/>
+          <w:szCs w:val="24"/>
+        </w:rPr>
+        <w:t>C</w:t>
+      </w:r>
+      <w:r>
+        <w:rPr>
+          <w:rFonts w:ascii="Times New Roman" w:hAnsi="Times New Roman" w:cs="Times New Roman"/>
+          <w:b/>
+          <w:bCs/>
+          <w:sz w:val="24"/>
+          <w:szCs w:val="24"/>
+        </w:rPr>
+        <w:t>hart:</w:t>
+      </w:r>
+    </w:p>
+    <w:p>
+      <w:pPr>
+        <w:jc w:val="both"/>
+        <w:rPr>
+          <w:rFonts w:ascii="Times New Roman" w:hAnsi="Times New Roman" w:cs="Times New Roman"/>
+          <w:sz w:val="24"/>
+          <w:szCs w:val="24"/>
+        </w:rPr>
+      </w:pPr>
+    </w:p>
+    <w:p>
+      <w:pPr>
+        <w:rPr>
+          <w:rFonts w:ascii="Times New Roman" w:hAnsi="Times New Roman" w:cs="Times New Roman"/>
           <w:sz w:val="24"/>
           <w:szCs w:val="24"/>
         </w:rPr>
@@ -13855,7 +14389,6 @@
         <w:rPr>
           <w:rFonts w:ascii="Times New Roman" w:hAnsi="Times New Roman" w:cs="Times New Roman"/>
           <w:noProof/>
-          <w:color w:val="000000"/>
           <w:sz w:val="24"/>
           <w:szCs w:val="24"/>
         </w:rPr>
@@ -13898,18 +14431,109 @@
     </w:p>
     <w:p>
       <w:pPr>
-        <w:spacing w:afterLines="26" w:after="62" w:line="26" w:lineRule="atLeast"/>
-        <w:rPr>
-          <w:rFonts w:ascii="Times New Roman" w:hAnsi="Times New Roman" w:cs="Times New Roman"/>
-          <w:color w:val="000000"/>
-          <w:sz w:val="24"/>
-          <w:szCs w:val="24"/>
-        </w:rPr>
-      </w:pPr>
-    </w:p>
-    <w:p>
-      <w:pPr>
-        <w:spacing w:afterLines="26" w:after="62" w:line="26" w:lineRule="atLeast"/>
+        <w:jc w:val="both"/>
+        <w:rPr>
+          <w:rFonts w:ascii="Times New Roman" w:hAnsi="Times New Roman" w:cs="Times New Roman"/>
+          <w:sz w:val="24"/>
+          <w:szCs w:val="24"/>
+        </w:rPr>
+      </w:pPr>
+    </w:p>
+    <w:p>
+      <w:pPr>
+        <w:jc w:val="both"/>
+        <w:rPr>
+          <w:rFonts w:ascii="Times New Roman" w:hAnsi="Times New Roman" w:cs="Times New Roman"/>
+          <w:sz w:val="24"/>
+          <w:szCs w:val="24"/>
+        </w:rPr>
+      </w:pPr>
+      <w:r>
+        <w:rPr>
+          <w:rFonts w:ascii="Times New Roman" w:hAnsi="Times New Roman" w:cs="Times New Roman"/>
+          <w:sz w:val="24"/>
+          <w:szCs w:val="24"/>
+        </w:rPr>
+        <w:t xml:space="preserve">In the final design iteration, we made improvement to the stacked bar chart to optimize the user experience and enhance data understanding. Combined with </w:t>
+      </w:r>
+      <w:proofErr w:type="spellStart"/>
+      <w:r>
+        <w:rPr>
+          <w:rFonts w:ascii="Times New Roman" w:hAnsi="Times New Roman" w:cs="Times New Roman"/>
+          <w:sz w:val="24"/>
+          <w:szCs w:val="24"/>
+        </w:rPr>
+        <w:t>colour</w:t>
+      </w:r>
+      <w:proofErr w:type="spellEnd"/>
+      <w:r>
+        <w:rPr>
+          <w:rFonts w:ascii="Times New Roman" w:hAnsi="Times New Roman" w:cs="Times New Roman"/>
+          <w:sz w:val="24"/>
+          <w:szCs w:val="24"/>
+        </w:rPr>
+        <w:t xml:space="preserve"> legend, </w:t>
+      </w:r>
+      <w:proofErr w:type="spellStart"/>
+      <w:r>
+        <w:rPr>
+          <w:rFonts w:ascii="Times New Roman" w:hAnsi="Times New Roman" w:cs="Times New Roman"/>
+          <w:sz w:val="24"/>
+          <w:szCs w:val="24"/>
+        </w:rPr>
+        <w:t>colour</w:t>
+      </w:r>
+      <w:proofErr w:type="spellEnd"/>
+      <w:r>
+        <w:rPr>
+          <w:rFonts w:ascii="Times New Roman" w:hAnsi="Times New Roman" w:cs="Times New Roman"/>
+          <w:sz w:val="24"/>
+          <w:szCs w:val="24"/>
+        </w:rPr>
+        <w:t xml:space="preserve"> is clearly association with specific male of different age to help user quickly identify. The addition of mouseover and tooltip enrich the interactivity. User can hover over individual bar to reveal additional context and detail to facilitate a more dynamic exploration of the data. In order to increase the focus of the selected bar when hovering, a subtle blur effect is implemented on another </w:t>
+      </w:r>
+      <w:r>
+        <w:rPr>
+          <w:rFonts w:ascii="Times New Roman" w:hAnsi="Times New Roman" w:cs="Times New Roman"/>
+          <w:sz w:val="24"/>
+          <w:szCs w:val="24"/>
+        </w:rPr>
+        <w:lastRenderedPageBreak/>
+        <w:t xml:space="preserve">bar. The reason is to ensure that user can clearly focus on specific data point of interest. This intentional visual cue helps the user maintain orientation on the chart while highlighting the bar being examined. Together, these thoughtful improvements produce an aesthetically pleasing and user-friendly </w:t>
+      </w:r>
+      <w:proofErr w:type="spellStart"/>
+      <w:r>
+        <w:rPr>
+          <w:rFonts w:ascii="Times New Roman" w:hAnsi="Times New Roman" w:cs="Times New Roman"/>
+          <w:sz w:val="24"/>
+          <w:szCs w:val="24"/>
+        </w:rPr>
+        <w:t>visualisation</w:t>
+      </w:r>
+      <w:proofErr w:type="spellEnd"/>
+      <w:r>
+        <w:rPr>
+          <w:rFonts w:ascii="Times New Roman" w:hAnsi="Times New Roman" w:cs="Times New Roman"/>
+          <w:sz w:val="24"/>
+          <w:szCs w:val="24"/>
+        </w:rPr>
+        <w:t xml:space="preserve"> that promote ease of data interpretation and engagement.</w:t>
+      </w:r>
+    </w:p>
+    <w:p>
+      <w:pPr>
+        <w:jc w:val="both"/>
+        <w:rPr>
+          <w:rFonts w:ascii="Times New Roman" w:hAnsi="Times New Roman" w:cs="Times New Roman"/>
+          <w:sz w:val="24"/>
+          <w:szCs w:val="24"/>
+        </w:rPr>
+      </w:pPr>
+    </w:p>
+    <w:p>
+      <w:pPr>
+        <w:spacing w:afterLines="26" w:after="62" w:line="26" w:lineRule="atLeast"/>
+        <w:jc w:val="both"/>
         <w:rPr>
           <w:rFonts w:ascii="Times New Roman" w:hAnsi="Times New Roman" w:cs="Times New Roman"/>
           <w:color w:val="000000"/>
@@ -13946,6 +14570,7 @@
           <w:id w:val="693418468"/>
           <w:citation/>
         </w:sdtPr>
+        <w:sdtEndPr/>
         <w:sdtContent>
           <w:r>
             <w:rPr>
@@ -14008,27 +14633,67 @@
     <w:p>
       <w:pPr>
         <w:spacing w:afterLines="26" w:after="62" w:line="26" w:lineRule="atLeast"/>
-        <w:rPr>
-          <w:rFonts w:ascii="Times New Roman" w:hAnsi="Times New Roman" w:cs="Times New Roman"/>
-          <w:b/>
-          <w:bCs/>
-          <w:color w:val="000000"/>
-          <w:sz w:val="24"/>
-          <w:szCs w:val="24"/>
-        </w:rPr>
-      </w:pPr>
-      <w:r>
-        <w:rPr>
-          <w:rFonts w:ascii="Times New Roman" w:hAnsi="Times New Roman" w:cs="Times New Roman"/>
-          <w:b/>
-          <w:bCs/>
-          <w:color w:val="000000"/>
-          <w:sz w:val="24"/>
-          <w:szCs w:val="24"/>
-        </w:rPr>
-        <w:t>Bubble chart:</w:t>
-      </w:r>
-      <w:r>
+        <w:jc w:val="both"/>
+        <w:rPr>
+          <w:rFonts w:ascii="Times New Roman" w:hAnsi="Times New Roman" w:cs="Times New Roman"/>
+          <w:color w:val="000000"/>
+          <w:sz w:val="24"/>
+          <w:szCs w:val="24"/>
+        </w:rPr>
+      </w:pPr>
+    </w:p>
+    <w:p>
+      <w:pPr>
+        <w:spacing w:afterLines="26" w:after="62" w:line="26" w:lineRule="atLeast"/>
+        <w:jc w:val="both"/>
+        <w:rPr>
+          <w:rFonts w:ascii="Times New Roman" w:hAnsi="Times New Roman" w:cs="Times New Roman"/>
+          <w:b/>
+          <w:bCs/>
+          <w:color w:val="000000"/>
+          <w:sz w:val="24"/>
+          <w:szCs w:val="24"/>
+        </w:rPr>
+      </w:pPr>
+      <w:r>
+        <w:rPr>
+          <w:rFonts w:ascii="Times New Roman" w:hAnsi="Times New Roman" w:cs="Times New Roman"/>
+          <w:b/>
+          <w:bCs/>
+          <w:color w:val="000000"/>
+          <w:sz w:val="24"/>
+          <w:szCs w:val="24"/>
+        </w:rPr>
+        <w:t xml:space="preserve">Bubble </w:t>
+      </w:r>
+      <w:r>
+        <w:rPr>
+          <w:rFonts w:ascii="Times New Roman" w:hAnsi="Times New Roman" w:cs="Times New Roman"/>
+          <w:b/>
+          <w:bCs/>
+          <w:color w:val="000000"/>
+          <w:sz w:val="24"/>
+          <w:szCs w:val="24"/>
+        </w:rPr>
+        <w:t>C</w:t>
+      </w:r>
+      <w:r>
+        <w:rPr>
+          <w:rFonts w:ascii="Times New Roman" w:hAnsi="Times New Roman" w:cs="Times New Roman"/>
+          <w:b/>
+          <w:bCs/>
+          <w:color w:val="000000"/>
+          <w:sz w:val="24"/>
+          <w:szCs w:val="24"/>
+        </w:rPr>
+        <w:t>hart:</w:t>
+      </w:r>
+      <w:r>
+        <w:rPr>
+          <w:rFonts w:ascii="Times New Roman" w:hAnsi="Times New Roman" w:cs="Times New Roman"/>
+          <w:sz w:val="24"/>
+          <w:szCs w:val="24"/>
+        </w:rPr>
         <w:t xml:space="preserve"> </w:t>
       </w:r>
       <w:r>
@@ -14040,17 +14705,35 @@
           <w:sz w:val="24"/>
           <w:szCs w:val="24"/>
         </w:rPr>
-        <w:t>Immigration From India to Other Countries</w:t>
-      </w:r>
-    </w:p>
-    <w:p>
-      <w:pPr>
-        <w:spacing w:afterLines="26" w:after="62" w:line="26" w:lineRule="atLeast"/>
-        <w:rPr>
-          <w:rFonts w:ascii="Times New Roman" w:hAnsi="Times New Roman" w:cs="Times New Roman"/>
-          <w:b/>
-          <w:bCs/>
-          <w:color w:val="000000"/>
+        <w:t xml:space="preserve">Immigration </w:t>
+      </w:r>
+      <w:r>
+        <w:rPr>
+          <w:rFonts w:ascii="Times New Roman" w:hAnsi="Times New Roman" w:cs="Times New Roman"/>
+          <w:b/>
+          <w:bCs/>
+          <w:color w:val="000000"/>
+          <w:sz w:val="24"/>
+          <w:szCs w:val="24"/>
+        </w:rPr>
+        <w:t>f</w:t>
+      </w:r>
+      <w:r>
+        <w:rPr>
+          <w:rFonts w:ascii="Times New Roman" w:hAnsi="Times New Roman" w:cs="Times New Roman"/>
+          <w:b/>
+          <w:bCs/>
+          <w:color w:val="000000"/>
+          <w:sz w:val="24"/>
+          <w:szCs w:val="24"/>
+        </w:rPr>
+        <w:t>rom India to Other Countries</w:t>
+      </w:r>
+    </w:p>
+    <w:p>
+      <w:pPr>
+        <w:rPr>
+          <w:rFonts w:ascii="Times New Roman" w:hAnsi="Times New Roman" w:cs="Times New Roman"/>
           <w:sz w:val="24"/>
           <w:szCs w:val="24"/>
         </w:rPr>
@@ -14063,10 +14746,10 @@
           <w:szCs w:val="24"/>
         </w:rPr>
         <w:drawing>
-          <wp:inline distT="0" distB="0" distL="0" distR="0" wp14:anchorId="6B14BED8" wp14:editId="6E038468">
-            <wp:extent cx="5943600" cy="3066415"/>
-            <wp:effectExtent l="0" t="0" r="0" b="635"/>
-            <wp:docPr id="1791279827" name="Picture 2" descr="A drawing of circles and lines&#10;&#10;Description automatically generated"/>
+          <wp:inline distT="0" distB="0" distL="0" distR="0" wp14:anchorId="3D6C2B57" wp14:editId="5F36B6F1">
+            <wp:extent cx="5943600" cy="3058795"/>
+            <wp:effectExtent l="0" t="0" r="0" b="8255"/>
+            <wp:docPr id="2" name="Picture 2"/>
             <wp:cNvGraphicFramePr>
               <a:graphicFrameLocks xmlns:a="http://schemas.openxmlformats.org/drawingml/2006/main" noChangeAspect="1"/>
             </wp:cNvGraphicFramePr>
@@ -14074,10 +14757,8 @@
               <a:graphicData uri="http://schemas.openxmlformats.org/drawingml/2006/picture">
                 <pic:pic xmlns:pic="http://schemas.openxmlformats.org/drawingml/2006/picture">
                   <pic:nvPicPr>
-                    <pic:cNvPr id="1791279827" name="Picture 2" descr="A drawing of circles and lines&#10;&#10;Description automatically generated"/>
-                    <pic:cNvPicPr>
-                      <a:picLocks noChangeAspect="1" noChangeArrowheads="1"/>
-                    </pic:cNvPicPr>
+                    <pic:cNvPr id="2" name="Picture 2"/>
+                    <pic:cNvPicPr/>
                   </pic:nvPicPr>
                   <pic:blipFill>
                     <a:blip r:embed="rId22">
@@ -14087,23 +14768,18 @@
                         </a:ext>
                       </a:extLst>
                     </a:blip>
-                    <a:srcRect/>
                     <a:stretch>
                       <a:fillRect/>
                     </a:stretch>
                   </pic:blipFill>
-                  <pic:spPr bwMode="auto">
+                  <pic:spPr>
                     <a:xfrm>
                       <a:off x="0" y="0"/>
-                      <a:ext cx="5943600" cy="3066415"/>
+                      <a:ext cx="5943600" cy="3058795"/>
                     </a:xfrm>
                     <a:prstGeom prst="rect">
                       <a:avLst/>
                     </a:prstGeom>
-                    <a:noFill/>
-                    <a:ln>
-                      <a:noFill/>
-                    </a:ln>
                   </pic:spPr>
                 </pic:pic>
               </a:graphicData>
@@ -14114,25 +14790,9 @@
     </w:p>
     <w:p>
       <w:pPr>
-        <w:spacing w:afterLines="26" w:after="62" w:line="26" w:lineRule="atLeast"/>
-        <w:rPr>
-          <w:rFonts w:ascii="Times New Roman" w:hAnsi="Times New Roman" w:cs="Times New Roman"/>
-          <w:b/>
-          <w:bCs/>
-          <w:color w:val="000000"/>
-          <w:sz w:val="24"/>
-          <w:szCs w:val="24"/>
-        </w:rPr>
-      </w:pPr>
-    </w:p>
-    <w:p>
-      <w:pPr>
-        <w:spacing w:afterLines="26" w:after="62" w:line="26" w:lineRule="atLeast"/>
-        <w:rPr>
-          <w:rFonts w:ascii="Times New Roman" w:hAnsi="Times New Roman" w:cs="Times New Roman"/>
-          <w:b/>
-          <w:bCs/>
-          <w:color w:val="000000"/>
+        <w:jc w:val="both"/>
+        <w:rPr>
+          <w:rFonts w:ascii="Times New Roman" w:hAnsi="Times New Roman" w:cs="Times New Roman"/>
           <w:sz w:val="24"/>
           <w:szCs w:val="24"/>
         </w:rPr>
@@ -14217,6 +14877,7 @@
           <w:sz w:val="24"/>
           <w:szCs w:val="24"/>
         </w:rPr>
+        <w:lastRenderedPageBreak/>
         <w:t>For the visual encoding of bubble charts, we represent numerical variables through bubble positions on the plane, facilitating visual comparisons. The horizontal and vertical axis positions represent two numerical variables (e.g., Immigrant Population from India and Percentage of Metro Area Population). Bubble sizes and color tones differentiate cause categories, aiding quick comprehension. Trends and clustering are applied to observe bubble distribution, aiding pattern and correlation understanding.</w:t>
       </w:r>
     </w:p>
@@ -14424,6 +15085,7 @@
           <w:id w:val="887233869"/>
           <w:citation/>
         </w:sdtPr>
+        <w:sdtEndPr/>
         <w:sdtContent>
           <w:r>
             <w:rPr>
@@ -14539,48 +15201,968 @@
           <w:bCs/>
           <w:color w:val="auto"/>
         </w:rPr>
+        <w:lastRenderedPageBreak/>
         <w:t>Validation [optional - Bonus Points]</w:t>
       </w:r>
       <w:bookmarkEnd w:id="11"/>
     </w:p>
     <w:p>
       <w:pPr>
-        <w:spacing w:afterLines="26" w:after="62" w:line="26" w:lineRule="atLeast"/>
-        <w:rPr>
-          <w:rFonts w:ascii="Times New Roman" w:hAnsi="Times New Roman" w:cs="Times New Roman"/>
-          <w:b/>
-          <w:bCs/>
-          <w:color w:val="000000"/>
-          <w:sz w:val="28"/>
-          <w:szCs w:val="28"/>
-        </w:rPr>
-      </w:pPr>
-    </w:p>
-    <w:p>
-      <w:pPr>
-        <w:spacing w:afterLines="26" w:after="62" w:line="26" w:lineRule="atLeast"/>
-        <w:jc w:val="both"/>
-        <w:rPr>
-          <w:rFonts w:ascii="Times New Roman" w:hAnsi="Times New Roman" w:cs="Times New Roman"/>
-          <w:color w:val="000000"/>
-          <w:sz w:val="24"/>
-          <w:szCs w:val="24"/>
-        </w:rPr>
-      </w:pPr>
-      <w:r>
-        <w:rPr>
-          <w:rFonts w:ascii="Times New Roman" w:hAnsi="Times New Roman" w:cs="Times New Roman"/>
-          <w:color w:val="000000"/>
-          <w:sz w:val="24"/>
-          <w:szCs w:val="24"/>
-        </w:rPr>
-        <w:t xml:space="preserve">The respondent-submitted survey form has yielded a notably positive response and reflects satisfaction and appreciation for the effectiveness of the data visualization presented. Respondent expressed their contentment with the clarity and coherence of the data visualization and </w:t>
+        <w:rPr>
+          <w:rFonts w:ascii="Times New Roman" w:hAnsi="Times New Roman" w:cs="Times New Roman"/>
+          <w:sz w:val="24"/>
+          <w:szCs w:val="24"/>
+        </w:rPr>
+      </w:pPr>
+      <w:r>
+        <w:rPr>
+          <w:rFonts w:ascii="Times New Roman" w:hAnsi="Times New Roman" w:cs="Times New Roman"/>
+          <w:noProof/>
+          <w:sz w:val="24"/>
+          <w:szCs w:val="24"/>
+        </w:rPr>
+        <w:drawing>
+          <wp:inline distT="0" distB="0" distL="0" distR="0" wp14:anchorId="04995FEB" wp14:editId="3FCF7393">
+            <wp:extent cx="5943600" cy="2836545"/>
+            <wp:effectExtent l="19050" t="19050" r="19050" b="20955"/>
+            <wp:docPr id="1" name="Picture 1"/>
+            <wp:cNvGraphicFramePr>
+              <a:graphicFrameLocks xmlns:a="http://schemas.openxmlformats.org/drawingml/2006/main" noChangeAspect="1"/>
+            </wp:cNvGraphicFramePr>
+            <a:graphic xmlns:a="http://schemas.openxmlformats.org/drawingml/2006/main">
+              <a:graphicData uri="http://schemas.openxmlformats.org/drawingml/2006/picture">
+                <pic:pic xmlns:pic="http://schemas.openxmlformats.org/drawingml/2006/picture">
+                  <pic:nvPicPr>
+                    <pic:cNvPr id="1" name=""/>
+                    <pic:cNvPicPr/>
+                  </pic:nvPicPr>
+                  <pic:blipFill>
+                    <a:blip r:embed="rId24"/>
+                    <a:stretch>
+                      <a:fillRect/>
+                    </a:stretch>
+                  </pic:blipFill>
+                  <pic:spPr>
+                    <a:xfrm>
+                      <a:off x="0" y="0"/>
+                      <a:ext cx="5943600" cy="2836545"/>
+                    </a:xfrm>
+                    <a:prstGeom prst="rect">
+                      <a:avLst/>
+                    </a:prstGeom>
+                    <a:ln>
+                      <a:solidFill>
+                        <a:schemeClr val="tx1"/>
+                      </a:solidFill>
+                    </a:ln>
+                  </pic:spPr>
+                </pic:pic>
+              </a:graphicData>
+            </a:graphic>
+          </wp:inline>
+        </w:drawing>
+      </w:r>
+    </w:p>
+    <w:p>
+      <w:pPr>
+        <w:rPr>
+          <w:rFonts w:ascii="Times New Roman" w:hAnsi="Times New Roman" w:cs="Times New Roman"/>
+          <w:sz w:val="24"/>
+          <w:szCs w:val="24"/>
+        </w:rPr>
+      </w:pPr>
+      <w:r>
+        <w:rPr>
+          <w:rFonts w:ascii="Times New Roman" w:hAnsi="Times New Roman" w:cs="Times New Roman"/>
+          <w:noProof/>
+          <w:sz w:val="24"/>
+          <w:szCs w:val="24"/>
+        </w:rPr>
+        <w:drawing>
+          <wp:inline distT="0" distB="0" distL="0" distR="0" wp14:anchorId="2D01F8BB" wp14:editId="472AC3C7">
+            <wp:extent cx="5943600" cy="2479040"/>
+            <wp:effectExtent l="19050" t="19050" r="19050" b="16510"/>
+            <wp:docPr id="3" name="Picture 3"/>
+            <wp:cNvGraphicFramePr>
+              <a:graphicFrameLocks xmlns:a="http://schemas.openxmlformats.org/drawingml/2006/main" noChangeAspect="1"/>
+            </wp:cNvGraphicFramePr>
+            <a:graphic xmlns:a="http://schemas.openxmlformats.org/drawingml/2006/main">
+              <a:graphicData uri="http://schemas.openxmlformats.org/drawingml/2006/picture">
+                <pic:pic xmlns:pic="http://schemas.openxmlformats.org/drawingml/2006/picture">
+                  <pic:nvPicPr>
+                    <pic:cNvPr id="1" name=""/>
+                    <pic:cNvPicPr/>
+                  </pic:nvPicPr>
+                  <pic:blipFill>
+                    <a:blip r:embed="rId25"/>
+                    <a:stretch>
+                      <a:fillRect/>
+                    </a:stretch>
+                  </pic:blipFill>
+                  <pic:spPr>
+                    <a:xfrm>
+                      <a:off x="0" y="0"/>
+                      <a:ext cx="5943600" cy="2479040"/>
+                    </a:xfrm>
+                    <a:prstGeom prst="rect">
+                      <a:avLst/>
+                    </a:prstGeom>
+                    <a:ln>
+                      <a:solidFill>
+                        <a:schemeClr val="tx1"/>
+                      </a:solidFill>
+                    </a:ln>
+                  </pic:spPr>
+                </pic:pic>
+              </a:graphicData>
+            </a:graphic>
+          </wp:inline>
+        </w:drawing>
+      </w:r>
+    </w:p>
+    <w:p>
+      <w:pPr>
+        <w:rPr>
+          <w:rFonts w:ascii="Times New Roman" w:hAnsi="Times New Roman" w:cs="Times New Roman"/>
+          <w:sz w:val="24"/>
+          <w:szCs w:val="24"/>
+        </w:rPr>
+      </w:pPr>
+      <w:r>
+        <w:rPr>
+          <w:rFonts w:ascii="Times New Roman" w:hAnsi="Times New Roman" w:cs="Times New Roman"/>
+          <w:noProof/>
+          <w:sz w:val="24"/>
+          <w:szCs w:val="24"/>
+        </w:rPr>
+        <w:lastRenderedPageBreak/>
+        <w:drawing>
+          <wp:inline distT="0" distB="0" distL="0" distR="0" wp14:anchorId="4F1D853E" wp14:editId="3E58E359">
+            <wp:extent cx="5943600" cy="2397760"/>
+            <wp:effectExtent l="19050" t="19050" r="19050" b="21590"/>
+            <wp:docPr id="4" name="Picture 4"/>
+            <wp:cNvGraphicFramePr>
+              <a:graphicFrameLocks xmlns:a="http://schemas.openxmlformats.org/drawingml/2006/main" noChangeAspect="1"/>
+            </wp:cNvGraphicFramePr>
+            <a:graphic xmlns:a="http://schemas.openxmlformats.org/drawingml/2006/main">
+              <a:graphicData uri="http://schemas.openxmlformats.org/drawingml/2006/picture">
+                <pic:pic xmlns:pic="http://schemas.openxmlformats.org/drawingml/2006/picture">
+                  <pic:nvPicPr>
+                    <pic:cNvPr id="1" name=""/>
+                    <pic:cNvPicPr/>
+                  </pic:nvPicPr>
+                  <pic:blipFill>
+                    <a:blip r:embed="rId26"/>
+                    <a:stretch>
+                      <a:fillRect/>
+                    </a:stretch>
+                  </pic:blipFill>
+                  <pic:spPr>
+                    <a:xfrm>
+                      <a:off x="0" y="0"/>
+                      <a:ext cx="5943600" cy="2397760"/>
+                    </a:xfrm>
+                    <a:prstGeom prst="rect">
+                      <a:avLst/>
+                    </a:prstGeom>
+                    <a:ln>
+                      <a:solidFill>
+                        <a:schemeClr val="tx1"/>
+                      </a:solidFill>
+                    </a:ln>
+                  </pic:spPr>
+                </pic:pic>
+              </a:graphicData>
+            </a:graphic>
+          </wp:inline>
+        </w:drawing>
+      </w:r>
+    </w:p>
+    <w:p>
+      <w:pPr>
+        <w:rPr>
+          <w:rFonts w:ascii="Times New Roman" w:hAnsi="Times New Roman" w:cs="Times New Roman"/>
+          <w:sz w:val="24"/>
+          <w:szCs w:val="24"/>
+        </w:rPr>
+      </w:pPr>
+      <w:r>
+        <w:rPr>
+          <w:rFonts w:ascii="Times New Roman" w:hAnsi="Times New Roman" w:cs="Times New Roman"/>
+          <w:noProof/>
+          <w:sz w:val="24"/>
+          <w:szCs w:val="24"/>
+        </w:rPr>
+        <w:drawing>
+          <wp:inline distT="0" distB="0" distL="0" distR="0" wp14:anchorId="53343483" wp14:editId="00AAD6E4">
+            <wp:extent cx="5943600" cy="2617470"/>
+            <wp:effectExtent l="19050" t="19050" r="19050" b="11430"/>
+            <wp:docPr id="6" name="Picture 6"/>
+            <wp:cNvGraphicFramePr>
+              <a:graphicFrameLocks xmlns:a="http://schemas.openxmlformats.org/drawingml/2006/main" noChangeAspect="1"/>
+            </wp:cNvGraphicFramePr>
+            <a:graphic xmlns:a="http://schemas.openxmlformats.org/drawingml/2006/main">
+              <a:graphicData uri="http://schemas.openxmlformats.org/drawingml/2006/picture">
+                <pic:pic xmlns:pic="http://schemas.openxmlformats.org/drawingml/2006/picture">
+                  <pic:nvPicPr>
+                    <pic:cNvPr id="1" name=""/>
+                    <pic:cNvPicPr/>
+                  </pic:nvPicPr>
+                  <pic:blipFill>
+                    <a:blip r:embed="rId27"/>
+                    <a:stretch>
+                      <a:fillRect/>
+                    </a:stretch>
+                  </pic:blipFill>
+                  <pic:spPr>
+                    <a:xfrm>
+                      <a:off x="0" y="0"/>
+                      <a:ext cx="5943600" cy="2617470"/>
+                    </a:xfrm>
+                    <a:prstGeom prst="rect">
+                      <a:avLst/>
+                    </a:prstGeom>
+                    <a:ln>
+                      <a:solidFill>
+                        <a:schemeClr val="tx1"/>
+                      </a:solidFill>
+                    </a:ln>
+                  </pic:spPr>
+                </pic:pic>
+              </a:graphicData>
+            </a:graphic>
+          </wp:inline>
+        </w:drawing>
+      </w:r>
+    </w:p>
+    <w:p>
+      <w:pPr>
+        <w:rPr>
+          <w:rFonts w:ascii="Times New Roman" w:hAnsi="Times New Roman" w:cs="Times New Roman"/>
+          <w:sz w:val="24"/>
+          <w:szCs w:val="24"/>
+        </w:rPr>
+      </w:pPr>
+      <w:r>
+        <w:rPr>
+          <w:rFonts w:ascii="Times New Roman" w:hAnsi="Times New Roman" w:cs="Times New Roman"/>
+          <w:noProof/>
+          <w:sz w:val="24"/>
+          <w:szCs w:val="24"/>
+        </w:rPr>
+        <w:drawing>
+          <wp:inline distT="0" distB="0" distL="0" distR="0" wp14:anchorId="73BB588B" wp14:editId="30EE38CD">
+            <wp:extent cx="5943600" cy="2387600"/>
+            <wp:effectExtent l="19050" t="19050" r="19050" b="12700"/>
+            <wp:docPr id="7" name="Picture 7"/>
+            <wp:cNvGraphicFramePr>
+              <a:graphicFrameLocks xmlns:a="http://schemas.openxmlformats.org/drawingml/2006/main" noChangeAspect="1"/>
+            </wp:cNvGraphicFramePr>
+            <a:graphic xmlns:a="http://schemas.openxmlformats.org/drawingml/2006/main">
+              <a:graphicData uri="http://schemas.openxmlformats.org/drawingml/2006/picture">
+                <pic:pic xmlns:pic="http://schemas.openxmlformats.org/drawingml/2006/picture">
+                  <pic:nvPicPr>
+                    <pic:cNvPr id="1" name=""/>
+                    <pic:cNvPicPr/>
+                  </pic:nvPicPr>
+                  <pic:blipFill>
+                    <a:blip r:embed="rId28"/>
+                    <a:stretch>
+                      <a:fillRect/>
+                    </a:stretch>
+                  </pic:blipFill>
+                  <pic:spPr>
+                    <a:xfrm>
+                      <a:off x="0" y="0"/>
+                      <a:ext cx="5943600" cy="2387600"/>
+                    </a:xfrm>
+                    <a:prstGeom prst="rect">
+                      <a:avLst/>
+                    </a:prstGeom>
+                    <a:ln>
+                      <a:solidFill>
+                        <a:schemeClr val="tx1"/>
+                      </a:solidFill>
+                    </a:ln>
+                  </pic:spPr>
+                </pic:pic>
+              </a:graphicData>
+            </a:graphic>
+          </wp:inline>
+        </w:drawing>
+      </w:r>
+    </w:p>
+    <w:p>
+      <w:pPr>
+        <w:rPr>
+          <w:rFonts w:ascii="Times New Roman" w:hAnsi="Times New Roman" w:cs="Times New Roman"/>
+          <w:sz w:val="24"/>
+          <w:szCs w:val="24"/>
+        </w:rPr>
+      </w:pPr>
+      <w:r>
+        <w:rPr>
+          <w:rFonts w:ascii="Times New Roman" w:hAnsi="Times New Roman" w:cs="Times New Roman"/>
+          <w:noProof/>
+          <w:sz w:val="24"/>
+          <w:szCs w:val="24"/>
+        </w:rPr>
+        <w:lastRenderedPageBreak/>
+        <w:drawing>
+          <wp:inline distT="0" distB="0" distL="0" distR="0" wp14:anchorId="71586988" wp14:editId="7117716C">
+            <wp:extent cx="5943600" cy="3545840"/>
+            <wp:effectExtent l="19050" t="19050" r="19050" b="16510"/>
+            <wp:docPr id="9" name="Picture 9"/>
+            <wp:cNvGraphicFramePr>
+              <a:graphicFrameLocks xmlns:a="http://schemas.openxmlformats.org/drawingml/2006/main" noChangeAspect="1"/>
+            </wp:cNvGraphicFramePr>
+            <a:graphic xmlns:a="http://schemas.openxmlformats.org/drawingml/2006/main">
+              <a:graphicData uri="http://schemas.openxmlformats.org/drawingml/2006/picture">
+                <pic:pic xmlns:pic="http://schemas.openxmlformats.org/drawingml/2006/picture">
+                  <pic:nvPicPr>
+                    <pic:cNvPr id="1" name=""/>
+                    <pic:cNvPicPr/>
+                  </pic:nvPicPr>
+                  <pic:blipFill>
+                    <a:blip r:embed="rId29"/>
+                    <a:stretch>
+                      <a:fillRect/>
+                    </a:stretch>
+                  </pic:blipFill>
+                  <pic:spPr>
+                    <a:xfrm>
+                      <a:off x="0" y="0"/>
+                      <a:ext cx="5943600" cy="3545840"/>
+                    </a:xfrm>
+                    <a:prstGeom prst="rect">
+                      <a:avLst/>
+                    </a:prstGeom>
+                    <a:ln>
+                      <a:solidFill>
+                        <a:schemeClr val="tx1"/>
+                      </a:solidFill>
+                    </a:ln>
+                  </pic:spPr>
+                </pic:pic>
+              </a:graphicData>
+            </a:graphic>
+          </wp:inline>
+        </w:drawing>
+      </w:r>
+    </w:p>
+    <w:p>
+      <w:pPr>
+        <w:rPr>
+          <w:rFonts w:ascii="Times New Roman" w:hAnsi="Times New Roman" w:cs="Times New Roman"/>
+          <w:sz w:val="24"/>
+          <w:szCs w:val="24"/>
+        </w:rPr>
+      </w:pPr>
+      <w:r>
+        <w:rPr>
+          <w:rFonts w:ascii="Times New Roman" w:hAnsi="Times New Roman" w:cs="Times New Roman"/>
+          <w:noProof/>
+          <w:sz w:val="24"/>
+          <w:szCs w:val="24"/>
+        </w:rPr>
+        <w:drawing>
+          <wp:inline distT="0" distB="0" distL="0" distR="0" wp14:anchorId="49D58ED5" wp14:editId="1BB031A7">
+            <wp:extent cx="5943600" cy="1845945"/>
+            <wp:effectExtent l="19050" t="19050" r="19050" b="20955"/>
+            <wp:docPr id="10" name="Picture 10"/>
+            <wp:cNvGraphicFramePr>
+              <a:graphicFrameLocks xmlns:a="http://schemas.openxmlformats.org/drawingml/2006/main" noChangeAspect="1"/>
+            </wp:cNvGraphicFramePr>
+            <a:graphic xmlns:a="http://schemas.openxmlformats.org/drawingml/2006/main">
+              <a:graphicData uri="http://schemas.openxmlformats.org/drawingml/2006/picture">
+                <pic:pic xmlns:pic="http://schemas.openxmlformats.org/drawingml/2006/picture">
+                  <pic:nvPicPr>
+                    <pic:cNvPr id="1" name=""/>
+                    <pic:cNvPicPr/>
+                  </pic:nvPicPr>
+                  <pic:blipFill>
+                    <a:blip r:embed="rId30"/>
+                    <a:stretch>
+                      <a:fillRect/>
+                    </a:stretch>
+                  </pic:blipFill>
+                  <pic:spPr>
+                    <a:xfrm>
+                      <a:off x="0" y="0"/>
+                      <a:ext cx="5943600" cy="1845945"/>
+                    </a:xfrm>
+                    <a:prstGeom prst="rect">
+                      <a:avLst/>
+                    </a:prstGeom>
+                    <a:ln>
+                      <a:solidFill>
+                        <a:schemeClr val="tx1"/>
+                      </a:solidFill>
+                    </a:ln>
+                  </pic:spPr>
+                </pic:pic>
+              </a:graphicData>
+            </a:graphic>
+          </wp:inline>
+        </w:drawing>
+      </w:r>
+    </w:p>
+    <w:p>
+      <w:pPr>
+        <w:rPr>
+          <w:rFonts w:ascii="Times New Roman" w:hAnsi="Times New Roman" w:cs="Times New Roman"/>
+          <w:sz w:val="24"/>
+          <w:szCs w:val="24"/>
+        </w:rPr>
+      </w:pPr>
+      <w:r>
+        <w:rPr>
+          <w:rFonts w:ascii="Times New Roman" w:hAnsi="Times New Roman" w:cs="Times New Roman"/>
+          <w:noProof/>
+          <w:sz w:val="24"/>
+          <w:szCs w:val="24"/>
+        </w:rPr>
+        <w:lastRenderedPageBreak/>
+        <w:drawing>
+          <wp:inline distT="0" distB="0" distL="0" distR="0" wp14:anchorId="034FCEE4" wp14:editId="0F1A46EC">
+            <wp:extent cx="5943600" cy="2541905"/>
+            <wp:effectExtent l="19050" t="19050" r="19050" b="10795"/>
+            <wp:docPr id="11" name="Picture 11"/>
+            <wp:cNvGraphicFramePr>
+              <a:graphicFrameLocks xmlns:a="http://schemas.openxmlformats.org/drawingml/2006/main" noChangeAspect="1"/>
+            </wp:cNvGraphicFramePr>
+            <a:graphic xmlns:a="http://schemas.openxmlformats.org/drawingml/2006/main">
+              <a:graphicData uri="http://schemas.openxmlformats.org/drawingml/2006/picture">
+                <pic:pic xmlns:pic="http://schemas.openxmlformats.org/drawingml/2006/picture">
+                  <pic:nvPicPr>
+                    <pic:cNvPr id="1" name=""/>
+                    <pic:cNvPicPr/>
+                  </pic:nvPicPr>
+                  <pic:blipFill>
+                    <a:blip r:embed="rId31"/>
+                    <a:stretch>
+                      <a:fillRect/>
+                    </a:stretch>
+                  </pic:blipFill>
+                  <pic:spPr>
+                    <a:xfrm>
+                      <a:off x="0" y="0"/>
+                      <a:ext cx="5943600" cy="2541905"/>
+                    </a:xfrm>
+                    <a:prstGeom prst="rect">
+                      <a:avLst/>
+                    </a:prstGeom>
+                    <a:ln>
+                      <a:solidFill>
+                        <a:schemeClr val="tx1"/>
+                      </a:solidFill>
+                    </a:ln>
+                  </pic:spPr>
+                </pic:pic>
+              </a:graphicData>
+            </a:graphic>
+          </wp:inline>
+        </w:drawing>
+      </w:r>
+    </w:p>
+    <w:p>
+      <w:pPr>
+        <w:rPr>
+          <w:rFonts w:ascii="Times New Roman" w:hAnsi="Times New Roman" w:cs="Times New Roman"/>
+          <w:sz w:val="24"/>
+          <w:szCs w:val="24"/>
+        </w:rPr>
+      </w:pPr>
+      <w:r>
+        <w:rPr>
+          <w:rFonts w:ascii="Times New Roman" w:hAnsi="Times New Roman" w:cs="Times New Roman"/>
+          <w:noProof/>
+          <w:sz w:val="24"/>
+          <w:szCs w:val="24"/>
+        </w:rPr>
+        <w:drawing>
+          <wp:inline distT="0" distB="0" distL="0" distR="0" wp14:anchorId="6DF155E0" wp14:editId="418C8766">
+            <wp:extent cx="5943600" cy="1661795"/>
+            <wp:effectExtent l="19050" t="19050" r="19050" b="14605"/>
+            <wp:docPr id="12" name="Picture 12"/>
+            <wp:cNvGraphicFramePr>
+              <a:graphicFrameLocks xmlns:a="http://schemas.openxmlformats.org/drawingml/2006/main" noChangeAspect="1"/>
+            </wp:cNvGraphicFramePr>
+            <a:graphic xmlns:a="http://schemas.openxmlformats.org/drawingml/2006/main">
+              <a:graphicData uri="http://schemas.openxmlformats.org/drawingml/2006/picture">
+                <pic:pic xmlns:pic="http://schemas.openxmlformats.org/drawingml/2006/picture">
+                  <pic:nvPicPr>
+                    <pic:cNvPr id="1" name=""/>
+                    <pic:cNvPicPr/>
+                  </pic:nvPicPr>
+                  <pic:blipFill>
+                    <a:blip r:embed="rId32"/>
+                    <a:stretch>
+                      <a:fillRect/>
+                    </a:stretch>
+                  </pic:blipFill>
+                  <pic:spPr>
+                    <a:xfrm>
+                      <a:off x="0" y="0"/>
+                      <a:ext cx="5943600" cy="1661795"/>
+                    </a:xfrm>
+                    <a:prstGeom prst="rect">
+                      <a:avLst/>
+                    </a:prstGeom>
+                    <a:ln>
+                      <a:solidFill>
+                        <a:schemeClr val="tx1"/>
+                      </a:solidFill>
+                    </a:ln>
+                  </pic:spPr>
+                </pic:pic>
+              </a:graphicData>
+            </a:graphic>
+          </wp:inline>
+        </w:drawing>
+      </w:r>
+    </w:p>
+    <w:p>
+      <w:pPr>
+        <w:rPr>
+          <w:rFonts w:ascii="Times New Roman" w:hAnsi="Times New Roman" w:cs="Times New Roman"/>
+          <w:sz w:val="24"/>
+          <w:szCs w:val="24"/>
+        </w:rPr>
+      </w:pPr>
+      <w:r>
+        <w:rPr>
+          <w:rFonts w:ascii="Times New Roman" w:hAnsi="Times New Roman" w:cs="Times New Roman"/>
+          <w:noProof/>
+          <w:sz w:val="24"/>
+          <w:szCs w:val="24"/>
+        </w:rPr>
+        <w:drawing>
+          <wp:inline distT="0" distB="0" distL="0" distR="0" wp14:anchorId="568D12FF" wp14:editId="2F5353AA">
+            <wp:extent cx="5943600" cy="2773045"/>
+            <wp:effectExtent l="19050" t="19050" r="19050" b="27305"/>
+            <wp:docPr id="13" name="Picture 13"/>
+            <wp:cNvGraphicFramePr>
+              <a:graphicFrameLocks xmlns:a="http://schemas.openxmlformats.org/drawingml/2006/main" noChangeAspect="1"/>
+            </wp:cNvGraphicFramePr>
+            <a:graphic xmlns:a="http://schemas.openxmlformats.org/drawingml/2006/main">
+              <a:graphicData uri="http://schemas.openxmlformats.org/drawingml/2006/picture">
+                <pic:pic xmlns:pic="http://schemas.openxmlformats.org/drawingml/2006/picture">
+                  <pic:nvPicPr>
+                    <pic:cNvPr id="1" name=""/>
+                    <pic:cNvPicPr/>
+                  </pic:nvPicPr>
+                  <pic:blipFill>
+                    <a:blip r:embed="rId33"/>
+                    <a:stretch>
+                      <a:fillRect/>
+                    </a:stretch>
+                  </pic:blipFill>
+                  <pic:spPr>
+                    <a:xfrm>
+                      <a:off x="0" y="0"/>
+                      <a:ext cx="5943600" cy="2773045"/>
+                    </a:xfrm>
+                    <a:prstGeom prst="rect">
+                      <a:avLst/>
+                    </a:prstGeom>
+                    <a:ln>
+                      <a:solidFill>
+                        <a:schemeClr val="tx1"/>
+                      </a:solidFill>
+                    </a:ln>
+                  </pic:spPr>
+                </pic:pic>
+              </a:graphicData>
+            </a:graphic>
+          </wp:inline>
+        </w:drawing>
+      </w:r>
+    </w:p>
+    <w:p>
+      <w:pPr>
+        <w:rPr>
+          <w:rFonts w:ascii="Times New Roman" w:hAnsi="Times New Roman" w:cs="Times New Roman"/>
+          <w:sz w:val="24"/>
+          <w:szCs w:val="24"/>
+        </w:rPr>
+      </w:pPr>
+      <w:r>
+        <w:rPr>
+          <w:rFonts w:ascii="Times New Roman" w:hAnsi="Times New Roman" w:cs="Times New Roman"/>
+          <w:noProof/>
+          <w:sz w:val="24"/>
+          <w:szCs w:val="24"/>
+        </w:rPr>
+        <w:lastRenderedPageBreak/>
+        <w:drawing>
+          <wp:inline distT="0" distB="0" distL="0" distR="0" wp14:anchorId="7CCC9BA1" wp14:editId="00CEC23C">
+            <wp:extent cx="5943600" cy="2937510"/>
+            <wp:effectExtent l="19050" t="19050" r="19050" b="15240"/>
+            <wp:docPr id="14" name="Picture 14"/>
+            <wp:cNvGraphicFramePr>
+              <a:graphicFrameLocks xmlns:a="http://schemas.openxmlformats.org/drawingml/2006/main" noChangeAspect="1"/>
+            </wp:cNvGraphicFramePr>
+            <a:graphic xmlns:a="http://schemas.openxmlformats.org/drawingml/2006/main">
+              <a:graphicData uri="http://schemas.openxmlformats.org/drawingml/2006/picture">
+                <pic:pic xmlns:pic="http://schemas.openxmlformats.org/drawingml/2006/picture">
+                  <pic:nvPicPr>
+                    <pic:cNvPr id="1" name=""/>
+                    <pic:cNvPicPr/>
+                  </pic:nvPicPr>
+                  <pic:blipFill>
+                    <a:blip r:embed="rId34"/>
+                    <a:stretch>
+                      <a:fillRect/>
+                    </a:stretch>
+                  </pic:blipFill>
+                  <pic:spPr>
+                    <a:xfrm>
+                      <a:off x="0" y="0"/>
+                      <a:ext cx="5943600" cy="2937510"/>
+                    </a:xfrm>
+                    <a:prstGeom prst="rect">
+                      <a:avLst/>
+                    </a:prstGeom>
+                    <a:ln>
+                      <a:solidFill>
+                        <a:schemeClr val="tx1"/>
+                      </a:solidFill>
+                    </a:ln>
+                  </pic:spPr>
+                </pic:pic>
+              </a:graphicData>
+            </a:graphic>
+          </wp:inline>
+        </w:drawing>
+      </w:r>
+    </w:p>
+    <w:p>
+      <w:pPr>
+        <w:rPr>
+          <w:rFonts w:ascii="Times New Roman" w:hAnsi="Times New Roman" w:cs="Times New Roman"/>
+          <w:sz w:val="24"/>
+          <w:szCs w:val="24"/>
+        </w:rPr>
+      </w:pPr>
+      <w:r>
+        <w:rPr>
+          <w:rFonts w:ascii="Times New Roman" w:hAnsi="Times New Roman" w:cs="Times New Roman"/>
+          <w:noProof/>
+          <w:sz w:val="24"/>
+          <w:szCs w:val="24"/>
+        </w:rPr>
+        <w:drawing>
+          <wp:inline distT="0" distB="0" distL="0" distR="0" wp14:anchorId="6E969A87" wp14:editId="4D3EFFBD">
+            <wp:extent cx="5943600" cy="2364740"/>
+            <wp:effectExtent l="19050" t="19050" r="19050" b="16510"/>
+            <wp:docPr id="15" name="Picture 15"/>
+            <wp:cNvGraphicFramePr>
+              <a:graphicFrameLocks xmlns:a="http://schemas.openxmlformats.org/drawingml/2006/main" noChangeAspect="1"/>
+            </wp:cNvGraphicFramePr>
+            <a:graphic xmlns:a="http://schemas.openxmlformats.org/drawingml/2006/main">
+              <a:graphicData uri="http://schemas.openxmlformats.org/drawingml/2006/picture">
+                <pic:pic xmlns:pic="http://schemas.openxmlformats.org/drawingml/2006/picture">
+                  <pic:nvPicPr>
+                    <pic:cNvPr id="1" name=""/>
+                    <pic:cNvPicPr/>
+                  </pic:nvPicPr>
+                  <pic:blipFill>
+                    <a:blip r:embed="rId35"/>
+                    <a:stretch>
+                      <a:fillRect/>
+                    </a:stretch>
+                  </pic:blipFill>
+                  <pic:spPr>
+                    <a:xfrm>
+                      <a:off x="0" y="0"/>
+                      <a:ext cx="5943600" cy="2364740"/>
+                    </a:xfrm>
+                    <a:prstGeom prst="rect">
+                      <a:avLst/>
+                    </a:prstGeom>
+                    <a:ln>
+                      <a:solidFill>
+                        <a:schemeClr val="tx1"/>
+                      </a:solidFill>
+                    </a:ln>
+                  </pic:spPr>
+                </pic:pic>
+              </a:graphicData>
+            </a:graphic>
+          </wp:inline>
+        </w:drawing>
+      </w:r>
+    </w:p>
+    <w:p>
+      <w:pPr>
+        <w:rPr>
+          <w:rFonts w:ascii="Times New Roman" w:hAnsi="Times New Roman" w:cs="Times New Roman"/>
+          <w:sz w:val="24"/>
+          <w:szCs w:val="24"/>
+        </w:rPr>
+      </w:pPr>
+      <w:r>
+        <w:rPr>
+          <w:rFonts w:ascii="Times New Roman" w:hAnsi="Times New Roman" w:cs="Times New Roman"/>
+          <w:noProof/>
+          <w:sz w:val="24"/>
+          <w:szCs w:val="24"/>
+        </w:rPr>
+        <w:drawing>
+          <wp:inline distT="0" distB="0" distL="0" distR="0" wp14:anchorId="25AF5773" wp14:editId="47DE108C">
+            <wp:extent cx="5943600" cy="2334260"/>
+            <wp:effectExtent l="19050" t="19050" r="19050" b="27940"/>
+            <wp:docPr id="16" name="Picture 16"/>
+            <wp:cNvGraphicFramePr>
+              <a:graphicFrameLocks xmlns:a="http://schemas.openxmlformats.org/drawingml/2006/main" noChangeAspect="1"/>
+            </wp:cNvGraphicFramePr>
+            <a:graphic xmlns:a="http://schemas.openxmlformats.org/drawingml/2006/main">
+              <a:graphicData uri="http://schemas.openxmlformats.org/drawingml/2006/picture">
+                <pic:pic xmlns:pic="http://schemas.openxmlformats.org/drawingml/2006/picture">
+                  <pic:nvPicPr>
+                    <pic:cNvPr id="1" name=""/>
+                    <pic:cNvPicPr/>
+                  </pic:nvPicPr>
+                  <pic:blipFill>
+                    <a:blip r:embed="rId36"/>
+                    <a:stretch>
+                      <a:fillRect/>
+                    </a:stretch>
+                  </pic:blipFill>
+                  <pic:spPr>
+                    <a:xfrm>
+                      <a:off x="0" y="0"/>
+                      <a:ext cx="5943600" cy="2334260"/>
+                    </a:xfrm>
+                    <a:prstGeom prst="rect">
+                      <a:avLst/>
+                    </a:prstGeom>
+                    <a:ln>
+                      <a:solidFill>
+                        <a:schemeClr val="tx1"/>
+                      </a:solidFill>
+                    </a:ln>
+                  </pic:spPr>
+                </pic:pic>
+              </a:graphicData>
+            </a:graphic>
+          </wp:inline>
+        </w:drawing>
+      </w:r>
+    </w:p>
+    <w:p>
+      <w:pPr>
+        <w:rPr>
+          <w:rFonts w:ascii="Times New Roman" w:hAnsi="Times New Roman" w:cs="Times New Roman"/>
+          <w:sz w:val="24"/>
+          <w:szCs w:val="24"/>
+        </w:rPr>
+      </w:pPr>
+      <w:r>
+        <w:rPr>
+          <w:rFonts w:ascii="Times New Roman" w:hAnsi="Times New Roman" w:cs="Times New Roman"/>
+          <w:noProof/>
+          <w:sz w:val="24"/>
+          <w:szCs w:val="24"/>
+        </w:rPr>
+        <w:lastRenderedPageBreak/>
+        <w:drawing>
+          <wp:inline distT="0" distB="0" distL="0" distR="0" wp14:anchorId="706300EB" wp14:editId="66AE1906">
+            <wp:extent cx="5943600" cy="2320290"/>
+            <wp:effectExtent l="19050" t="19050" r="19050" b="22860"/>
+            <wp:docPr id="17" name="Picture 17"/>
+            <wp:cNvGraphicFramePr>
+              <a:graphicFrameLocks xmlns:a="http://schemas.openxmlformats.org/drawingml/2006/main" noChangeAspect="1"/>
+            </wp:cNvGraphicFramePr>
+            <a:graphic xmlns:a="http://schemas.openxmlformats.org/drawingml/2006/main">
+              <a:graphicData uri="http://schemas.openxmlformats.org/drawingml/2006/picture">
+                <pic:pic xmlns:pic="http://schemas.openxmlformats.org/drawingml/2006/picture">
+                  <pic:nvPicPr>
+                    <pic:cNvPr id="1" name=""/>
+                    <pic:cNvPicPr/>
+                  </pic:nvPicPr>
+                  <pic:blipFill>
+                    <a:blip r:embed="rId37"/>
+                    <a:stretch>
+                      <a:fillRect/>
+                    </a:stretch>
+                  </pic:blipFill>
+                  <pic:spPr>
+                    <a:xfrm>
+                      <a:off x="0" y="0"/>
+                      <a:ext cx="5943600" cy="2320290"/>
+                    </a:xfrm>
+                    <a:prstGeom prst="rect">
+                      <a:avLst/>
+                    </a:prstGeom>
+                    <a:ln>
+                      <a:solidFill>
+                        <a:schemeClr val="tx1"/>
+                      </a:solidFill>
+                    </a:ln>
+                  </pic:spPr>
+                </pic:pic>
+              </a:graphicData>
+            </a:graphic>
+          </wp:inline>
+        </w:drawing>
+      </w:r>
+    </w:p>
+    <w:p>
+      <w:pPr>
+        <w:rPr>
+          <w:rFonts w:ascii="Times New Roman" w:hAnsi="Times New Roman" w:cs="Times New Roman"/>
+          <w:sz w:val="24"/>
+          <w:szCs w:val="24"/>
+        </w:rPr>
+      </w:pPr>
+      <w:r>
+        <w:rPr>
+          <w:rFonts w:ascii="Times New Roman" w:hAnsi="Times New Roman" w:cs="Times New Roman"/>
+          <w:noProof/>
+          <w:sz w:val="24"/>
+          <w:szCs w:val="24"/>
+        </w:rPr>
+        <w:drawing>
+          <wp:inline distT="0" distB="0" distL="0" distR="0" wp14:anchorId="2734B407" wp14:editId="2FCC6FBF">
+            <wp:extent cx="5943600" cy="2484120"/>
+            <wp:effectExtent l="19050" t="19050" r="19050" b="11430"/>
+            <wp:docPr id="18" name="Picture 18"/>
+            <wp:cNvGraphicFramePr>
+              <a:graphicFrameLocks xmlns:a="http://schemas.openxmlformats.org/drawingml/2006/main" noChangeAspect="1"/>
+            </wp:cNvGraphicFramePr>
+            <a:graphic xmlns:a="http://schemas.openxmlformats.org/drawingml/2006/main">
+              <a:graphicData uri="http://schemas.openxmlformats.org/drawingml/2006/picture">
+                <pic:pic xmlns:pic="http://schemas.openxmlformats.org/drawingml/2006/picture">
+                  <pic:nvPicPr>
+                    <pic:cNvPr id="1" name=""/>
+                    <pic:cNvPicPr/>
+                  </pic:nvPicPr>
+                  <pic:blipFill>
+                    <a:blip r:embed="rId38"/>
+                    <a:stretch>
+                      <a:fillRect/>
+                    </a:stretch>
+                  </pic:blipFill>
+                  <pic:spPr>
+                    <a:xfrm>
+                      <a:off x="0" y="0"/>
+                      <a:ext cx="5943600" cy="2484120"/>
+                    </a:xfrm>
+                    <a:prstGeom prst="rect">
+                      <a:avLst/>
+                    </a:prstGeom>
+                    <a:ln>
+                      <a:solidFill>
+                        <a:schemeClr val="tx1"/>
+                      </a:solidFill>
+                    </a:ln>
+                  </pic:spPr>
+                </pic:pic>
+              </a:graphicData>
+            </a:graphic>
+          </wp:inline>
+        </w:drawing>
+      </w:r>
+    </w:p>
+    <w:p>
+      <w:pPr>
+        <w:rPr>
+          <w:rFonts w:ascii="Times New Roman" w:hAnsi="Times New Roman" w:cs="Times New Roman"/>
+          <w:sz w:val="24"/>
+          <w:szCs w:val="24"/>
+        </w:rPr>
+      </w:pPr>
+      <w:r>
+        <w:rPr>
+          <w:rFonts w:ascii="Times New Roman" w:hAnsi="Times New Roman" w:cs="Times New Roman"/>
+          <w:noProof/>
+          <w:sz w:val="24"/>
+          <w:szCs w:val="24"/>
+        </w:rPr>
+        <w:drawing>
+          <wp:inline distT="0" distB="0" distL="0" distR="0" wp14:anchorId="74099F0A" wp14:editId="00A0B561">
+            <wp:extent cx="5943600" cy="2289175"/>
+            <wp:effectExtent l="19050" t="19050" r="19050" b="15875"/>
+            <wp:docPr id="19" name="Picture 19"/>
+            <wp:cNvGraphicFramePr>
+              <a:graphicFrameLocks xmlns:a="http://schemas.openxmlformats.org/drawingml/2006/main" noChangeAspect="1"/>
+            </wp:cNvGraphicFramePr>
+            <a:graphic xmlns:a="http://schemas.openxmlformats.org/drawingml/2006/main">
+              <a:graphicData uri="http://schemas.openxmlformats.org/drawingml/2006/picture">
+                <pic:pic xmlns:pic="http://schemas.openxmlformats.org/drawingml/2006/picture">
+                  <pic:nvPicPr>
+                    <pic:cNvPr id="1" name=""/>
+                    <pic:cNvPicPr/>
+                  </pic:nvPicPr>
+                  <pic:blipFill>
+                    <a:blip r:embed="rId39"/>
+                    <a:stretch>
+                      <a:fillRect/>
+                    </a:stretch>
+                  </pic:blipFill>
+                  <pic:spPr>
+                    <a:xfrm>
+                      <a:off x="0" y="0"/>
+                      <a:ext cx="5943600" cy="2289175"/>
+                    </a:xfrm>
+                    <a:prstGeom prst="rect">
+                      <a:avLst/>
+                    </a:prstGeom>
+                    <a:ln>
+                      <a:solidFill>
+                        <a:schemeClr val="tx1"/>
+                      </a:solidFill>
+                    </a:ln>
+                  </pic:spPr>
+                </pic:pic>
+              </a:graphicData>
+            </a:graphic>
+          </wp:inline>
+        </w:drawing>
+      </w:r>
+    </w:p>
+    <w:p>
+      <w:pPr>
+        <w:jc w:val="both"/>
+        <w:rPr>
+          <w:rFonts w:ascii="Times New Roman" w:hAnsi="Times New Roman" w:cs="Times New Roman"/>
+          <w:sz w:val="24"/>
+          <w:szCs w:val="24"/>
+        </w:rPr>
+      </w:pPr>
+    </w:p>
+    <w:p>
+      <w:pPr>
+        <w:jc w:val="both"/>
+        <w:rPr>
+          <w:rFonts w:ascii="Times New Roman" w:hAnsi="Times New Roman" w:cs="Times New Roman"/>
+          <w:sz w:val="24"/>
+          <w:szCs w:val="24"/>
+        </w:rPr>
+      </w:pPr>
+      <w:r>
+        <w:rPr>
+          <w:rFonts w:ascii="Times New Roman" w:hAnsi="Times New Roman" w:cs="Times New Roman"/>
+          <w:sz w:val="24"/>
+          <w:szCs w:val="24"/>
+        </w:rPr>
+        <w:t xml:space="preserve">The respondent-submitted survey form has yielded a notably positive response and reflects satisfaction and appreciation for the effectiveness of the data visualization presented. Respondent </w:t>
+      </w:r>
+      <w:r>
+        <w:rPr>
+          <w:rFonts w:ascii="Times New Roman" w:hAnsi="Times New Roman" w:cs="Times New Roman"/>
+          <w:sz w:val="24"/>
+          <w:szCs w:val="24"/>
+        </w:rPr>
+        <w:lastRenderedPageBreak/>
+        <w:t xml:space="preserve">expressed their contentment with the clarity and coherence of the data visualization and </w:t>
       </w:r>
       <w:proofErr w:type="spellStart"/>
       <w:r>
         <w:rPr>
           <w:rFonts w:ascii="Times New Roman" w:hAnsi="Times New Roman" w:cs="Times New Roman"/>
-          <w:color w:val="000000"/>
           <w:sz w:val="24"/>
           <w:szCs w:val="24"/>
         </w:rPr>
@@ -14590,7 +16172,6 @@
       <w:r>
         <w:rPr>
           <w:rFonts w:ascii="Times New Roman" w:hAnsi="Times New Roman" w:cs="Times New Roman"/>
-          <w:color w:val="000000"/>
           <w:sz w:val="24"/>
           <w:szCs w:val="24"/>
         </w:rPr>
@@ -14599,64 +16180,42 @@
     </w:p>
     <w:p>
       <w:pPr>
-        <w:spacing w:afterLines="26" w:after="62" w:line="26" w:lineRule="atLeast"/>
-        <w:jc w:val="both"/>
-        <w:rPr>
-          <w:rFonts w:ascii="Times New Roman" w:hAnsi="Times New Roman" w:cs="Times New Roman"/>
-          <w:color w:val="000000"/>
-          <w:sz w:val="24"/>
-          <w:szCs w:val="24"/>
-        </w:rPr>
-      </w:pPr>
-    </w:p>
-    <w:p>
-      <w:pPr>
-        <w:spacing w:afterLines="26" w:after="62" w:line="26" w:lineRule="atLeast"/>
-        <w:jc w:val="both"/>
-        <w:rPr>
-          <w:rFonts w:ascii="Times New Roman" w:hAnsi="Times New Roman" w:cs="Times New Roman"/>
-          <w:color w:val="000000"/>
-          <w:sz w:val="24"/>
-          <w:szCs w:val="24"/>
-        </w:rPr>
-      </w:pPr>
-      <w:r>
-        <w:rPr>
-          <w:rFonts w:ascii="Times New Roman" w:hAnsi="Times New Roman" w:cs="Times New Roman"/>
-          <w:color w:val="000000"/>
+        <w:jc w:val="both"/>
+        <w:rPr>
+          <w:rFonts w:ascii="Times New Roman" w:hAnsi="Times New Roman" w:cs="Times New Roman"/>
+          <w:sz w:val="24"/>
+          <w:szCs w:val="24"/>
+        </w:rPr>
+      </w:pPr>
+    </w:p>
+    <w:p>
+      <w:pPr>
+        <w:jc w:val="both"/>
+        <w:rPr>
+          <w:rFonts w:ascii="Times New Roman" w:hAnsi="Times New Roman" w:cs="Times New Roman"/>
+          <w:sz w:val="24"/>
+          <w:szCs w:val="24"/>
+        </w:rPr>
+      </w:pPr>
+      <w:r>
+        <w:rPr>
+          <w:rFonts w:ascii="Times New Roman" w:hAnsi="Times New Roman" w:cs="Times New Roman"/>
           <w:sz w:val="24"/>
           <w:szCs w:val="24"/>
         </w:rPr>
         <w:t>Additionally, respondents have commended the user-friendly design of the survey form itself as well as citing its intuitiveness and ease of navigation. The positive feedback underscores the success of the data visualization technique employed and indicates that they have not only met but exceeded the user expectation in conveying information in a meaningful and digestible manner.</w:t>
       </w:r>
-    </w:p>
-    <w:p>
-      <w:pPr>
-        <w:spacing w:afterLines="26" w:after="62" w:line="26" w:lineRule="atLeast"/>
-        <w:jc w:val="both"/>
-        <w:rPr>
-          <w:rFonts w:ascii="Times New Roman" w:hAnsi="Times New Roman" w:cs="Times New Roman"/>
-          <w:color w:val="000000"/>
-          <w:sz w:val="24"/>
-          <w:szCs w:val="24"/>
-        </w:rPr>
-      </w:pPr>
-    </w:p>
-    <w:p>
-      <w:pPr>
-        <w:spacing w:afterLines="26" w:after="62" w:line="26" w:lineRule="atLeast"/>
-        <w:jc w:val="both"/>
-        <w:rPr>
-          <w:rFonts w:ascii="Times New Roman" w:hAnsi="Times New Roman" w:cs="Times New Roman"/>
-          <w:color w:val="000000"/>
-          <w:sz w:val="24"/>
-          <w:szCs w:val="24"/>
-        </w:rPr>
-      </w:pPr>
-      <w:r>
-        <w:rPr>
-          <w:rFonts w:ascii="Times New Roman" w:hAnsi="Times New Roman" w:cs="Times New Roman"/>
-          <w:color w:val="000000"/>
+      <w:r>
+        <w:rPr>
+          <w:rFonts w:ascii="Times New Roman" w:hAnsi="Times New Roman" w:cs="Times New Roman"/>
+          <w:sz w:val="24"/>
+          <w:szCs w:val="24"/>
+        </w:rPr>
+        <w:t xml:space="preserve"> </w:t>
+      </w:r>
+      <w:r>
+        <w:rPr>
+          <w:rFonts w:ascii="Times New Roman" w:hAnsi="Times New Roman" w:cs="Times New Roman"/>
           <w:sz w:val="24"/>
           <w:szCs w:val="24"/>
         </w:rPr>
@@ -14665,14 +16224,11 @@
     </w:p>
     <w:p>
       <w:pPr>
-        <w:spacing w:afterLines="26" w:after="62" w:line="26" w:lineRule="atLeast"/>
-        <w:rPr>
-          <w:rFonts w:ascii="Times New Roman" w:hAnsi="Times New Roman" w:cs="Times New Roman"/>
-          <w:b/>
-          <w:bCs/>
-          <w:color w:val="000000"/>
-          <w:sz w:val="28"/>
-          <w:szCs w:val="28"/>
+        <w:jc w:val="both"/>
+        <w:rPr>
+          <w:rFonts w:ascii="Times New Roman" w:hAnsi="Times New Roman" w:cs="Times New Roman"/>
+          <w:sz w:val="24"/>
+          <w:szCs w:val="24"/>
         </w:rPr>
       </w:pPr>
     </w:p>
@@ -14839,7 +16395,17 @@
           <w:sz w:val="24"/>
           <w:szCs w:val="24"/>
         </w:rPr>
-        <w:t>The knowledge acquired throughout this project is substantial. The emphasis on user-centric design principles has underscored its importance. Iterative feedback and refinement have resulted in visualizations that are not only user-friendly but also highly effective. Striking a balance between aesthetics and functionality has proven crucial, highlighting the need for visualizations to be both informative and engaging.</w:t>
+        <w:t xml:space="preserve">The knowledge acquired throughout this project is substantial. The emphasis on user-centric design principles has underscored its importance. Iterative feedback and refinement have resulted </w:t>
+      </w:r>
+      <w:r>
+        <w:rPr>
+          <w:rFonts w:ascii="Times New Roman" w:hAnsi="Times New Roman" w:cs="Times New Roman"/>
+          <w:color w:val="000000"/>
+          <w:sz w:val="24"/>
+          <w:szCs w:val="24"/>
+        </w:rPr>
+        <w:lastRenderedPageBreak/>
+        <w:t>in visualizations that are not only user-friendly but also highly effective. Striking a balance between aesthetics and functionality has proven crucial, highlighting the need for visualizations to be both informative and engaging.</w:t>
       </w:r>
     </w:p>
     <w:p>
@@ -14964,6 +16530,7 @@
         <w:id w:val="-573587230"/>
         <w:bibliography/>
       </w:sdtPr>
+      <w:sdtEndPr/>
       <w:sdtContent>
         <w:sdt>
           <w:sdtPr>
@@ -14976,6 +16543,7 @@
               <w:docPartUnique/>
             </w:docPartObj>
           </w:sdtPr>
+          <w:sdtEndPr/>
           <w:sdtContent>
             <w:p>
               <w:pPr>
@@ -15289,6 +16857,7 @@
                       <w:rPr>
                         <w:noProof/>
                       </w:rPr>
+                      <w:lastRenderedPageBreak/>
                       <w:t xml:space="preserve">[6] </w:t>
                     </w:r>
                   </w:p>
@@ -15758,7 +17327,7 @@
       </w:pPr>
     </w:p>
     <w:sectPr>
-      <w:footerReference w:type="default" r:id="rId24"/>
+      <w:footerReference w:type="default" r:id="rId40"/>
       <w:pgSz w:w="12240" w:h="15840"/>
       <w:pgMar w:top="1440" w:right="1440" w:bottom="1440" w:left="1440" w:header="708" w:footer="708" w:gutter="0"/>
       <w:cols w:space="708"/>
@@ -15769,7 +17338,7 @@
 </file>
 
 <file path=word/endnotes.xml><?xml version="1.0" encoding="utf-8"?>
-<w:endnotes xmlns:wpc="http://schemas.microsoft.com/office/word/2010/wordprocessingCanvas" xmlns:cx="http://schemas.microsoft.com/office/drawing/2014/chartex" xmlns:cx1="http://schemas.microsoft.com/office/drawing/2015/9/8/chartex" xmlns:cx2="http://schemas.microsoft.com/office/drawing/2015/10/21/chartex" xmlns:cx3="http://schemas.microsoft.com/office/drawing/2016/5/9/chartex" xmlns:cx4="http://schemas.microsoft.com/office/drawing/2016/5/10/chartex" xmlns:cx5="http://schemas.microsoft.com/office/drawing/2016/5/11/chartex" xmlns:cx6="http://schemas.microsoft.com/office/drawing/2016/5/12/chartex" xmlns:cx7="http://schemas.microsoft.com/office/drawing/2016/5/13/chartex" xmlns:cx8="http://schemas.microsoft.com/office/drawing/2016/5/14/chartex" xmlns:mc="http://schemas.openxmlformats.org/markup-compatibility/2006" xmlns:aink="http://schemas.microsoft.com/office/drawing/2016/ink" xmlns:am3d="http://schemas.microsoft.com/office/drawing/2017/model3d" xmlns:o="urn:schemas-microsoft-com:office:office" xmlns:oel="http://schemas.microsoft.com/office/2019/extlst" xmlns:r="http://schemas.openxmlformats.org/officeDocument/2006/relationships" xmlns:m="http://schemas.openxmlformats.org/officeDocument/2006/math" xmlns:v="urn:schemas-microsoft-com:vml" xmlns:wp14="http://schemas.microsoft.com/office/word/2010/wordprocessingDrawing" xmlns:wp="http://schemas.openxmlformats.org/drawingml/2006/wordprocessingDrawing" xmlns:w10="urn:schemas-microsoft-com:office:word" xmlns:w="http://schemas.openxmlformats.org/wordprocessingml/2006/main" xmlns:w14="http://schemas.microsoft.com/office/word/2010/wordml" xmlns:w15="http://schemas.microsoft.com/office/word/2012/wordml" xmlns:w16cex="http://schemas.microsoft.com/office/word/2018/wordml/cex" xmlns:w16cid="http://schemas.microsoft.com/office/word/2016/wordml/cid" xmlns:w16="http://schemas.microsoft.com/office/word/2018/wordml" xmlns:w16sdtdh="http://schemas.microsoft.com/office/word/2020/wordml/sdtdatahash" xmlns:w16se="http://schemas.microsoft.com/office/word/2015/wordml/symex" xmlns:wpg="http://schemas.microsoft.com/office/word/2010/wordprocessingGroup" xmlns:wpi="http://schemas.microsoft.com/office/word/2010/wordprocessingInk" xmlns:wne="http://schemas.microsoft.com/office/word/2006/wordml" xmlns:wps="http://schemas.microsoft.com/office/word/2010/wordprocessingShape" mc:Ignorable="w14 w15 w16se w16cid w16 w16cex w16sdtdh wp14">
+<w:endnotes xmlns:wpc="http://schemas.microsoft.com/office/word/2010/wordprocessingCanvas" xmlns:cx="http://schemas.microsoft.com/office/drawing/2014/chartex" xmlns:cx1="http://schemas.microsoft.com/office/drawing/2015/9/8/chartex" xmlns:cx2="http://schemas.microsoft.com/office/drawing/2015/10/21/chartex" xmlns:cx3="http://schemas.microsoft.com/office/drawing/2016/5/9/chartex" xmlns:cx4="http://schemas.microsoft.com/office/drawing/2016/5/10/chartex" xmlns:cx5="http://schemas.microsoft.com/office/drawing/2016/5/11/chartex" xmlns:cx6="http://schemas.microsoft.com/office/drawing/2016/5/12/chartex" xmlns:cx7="http://schemas.microsoft.com/office/drawing/2016/5/13/chartex" xmlns:cx8="http://schemas.microsoft.com/office/drawing/2016/5/14/chartex" xmlns:mc="http://schemas.openxmlformats.org/markup-compatibility/2006" xmlns:aink="http://schemas.microsoft.com/office/drawing/2016/ink" xmlns:am3d="http://schemas.microsoft.com/office/drawing/2017/model3d" xmlns:o="urn:schemas-microsoft-com:office:office" xmlns:r="http://schemas.openxmlformats.org/officeDocument/2006/relationships" xmlns:m="http://schemas.openxmlformats.org/officeDocument/2006/math" xmlns:v="urn:schemas-microsoft-com:vml" xmlns:wp14="http://schemas.microsoft.com/office/word/2010/wordprocessingDrawing" xmlns:wp="http://schemas.openxmlformats.org/drawingml/2006/wordprocessingDrawing" xmlns:w10="urn:schemas-microsoft-com:office:word" xmlns:w="http://schemas.openxmlformats.org/wordprocessingml/2006/main" xmlns:w14="http://schemas.microsoft.com/office/word/2010/wordml" xmlns:w15="http://schemas.microsoft.com/office/word/2012/wordml" xmlns:w16cex="http://schemas.microsoft.com/office/word/2018/wordml/cex" xmlns:w16cid="http://schemas.microsoft.com/office/word/2016/wordml/cid" xmlns:w16="http://schemas.microsoft.com/office/word/2018/wordml" xmlns:w16sdtdh="http://schemas.microsoft.com/office/word/2020/wordml/sdtdatahash" xmlns:w16se="http://schemas.microsoft.com/office/word/2015/wordml/symex" xmlns:wpg="http://schemas.microsoft.com/office/word/2010/wordprocessingGroup" xmlns:wpi="http://schemas.microsoft.com/office/word/2010/wordprocessingInk" xmlns:wne="http://schemas.microsoft.com/office/word/2006/wordml" xmlns:wps="http://schemas.microsoft.com/office/word/2010/wordprocessingShape" mc:Ignorable="w14 w15 w16se w16cid w16 w16cex w16sdtdh wp14">
   <w:endnote w:type="separator" w:id="-1">
     <w:p>
       <w:pPr>
@@ -15794,7 +17363,7 @@
 </file>
 
 <file path=word/footer1.xml><?xml version="1.0" encoding="utf-8"?>
-<w:ftr xmlns:wpc="http://schemas.microsoft.com/office/word/2010/wordprocessingCanvas" xmlns:cx="http://schemas.microsoft.com/office/drawing/2014/chartex" xmlns:cx1="http://schemas.microsoft.com/office/drawing/2015/9/8/chartex" xmlns:cx2="http://schemas.microsoft.com/office/drawing/2015/10/21/chartex" xmlns:cx3="http://schemas.microsoft.com/office/drawing/2016/5/9/chartex" xmlns:cx4="http://schemas.microsoft.com/office/drawing/2016/5/10/chartex" xmlns:cx5="http://schemas.microsoft.com/office/drawing/2016/5/11/chartex" xmlns:cx6="http://schemas.microsoft.com/office/drawing/2016/5/12/chartex" xmlns:cx7="http://schemas.microsoft.com/office/drawing/2016/5/13/chartex" xmlns:cx8="http://schemas.microsoft.com/office/drawing/2016/5/14/chartex" xmlns:mc="http://schemas.openxmlformats.org/markup-compatibility/2006" xmlns:aink="http://schemas.microsoft.com/office/drawing/2016/ink" xmlns:am3d="http://schemas.microsoft.com/office/drawing/2017/model3d" xmlns:o="urn:schemas-microsoft-com:office:office" xmlns:oel="http://schemas.microsoft.com/office/2019/extlst" xmlns:r="http://schemas.openxmlformats.org/officeDocument/2006/relationships" xmlns:m="http://schemas.openxmlformats.org/officeDocument/2006/math" xmlns:v="urn:schemas-microsoft-com:vml" xmlns:wp14="http://schemas.microsoft.com/office/word/2010/wordprocessingDrawing" xmlns:wp="http://schemas.openxmlformats.org/drawingml/2006/wordprocessingDrawing" xmlns:w10="urn:schemas-microsoft-com:office:word" xmlns:w="http://schemas.openxmlformats.org/wordprocessingml/2006/main" xmlns:w14="http://schemas.microsoft.com/office/word/2010/wordml" xmlns:w15="http://schemas.microsoft.com/office/word/2012/wordml" xmlns:w16cex="http://schemas.microsoft.com/office/word/2018/wordml/cex" xmlns:w16cid="http://schemas.microsoft.com/office/word/2016/wordml/cid" xmlns:w16="http://schemas.microsoft.com/office/word/2018/wordml" xmlns:w16sdtdh="http://schemas.microsoft.com/office/word/2020/wordml/sdtdatahash" xmlns:w16se="http://schemas.microsoft.com/office/word/2015/wordml/symex" xmlns:wpg="http://schemas.microsoft.com/office/word/2010/wordprocessingGroup" xmlns:wpi="http://schemas.microsoft.com/office/word/2010/wordprocessingInk" xmlns:wne="http://schemas.microsoft.com/office/word/2006/wordml" xmlns:wps="http://schemas.microsoft.com/office/word/2010/wordprocessingShape" mc:Ignorable="w14 w15 w16se w16cid w16 w16cex w16sdtdh wp14">
+<w:ftr xmlns:wpc="http://schemas.microsoft.com/office/word/2010/wordprocessingCanvas" xmlns:cx="http://schemas.microsoft.com/office/drawing/2014/chartex" xmlns:cx1="http://schemas.microsoft.com/office/drawing/2015/9/8/chartex" xmlns:cx2="http://schemas.microsoft.com/office/drawing/2015/10/21/chartex" xmlns:cx3="http://schemas.microsoft.com/office/drawing/2016/5/9/chartex" xmlns:cx4="http://schemas.microsoft.com/office/drawing/2016/5/10/chartex" xmlns:cx5="http://schemas.microsoft.com/office/drawing/2016/5/11/chartex" xmlns:cx6="http://schemas.microsoft.com/office/drawing/2016/5/12/chartex" xmlns:cx7="http://schemas.microsoft.com/office/drawing/2016/5/13/chartex" xmlns:cx8="http://schemas.microsoft.com/office/drawing/2016/5/14/chartex" xmlns:mc="http://schemas.openxmlformats.org/markup-compatibility/2006" xmlns:aink="http://schemas.microsoft.com/office/drawing/2016/ink" xmlns:am3d="http://schemas.microsoft.com/office/drawing/2017/model3d" xmlns:o="urn:schemas-microsoft-com:office:office" xmlns:r="http://schemas.openxmlformats.org/officeDocument/2006/relationships" xmlns:m="http://schemas.openxmlformats.org/officeDocument/2006/math" xmlns:v="urn:schemas-microsoft-com:vml" xmlns:wp14="http://schemas.microsoft.com/office/word/2010/wordprocessingDrawing" xmlns:wp="http://schemas.openxmlformats.org/drawingml/2006/wordprocessingDrawing" xmlns:w10="urn:schemas-microsoft-com:office:word" xmlns:w="http://schemas.openxmlformats.org/wordprocessingml/2006/main" xmlns:w14="http://schemas.microsoft.com/office/word/2010/wordml" xmlns:w15="http://schemas.microsoft.com/office/word/2012/wordml" xmlns:w16cex="http://schemas.microsoft.com/office/word/2018/wordml/cex" xmlns:w16cid="http://schemas.microsoft.com/office/word/2016/wordml/cid" xmlns:w16="http://schemas.microsoft.com/office/word/2018/wordml" xmlns:w16sdtdh="http://schemas.microsoft.com/office/word/2020/wordml/sdtdatahash" xmlns:w16se="http://schemas.microsoft.com/office/word/2015/wordml/symex" xmlns:wpg="http://schemas.microsoft.com/office/word/2010/wordprocessingGroup" xmlns:wpi="http://schemas.microsoft.com/office/word/2010/wordprocessingInk" xmlns:wne="http://schemas.microsoft.com/office/word/2006/wordml" xmlns:wps="http://schemas.microsoft.com/office/word/2010/wordprocessingShape" mc:Ignorable="w14 w15 w16se w16cid w16 w16cex w16sdtdh wp14">
   <w:sdt>
     <w:sdtPr>
       <w:rPr>
@@ -15877,7 +17446,7 @@
 </file>
 
 <file path=word/footnotes.xml><?xml version="1.0" encoding="utf-8"?>
-<w:footnotes xmlns:wpc="http://schemas.microsoft.com/office/word/2010/wordprocessingCanvas" xmlns:cx="http://schemas.microsoft.com/office/drawing/2014/chartex" xmlns:cx1="http://schemas.microsoft.com/office/drawing/2015/9/8/chartex" xmlns:cx2="http://schemas.microsoft.com/office/drawing/2015/10/21/chartex" xmlns:cx3="http://schemas.microsoft.com/office/drawing/2016/5/9/chartex" xmlns:cx4="http://schemas.microsoft.com/office/drawing/2016/5/10/chartex" xmlns:cx5="http://schemas.microsoft.com/office/drawing/2016/5/11/chartex" xmlns:cx6="http://schemas.microsoft.com/office/drawing/2016/5/12/chartex" xmlns:cx7="http://schemas.microsoft.com/office/drawing/2016/5/13/chartex" xmlns:cx8="http://schemas.microsoft.com/office/drawing/2016/5/14/chartex" xmlns:mc="http://schemas.openxmlformats.org/markup-compatibility/2006" xmlns:aink="http://schemas.microsoft.com/office/drawing/2016/ink" xmlns:am3d="http://schemas.microsoft.com/office/drawing/2017/model3d" xmlns:o="urn:schemas-microsoft-com:office:office" xmlns:oel="http://schemas.microsoft.com/office/2019/extlst" xmlns:r="http://schemas.openxmlformats.org/officeDocument/2006/relationships" xmlns:m="http://schemas.openxmlformats.org/officeDocument/2006/math" xmlns:v="urn:schemas-microsoft-com:vml" xmlns:wp14="http://schemas.microsoft.com/office/word/2010/wordprocessingDrawing" xmlns:wp="http://schemas.openxmlformats.org/drawingml/2006/wordprocessingDrawing" xmlns:w10="urn:schemas-microsoft-com:office:word" xmlns:w="http://schemas.openxmlformats.org/wordprocessingml/2006/main" xmlns:w14="http://schemas.microsoft.com/office/word/2010/wordml" xmlns:w15="http://schemas.microsoft.com/office/word/2012/wordml" xmlns:w16cex="http://schemas.microsoft.com/office/word/2018/wordml/cex" xmlns:w16cid="http://schemas.microsoft.com/office/word/2016/wordml/cid" xmlns:w16="http://schemas.microsoft.com/office/word/2018/wordml" xmlns:w16sdtdh="http://schemas.microsoft.com/office/word/2020/wordml/sdtdatahash" xmlns:w16se="http://schemas.microsoft.com/office/word/2015/wordml/symex" xmlns:wpg="http://schemas.microsoft.com/office/word/2010/wordprocessingGroup" xmlns:wpi="http://schemas.microsoft.com/office/word/2010/wordprocessingInk" xmlns:wne="http://schemas.microsoft.com/office/word/2006/wordml" xmlns:wps="http://schemas.microsoft.com/office/word/2010/wordprocessingShape" mc:Ignorable="w14 w15 w16se w16cid w16 w16cex w16sdtdh wp14">
+<w:footnotes xmlns:wpc="http://schemas.microsoft.com/office/word/2010/wordprocessingCanvas" xmlns:cx="http://schemas.microsoft.com/office/drawing/2014/chartex" xmlns:cx1="http://schemas.microsoft.com/office/drawing/2015/9/8/chartex" xmlns:cx2="http://schemas.microsoft.com/office/drawing/2015/10/21/chartex" xmlns:cx3="http://schemas.microsoft.com/office/drawing/2016/5/9/chartex" xmlns:cx4="http://schemas.microsoft.com/office/drawing/2016/5/10/chartex" xmlns:cx5="http://schemas.microsoft.com/office/drawing/2016/5/11/chartex" xmlns:cx6="http://schemas.microsoft.com/office/drawing/2016/5/12/chartex" xmlns:cx7="http://schemas.microsoft.com/office/drawing/2016/5/13/chartex" xmlns:cx8="http://schemas.microsoft.com/office/drawing/2016/5/14/chartex" xmlns:mc="http://schemas.openxmlformats.org/markup-compatibility/2006" xmlns:aink="http://schemas.microsoft.com/office/drawing/2016/ink" xmlns:am3d="http://schemas.microsoft.com/office/drawing/2017/model3d" xmlns:o="urn:schemas-microsoft-com:office:office" xmlns:r="http://schemas.openxmlformats.org/officeDocument/2006/relationships" xmlns:m="http://schemas.openxmlformats.org/officeDocument/2006/math" xmlns:v="urn:schemas-microsoft-com:vml" xmlns:wp14="http://schemas.microsoft.com/office/word/2010/wordprocessingDrawing" xmlns:wp="http://schemas.openxmlformats.org/drawingml/2006/wordprocessingDrawing" xmlns:w10="urn:schemas-microsoft-com:office:word" xmlns:w="http://schemas.openxmlformats.org/wordprocessingml/2006/main" xmlns:w14="http://schemas.microsoft.com/office/word/2010/wordml" xmlns:w15="http://schemas.microsoft.com/office/word/2012/wordml" xmlns:w16cex="http://schemas.microsoft.com/office/word/2018/wordml/cex" xmlns:w16cid="http://schemas.microsoft.com/office/word/2016/wordml/cid" xmlns:w16="http://schemas.microsoft.com/office/word/2018/wordml" xmlns:w16sdtdh="http://schemas.microsoft.com/office/word/2020/wordml/sdtdatahash" xmlns:w16se="http://schemas.microsoft.com/office/word/2015/wordml/symex" xmlns:wpg="http://schemas.microsoft.com/office/word/2010/wordprocessingGroup" xmlns:wpi="http://schemas.microsoft.com/office/word/2010/wordprocessingInk" xmlns:wne="http://schemas.microsoft.com/office/word/2006/wordml" xmlns:wps="http://schemas.microsoft.com/office/word/2010/wordprocessingShape" mc:Ignorable="w14 w15 w16se w16cid w16 w16cex w16sdtdh wp14">
   <w:footnote w:type="separator" w:id="-1">
     <w:p>
       <w:pPr>
@@ -15902,7 +17471,7 @@
 </file>
 
 <file path=word/numbering.xml><?xml version="1.0" encoding="utf-8"?>
-<w:numbering xmlns:wpc="http://schemas.microsoft.com/office/word/2010/wordprocessingCanvas" xmlns:cx="http://schemas.microsoft.com/office/drawing/2014/chartex" xmlns:cx1="http://schemas.microsoft.com/office/drawing/2015/9/8/chartex" xmlns:cx2="http://schemas.microsoft.com/office/drawing/2015/10/21/chartex" xmlns:cx3="http://schemas.microsoft.com/office/drawing/2016/5/9/chartex" xmlns:cx4="http://schemas.microsoft.com/office/drawing/2016/5/10/chartex" xmlns:cx5="http://schemas.microsoft.com/office/drawing/2016/5/11/chartex" xmlns:cx6="http://schemas.microsoft.com/office/drawing/2016/5/12/chartex" xmlns:cx7="http://schemas.microsoft.com/office/drawing/2016/5/13/chartex" xmlns:cx8="http://schemas.microsoft.com/office/drawing/2016/5/14/chartex" xmlns:mc="http://schemas.openxmlformats.org/markup-compatibility/2006" xmlns:aink="http://schemas.microsoft.com/office/drawing/2016/ink" xmlns:am3d="http://schemas.microsoft.com/office/drawing/2017/model3d" xmlns:o="urn:schemas-microsoft-com:office:office" xmlns:oel="http://schemas.microsoft.com/office/2019/extlst" xmlns:r="http://schemas.openxmlformats.org/officeDocument/2006/relationships" xmlns:m="http://schemas.openxmlformats.org/officeDocument/2006/math" xmlns:v="urn:schemas-microsoft-com:vml" xmlns:wp14="http://schemas.microsoft.com/office/word/2010/wordprocessingDrawing" xmlns:wp="http://schemas.openxmlformats.org/drawingml/2006/wordprocessingDrawing" xmlns:w10="urn:schemas-microsoft-com:office:word" xmlns:w="http://schemas.openxmlformats.org/wordprocessingml/2006/main" xmlns:w14="http://schemas.microsoft.com/office/word/2010/wordml" xmlns:w15="http://schemas.microsoft.com/office/word/2012/wordml" xmlns:w16cex="http://schemas.microsoft.com/office/word/2018/wordml/cex" xmlns:w16cid="http://schemas.microsoft.com/office/word/2016/wordml/cid" xmlns:w16="http://schemas.microsoft.com/office/word/2018/wordml" xmlns:w16sdtdh="http://schemas.microsoft.com/office/word/2020/wordml/sdtdatahash" xmlns:w16se="http://schemas.microsoft.com/office/word/2015/wordml/symex" xmlns:wpg="http://schemas.microsoft.com/office/word/2010/wordprocessingGroup" xmlns:wpi="http://schemas.microsoft.com/office/word/2010/wordprocessingInk" xmlns:wne="http://schemas.microsoft.com/office/word/2006/wordml" xmlns:wps="http://schemas.microsoft.com/office/word/2010/wordprocessingShape" mc:Ignorable="w14 w15 w16se w16cid w16 w16cex w16sdtdh wp14">
+<w:numbering xmlns:wpc="http://schemas.microsoft.com/office/word/2010/wordprocessingCanvas" xmlns:cx="http://schemas.microsoft.com/office/drawing/2014/chartex" xmlns:cx1="http://schemas.microsoft.com/office/drawing/2015/9/8/chartex" xmlns:cx2="http://schemas.microsoft.com/office/drawing/2015/10/21/chartex" xmlns:cx3="http://schemas.microsoft.com/office/drawing/2016/5/9/chartex" xmlns:cx4="http://schemas.microsoft.com/office/drawing/2016/5/10/chartex" xmlns:cx5="http://schemas.microsoft.com/office/drawing/2016/5/11/chartex" xmlns:cx6="http://schemas.microsoft.com/office/drawing/2016/5/12/chartex" xmlns:cx7="http://schemas.microsoft.com/office/drawing/2016/5/13/chartex" xmlns:cx8="http://schemas.microsoft.com/office/drawing/2016/5/14/chartex" xmlns:mc="http://schemas.openxmlformats.org/markup-compatibility/2006" xmlns:aink="http://schemas.microsoft.com/office/drawing/2016/ink" xmlns:am3d="http://schemas.microsoft.com/office/drawing/2017/model3d" xmlns:o="urn:schemas-microsoft-com:office:office" xmlns:r="http://schemas.openxmlformats.org/officeDocument/2006/relationships" xmlns:m="http://schemas.openxmlformats.org/officeDocument/2006/math" xmlns:v="urn:schemas-microsoft-com:vml" xmlns:wp14="http://schemas.microsoft.com/office/word/2010/wordprocessingDrawing" xmlns:wp="http://schemas.openxmlformats.org/drawingml/2006/wordprocessingDrawing" xmlns:w10="urn:schemas-microsoft-com:office:word" xmlns:w="http://schemas.openxmlformats.org/wordprocessingml/2006/main" xmlns:w14="http://schemas.microsoft.com/office/word/2010/wordml" xmlns:w15="http://schemas.microsoft.com/office/word/2012/wordml" xmlns:w16cex="http://schemas.microsoft.com/office/word/2018/wordml/cex" xmlns:w16cid="http://schemas.microsoft.com/office/word/2016/wordml/cid" xmlns:w16="http://schemas.microsoft.com/office/word/2018/wordml" xmlns:w16sdtdh="http://schemas.microsoft.com/office/word/2020/wordml/sdtdatahash" xmlns:w16se="http://schemas.microsoft.com/office/word/2015/wordml/symex" xmlns:wpg="http://schemas.microsoft.com/office/word/2010/wordprocessingGroup" xmlns:wpi="http://schemas.microsoft.com/office/word/2010/wordprocessingInk" xmlns:wne="http://schemas.microsoft.com/office/word/2006/wordml" xmlns:wps="http://schemas.microsoft.com/office/word/2010/wordprocessingShape" mc:Ignorable="w14 w15 w16se w16cid w16 w16cex w16sdtdh wp14">
   <w:abstractNum w:abstractNumId="0" w15:restartNumberingAfterBreak="0">
     <w:nsid w:val="096E6539"/>
     <w:multiLevelType w:val="hybridMultilevel"/>
@@ -17431,52 +19000,52 @@
       </w:pPr>
     </w:lvl>
   </w:abstractNum>
-  <w:num w:numId="1" w16cid:durableId="915044595">
+  <w:num w:numId="1">
     <w:abstractNumId w:val="3"/>
   </w:num>
-  <w:num w:numId="2" w16cid:durableId="1730154042">
+  <w:num w:numId="2">
     <w:abstractNumId w:val="9"/>
   </w:num>
-  <w:num w:numId="3" w16cid:durableId="646593599">
+  <w:num w:numId="3">
     <w:abstractNumId w:val="8"/>
   </w:num>
-  <w:num w:numId="4" w16cid:durableId="232551972">
+  <w:num w:numId="4">
     <w:abstractNumId w:val="0"/>
   </w:num>
-  <w:num w:numId="5" w16cid:durableId="1457142232">
+  <w:num w:numId="5">
     <w:abstractNumId w:val="10"/>
   </w:num>
-  <w:num w:numId="6" w16cid:durableId="806093008">
+  <w:num w:numId="6">
     <w:abstractNumId w:val="2"/>
   </w:num>
-  <w:num w:numId="7" w16cid:durableId="1419133868">
+  <w:num w:numId="7">
     <w:abstractNumId w:val="1"/>
   </w:num>
-  <w:num w:numId="8" w16cid:durableId="2001882007">
+  <w:num w:numId="8">
     <w:abstractNumId w:val="15"/>
   </w:num>
-  <w:num w:numId="9" w16cid:durableId="420227505">
+  <w:num w:numId="9">
     <w:abstractNumId w:val="11"/>
   </w:num>
-  <w:num w:numId="10" w16cid:durableId="1202740602">
+  <w:num w:numId="10">
     <w:abstractNumId w:val="12"/>
   </w:num>
-  <w:num w:numId="11" w16cid:durableId="1073820587">
+  <w:num w:numId="11">
     <w:abstractNumId w:val="6"/>
   </w:num>
-  <w:num w:numId="12" w16cid:durableId="1729571600">
+  <w:num w:numId="12">
     <w:abstractNumId w:val="14"/>
   </w:num>
-  <w:num w:numId="13" w16cid:durableId="1564216137">
+  <w:num w:numId="13">
     <w:abstractNumId w:val="5"/>
   </w:num>
-  <w:num w:numId="14" w16cid:durableId="360861452">
+  <w:num w:numId="14">
     <w:abstractNumId w:val="7"/>
   </w:num>
-  <w:num w:numId="15" w16cid:durableId="1004750004">
+  <w:num w:numId="15">
     <w:abstractNumId w:val="4"/>
   </w:num>
-  <w:num w:numId="16" w16cid:durableId="1437754127">
+  <w:num w:numId="16">
     <w:abstractNumId w:val="13"/>
   </w:num>
 </w:numbering>

</xml_diff>